<commit_message>
Support double sharps and double flats
</commit_message>
<xml_diff>
--- a/doc/Artinfuser Harmony rules.docx
+++ b/doc/Artinfuser Harmony rules.docx
@@ -5156,9 +5156,15 @@
         <w:rPr>
           <w:lang w:val="en-US"/>
         </w:rPr>
-        <w:t>Second inversion chords</w:t>
+        <w:t xml:space="preserve">Second inversion </w:t>
       </w:r>
       <w:bookmarkEnd w:id="33"/>
+      <w:r>
+        <w:rPr>
+          <w:lang w:val="en-US"/>
+        </w:rPr>
+        <w:t>triad</w:t>
+      </w:r>
     </w:p>
     <w:p>
       <w:r>
@@ -5168,7 +5174,19 @@
         <w:rPr>
           <w:u w:val="thick" w:color="FFC000" w:themeColor="accent4"/>
         </w:rPr>
-        <w:t xml:space="preserve">Second inversion chord is </w:t>
+        <w:t xml:space="preserve">Second inversion </w:t>
+      </w:r>
+      <w:r>
+        <w:rPr>
+          <w:u w:val="thick" w:color="FFC000" w:themeColor="accent4"/>
+        </w:rPr>
+        <w:t>triad</w:t>
+      </w:r>
+      <w:r>
+        <w:rPr>
+          <w:u w:val="thick" w:color="FFC000" w:themeColor="accent4"/>
+        </w:rPr>
+        <w:t xml:space="preserve"> is </w:t>
       </w:r>
       <w:commentRangeStart w:id="34"/>
       <w:r>
@@ -5200,85 +5218,58 @@
         <w:rPr>
           <w:u w:val="thick" w:color="FFC000" w:themeColor="accent4"/>
         </w:rPr>
-        <w:t>normal</w:t>
+        <w:t>PAC, IAC, HC</w:t>
       </w:r>
       <w:r>
         <w:rPr>
           <w:u w:val="thick" w:color="FFC000" w:themeColor="accent4"/>
         </w:rPr>
-        <w:t xml:space="preserve"> or half) before V chord (as a double appoggiatura)</w:t>
+        <w:t>) before V chord (as a double appoggiatura</w:t>
+      </w:r>
+      <w:r>
+        <w:rPr>
+          <w:u w:val="thick" w:color="FFC000" w:themeColor="accent4"/>
+        </w:rPr>
+        <w:t xml:space="preserve"> of notes VII and II</w:t>
+      </w:r>
+      <w:r>
+        <w:rPr>
+          <w:u w:val="thick" w:color="FFC000" w:themeColor="accent4"/>
+        </w:rPr>
+        <w:t>)</w:t>
+      </w:r>
+      <w:r>
+        <w:rPr>
+          <w:rStyle w:val="FootnoteReference"/>
+          <w:u w:val="thick" w:color="FFC000" w:themeColor="accent4"/>
+        </w:rPr>
+        <w:footnoteReference w:id="6"/>
       </w:r>
       <w:r>
         <w:t>.</w:t>
       </w:r>
     </w:p>
     <w:p>
-      <w:r>
-        <w:tab/>
-      </w:r>
-      <w:r>
-        <w:rPr>
-          <w:b/>
-          <w:noProof/>
-          <w:position w:val="-6"/>
-        </w:rPr>
-        <w:drawing>
-          <wp:inline distT="0" distB="0" distL="0" distR="0" wp14:anchorId="0B741A26" wp14:editId="001BDE41">
-            <wp:extent cx="739977" cy="187859"/>
-            <wp:effectExtent l="0" t="0" r="3175" b="3175"/>
-            <wp:docPr id="9" name="Picture 9" descr="s:\app\mgen\mgen\docs\button_exception.png"/>
-            <wp:cNvGraphicFramePr>
-              <a:graphicFrameLocks xmlns:a="http://schemas.openxmlformats.org/drawingml/2006/main" noChangeAspect="1"/>
-            </wp:cNvGraphicFramePr>
-            <a:graphic xmlns:a="http://schemas.openxmlformats.org/drawingml/2006/main">
-              <a:graphicData uri="http://schemas.openxmlformats.org/drawingml/2006/picture">
-                <pic:pic xmlns:pic="http://schemas.openxmlformats.org/drawingml/2006/picture">
-                  <pic:nvPicPr>
-                    <pic:cNvPr id="0" name="Picture 1" descr="s:\app\mgen\mgen\docs\button_exception.png"/>
-                    <pic:cNvPicPr>
-                      <a:picLocks noChangeAspect="1" noChangeArrowheads="1"/>
-                    </pic:cNvPicPr>
-                  </pic:nvPicPr>
-                  <pic:blipFill>
-                    <a:blip r:embed="rId11">
-                      <a:extLst>
-                        <a:ext uri="{28A0092B-C50C-407E-A947-70E740481C1C}">
-                          <a14:useLocalDpi xmlns:a14="http://schemas.microsoft.com/office/drawing/2010/main" val="0"/>
-                        </a:ext>
-                      </a:extLst>
-                    </a:blip>
-                    <a:srcRect/>
-                    <a:stretch>
-                      <a:fillRect/>
-                    </a:stretch>
-                  </pic:blipFill>
-                  <pic:spPr bwMode="auto">
-                    <a:xfrm>
-                      <a:off x="0" y="0"/>
-                      <a:ext cx="822166" cy="208724"/>
-                    </a:xfrm>
-                    <a:prstGeom prst="rect">
-                      <a:avLst/>
-                    </a:prstGeom>
-                    <a:noFill/>
-                    <a:ln>
-                      <a:noFill/>
-                    </a:ln>
-                  </pic:spPr>
-                </pic:pic>
-              </a:graphicData>
-            </a:graphic>
-          </wp:inline>
-        </w:drawing>
-      </w:r>
-      <w:r>
-        <w:t xml:space="preserve"> </w:t>
-      </w:r>
-      <w:r>
-        <w:t xml:space="preserve">Second inversion of a </w:t>
-      </w:r>
-      <w:r>
-        <w:t>7th chord is allowed</w:t>
+      <w:pPr>
+        <w:ind w:firstLine="720"/>
+      </w:pPr>
+      <w:r>
+        <w:rPr>
+          <w:u w:val="thick" w:color="FFC000" w:themeColor="accent4"/>
+        </w:rPr>
+        <w:t xml:space="preserve">Second inversion </w:t>
+      </w:r>
+      <w:r>
+        <w:rPr>
+          <w:u w:val="thick" w:color="FFC000" w:themeColor="accent4"/>
+        </w:rPr>
+        <w:t xml:space="preserve">triad </w:t>
+      </w:r>
+      <w:r>
+        <w:rPr>
+          <w:u w:val="thick" w:color="FFC000" w:themeColor="accent4"/>
+        </w:rPr>
+        <w:t>should always have 5th tone doubled</w:t>
       </w:r>
       <w:r>
         <w:t>.</w:t>
@@ -5287,18 +5278,21 @@
     <w:p>
       <w:pPr>
         <w:ind w:firstLine="720"/>
+        <w:rPr>
+          <w:lang w:val="ru-RU"/>
+        </w:rPr>
       </w:pPr>
       <w:r>
         <w:rPr>
           <w:u w:val="thick" w:color="FFC000" w:themeColor="accent4"/>
         </w:rPr>
-        <w:t xml:space="preserve">Second inversion chord </w:t>
+        <w:t>Second inversion triad resolution should not move 5th tone in bass.</w:t>
       </w:r>
       <w:r>
         <w:rPr>
           <w:u w:val="thick" w:color="FFC000" w:themeColor="accent4"/>
         </w:rPr>
-        <w:t>should always have 5th tone doubled</w:t>
+        <w:t xml:space="preserve"> 5th tone in non-bass voice can move during second inversion triad resolution only in PAC or IAC</w:t>
       </w:r>
       <w:r>
         <w:t>.</w:t>
@@ -5320,17 +5314,29 @@
         <w:rPr>
           <w:lang w:val="en-US"/>
         </w:rPr>
-        <w:t>Chords formed by non-chord tones</w:t>
-      </w:r>
-      <w:bookmarkEnd w:id="35"/>
+        <w:t>Dominant of the dominant</w:t>
+      </w:r>
     </w:p>
     <w:p>
       <w:r>
         <w:tab/>
-        <w:t>Any chords that are formed by non-chord tones are allowed.</w:t>
-      </w:r>
-      <w:r>
-        <w:t xml:space="preserve"> These chords can be ignored and not analyzed.</w:t>
+      </w:r>
+      <w:r>
+        <w:rPr>
+          <w:u w:val="thick" w:color="FFC000" w:themeColor="accent4"/>
+        </w:rPr>
+        <w:t>Dominant of the do</w:t>
+      </w:r>
+      <w:bookmarkStart w:id="36" w:name="_GoBack"/>
+      <w:bookmarkEnd w:id="36"/>
+      <w:r>
+        <w:rPr>
+          <w:u w:val="thick" w:color="FFC000" w:themeColor="accent4"/>
+        </w:rPr>
+        <w:t>minant (V of V) has to resolve to V, VII or second inversion triad</w:t>
+      </w:r>
+      <w:r>
+        <w:t>.</w:t>
       </w:r>
     </w:p>
     <w:p>
@@ -5344,138 +5350,21 @@
           <w:lang w:val="en-US"/>
         </w:rPr>
       </w:pPr>
-      <w:bookmarkStart w:id="36" w:name="_Toc29169213"/>
       <w:r>
         <w:rPr>
           <w:lang w:val="en-US"/>
         </w:rPr>
-        <w:t>Incomplete chords</w:t>
-      </w:r>
-      <w:bookmarkEnd w:id="36"/>
+        <w:t>Chords formed by non-chord tones</w:t>
+      </w:r>
+      <w:bookmarkEnd w:id="35"/>
     </w:p>
     <w:p>
       <w:r>
         <w:tab/>
-      </w:r>
-      <w:r>
-        <w:rPr>
-          <w:u w:val="thick" w:color="FF0000"/>
-        </w:rPr>
-        <w:t>Any chord should have at least one chord tone starting on the first beat of this chord (not tied with the previous chord and not a non-harmonic tone)</w:t>
-      </w:r>
-      <w:r>
-        <w:rPr>
-          <w:rStyle w:val="FootnoteReference"/>
-          <w:u w:color="FFC000" w:themeColor="accent4"/>
-        </w:rPr>
-        <w:footnoteReference w:id="6"/>
-      </w:r>
-      <w:r>
-        <w:t xml:space="preserve">. </w:t>
-      </w:r>
-      <w:r>
-        <w:rPr>
-          <w:u w:val="thick" w:color="FF0000"/>
-        </w:rPr>
-        <w:t>If not, this chord is considered ambiguous</w:t>
-      </w:r>
-      <w:r>
-        <w:t>.</w:t>
-      </w:r>
-    </w:p>
-    <w:p>
-      <w:r>
-        <w:tab/>
-      </w:r>
-      <w:r>
-        <w:rPr>
-          <w:u w:val="thick" w:color="FFC000" w:themeColor="accent4"/>
-        </w:rPr>
-        <w:t>3rd chord tone and at least one other tone (root tone or 5th tone) are required on the first beat of any chord</w:t>
-      </w:r>
-      <w:r>
-        <w:rPr>
-          <w:rStyle w:val="FootnoteReference"/>
-        </w:rPr>
-        <w:footnoteReference w:id="7"/>
-      </w:r>
-      <w:r>
-        <w:t>.</w:t>
-      </w:r>
-      <w:r>
-        <w:t xml:space="preserve"> </w:t>
-      </w:r>
-      <w:r>
-        <w:rPr>
-          <w:u w:val="thick" w:color="FFC000" w:themeColor="accent4"/>
-        </w:rPr>
-        <w:t>If not, this chord is considered incomplete</w:t>
-      </w:r>
-      <w:r>
-        <w:t xml:space="preserve">. </w:t>
-      </w:r>
-      <w:commentRangeStart w:id="37"/>
-      <w:r>
-        <w:rPr>
-          <w:u w:val="thick" w:color="00B050"/>
-        </w:rPr>
-        <w:t xml:space="preserve">All three chord tones </w:t>
-      </w:r>
-      <w:commentRangeEnd w:id="37"/>
-      <w:r>
-        <w:rPr>
-          <w:rStyle w:val="CommentReference"/>
-        </w:rPr>
-        <w:commentReference w:id="37"/>
-      </w:r>
-      <w:r>
-        <w:rPr>
-          <w:u w:val="thick" w:color="00B050"/>
-        </w:rPr>
-        <w:t xml:space="preserve">(root, 3rd, 5th) </w:t>
-      </w:r>
-      <w:r>
-        <w:rPr>
-          <w:u w:val="thick" w:color="00B050"/>
-        </w:rPr>
-        <w:t>are recommended on the first beat of any chord for rich sound, if possible</w:t>
-      </w:r>
-      <w:r>
-        <w:t>.</w:t>
-      </w:r>
-    </w:p>
-    <w:p>
-      <w:pPr>
-        <w:ind w:firstLine="720"/>
-      </w:pPr>
-      <w:commentRangeStart w:id="38"/>
-      <w:r>
-        <w:rPr>
-          <w:u w:val="thick" w:color="FFC000" w:themeColor="accent4"/>
-        </w:rPr>
-        <w:t xml:space="preserve">Any chord </w:t>
-      </w:r>
-      <w:r>
-        <w:rPr>
-          <w:u w:val="thick" w:color="FFC000" w:themeColor="accent4"/>
-        </w:rPr>
-        <w:t>before ultimate tonic chord</w:t>
-      </w:r>
-      <w:r>
-        <w:rPr>
-          <w:u w:val="thick" w:color="FFC000" w:themeColor="accent4"/>
-        </w:rPr>
-        <w:t xml:space="preserve"> should have all three chord tones on its first beat</w:t>
-      </w:r>
-      <w:commentRangeEnd w:id="38"/>
-      <w:r>
-        <w:rPr>
-          <w:rStyle w:val="CommentReference"/>
-        </w:rPr>
-        <w:commentReference w:id="38"/>
-      </w:r>
-      <w:r>
-        <w:t>.</w:t>
+        <w:t>Any chords that are formed by non-chord tones are allowed.</w:t>
+      </w:r>
+      <w:r>
+        <w:t xml:space="preserve"> These chords can be ignored and not analyzed.</w:t>
       </w:r>
     </w:p>
     <w:p>
@@ -5489,31 +5378,135 @@
           <w:lang w:val="en-US"/>
         </w:rPr>
       </w:pPr>
-      <w:bookmarkStart w:id="39" w:name="_Toc29169214"/>
+      <w:bookmarkStart w:id="37" w:name="_Toc29169213"/>
       <w:r>
         <w:rPr>
           <w:lang w:val="en-US"/>
         </w:rPr>
-        <w:t>7th chord</w:t>
-      </w:r>
-      <w:bookmarkEnd w:id="39"/>
+        <w:t>Incomplete chords</w:t>
+      </w:r>
+      <w:bookmarkEnd w:id="37"/>
     </w:p>
     <w:p>
       <w:r>
         <w:tab/>
-        <w:t>7th chords are allowed in any inversions</w:t>
-      </w:r>
-      <w:r>
-        <w:t xml:space="preserve"> (root position, first inversion, second inversion, </w:t>
-      </w:r>
-      <w:r>
-        <w:rPr>
-          <w:highlight w:val="green"/>
-        </w:rPr>
-        <w:t>third inversion</w:t>
-      </w:r>
-      <w:r>
-        <w:t>)</w:t>
+      </w:r>
+      <w:r>
+        <w:rPr>
+          <w:u w:val="thick" w:color="FF0000"/>
+        </w:rPr>
+        <w:t>Any chord should have at least one chord tone starting on the first beat of this chord (not tied with the previous chord and not a non-harmonic tone)</w:t>
+      </w:r>
+      <w:r>
+        <w:rPr>
+          <w:rStyle w:val="FootnoteReference"/>
+          <w:u w:color="FFC000" w:themeColor="accent4"/>
+        </w:rPr>
+        <w:footnoteReference w:id="7"/>
+      </w:r>
+      <w:r>
+        <w:t xml:space="preserve">. </w:t>
+      </w:r>
+      <w:r>
+        <w:rPr>
+          <w:u w:val="thick" w:color="FF0000"/>
+        </w:rPr>
+        <w:t>If not, this chord is considered ambiguous</w:t>
+      </w:r>
+      <w:r>
+        <w:t>.</w:t>
+      </w:r>
+    </w:p>
+    <w:p>
+      <w:r>
+        <w:tab/>
+      </w:r>
+      <w:r>
+        <w:rPr>
+          <w:u w:val="thick" w:color="FFC000" w:themeColor="accent4"/>
+        </w:rPr>
+        <w:t>3rd chord tone and at least one other tone (root tone or 5th tone) are required on the first beat of any chord</w:t>
+      </w:r>
+      <w:r>
+        <w:rPr>
+          <w:rStyle w:val="FootnoteReference"/>
+        </w:rPr>
+        <w:footnoteReference w:id="8"/>
+      </w:r>
+      <w:r>
+        <w:t>.</w:t>
+      </w:r>
+      <w:r>
+        <w:t xml:space="preserve"> </w:t>
+      </w:r>
+      <w:r>
+        <w:rPr>
+          <w:u w:val="thick" w:color="FFC000" w:themeColor="accent4"/>
+        </w:rPr>
+        <w:t>If not, this chord is considered incomplete</w:t>
+      </w:r>
+      <w:r>
+        <w:t xml:space="preserve">. </w:t>
+      </w:r>
+      <w:commentRangeStart w:id="38"/>
+      <w:r>
+        <w:rPr>
+          <w:u w:val="thick" w:color="00B050"/>
+        </w:rPr>
+        <w:t xml:space="preserve">All three chord tones </w:t>
+      </w:r>
+      <w:commentRangeEnd w:id="38"/>
+      <w:r>
+        <w:rPr>
+          <w:rStyle w:val="CommentReference"/>
+        </w:rPr>
+        <w:commentReference w:id="38"/>
+      </w:r>
+      <w:r>
+        <w:rPr>
+          <w:u w:val="thick" w:color="00B050"/>
+        </w:rPr>
+        <w:t xml:space="preserve">(root, 3rd, 5th) </w:t>
+      </w:r>
+      <w:r>
+        <w:rPr>
+          <w:u w:val="thick" w:color="00B050"/>
+        </w:rPr>
+        <w:t>are recommended on the first beat of any chord for rich sound, if possible</w:t>
+      </w:r>
+      <w:r>
+        <w:t>.</w:t>
+      </w:r>
+    </w:p>
+    <w:p>
+      <w:pPr>
+        <w:ind w:firstLine="720"/>
+      </w:pPr>
+      <w:commentRangeStart w:id="39"/>
+      <w:r>
+        <w:rPr>
+          <w:u w:val="thick" w:color="FFC000" w:themeColor="accent4"/>
+        </w:rPr>
+        <w:t xml:space="preserve">Any chord </w:t>
+      </w:r>
+      <w:r>
+        <w:rPr>
+          <w:u w:val="thick" w:color="FFC000" w:themeColor="accent4"/>
+        </w:rPr>
+        <w:t>before ultimate tonic chord</w:t>
+      </w:r>
+      <w:r>
+        <w:rPr>
+          <w:u w:val="thick" w:color="FFC000" w:themeColor="accent4"/>
+        </w:rPr>
+        <w:t xml:space="preserve"> should have all three chord tones on its first beat</w:t>
+      </w:r>
+      <w:commentRangeEnd w:id="39"/>
+      <w:r>
+        <w:rPr>
+          <w:rStyle w:val="CommentReference"/>
+        </w:rPr>
+        <w:commentReference w:id="39"/>
       </w:r>
       <w:r>
         <w:t>.</w:t>
@@ -5530,11 +5523,52 @@
           <w:lang w:val="en-US"/>
         </w:rPr>
       </w:pPr>
-      <w:bookmarkStart w:id="40" w:name="_Toc29169215"/>
+      <w:bookmarkStart w:id="40" w:name="_Toc29169214"/>
       <w:r>
         <w:rPr>
           <w:lang w:val="en-US"/>
         </w:rPr>
+        <w:t>7th chord</w:t>
+      </w:r>
+      <w:bookmarkEnd w:id="40"/>
+    </w:p>
+    <w:p>
+      <w:r>
+        <w:tab/>
+        <w:t>7th chords are allowed in any inversions</w:t>
+      </w:r>
+      <w:r>
+        <w:t xml:space="preserve"> (root position, first inversion, second inversion, </w:t>
+      </w:r>
+      <w:r>
+        <w:rPr>
+          <w:highlight w:val="green"/>
+        </w:rPr>
+        <w:t>third inversion</w:t>
+      </w:r>
+      <w:r>
+        <w:t>)</w:t>
+      </w:r>
+      <w:r>
+        <w:t>.</w:t>
+      </w:r>
+    </w:p>
+    <w:p>
+      <w:pPr>
+        <w:pStyle w:val="Heading3"/>
+        <w:numPr>
+          <w:ilvl w:val="0"/>
+          <w:numId w:val="0"/>
+        </w:numPr>
+        <w:rPr>
+          <w:lang w:val="en-US"/>
+        </w:rPr>
+      </w:pPr>
+      <w:bookmarkStart w:id="41" w:name="_Toc29169215"/>
+      <w:r>
+        <w:rPr>
+          <w:lang w:val="en-US"/>
+        </w:rPr>
         <w:t xml:space="preserve">Preparation of a 7th </w:t>
       </w:r>
       <w:r>
@@ -5573,7 +5607,7 @@
         </w:rPr>
         <w:t>chord</w:t>
       </w:r>
-      <w:bookmarkEnd w:id="40"/>
+      <w:bookmarkEnd w:id="41"/>
     </w:p>
     <w:p>
       <w:r>
@@ -5585,19 +5619,19 @@
         </w:rPr>
         <w:t xml:space="preserve">7th degree of a seventh chord should be prepared: it should be </w:t>
       </w:r>
-      <w:commentRangeStart w:id="41"/>
+      <w:commentRangeStart w:id="42"/>
       <w:r>
         <w:rPr>
           <w:u w:val="thick" w:color="FFC000" w:themeColor="accent4"/>
         </w:rPr>
         <w:t>used as a chord tone in the previous chord</w:t>
       </w:r>
-      <w:commentRangeEnd w:id="41"/>
+      <w:commentRangeEnd w:id="42"/>
       <w:r>
         <w:rPr>
           <w:u w:val="thick" w:color="FFC000" w:themeColor="accent4"/>
         </w:rPr>
-        <w:commentReference w:id="41"/>
+        <w:commentReference w:id="42"/>
       </w:r>
       <w:r>
         <w:t>.</w:t>
@@ -5734,16 +5768,16 @@
       <w:r>
         <w:t xml:space="preserve">If the previous chord does not contain a chord tone that is equal to the 7th degree of the current seventh chord, the 7th degree can be prepared by </w:t>
       </w:r>
-      <w:commentRangeStart w:id="42"/>
+      <w:commentRangeStart w:id="43"/>
       <w:r>
         <w:t>stepwise motion from a chord tone</w:t>
       </w:r>
-      <w:commentRangeEnd w:id="42"/>
+      <w:commentRangeEnd w:id="43"/>
       <w:r>
         <w:rPr>
           <w:rStyle w:val="CommentReference"/>
         </w:rPr>
-        <w:commentReference w:id="42"/>
+        <w:commentReference w:id="43"/>
       </w:r>
       <w:r>
         <w:t>.</w:t>
@@ -5832,11 +5866,12 @@
           <w:lang w:val="en-US"/>
         </w:rPr>
       </w:pPr>
-      <w:bookmarkStart w:id="43" w:name="_Toc29169216"/>
+      <w:bookmarkStart w:id="44" w:name="_Toc29169216"/>
       <w:r>
         <w:rPr>
           <w:lang w:val="en-US"/>
         </w:rPr>
+        <w:lastRenderedPageBreak/>
         <w:t xml:space="preserve">Resolution of a 7th </w:t>
       </w:r>
       <w:r>
@@ -5875,7 +5910,7 @@
         </w:rPr>
         <w:t>chord</w:t>
       </w:r>
-      <w:bookmarkEnd w:id="43"/>
+      <w:bookmarkEnd w:id="44"/>
     </w:p>
     <w:p>
       <w:r>
@@ -5887,7 +5922,7 @@
         </w:rPr>
         <w:t xml:space="preserve">7th degree of a seventh chord </w:t>
       </w:r>
-      <w:commentRangeStart w:id="44"/>
+      <w:commentRangeStart w:id="45"/>
       <w:r>
         <w:rPr>
           <w:u w:val="thick" w:color="FF0000"/>
@@ -5912,7 +5947,7 @@
         </w:rPr>
         <w:t xml:space="preserve"> </w:t>
       </w:r>
-      <w:commentRangeEnd w:id="44"/>
+      <w:commentRangeEnd w:id="45"/>
       <w:r>
         <w:rPr>
           <w:u w:val="thick" w:color="FF0000"/>
@@ -5923,7 +5958,7 @@
         <w:rPr>
           <w:u w:val="thick" w:color="FF0000"/>
         </w:rPr>
-        <w:commentReference w:id="44"/>
+        <w:commentReference w:id="45"/>
       </w:r>
       <w:r>
         <w:rPr>
@@ -5958,19 +5993,48 @@
           <w:lang w:val="en-US"/>
         </w:rPr>
       </w:pPr>
-      <w:bookmarkStart w:id="45" w:name="_Toc29169217"/>
+      <w:bookmarkStart w:id="46" w:name="_Toc29169217"/>
       <w:r>
         <w:rPr>
           <w:lang w:val="en-US"/>
         </w:rPr>
         <w:t>9th chord</w:t>
       </w:r>
-      <w:bookmarkEnd w:id="45"/>
+      <w:bookmarkEnd w:id="46"/>
     </w:p>
     <w:p>
       <w:r>
         <w:tab/>
-        <w:t>Only dominant 9th chord is allowed. 9th chords are allowed only in root position.</w:t>
+      </w:r>
+      <w:r>
+        <w:rPr>
+          <w:u w:val="thick" w:color="FFC000" w:themeColor="accent4"/>
+        </w:rPr>
+        <w:t>Only dominant 9th chord is allowed</w:t>
+      </w:r>
+      <w:r>
+        <w:t xml:space="preserve">. 9th chords are allowed </w:t>
+      </w:r>
+      <w:r>
+        <w:t xml:space="preserve">in any inversions (root position, first inversion, second inversion, </w:t>
+      </w:r>
+      <w:r>
+        <w:rPr>
+          <w:highlight w:val="green"/>
+        </w:rPr>
+        <w:t>third inversion</w:t>
+      </w:r>
+      <w:r>
+        <w:rPr>
+          <w:highlight w:val="green"/>
+        </w:rPr>
+        <w:t>, fourth inversion</w:t>
+      </w:r>
+      <w:r>
+        <w:t>)</w:t>
+      </w:r>
+      <w:r>
+        <w:t>.</w:t>
       </w:r>
     </w:p>
     <w:p>
@@ -5983,7 +6047,6 @@
           <w:noProof/>
           <w:position w:val="-6"/>
         </w:rPr>
-        <w:lastRenderedPageBreak/>
         <w:drawing>
           <wp:inline distT="0" distB="0" distL="0" distR="0" wp14:anchorId="4219F1BD" wp14:editId="785BC868">
             <wp:extent cx="739977" cy="187859"/>
@@ -6048,6 +6111,52 @@
     </w:p>
     <w:p>
       <w:pPr>
+        <w:ind w:firstLine="720"/>
+      </w:pPr>
+      <w:r>
+        <w:rPr>
+          <w:u w:val="thick" w:color="FFC000" w:themeColor="accent4"/>
+        </w:rPr>
+        <w:t>9th chord</w:t>
+      </w:r>
+      <w:r>
+        <w:rPr>
+          <w:u w:val="thick" w:color="FFC000" w:themeColor="accent4"/>
+        </w:rPr>
+        <w:t xml:space="preserve"> should </w:t>
+      </w:r>
+      <w:commentRangeStart w:id="47"/>
+      <w:r>
+        <w:rPr>
+          <w:u w:val="thick" w:color="FFC000" w:themeColor="accent4"/>
+        </w:rPr>
+        <w:t>start with at least three harmonic tones</w:t>
+      </w:r>
+      <w:commentRangeEnd w:id="47"/>
+      <w:r>
+        <w:rPr>
+          <w:u w:val="thick" w:color="FFC000" w:themeColor="accent4"/>
+        </w:rPr>
+        <w:commentReference w:id="47"/>
+      </w:r>
+      <w:r>
+        <w:rPr>
+          <w:u w:val="thick" w:color="FFC000" w:themeColor="accent4"/>
+        </w:rPr>
+        <w:t>: root, 3rd and 9th</w:t>
+      </w:r>
+      <w:r>
+        <w:t xml:space="preserve">. 7th </w:t>
+      </w:r>
+      <w:r>
+        <w:t xml:space="preserve">tone </w:t>
+      </w:r>
+      <w:r>
+        <w:t>is also often used.</w:t>
+      </w:r>
+    </w:p>
+    <w:p>
+      <w:pPr>
         <w:pStyle w:val="Heading3"/>
         <w:numPr>
           <w:ilvl w:val="0"/>
@@ -6057,14 +6166,14 @@
           <w:lang w:val="en-US"/>
         </w:rPr>
       </w:pPr>
-      <w:bookmarkStart w:id="46" w:name="_Toc29169218"/>
+      <w:bookmarkStart w:id="48" w:name="_Toc29169218"/>
       <w:r>
         <w:rPr>
           <w:lang w:val="en-US"/>
         </w:rPr>
         <w:t>Phrases</w:t>
       </w:r>
-      <w:bookmarkEnd w:id="46"/>
+      <w:bookmarkEnd w:id="48"/>
     </w:p>
     <w:p>
       <w:pPr>
@@ -6102,19 +6211,19 @@
         </w:rPr>
         <w:t xml:space="preserve">Phrase should not contain a pause or a syncopated note or a chord that is </w:t>
       </w:r>
-      <w:commentRangeStart w:id="47"/>
+      <w:commentRangeStart w:id="49"/>
       <w:r>
         <w:rPr>
           <w:u w:val="thick" w:color="FFC000" w:themeColor="accent4"/>
         </w:rPr>
         <w:t xml:space="preserve">more than 2 times </w:t>
       </w:r>
-      <w:commentRangeEnd w:id="47"/>
+      <w:commentRangeEnd w:id="49"/>
       <w:r>
         <w:rPr>
           <w:rStyle w:val="CommentReference"/>
         </w:rPr>
-        <w:commentReference w:id="47"/>
+        <w:commentReference w:id="49"/>
       </w:r>
       <w:r>
         <w:rPr>
@@ -6260,16 +6369,16 @@
       <w:r>
         <w:t>authentic half-cadence (</w:t>
       </w:r>
-      <w:commentRangeStart w:id="48"/>
+      <w:commentRangeStart w:id="50"/>
       <w:r>
         <w:t>V</w:t>
       </w:r>
-      <w:commentRangeEnd w:id="48"/>
+      <w:commentRangeEnd w:id="50"/>
       <w:r>
         <w:rPr>
           <w:rStyle w:val="CommentReference"/>
         </w:rPr>
-        <w:commentReference w:id="48"/>
+        <w:commentReference w:id="50"/>
       </w:r>
       <w:r>
         <w:t>)</w:t>
@@ -6286,16 +6395,16 @@
       <w:r>
         <w:t>plagal half-cadence (</w:t>
       </w:r>
-      <w:commentRangeStart w:id="49"/>
+      <w:commentRangeStart w:id="51"/>
       <w:r>
         <w:t>IV</w:t>
       </w:r>
-      <w:commentRangeEnd w:id="49"/>
+      <w:commentRangeEnd w:id="51"/>
       <w:r>
         <w:rPr>
           <w:rStyle w:val="CommentReference"/>
         </w:rPr>
-        <w:commentReference w:id="49"/>
+        <w:commentReference w:id="51"/>
       </w:r>
       <w:r>
         <w:t>)</w:t>
@@ -6312,16 +6421,16 @@
       <w:r>
         <w:t>deceptive (interrupted) cadence (V-</w:t>
       </w:r>
-      <w:commentRangeStart w:id="50"/>
+      <w:commentRangeStart w:id="52"/>
       <w:r>
         <w:t>VI</w:t>
       </w:r>
-      <w:commentRangeEnd w:id="50"/>
+      <w:commentRangeEnd w:id="52"/>
       <w:r>
         <w:rPr>
           <w:rStyle w:val="CommentReference"/>
         </w:rPr>
-        <w:commentReference w:id="50"/>
+        <w:commentReference w:id="52"/>
       </w:r>
       <w:r>
         <w:t>)</w:t>
@@ -6338,16 +6447,16 @@
       <w:r>
         <w:t>plagal cadence (IV-</w:t>
       </w:r>
-      <w:commentRangeStart w:id="51"/>
+      <w:commentRangeStart w:id="53"/>
       <w:r>
         <w:t>I</w:t>
       </w:r>
-      <w:commentRangeEnd w:id="51"/>
+      <w:commentRangeEnd w:id="53"/>
       <w:r>
         <w:rPr>
           <w:rStyle w:val="CommentReference"/>
         </w:rPr>
-        <w:commentReference w:id="51"/>
+        <w:commentReference w:id="53"/>
       </w:r>
       <w:r>
         <w:t>)</w:t>
@@ -6402,7 +6511,7 @@
           <w:rStyle w:val="FootnoteReference"/>
           <w:u w:val="thick" w:color="FFC000" w:themeColor="accent4"/>
         </w:rPr>
-        <w:footnoteReference w:id="8"/>
+        <w:footnoteReference w:id="9"/>
       </w:r>
       <w:r>
         <w:rPr>
@@ -6437,16 +6546,16 @@
       <w:r>
         <w:t>plagal (</w:t>
       </w:r>
-      <w:commentRangeStart w:id="52"/>
+      <w:commentRangeStart w:id="54"/>
       <w:r>
         <w:t>IV</w:t>
       </w:r>
-      <w:commentRangeEnd w:id="52"/>
+      <w:commentRangeEnd w:id="54"/>
       <w:r>
         <w:rPr>
           <w:rStyle w:val="CommentReference"/>
         </w:rPr>
-        <w:commentReference w:id="52"/>
+        <w:commentReference w:id="54"/>
       </w:r>
       <w:r>
         <w:t>-I)</w:t>
@@ -6463,7 +6572,7 @@
           <w:lang w:val="en-US"/>
         </w:rPr>
       </w:pPr>
-      <w:bookmarkStart w:id="53" w:name="_Toc29169219"/>
+      <w:bookmarkStart w:id="55" w:name="_Toc29169219"/>
       <w:r>
         <w:rPr>
           <w:lang w:val="en-US"/>
@@ -6476,7 +6585,7 @@
         </w:rPr>
         <w:t>adence</w:t>
       </w:r>
-      <w:bookmarkEnd w:id="53"/>
+      <w:bookmarkEnd w:id="55"/>
     </w:p>
     <w:p>
       <w:r>
@@ -7318,6 +7427,7 @@
                 <w:b/>
                 <w:bCs/>
               </w:rPr>
+              <w:lastRenderedPageBreak/>
               <w:t>Deceptive authentic V</w:t>
             </w:r>
             <w:r>
@@ -7913,11 +8023,9 @@
             <w:tcW w:w="1191" w:type="dxa"/>
           </w:tcPr>
           <w:p>
-            <w:bookmarkStart w:id="54" w:name="_GoBack"/>
             <w:r>
               <w:t>DC</w:t>
             </w:r>
-            <w:bookmarkEnd w:id="54"/>
           </w:p>
         </w:tc>
         <w:tc>
@@ -9758,6 +9866,7 @@
         </w:numPr>
       </w:pPr>
       <w:r>
+        <w:lastRenderedPageBreak/>
         <w:t>Plagal</w:t>
       </w:r>
       <w:r>
@@ -9834,7 +9943,6 @@
         </w:numPr>
       </w:pPr>
       <w:r>
-        <w:lastRenderedPageBreak/>
         <w:t>Perfect (both chords are in root position and have tonic in highest voice)</w:t>
       </w:r>
     </w:p>
@@ -10433,7 +10541,7 @@
       </w:r>
     </w:p>
   </w:comment>
-  <w:comment w:id="37" w:author="Rualark" w:date="2019-12-23T22:55:00Z" w:initials="R">
+  <w:comment w:id="38" w:author="Rualark" w:date="2019-12-23T22:55:00Z" w:initials="R">
     <w:p>
       <w:pPr>
         <w:pStyle w:val="CommentText"/>
@@ -10457,7 +10565,7 @@
       </w:r>
     </w:p>
   </w:comment>
-  <w:comment w:id="38" w:author="Rualark" w:date="2019-12-23T23:01:00Z" w:initials="R">
+  <w:comment w:id="39" w:author="Rualark" w:date="2019-12-23T23:01:00Z" w:initials="R">
     <w:p>
       <w:pPr>
         <w:pStyle w:val="CommentText"/>
@@ -10481,7 +10589,7 @@
       </w:r>
     </w:p>
   </w:comment>
-  <w:comment w:id="41" w:author="Rualark" w:date="2019-12-23T22:21:00Z" w:initials="R">
+  <w:comment w:id="42" w:author="Rualark" w:date="2019-12-23T22:21:00Z" w:initials="R">
     <w:p>
       <w:pPr>
         <w:pStyle w:val="CommentText"/>
@@ -10504,7 +10612,7 @@
       </w:r>
     </w:p>
   </w:comment>
-  <w:comment w:id="42" w:author="Rualark" w:date="2019-12-23T22:31:00Z" w:initials="R">
+  <w:comment w:id="43" w:author="Rualark" w:date="2019-12-23T22:31:00Z" w:initials="R">
     <w:p>
       <w:pPr>
         <w:pStyle w:val="CommentText"/>
@@ -10527,7 +10635,7 @@
       </w:r>
     </w:p>
   </w:comment>
-  <w:comment w:id="44" w:author="Rualark" w:date="2019-12-23T22:26:00Z" w:initials="R">
+  <w:comment w:id="45" w:author="Rualark" w:date="2019-12-23T22:26:00Z" w:initials="R">
     <w:p>
       <w:pPr>
         <w:pStyle w:val="CommentText"/>
@@ -10566,7 +10674,30 @@
       </w:r>
     </w:p>
   </w:comment>
-  <w:comment w:id="47" w:author="Rualark" w:date="2019-12-25T23:16:00Z" w:initials="R">
+  <w:comment w:id="47" w:author="Rualark" w:date="2020-01-16T23:33:00Z" w:initials="R">
+    <w:p>
+      <w:pPr>
+        <w:pStyle w:val="CommentText"/>
+        <w:rPr>
+          <w:lang w:val="ru-RU"/>
+        </w:rPr>
+      </w:pPr>
+      <w:r>
+        <w:rPr>
+          <w:rStyle w:val="CommentReference"/>
+        </w:rPr>
+        <w:annotationRef/>
+      </w:r>
+      <w:r>
+        <w:rPr>
+          <w:color w:val="FF0000"/>
+          <w:lang w:val="ru-RU"/>
+        </w:rPr>
+        <w:t>Они прямо с первой доли аккорда должны одновременно начинаться или могут не одновременно? Все три должны пересечься хотя бы на короткое время?</w:t>
+      </w:r>
+    </w:p>
+  </w:comment>
+  <w:comment w:id="49" w:author="Rualark" w:date="2019-12-25T23:16:00Z" w:initials="R">
     <w:p>
       <w:pPr>
         <w:pStyle w:val="CommentText"/>
@@ -10590,7 +10721,7 @@
       </w:r>
     </w:p>
   </w:comment>
-  <w:comment w:id="48" w:author="Rualark" w:date="2019-12-24T23:06:00Z" w:initials="R">
+  <w:comment w:id="50" w:author="Rualark" w:date="2019-12-24T23:06:00Z" w:initials="R">
     <w:p>
       <w:pPr>
         <w:pStyle w:val="CommentText"/>
@@ -10626,7 +10757,7 @@
       </w:r>
     </w:p>
   </w:comment>
-  <w:comment w:id="49" w:author="Rualark" w:date="2019-12-23T00:58:00Z" w:initials="R">
+  <w:comment w:id="51" w:author="Rualark" w:date="2019-12-23T00:58:00Z" w:initials="R">
     <w:p>
       <w:pPr>
         <w:pStyle w:val="CommentText"/>
@@ -10682,7 +10813,7 @@
       </w:r>
     </w:p>
   </w:comment>
-  <w:comment w:id="50" w:author="Rualark" w:date="2019-12-23T00:59:00Z" w:initials="R">
+  <w:comment w:id="52" w:author="Rualark" w:date="2019-12-23T00:59:00Z" w:initials="R">
     <w:p>
       <w:pPr>
         <w:pStyle w:val="CommentText"/>
@@ -10711,7 +10842,7 @@
       </w:r>
     </w:p>
   </w:comment>
-  <w:comment w:id="51" w:author="Rualark" w:date="2019-12-23T01:00:00Z" w:initials="R">
+  <w:comment w:id="53" w:author="Rualark" w:date="2019-12-23T01:00:00Z" w:initials="R">
     <w:p>
       <w:pPr>
         <w:pStyle w:val="CommentText"/>
@@ -10741,7 +10872,7 @@
       </w:r>
     </w:p>
   </w:comment>
-  <w:comment w:id="52" w:author="Rualark" w:date="2019-12-23T01:07:00Z" w:initials="R">
+  <w:comment w:id="54" w:author="Rualark" w:date="2019-12-23T01:07:00Z" w:initials="R">
     <w:p>
       <w:pPr>
         <w:pStyle w:val="CommentText"/>
@@ -10806,6 +10937,7 @@
   <w15:commentEx w15:paraId="76606A1A" w15:done="0"/>
   <w15:commentEx w15:paraId="5015BB09" w15:done="0"/>
   <w15:commentEx w15:paraId="5C694551" w15:done="0"/>
+  <w15:commentEx w15:paraId="32F9287C" w15:done="0"/>
   <w15:commentEx w15:paraId="07513262" w15:done="0"/>
   <w15:commentEx w15:paraId="74378722" w15:done="0"/>
   <w15:commentEx w15:paraId="114807E9" w15:done="0"/>
@@ -10833,6 +10965,7 @@
   <w16cid:commentId w16cid:paraId="76606A1A" w16cid:durableId="21ABBC77"/>
   <w16cid:commentId w16cid:paraId="5015BB09" w16cid:durableId="21ABBEBC"/>
   <w16cid:commentId w16cid:paraId="5C694551" w16cid:durableId="21ABBD79"/>
+  <w16cid:commentId w16cid:paraId="32F9287C" w16cid:durableId="21CB7142"/>
   <w16cid:commentId w16cid:paraId="07513262" w16cid:durableId="21AE6C51"/>
   <w16cid:commentId w16cid:paraId="74378722" w16cid:durableId="21AD186E"/>
   <w16cid:commentId w16cid:paraId="114807E9" w16cid:durableId="21AA8FBD"/>
@@ -10987,6 +11120,9 @@
     <w:p>
       <w:pPr>
         <w:pStyle w:val="FootnoteText"/>
+        <w:rPr>
+          <w:lang w:val="ru-RU"/>
+        </w:rPr>
       </w:pPr>
       <w:r>
         <w:rPr>
@@ -10995,11 +11131,27 @@
         <w:footnoteRef/>
       </w:r>
       <w:r>
-        <w:t xml:space="preserve"> This means that at least one voice should not have non-chord tone on the first beat of the chord.</w:t>
+        <w:t xml:space="preserve"> Second inversion of a 7th chord is allowed.</w:t>
       </w:r>
     </w:p>
   </w:footnote>
   <w:footnote w:id="7">
+    <w:p>
+      <w:pPr>
+        <w:pStyle w:val="FootnoteText"/>
+      </w:pPr>
+      <w:r>
+        <w:rPr>
+          <w:rStyle w:val="FootnoteReference"/>
+        </w:rPr>
+        <w:footnoteRef/>
+      </w:r>
+      <w:r>
+        <w:t xml:space="preserve"> This means that at least one voice should not have non-chord tone on the first beat of the chord.</w:t>
+      </w:r>
+    </w:p>
+  </w:footnote>
+  <w:footnote w:id="8">
     <w:p>
       <w:r>
         <w:rPr>
@@ -11105,7 +11257,7 @@
       </w:r>
     </w:p>
   </w:footnote>
-  <w:footnote w:id="8">
+  <w:footnote w:id="9">
     <w:p>
       <w:pPr>
         <w:pStyle w:val="FootnoteText"/>
@@ -13213,7 +13365,7 @@
 </file>
 
 <file path=customXml/itemProps1.xml><?xml version="1.0" encoding="utf-8"?>
-<ds:datastoreItem xmlns:ds="http://schemas.openxmlformats.org/officeDocument/2006/customXml" ds:itemID="{86565FC3-91D0-449C-AA77-8DF834E86346}">
+<ds:datastoreItem xmlns:ds="http://schemas.openxmlformats.org/officeDocument/2006/customXml" ds:itemID="{4396DE74-A755-4724-923C-31CB5B4CAFB3}">
   <ds:schemaRefs>
     <ds:schemaRef ds:uri="http://schemas.openxmlformats.org/officeDocument/2006/bibliography"/>
   </ds:schemaRefs>

</xml_diff>

<commit_message>
Migrate internal music structure from abc_note/abc_alter to d/alter. Implement keysig change.
</commit_message>
<xml_diff>
--- a/doc/Artinfuser Harmony rules.docx
+++ b/doc/Artinfuser Harmony rules.docx
@@ -2285,25 +2285,7 @@
           <w:iCs/>
           <w:lang w:val="ru-RU"/>
         </w:rPr>
-        <w:t xml:space="preserve">+ Первый и последний аккорды должны быть более пустыми в контрапункте, чтобы создать эффект начала и </w:t>
-      </w:r>
-      <w:proofErr w:type="gramStart"/>
-      <w:r>
-        <w:rPr>
-          <w:i/>
-          <w:iCs/>
-          <w:lang w:val="ru-RU"/>
-        </w:rPr>
-        <w:t>конца</w:t>
-      </w:r>
-      <w:proofErr w:type="gramEnd"/>
-      <w:r>
-        <w:rPr>
-          <w:i/>
-          <w:iCs/>
-          <w:lang w:val="ru-RU"/>
-        </w:rPr>
-        <w:t xml:space="preserve"> и устойчивости, а в гармонии они должны быть полными так же, как и остальные аккорды.</w:t>
+        <w:t>+ Первый и последний аккорды должны быть более пустыми в контрапункте, чтобы создать эффект начала и конца и устойчивости, а в гармонии они должны быть полными так же, как и остальные аккорды.</w:t>
       </w:r>
     </w:p>
     <w:p>
@@ -2460,25 +2442,7 @@
           <w:iCs/>
           <w:lang w:val="ru-RU"/>
         </w:rPr>
-        <w:t xml:space="preserve">- В гармонии стоит показывать желтым цветом в басу ошибки, связанные с мелодией, </w:t>
-      </w:r>
-      <w:proofErr w:type="gramStart"/>
-      <w:r>
-        <w:rPr>
-          <w:i/>
-          <w:iCs/>
-          <w:lang w:val="ru-RU"/>
-        </w:rPr>
-        <w:t>те</w:t>
-      </w:r>
-      <w:proofErr w:type="gramEnd"/>
-      <w:r>
-        <w:rPr>
-          <w:i/>
-          <w:iCs/>
-          <w:lang w:val="ru-RU"/>
-        </w:rPr>
-        <w:t xml:space="preserve"> что были красные в контрапункте. </w:t>
+        <w:t xml:space="preserve">- В гармонии стоит показывать желтым цветом в басу ошибки, связанные с мелодией, те что были красные в контрапункте. </w:t>
       </w:r>
       <w:r>
         <w:rPr>
@@ -3364,6 +3328,162 @@
       </w:r>
     </w:p>
     <w:p>
+      <w:pPr>
+        <w:ind w:firstLine="720"/>
+      </w:pPr>
+      <w:r>
+        <w:rPr>
+          <w:b/>
+          <w:noProof/>
+          <w:position w:val="-6"/>
+        </w:rPr>
+        <w:drawing>
+          <wp:inline distT="0" distB="0" distL="0" distR="0" wp14:anchorId="5437BB21" wp14:editId="7912BB93">
+            <wp:extent cx="739977" cy="187859"/>
+            <wp:effectExtent l="0" t="0" r="3175" b="3175"/>
+            <wp:docPr id="8" name="Picture 8" descr="s:\app\mgen\mgen\docs\button_exception.png"/>
+            <wp:cNvGraphicFramePr>
+              <a:graphicFrameLocks xmlns:a="http://schemas.openxmlformats.org/drawingml/2006/main" noChangeAspect="1"/>
+            </wp:cNvGraphicFramePr>
+            <a:graphic xmlns:a="http://schemas.openxmlformats.org/drawingml/2006/main">
+              <a:graphicData uri="http://schemas.openxmlformats.org/drawingml/2006/picture">
+                <pic:pic xmlns:pic="http://schemas.openxmlformats.org/drawingml/2006/picture">
+                  <pic:nvPicPr>
+                    <pic:cNvPr id="0" name="Picture 1" descr="s:\app\mgen\mgen\docs\button_exception.png"/>
+                    <pic:cNvPicPr>
+                      <a:picLocks noChangeAspect="1" noChangeArrowheads="1"/>
+                    </pic:cNvPicPr>
+                  </pic:nvPicPr>
+                  <pic:blipFill>
+                    <a:blip r:embed="rId11">
+                      <a:extLst>
+                        <a:ext uri="{28A0092B-C50C-407E-A947-70E740481C1C}">
+                          <a14:useLocalDpi xmlns:a14="http://schemas.microsoft.com/office/drawing/2010/main" val="0"/>
+                        </a:ext>
+                      </a:extLst>
+                    </a:blip>
+                    <a:srcRect/>
+                    <a:stretch>
+                      <a:fillRect/>
+                    </a:stretch>
+                  </pic:blipFill>
+                  <pic:spPr bwMode="auto">
+                    <a:xfrm>
+                      <a:off x="0" y="0"/>
+                      <a:ext cx="739977" cy="187859"/>
+                    </a:xfrm>
+                    <a:prstGeom prst="rect">
+                      <a:avLst/>
+                    </a:prstGeom>
+                    <a:noFill/>
+                    <a:ln>
+                      <a:noFill/>
+                    </a:ln>
+                  </pic:spPr>
+                </pic:pic>
+              </a:graphicData>
+            </a:graphic>
+          </wp:inline>
+        </w:drawing>
+      </w:r>
+      <w:r>
+        <w:t xml:space="preserve"> </w:t>
+      </w:r>
+      <w:r>
+        <w:t xml:space="preserve">Changing </w:t>
+      </w:r>
+      <w:r>
+        <w:t>chord inversion breaks syncope</w:t>
+      </w:r>
+      <w:r>
+        <w:rPr>
+          <w:rStyle w:val="FootnoteReference"/>
+        </w:rPr>
+        <w:footnoteReference w:id="2"/>
+      </w:r>
+      <w:r>
+        <w:t>.</w:t>
+      </w:r>
+    </w:p>
+    <w:p>
+      <w:r>
+        <w:lastRenderedPageBreak/>
+        <w:tab/>
+      </w:r>
+      <w:r>
+        <w:rPr>
+          <w:b/>
+          <w:noProof/>
+          <w:position w:val="-6"/>
+        </w:rPr>
+        <w:drawing>
+          <wp:inline distT="0" distB="0" distL="0" distR="0" wp14:anchorId="4F5A08F0" wp14:editId="4C15BA73">
+            <wp:extent cx="739977" cy="187859"/>
+            <wp:effectExtent l="0" t="0" r="3175" b="3175"/>
+            <wp:docPr id="21" name="Picture 21" descr="s:\app\mgen\mgen\docs\button_exception.png"/>
+            <wp:cNvGraphicFramePr>
+              <a:graphicFrameLocks xmlns:a="http://schemas.openxmlformats.org/drawingml/2006/main" noChangeAspect="1"/>
+            </wp:cNvGraphicFramePr>
+            <a:graphic xmlns:a="http://schemas.openxmlformats.org/drawingml/2006/main">
+              <a:graphicData uri="http://schemas.openxmlformats.org/drawingml/2006/picture">
+                <pic:pic xmlns:pic="http://schemas.openxmlformats.org/drawingml/2006/picture">
+                  <pic:nvPicPr>
+                    <pic:cNvPr id="0" name="Picture 1" descr="s:\app\mgen\mgen\docs\button_exception.png"/>
+                    <pic:cNvPicPr>
+                      <a:picLocks noChangeAspect="1" noChangeArrowheads="1"/>
+                    </pic:cNvPicPr>
+                  </pic:nvPicPr>
+                  <pic:blipFill>
+                    <a:blip r:embed="rId11">
+                      <a:extLst>
+                        <a:ext uri="{28A0092B-C50C-407E-A947-70E740481C1C}">
+                          <a14:useLocalDpi xmlns:a14="http://schemas.microsoft.com/office/drawing/2010/main" val="0"/>
+                        </a:ext>
+                      </a:extLst>
+                    </a:blip>
+                    <a:srcRect/>
+                    <a:stretch>
+                      <a:fillRect/>
+                    </a:stretch>
+                  </pic:blipFill>
+                  <pic:spPr bwMode="auto">
+                    <a:xfrm>
+                      <a:off x="0" y="0"/>
+                      <a:ext cx="739977" cy="187859"/>
+                    </a:xfrm>
+                    <a:prstGeom prst="rect">
+                      <a:avLst/>
+                    </a:prstGeom>
+                    <a:noFill/>
+                    <a:ln>
+                      <a:noFill/>
+                    </a:ln>
+                  </pic:spPr>
+                </pic:pic>
+              </a:graphicData>
+            </a:graphic>
+          </wp:inline>
+        </w:drawing>
+      </w:r>
+      <w:r>
+        <w:t xml:space="preserve"> </w:t>
+      </w:r>
+      <w:commentRangeStart w:id="16"/>
+      <w:r>
+        <w:t>I64-V progression breaks syncope</w:t>
+      </w:r>
+      <w:commentRangeEnd w:id="16"/>
+      <w:r>
+        <w:rPr>
+          <w:rStyle w:val="CommentReference"/>
+        </w:rPr>
+        <w:commentReference w:id="16"/>
+      </w:r>
+      <w:r>
+        <w:t>.</w:t>
+      </w:r>
+    </w:p>
+    <w:p>
       <w:r>
         <w:tab/>
       </w:r>
@@ -3494,16 +3614,16 @@
       <w:r>
         <w:t xml:space="preserve">f more than one chord in each 3 measures of a </w:t>
       </w:r>
-      <w:commentRangeStart w:id="16"/>
+      <w:commentRangeStart w:id="17"/>
       <w:r>
         <w:t xml:space="preserve">phrase </w:t>
       </w:r>
-      <w:commentRangeEnd w:id="16"/>
+      <w:commentRangeEnd w:id="17"/>
       <w:r>
         <w:rPr>
           <w:rStyle w:val="CommentReference"/>
         </w:rPr>
-        <w:commentReference w:id="16"/>
+        <w:commentReference w:id="17"/>
       </w:r>
       <w:r>
         <w:t>is syncopated.</w:t>
@@ -3517,7 +3637,6 @@
         <w:rPr>
           <w:u w:val="thick" w:color="FFC000" w:themeColor="accent4"/>
         </w:rPr>
-        <w:lastRenderedPageBreak/>
         <w:t>Chords should not be more than 2 times longer than surrounding chords</w:t>
       </w:r>
       <w:r>
@@ -3607,21 +3726,21 @@
           <w:lang w:val="en-US"/>
         </w:rPr>
       </w:pPr>
-      <w:bookmarkStart w:id="17" w:name="_Toc22511350"/>
-      <w:bookmarkStart w:id="18" w:name="_Toc29169204"/>
-      <w:bookmarkStart w:id="19" w:name="OLE_LINK86"/>
-      <w:bookmarkStart w:id="20" w:name="OLE_LINK87"/>
+      <w:bookmarkStart w:id="18" w:name="_Toc22511350"/>
+      <w:bookmarkStart w:id="19" w:name="_Toc29169204"/>
+      <w:bookmarkStart w:id="20" w:name="OLE_LINK86"/>
+      <w:bookmarkStart w:id="21" w:name="OLE_LINK87"/>
       <w:r>
         <w:rPr>
           <w:lang w:val="en-US"/>
         </w:rPr>
         <w:t>Harmonic tritone</w:t>
       </w:r>
-      <w:bookmarkEnd w:id="17"/>
       <w:bookmarkEnd w:id="18"/>
-    </w:p>
-    <w:bookmarkEnd w:id="19"/>
+      <w:bookmarkEnd w:id="19"/>
+    </w:p>
     <w:bookmarkEnd w:id="20"/>
+    <w:bookmarkEnd w:id="21"/>
     <w:p>
       <w:pPr>
         <w:ind w:firstLine="720"/>
@@ -3656,19 +3775,19 @@
         </w:rPr>
         <w:t xml:space="preserve">of a harmonic tritone </w:t>
       </w:r>
-      <w:commentRangeStart w:id="21"/>
+      <w:commentRangeStart w:id="22"/>
       <w:r>
         <w:rPr>
           <w:u w:val="thick" w:color="FFC000" w:themeColor="accent4"/>
         </w:rPr>
         <w:t xml:space="preserve">requires correct resolution </w:t>
       </w:r>
-      <w:commentRangeEnd w:id="21"/>
+      <w:commentRangeEnd w:id="22"/>
       <w:r>
         <w:rPr>
           <w:u w:val="thick" w:color="FFC000" w:themeColor="accent4"/>
         </w:rPr>
-        <w:commentReference w:id="21"/>
+        <w:commentReference w:id="22"/>
       </w:r>
       <w:r>
         <w:rPr>
@@ -3680,7 +3799,7 @@
         <w:rPr>
           <w:rStyle w:val="FootnoteReference"/>
         </w:rPr>
-        <w:footnoteReference w:id="2"/>
+        <w:footnoteReference w:id="3"/>
       </w:r>
       <w:r>
         <w:t>:</w:t>
@@ -4212,7 +4331,7 @@
           <w:lang w:val="en-US"/>
         </w:rPr>
       </w:pPr>
-      <w:bookmarkStart w:id="22" w:name="_Toc29169205"/>
+      <w:bookmarkStart w:id="23" w:name="_Toc29169205"/>
       <w:r>
         <w:rPr>
           <w:lang w:val="en-US"/>
@@ -4225,7 +4344,7 @@
         </w:rPr>
         <w:t xml:space="preserve"> of exercise</w:t>
       </w:r>
-      <w:bookmarkEnd w:id="22"/>
+      <w:bookmarkEnd w:id="23"/>
     </w:p>
     <w:p>
       <w:r>
@@ -4238,13 +4357,13 @@
       <w:r>
         <w:t xml:space="preserve">can be </w:t>
       </w:r>
-      <w:commentRangeStart w:id="23"/>
+      <w:commentRangeStart w:id="24"/>
       <w:r>
         <w:t>any chord</w:t>
       </w:r>
-      <w:commentRangeEnd w:id="23"/>
-      <w:r>
-        <w:commentReference w:id="23"/>
+      <w:commentRangeEnd w:id="24"/>
+      <w:r>
+        <w:commentReference w:id="24"/>
       </w:r>
       <w:r>
         <w:t xml:space="preserve"> if other rules are not violated (unlike in counterpoint exercises, where first chord </w:t>
@@ -4267,14 +4386,14 @@
           <w:lang w:val="en-US"/>
         </w:rPr>
       </w:pPr>
-      <w:bookmarkStart w:id="24" w:name="_Toc29169206"/>
+      <w:bookmarkStart w:id="25" w:name="_Toc29169206"/>
       <w:r>
         <w:rPr>
           <w:lang w:val="en-US"/>
         </w:rPr>
         <w:t>Last chord of exercise</w:t>
       </w:r>
-      <w:bookmarkEnd w:id="24"/>
+      <w:bookmarkEnd w:id="25"/>
     </w:p>
     <w:p>
       <w:r>
@@ -4313,7 +4432,7 @@
           <w:lang w:val="en-US"/>
         </w:rPr>
       </w:pPr>
-      <w:bookmarkStart w:id="25" w:name="_Toc29169207"/>
+      <w:bookmarkStart w:id="26" w:name="_Toc29169207"/>
       <w:r>
         <w:rPr>
           <w:lang w:val="en-US"/>
@@ -4326,7 +4445,7 @@
         </w:rPr>
         <w:t>s</w:t>
       </w:r>
-      <w:bookmarkEnd w:id="25"/>
+      <w:bookmarkEnd w:id="26"/>
     </w:p>
     <w:p>
       <w:r>
@@ -4335,16 +4454,16 @@
       <w:r>
         <w:t xml:space="preserve">Chord progressions are listed in the </w:t>
       </w:r>
-      <w:commentRangeStart w:id="26"/>
+      <w:commentRangeStart w:id="27"/>
       <w:r>
         <w:t>following table</w:t>
       </w:r>
-      <w:commentRangeEnd w:id="26"/>
+      <w:commentRangeEnd w:id="27"/>
       <w:r>
         <w:rPr>
           <w:rStyle w:val="CommentReference"/>
         </w:rPr>
-        <w:commentReference w:id="26"/>
+        <w:commentReference w:id="27"/>
       </w:r>
     </w:p>
     <w:p>
@@ -4467,7 +4586,7 @@
           <w:lang w:val="en-US"/>
         </w:rPr>
       </w:pPr>
-      <w:bookmarkStart w:id="27" w:name="_Toc29169208"/>
+      <w:bookmarkStart w:id="28" w:name="_Toc29169208"/>
       <w:r>
         <w:rPr>
           <w:lang w:val="en-US"/>
@@ -4480,7 +4599,7 @@
         </w:rPr>
         <w:t>eceptive cadence</w:t>
       </w:r>
-      <w:bookmarkEnd w:id="27"/>
+      <w:bookmarkEnd w:id="28"/>
     </w:p>
     <w:p>
       <w:r>
@@ -4540,19 +4659,19 @@
         </w:rPr>
         <w:t xml:space="preserve">”) </w:t>
       </w:r>
-      <w:commentRangeStart w:id="28"/>
+      <w:commentRangeStart w:id="29"/>
       <w:r>
         <w:rPr>
           <w:u w:val="thick" w:color="FFC000" w:themeColor="accent4"/>
         </w:rPr>
         <w:t xml:space="preserve">have to be in root position </w:t>
       </w:r>
-      <w:commentRangeEnd w:id="28"/>
+      <w:commentRangeEnd w:id="29"/>
       <w:r>
         <w:rPr>
           <w:rStyle w:val="CommentReference"/>
         </w:rPr>
-        <w:commentReference w:id="28"/>
+        <w:commentReference w:id="29"/>
       </w:r>
       <w:r>
         <w:rPr>
@@ -4587,14 +4706,14 @@
           <w:lang w:val="en-US"/>
         </w:rPr>
       </w:pPr>
-      <w:bookmarkStart w:id="29" w:name="_Toc29169209"/>
+      <w:bookmarkStart w:id="30" w:name="_Toc29169209"/>
       <w:r>
         <w:rPr>
           <w:lang w:val="en-US"/>
         </w:rPr>
         <w:t>Doubling</w:t>
       </w:r>
-      <w:bookmarkEnd w:id="29"/>
+      <w:bookmarkEnd w:id="30"/>
     </w:p>
     <w:p>
       <w:pPr>
@@ -4605,16 +4724,16 @@
       <w:r>
         <w:t xml:space="preserve">Doubling of a </w:t>
       </w:r>
-      <w:commentRangeStart w:id="30"/>
+      <w:commentRangeStart w:id="31"/>
       <w:r>
         <w:t>suspension tone is prohibited</w:t>
       </w:r>
-      <w:commentRangeEnd w:id="30"/>
+      <w:commentRangeEnd w:id="31"/>
       <w:r>
         <w:rPr>
           <w:rStyle w:val="CommentReference"/>
         </w:rPr>
-        <w:commentReference w:id="30"/>
+        <w:commentReference w:id="31"/>
       </w:r>
       <w:r>
         <w:t>.</w:t>
@@ -4636,7 +4755,7 @@
         <w:rPr>
           <w:rStyle w:val="FootnoteReference"/>
         </w:rPr>
-        <w:footnoteReference w:id="3"/>
+        <w:footnoteReference w:id="4"/>
       </w:r>
       <w:r>
         <w:t>.</w:t>
@@ -4658,7 +4777,7 @@
         <w:rPr>
           <w:rStyle w:val="FootnoteReference"/>
         </w:rPr>
-        <w:footnoteReference w:id="4"/>
+        <w:footnoteReference w:id="5"/>
       </w:r>
       <w:r>
         <w:t>.</w:t>
@@ -4675,14 +4794,14 @@
           <w:lang w:val="en-US"/>
         </w:rPr>
       </w:pPr>
-      <w:bookmarkStart w:id="31" w:name="_Toc29169210"/>
+      <w:bookmarkStart w:id="32" w:name="_Toc29169210"/>
       <w:r>
         <w:rPr>
           <w:lang w:val="en-US"/>
         </w:rPr>
         <w:t>Doubling of a 3rd</w:t>
       </w:r>
-      <w:bookmarkEnd w:id="31"/>
+      <w:bookmarkEnd w:id="32"/>
     </w:p>
     <w:p>
       <w:r>
@@ -4699,7 +4818,7 @@
           <w:rStyle w:val="FootnoteReference"/>
           <w:u w:val="thick" w:color="FFC000" w:themeColor="accent4"/>
         </w:rPr>
-        <w:footnoteReference w:id="5"/>
+        <w:footnoteReference w:id="6"/>
       </w:r>
       <w:r>
         <w:t>.</w:t>
@@ -5089,7 +5208,7 @@
       <w:r>
         <w:t xml:space="preserve"> </w:t>
       </w:r>
-      <w:commentRangeStart w:id="32"/>
+      <w:commentRangeStart w:id="33"/>
       <w:r>
         <w:t>3rd chord tone of II</w:t>
       </w:r>
@@ -5132,12 +5251,12 @@
       <w:r>
         <w:t>).</w:t>
       </w:r>
-      <w:commentRangeEnd w:id="32"/>
+      <w:commentRangeEnd w:id="33"/>
       <w:r>
         <w:rPr>
           <w:rStyle w:val="CommentReference"/>
         </w:rPr>
-        <w:commentReference w:id="32"/>
+        <w:commentReference w:id="33"/>
       </w:r>
     </w:p>
     <w:p>
@@ -5151,14 +5270,14 @@
           <w:lang w:val="en-US"/>
         </w:rPr>
       </w:pPr>
-      <w:bookmarkStart w:id="33" w:name="_Toc29169211"/>
+      <w:bookmarkStart w:id="34" w:name="_Toc29169211"/>
       <w:r>
         <w:rPr>
           <w:lang w:val="en-US"/>
         </w:rPr>
         <w:t xml:space="preserve">Second inversion </w:t>
       </w:r>
-      <w:bookmarkEnd w:id="33"/>
+      <w:bookmarkEnd w:id="34"/>
       <w:r>
         <w:rPr>
           <w:lang w:val="en-US"/>
@@ -5188,14 +5307,14 @@
         </w:rPr>
         <w:t xml:space="preserve"> is </w:t>
       </w:r>
-      <w:commentRangeStart w:id="34"/>
+      <w:commentRangeStart w:id="35"/>
       <w:r>
         <w:rPr>
           <w:u w:val="thick" w:color="FFC000" w:themeColor="accent4"/>
         </w:rPr>
         <w:t xml:space="preserve">only allowed </w:t>
       </w:r>
-      <w:commentRangeEnd w:id="34"/>
+      <w:commentRangeEnd w:id="35"/>
       <w:r>
         <w:rPr>
           <w:u w:val="thick" w:color="FFC000" w:themeColor="accent4"/>
@@ -5206,7 +5325,7 @@
         <w:rPr>
           <w:rStyle w:val="CommentReference"/>
         </w:rPr>
-        <w:commentReference w:id="34"/>
+        <w:commentReference w:id="35"/>
       </w:r>
       <w:r>
         <w:rPr>
@@ -5224,32 +5343,34 @@
         <w:rPr>
           <w:u w:val="thick" w:color="FFC000" w:themeColor="accent4"/>
         </w:rPr>
-        <w:t>) before V chord (as a double appoggiatura</w:t>
-      </w:r>
-      <w:r>
-        <w:rPr>
-          <w:u w:val="thick" w:color="FFC000" w:themeColor="accent4"/>
-        </w:rPr>
-        <w:t xml:space="preserve"> of notes VII and II</w:t>
-      </w:r>
-      <w:r>
-        <w:rPr>
-          <w:u w:val="thick" w:color="FFC000" w:themeColor="accent4"/>
-        </w:rPr>
-        <w:t>)</w:t>
+        <w:t>) before V chord</w:t>
       </w:r>
       <w:r>
         <w:rPr>
           <w:rStyle w:val="FootnoteReference"/>
           <w:u w:val="thick" w:color="FFC000" w:themeColor="accent4"/>
         </w:rPr>
-        <w:footnoteReference w:id="6"/>
+        <w:footnoteReference w:id="7"/>
       </w:r>
       <w:r>
         <w:t>.</w:t>
       </w:r>
     </w:p>
     <w:p>
+      <w:r>
+        <w:tab/>
+      </w:r>
+      <w:r>
+        <w:rPr>
+          <w:u w:val="thick" w:color="FFC000" w:themeColor="accent4"/>
+        </w:rPr>
+        <w:t>Second inversion chord should not start on weak beat (but can start on strong or partially strong beat)</w:t>
+      </w:r>
+      <w:r>
+        <w:t>.</w:t>
+      </w:r>
+    </w:p>
+    <w:p>
       <w:pPr>
         <w:ind w:firstLine="720"/>
       </w:pPr>
@@ -5278,9 +5399,6 @@
     <w:p>
       <w:pPr>
         <w:ind w:firstLine="720"/>
-        <w:rPr>
-          <w:lang w:val="ru-RU"/>
-        </w:rPr>
       </w:pPr>
       <w:r>
         <w:rPr>
@@ -5293,6 +5411,97 @@
           <w:u w:val="thick" w:color="FFC000" w:themeColor="accent4"/>
         </w:rPr>
         <w:t xml:space="preserve"> 5th tone in non-bass voice can move during second inversion triad resolution only in PAC or IAC</w:t>
+      </w:r>
+      <w:r>
+        <w:t>.</w:t>
+      </w:r>
+      <w:r>
+        <w:t xml:space="preserve"> </w:t>
+      </w:r>
+    </w:p>
+    <w:p>
+      <w:pPr>
+        <w:ind w:firstLine="720"/>
+      </w:pPr>
+      <w:r>
+        <w:rPr>
+          <w:u w:val="thick" w:color="FFC000" w:themeColor="accent4"/>
+        </w:rPr>
+        <w:t>Root and 3rd of second inversion triad should resolve stepwise</w:t>
+      </w:r>
+      <w:r>
+        <w:t>.</w:t>
+      </w:r>
+    </w:p>
+    <w:p>
+      <w:pPr>
+        <w:ind w:firstLine="720"/>
+      </w:pPr>
+      <w:r>
+        <w:rPr>
+          <w:b/>
+          <w:noProof/>
+          <w:position w:val="-6"/>
+        </w:rPr>
+        <w:drawing>
+          <wp:inline distT="0" distB="0" distL="0" distR="0" wp14:anchorId="3ECF5F85" wp14:editId="349051D3">
+            <wp:extent cx="739977" cy="187859"/>
+            <wp:effectExtent l="0" t="0" r="3175" b="3175"/>
+            <wp:docPr id="22" name="Picture 22" descr="s:\app\mgen\mgen\docs\button_exception.png"/>
+            <wp:cNvGraphicFramePr>
+              <a:graphicFrameLocks xmlns:a="http://schemas.openxmlformats.org/drawingml/2006/main" noChangeAspect="1"/>
+            </wp:cNvGraphicFramePr>
+            <a:graphic xmlns:a="http://schemas.openxmlformats.org/drawingml/2006/main">
+              <a:graphicData uri="http://schemas.openxmlformats.org/drawingml/2006/picture">
+                <pic:pic xmlns:pic="http://schemas.openxmlformats.org/drawingml/2006/picture">
+                  <pic:nvPicPr>
+                    <pic:cNvPr id="0" name="Picture 1" descr="s:\app\mgen\mgen\docs\button_exception.png"/>
+                    <pic:cNvPicPr>
+                      <a:picLocks noChangeAspect="1" noChangeArrowheads="1"/>
+                    </pic:cNvPicPr>
+                  </pic:nvPicPr>
+                  <pic:blipFill>
+                    <a:blip r:embed="rId11">
+                      <a:extLst>
+                        <a:ext uri="{28A0092B-C50C-407E-A947-70E740481C1C}">
+                          <a14:useLocalDpi xmlns:a14="http://schemas.microsoft.com/office/drawing/2010/main" val="0"/>
+                        </a:ext>
+                      </a:extLst>
+                    </a:blip>
+                    <a:srcRect/>
+                    <a:stretch>
+                      <a:fillRect/>
+                    </a:stretch>
+                  </pic:blipFill>
+                  <pic:spPr bwMode="auto">
+                    <a:xfrm>
+                      <a:off x="0" y="0"/>
+                      <a:ext cx="822166" cy="208724"/>
+                    </a:xfrm>
+                    <a:prstGeom prst="rect">
+                      <a:avLst/>
+                    </a:prstGeom>
+                    <a:noFill/>
+                    <a:ln>
+                      <a:noFill/>
+                    </a:ln>
+                  </pic:spPr>
+                </pic:pic>
+              </a:graphicData>
+            </a:graphic>
+          </wp:inline>
+        </w:drawing>
+      </w:r>
+      <w:r>
+        <w:t xml:space="preserve"> </w:t>
+      </w:r>
+      <w:r>
+        <w:t>Root or 3rd note of second inversion triad can resolve by leap if it resolves stepwise in</w:t>
+      </w:r>
+      <w:bookmarkStart w:id="36" w:name="_GoBack"/>
+      <w:bookmarkEnd w:id="36"/>
+      <w:r>
+        <w:t xml:space="preserve"> a different voice</w:t>
       </w:r>
       <w:r>
         <w:t>.</w:t>
@@ -5309,7 +5518,7 @@
           <w:lang w:val="en-US"/>
         </w:rPr>
       </w:pPr>
-      <w:bookmarkStart w:id="35" w:name="_Toc29169212"/>
+      <w:bookmarkStart w:id="37" w:name="_Toc29169212"/>
       <w:r>
         <w:rPr>
           <w:lang w:val="en-US"/>
@@ -5318,6 +5527,11 @@
       </w:r>
     </w:p>
     <w:p>
+      <w:pPr>
+        <w:rPr>
+          <w:lang w:val="ru-RU"/>
+        </w:rPr>
+      </w:pPr>
       <w:r>
         <w:tab/>
       </w:r>
@@ -5325,15 +5539,7 @@
         <w:rPr>
           <w:u w:val="thick" w:color="FFC000" w:themeColor="accent4"/>
         </w:rPr>
-        <w:t>Dominant of the do</w:t>
-      </w:r>
-      <w:bookmarkStart w:id="36" w:name="_GoBack"/>
-      <w:bookmarkEnd w:id="36"/>
-      <w:r>
-        <w:rPr>
-          <w:u w:val="thick" w:color="FFC000" w:themeColor="accent4"/>
-        </w:rPr>
-        <w:t>minant (V of V) has to resolve to V, VII or second inversion triad</w:t>
+        <w:t>Dominant of the dominant (V of V) has to resolve to V, VII or second inversion triad</w:t>
       </w:r>
       <w:r>
         <w:t>.</w:t>
@@ -5356,7 +5562,7 @@
         </w:rPr>
         <w:t>Chords formed by non-chord tones</w:t>
       </w:r>
-      <w:bookmarkEnd w:id="35"/>
+      <w:bookmarkEnd w:id="37"/>
     </w:p>
     <w:p>
       <w:r>
@@ -5378,14 +5584,14 @@
           <w:lang w:val="en-US"/>
         </w:rPr>
       </w:pPr>
-      <w:bookmarkStart w:id="37" w:name="_Toc29169213"/>
+      <w:bookmarkStart w:id="38" w:name="_Toc29169213"/>
       <w:r>
         <w:rPr>
           <w:lang w:val="en-US"/>
         </w:rPr>
         <w:t>Incomplete chords</w:t>
       </w:r>
-      <w:bookmarkEnd w:id="37"/>
+      <w:bookmarkEnd w:id="38"/>
     </w:p>
     <w:p>
       <w:r>
@@ -5402,7 +5608,7 @@
           <w:rStyle w:val="FootnoteReference"/>
           <w:u w:color="FFC000" w:themeColor="accent4"/>
         </w:rPr>
-        <w:footnoteReference w:id="7"/>
+        <w:footnoteReference w:id="8"/>
       </w:r>
       <w:r>
         <w:t xml:space="preserve">. </w:t>
@@ -5431,7 +5637,7 @@
         <w:rPr>
           <w:rStyle w:val="FootnoteReference"/>
         </w:rPr>
-        <w:footnoteReference w:id="8"/>
+        <w:footnoteReference w:id="9"/>
       </w:r>
       <w:r>
         <w:t>.</w:t>
@@ -5448,19 +5654,19 @@
       <w:r>
         <w:t xml:space="preserve">. </w:t>
       </w:r>
-      <w:commentRangeStart w:id="38"/>
+      <w:commentRangeStart w:id="39"/>
       <w:r>
         <w:rPr>
           <w:u w:val="thick" w:color="00B050"/>
         </w:rPr>
         <w:t xml:space="preserve">All three chord tones </w:t>
       </w:r>
-      <w:commentRangeEnd w:id="38"/>
+      <w:commentRangeEnd w:id="39"/>
       <w:r>
         <w:rPr>
           <w:rStyle w:val="CommentReference"/>
         </w:rPr>
-        <w:commentReference w:id="38"/>
+        <w:commentReference w:id="39"/>
       </w:r>
       <w:r>
         <w:rPr>
@@ -5482,7 +5688,7 @@
       <w:pPr>
         <w:ind w:firstLine="720"/>
       </w:pPr>
-      <w:commentRangeStart w:id="39"/>
+      <w:commentRangeStart w:id="40"/>
       <w:r>
         <w:rPr>
           <w:u w:val="thick" w:color="FFC000" w:themeColor="accent4"/>
@@ -5501,12 +5707,12 @@
         </w:rPr>
         <w:t xml:space="preserve"> should have all three chord tones on its first beat</w:t>
       </w:r>
-      <w:commentRangeEnd w:id="39"/>
+      <w:commentRangeEnd w:id="40"/>
       <w:r>
         <w:rPr>
           <w:rStyle w:val="CommentReference"/>
         </w:rPr>
-        <w:commentReference w:id="39"/>
+        <w:commentReference w:id="40"/>
       </w:r>
       <w:r>
         <w:t>.</w:t>
@@ -5523,14 +5729,14 @@
           <w:lang w:val="en-US"/>
         </w:rPr>
       </w:pPr>
-      <w:bookmarkStart w:id="40" w:name="_Toc29169214"/>
+      <w:bookmarkStart w:id="41" w:name="_Toc29169214"/>
       <w:r>
         <w:rPr>
           <w:lang w:val="en-US"/>
         </w:rPr>
         <w:t>7th chord</w:t>
       </w:r>
-      <w:bookmarkEnd w:id="40"/>
+      <w:bookmarkEnd w:id="41"/>
     </w:p>
     <w:p>
       <w:r>
@@ -5564,7 +5770,7 @@
           <w:lang w:val="en-US"/>
         </w:rPr>
       </w:pPr>
-      <w:bookmarkStart w:id="41" w:name="_Toc29169215"/>
+      <w:bookmarkStart w:id="42" w:name="_Toc29169215"/>
       <w:r>
         <w:rPr>
           <w:lang w:val="en-US"/>
@@ -5607,7 +5813,7 @@
         </w:rPr>
         <w:t>chord</w:t>
       </w:r>
-      <w:bookmarkEnd w:id="41"/>
+      <w:bookmarkEnd w:id="42"/>
     </w:p>
     <w:p>
       <w:r>
@@ -5619,19 +5825,19 @@
         </w:rPr>
         <w:t xml:space="preserve">7th degree of a seventh chord should be prepared: it should be </w:t>
       </w:r>
-      <w:commentRangeStart w:id="42"/>
+      <w:commentRangeStart w:id="43"/>
       <w:r>
         <w:rPr>
           <w:u w:val="thick" w:color="FFC000" w:themeColor="accent4"/>
         </w:rPr>
         <w:t>used as a chord tone in the previous chord</w:t>
       </w:r>
-      <w:commentRangeEnd w:id="42"/>
+      <w:commentRangeEnd w:id="43"/>
       <w:r>
         <w:rPr>
           <w:u w:val="thick" w:color="FFC000" w:themeColor="accent4"/>
         </w:rPr>
-        <w:commentReference w:id="42"/>
+        <w:commentReference w:id="43"/>
       </w:r>
       <w:r>
         <w:t>.</w:t>
@@ -5705,6 +5911,7 @@
     </w:p>
     <w:p>
       <w:r>
+        <w:lastRenderedPageBreak/>
         <w:tab/>
       </w:r>
       <w:r>
@@ -5768,16 +5975,16 @@
       <w:r>
         <w:t xml:space="preserve">If the previous chord does not contain a chord tone that is equal to the 7th degree of the current seventh chord, the 7th degree can be prepared by </w:t>
       </w:r>
-      <w:commentRangeStart w:id="43"/>
+      <w:commentRangeStart w:id="44"/>
       <w:r>
         <w:t>stepwise motion from a chord tone</w:t>
       </w:r>
-      <w:commentRangeEnd w:id="43"/>
+      <w:commentRangeEnd w:id="44"/>
       <w:r>
         <w:rPr>
           <w:rStyle w:val="CommentReference"/>
         </w:rPr>
-        <w:commentReference w:id="43"/>
+        <w:commentReference w:id="44"/>
       </w:r>
       <w:r>
         <w:t>.</w:t>
@@ -5866,12 +6073,11 @@
           <w:lang w:val="en-US"/>
         </w:rPr>
       </w:pPr>
-      <w:bookmarkStart w:id="44" w:name="_Toc29169216"/>
+      <w:bookmarkStart w:id="45" w:name="_Toc29169216"/>
       <w:r>
         <w:rPr>
           <w:lang w:val="en-US"/>
         </w:rPr>
-        <w:lastRenderedPageBreak/>
         <w:t xml:space="preserve">Resolution of a 7th </w:t>
       </w:r>
       <w:r>
@@ -5910,7 +6116,7 @@
         </w:rPr>
         <w:t>chord</w:t>
       </w:r>
-      <w:bookmarkEnd w:id="44"/>
+      <w:bookmarkEnd w:id="45"/>
     </w:p>
     <w:p>
       <w:r>
@@ -5922,7 +6128,7 @@
         </w:rPr>
         <w:t xml:space="preserve">7th degree of a seventh chord </w:t>
       </w:r>
-      <w:commentRangeStart w:id="45"/>
+      <w:commentRangeStart w:id="46"/>
       <w:r>
         <w:rPr>
           <w:u w:val="thick" w:color="FF0000"/>
@@ -5947,7 +6153,7 @@
         </w:rPr>
         <w:t xml:space="preserve"> </w:t>
       </w:r>
-      <w:commentRangeEnd w:id="45"/>
+      <w:commentRangeEnd w:id="46"/>
       <w:r>
         <w:rPr>
           <w:u w:val="thick" w:color="FF0000"/>
@@ -5958,7 +6164,7 @@
         <w:rPr>
           <w:u w:val="thick" w:color="FF0000"/>
         </w:rPr>
-        <w:commentReference w:id="45"/>
+        <w:commentReference w:id="46"/>
       </w:r>
       <w:r>
         <w:rPr>
@@ -5993,14 +6199,14 @@
           <w:lang w:val="en-US"/>
         </w:rPr>
       </w:pPr>
-      <w:bookmarkStart w:id="46" w:name="_Toc29169217"/>
+      <w:bookmarkStart w:id="47" w:name="_Toc29169217"/>
       <w:r>
         <w:rPr>
           <w:lang w:val="en-US"/>
         </w:rPr>
         <w:t>9th chord</w:t>
       </w:r>
-      <w:bookmarkEnd w:id="46"/>
+      <w:bookmarkEnd w:id="47"/>
     </w:p>
     <w:p>
       <w:r>
@@ -6125,19 +6331,19 @@
         </w:rPr>
         <w:t xml:space="preserve"> should </w:t>
       </w:r>
-      <w:commentRangeStart w:id="47"/>
+      <w:commentRangeStart w:id="48"/>
       <w:r>
         <w:rPr>
           <w:u w:val="thick" w:color="FFC000" w:themeColor="accent4"/>
         </w:rPr>
         <w:t>start with at least three harmonic tones</w:t>
       </w:r>
-      <w:commentRangeEnd w:id="47"/>
+      <w:commentRangeEnd w:id="48"/>
       <w:r>
         <w:rPr>
           <w:u w:val="thick" w:color="FFC000" w:themeColor="accent4"/>
         </w:rPr>
-        <w:commentReference w:id="47"/>
+        <w:commentReference w:id="48"/>
       </w:r>
       <w:r>
         <w:rPr>
@@ -6166,14 +6372,14 @@
           <w:lang w:val="en-US"/>
         </w:rPr>
       </w:pPr>
-      <w:bookmarkStart w:id="48" w:name="_Toc29169218"/>
+      <w:bookmarkStart w:id="49" w:name="_Toc29169218"/>
       <w:r>
         <w:rPr>
           <w:lang w:val="en-US"/>
         </w:rPr>
         <w:t>Phrases</w:t>
       </w:r>
-      <w:bookmarkEnd w:id="48"/>
+      <w:bookmarkEnd w:id="49"/>
     </w:p>
     <w:p>
       <w:pPr>
@@ -6211,19 +6417,19 @@
         </w:rPr>
         <w:t xml:space="preserve">Phrase should not contain a pause or a syncopated note or a chord that is </w:t>
       </w:r>
-      <w:commentRangeStart w:id="49"/>
+      <w:commentRangeStart w:id="50"/>
       <w:r>
         <w:rPr>
           <w:u w:val="thick" w:color="FFC000" w:themeColor="accent4"/>
         </w:rPr>
         <w:t xml:space="preserve">more than 2 times </w:t>
       </w:r>
-      <w:commentRangeEnd w:id="49"/>
+      <w:commentRangeEnd w:id="50"/>
       <w:r>
         <w:rPr>
           <w:rStyle w:val="CommentReference"/>
         </w:rPr>
-        <w:commentReference w:id="49"/>
+        <w:commentReference w:id="50"/>
       </w:r>
       <w:r>
         <w:rPr>
@@ -6369,16 +6575,16 @@
       <w:r>
         <w:t>authentic half-cadence (</w:t>
       </w:r>
-      <w:commentRangeStart w:id="50"/>
+      <w:commentRangeStart w:id="51"/>
       <w:r>
         <w:t>V</w:t>
       </w:r>
-      <w:commentRangeEnd w:id="50"/>
+      <w:commentRangeEnd w:id="51"/>
       <w:r>
         <w:rPr>
           <w:rStyle w:val="CommentReference"/>
         </w:rPr>
-        <w:commentReference w:id="50"/>
+        <w:commentReference w:id="51"/>
       </w:r>
       <w:r>
         <w:t>)</w:t>
@@ -6395,16 +6601,16 @@
       <w:r>
         <w:t>plagal half-cadence (</w:t>
       </w:r>
-      <w:commentRangeStart w:id="51"/>
+      <w:commentRangeStart w:id="52"/>
       <w:r>
         <w:t>IV</w:t>
       </w:r>
-      <w:commentRangeEnd w:id="51"/>
+      <w:commentRangeEnd w:id="52"/>
       <w:r>
         <w:rPr>
           <w:rStyle w:val="CommentReference"/>
         </w:rPr>
-        <w:commentReference w:id="51"/>
+        <w:commentReference w:id="52"/>
       </w:r>
       <w:r>
         <w:t>)</w:t>
@@ -6421,16 +6627,16 @@
       <w:r>
         <w:t>deceptive (interrupted) cadence (V-</w:t>
       </w:r>
-      <w:commentRangeStart w:id="52"/>
+      <w:commentRangeStart w:id="53"/>
       <w:r>
         <w:t>VI</w:t>
       </w:r>
-      <w:commentRangeEnd w:id="52"/>
+      <w:commentRangeEnd w:id="53"/>
       <w:r>
         <w:rPr>
           <w:rStyle w:val="CommentReference"/>
         </w:rPr>
-        <w:commentReference w:id="52"/>
+        <w:commentReference w:id="53"/>
       </w:r>
       <w:r>
         <w:t>)</w:t>
@@ -6447,16 +6653,16 @@
       <w:r>
         <w:t>plagal cadence (IV-</w:t>
       </w:r>
-      <w:commentRangeStart w:id="53"/>
+      <w:commentRangeStart w:id="54"/>
       <w:r>
         <w:t>I</w:t>
       </w:r>
-      <w:commentRangeEnd w:id="53"/>
+      <w:commentRangeEnd w:id="54"/>
       <w:r>
         <w:rPr>
           <w:rStyle w:val="CommentReference"/>
         </w:rPr>
-        <w:commentReference w:id="53"/>
+        <w:commentReference w:id="54"/>
       </w:r>
       <w:r>
         <w:t>)</w:t>
@@ -6511,7 +6717,7 @@
           <w:rStyle w:val="FootnoteReference"/>
           <w:u w:val="thick" w:color="FFC000" w:themeColor="accent4"/>
         </w:rPr>
-        <w:footnoteReference w:id="9"/>
+        <w:footnoteReference w:id="10"/>
       </w:r>
       <w:r>
         <w:rPr>
@@ -6546,16 +6752,16 @@
       <w:r>
         <w:t>plagal (</w:t>
       </w:r>
-      <w:commentRangeStart w:id="54"/>
+      <w:commentRangeStart w:id="55"/>
       <w:r>
         <w:t>IV</w:t>
       </w:r>
-      <w:commentRangeEnd w:id="54"/>
+      <w:commentRangeEnd w:id="55"/>
       <w:r>
         <w:rPr>
           <w:rStyle w:val="CommentReference"/>
         </w:rPr>
-        <w:commentReference w:id="54"/>
+        <w:commentReference w:id="55"/>
       </w:r>
       <w:r>
         <w:t>-I)</w:t>
@@ -6572,7 +6778,7 @@
           <w:lang w:val="en-US"/>
         </w:rPr>
       </w:pPr>
-      <w:bookmarkStart w:id="55" w:name="_Toc29169219"/>
+      <w:bookmarkStart w:id="56" w:name="_Toc29169219"/>
       <w:r>
         <w:rPr>
           <w:lang w:val="en-US"/>
@@ -6585,7 +6791,7 @@
         </w:rPr>
         <w:t>adence</w:t>
       </w:r>
-      <w:bookmarkEnd w:id="55"/>
+      <w:bookmarkEnd w:id="56"/>
     </w:p>
     <w:p>
       <w:r>
@@ -6952,6 +7158,7 @@
                 <w:b/>
                 <w:bCs/>
               </w:rPr>
+              <w:lastRenderedPageBreak/>
               <w:t>Plagal</w:t>
             </w:r>
             <w:r>
@@ -7427,7 +7634,6 @@
                 <w:b/>
                 <w:bCs/>
               </w:rPr>
-              <w:lastRenderedPageBreak/>
               <w:t>Deceptive authentic V</w:t>
             </w:r>
             <w:r>
@@ -8184,7 +8390,11 @@
           <w:tcPr>
             <w:tcW w:w="1191" w:type="dxa"/>
           </w:tcPr>
-          <w:p/>
+          <w:p>
+            <w:r>
+              <w:t>DC</w:t>
+            </w:r>
+          </w:p>
         </w:tc>
         <w:tc>
           <w:tcPr>
@@ -9817,7 +10027,31 @@
     <w:p/>
     <w:p>
       <w:r>
-        <w:t>PAC is always on strong beat (1 or 3 in time 4/4).</w:t>
+        <w:lastRenderedPageBreak/>
+        <w:t xml:space="preserve">In </w:t>
+      </w:r>
+      <w:r>
+        <w:t xml:space="preserve">PAC </w:t>
+      </w:r>
+      <w:r>
+        <w:t xml:space="preserve">tonic chord </w:t>
+      </w:r>
+      <w:commentRangeStart w:id="57"/>
+      <w:r>
+        <w:t xml:space="preserve">is </w:t>
+      </w:r>
+      <w:r>
+        <w:t>allowed only</w:t>
+      </w:r>
+      <w:commentRangeEnd w:id="57"/>
+      <w:r>
+        <w:rPr>
+          <w:rStyle w:val="CommentReference"/>
+        </w:rPr>
+        <w:commentReference w:id="57"/>
+      </w:r>
+      <w:r>
+        <w:t xml:space="preserve"> on strong beat (1 or 3 in time 4/4).</w:t>
       </w:r>
     </w:p>
     <w:p>
@@ -9866,7 +10100,6 @@
         </w:numPr>
       </w:pPr>
       <w:r>
-        <w:lastRenderedPageBreak/>
         <w:t>Plagal</w:t>
       </w:r>
       <w:r>
@@ -10064,7 +10297,7 @@
       </w:r>
     </w:p>
   </w:comment>
-  <w:comment w:id="16" w:author="Rualark" w:date="2019-12-25T23:20:00Z" w:initials="R">
+  <w:comment w:id="16" w:author="Rualark" w:date="2020-01-17T23:00:00Z" w:initials="R">
     <w:p>
       <w:pPr>
         <w:pStyle w:val="CommentText"/>
@@ -10075,6 +10308,7 @@
       <w:r>
         <w:rPr>
           <w:rStyle w:val="CommentReference"/>
+          <w:color w:val="FF0000"/>
         </w:rPr>
         <w:annotationRef/>
       </w:r>
@@ -10083,27 +10317,47 @@
           <w:color w:val="FF0000"/>
           <w:lang w:val="ru-RU"/>
         </w:rPr>
-        <w:t xml:space="preserve">То есть разрешается одну фразу иметь </w:t>
-      </w:r>
-      <w:proofErr w:type="gramStart"/>
+        <w:t xml:space="preserve">Разве это правило может сработать в жизни? </w:t>
+      </w:r>
+      <w:r>
+        <w:rPr>
+          <w:color w:val="FF0000"/>
+        </w:rPr>
+        <w:t>I</w:t>
+      </w:r>
       <w:r>
         <w:rPr>
           <w:color w:val="FF0000"/>
           <w:lang w:val="ru-RU"/>
         </w:rPr>
-        <w:t>синкопированную</w:t>
-      </w:r>
-      <w:proofErr w:type="gramEnd"/>
+        <w:t>64 обычно на сильную долю, а если на относительно сильную, то не продолжается на сильную.</w:t>
+      </w:r>
+    </w:p>
+  </w:comment>
+  <w:comment w:id="17" w:author="Rualark" w:date="2019-12-25T23:20:00Z" w:initials="R">
+    <w:p>
+      <w:pPr>
+        <w:pStyle w:val="CommentText"/>
+        <w:rPr>
+          <w:lang w:val="ru-RU"/>
+        </w:rPr>
+      </w:pPr>
+      <w:r>
+        <w:rPr>
+          <w:rStyle w:val="CommentReference"/>
+        </w:rPr>
+        <w:annotationRef/>
+      </w:r>
       <w:r>
         <w:rPr>
           <w:color w:val="FF0000"/>
           <w:lang w:val="ru-RU"/>
         </w:rPr>
-        <w:t xml:space="preserve"> а другие несинкопированные например в одном упражнении?</w:t>
+        <w:t>То есть разрешается одну фразу иметь синкопированную а другие несинкопированные например в одном упражнении?</w:t>
       </w:r>
     </w:p>
   </w:comment>
-  <w:comment w:id="21" w:author="Rualark" w:date="2019-12-24T00:22:00Z" w:initials="R">
+  <w:comment w:id="22" w:author="Rualark" w:date="2019-12-24T00:22:00Z" w:initials="R">
     <w:p>
       <w:pPr>
         <w:pStyle w:val="CommentText"/>
@@ -10127,7 +10381,7 @@
       </w:r>
     </w:p>
   </w:comment>
-  <w:comment w:id="23" w:author="Rualark" w:date="2019-12-25T23:03:00Z" w:initials="R">
+  <w:comment w:id="24" w:author="Rualark" w:date="2019-12-25T23:03:00Z" w:initials="R">
     <w:p>
       <w:pPr>
         <w:pStyle w:val="CommentText"/>
@@ -10151,7 +10405,7 @@
       </w:r>
     </w:p>
   </w:comment>
-  <w:comment w:id="26" w:author="Rualark" w:date="2019-12-26T00:10:00Z" w:initials="R">
+  <w:comment w:id="27" w:author="Rualark" w:date="2019-12-26T00:10:00Z" w:initials="R">
     <w:p>
       <w:pPr>
         <w:pStyle w:val="CommentText"/>
@@ -10363,7 +10617,7 @@
       </w:r>
     </w:p>
   </w:comment>
-  <w:comment w:id="28" w:author="Rualark" w:date="2019-12-23T00:45:00Z" w:initials="R">
+  <w:comment w:id="29" w:author="Rualark" w:date="2019-12-23T00:45:00Z" w:initials="R">
     <w:p>
       <w:pPr>
         <w:pStyle w:val="CommentText"/>
@@ -10387,7 +10641,7 @@
       </w:r>
     </w:p>
   </w:comment>
-  <w:comment w:id="30" w:author="Rualark" w:date="2019-12-25T01:36:00Z" w:initials="R">
+  <w:comment w:id="31" w:author="Rualark" w:date="2019-12-25T01:36:00Z" w:initials="R">
     <w:p>
       <w:pPr>
         <w:pStyle w:val="CommentText"/>
@@ -10410,7 +10664,7 @@
       </w:r>
     </w:p>
   </w:comment>
-  <w:comment w:id="32" w:author="Rualark" w:date="2019-12-23T00:23:00Z" w:initials="R">
+  <w:comment w:id="33" w:author="Rualark" w:date="2019-12-23T00:23:00Z" w:initials="R">
     <w:p>
       <w:pPr>
         <w:pStyle w:val="CommentText"/>
@@ -10459,7 +10713,7 @@
       </w:r>
     </w:p>
   </w:comment>
-  <w:comment w:id="34" w:author="Rualark" w:date="2019-12-25T01:39:00Z" w:initials="R">
+  <w:comment w:id="35" w:author="Rualark" w:date="2019-12-25T01:39:00Z" w:initials="R">
     <w:p>
       <w:pPr>
         <w:pStyle w:val="CommentText"/>
@@ -10479,69 +10733,53 @@
           <w:color w:val="FF0000"/>
           <w:lang w:val="ru-RU"/>
         </w:rPr>
-        <w:t xml:space="preserve">Добавляя любую ноту </w:t>
-      </w:r>
-      <w:proofErr w:type="gramStart"/>
+        <w:t xml:space="preserve">Добавляя любую ноту к этому аккорду мы сразу делаем его разрешенным? </w:t>
+      </w:r>
       <w:r>
         <w:rPr>
           <w:color w:val="FF0000"/>
           <w:lang w:val="ru-RU"/>
         </w:rPr>
-        <w:t>к этому аккорду</w:t>
-      </w:r>
-      <w:proofErr w:type="gramEnd"/>
+        <w:t>Не только с</w:t>
+      </w:r>
       <w:r>
         <w:rPr>
           <w:color w:val="FF0000"/>
           <w:lang w:val="ru-RU"/>
         </w:rPr>
-        <w:t xml:space="preserve"> мы сразу делаем его разрешенным? </w:t>
+        <w:t xml:space="preserve">ептаккорд, </w:t>
       </w:r>
       <w:r>
         <w:rPr>
           <w:color w:val="FF0000"/>
           <w:lang w:val="ru-RU"/>
         </w:rPr>
-        <w:t>Не только с</w:t>
+        <w:t xml:space="preserve">но и </w:t>
       </w:r>
       <w:r>
         <w:rPr>
           <w:color w:val="FF0000"/>
           <w:lang w:val="ru-RU"/>
         </w:rPr>
-        <w:t xml:space="preserve">ептаккорд, </w:t>
+        <w:t>нонаккорд и др</w:t>
       </w:r>
       <w:r>
         <w:rPr>
           <w:color w:val="FF0000"/>
           <w:lang w:val="ru-RU"/>
         </w:rPr>
-        <w:t xml:space="preserve">но и </w:t>
+        <w:t>угие</w:t>
       </w:r>
       <w:r>
         <w:rPr>
           <w:color w:val="FF0000"/>
           <w:lang w:val="ru-RU"/>
         </w:rPr>
-        <w:t>нонаккорд и др</w:t>
-      </w:r>
-      <w:r>
-        <w:rPr>
-          <w:color w:val="FF0000"/>
-          <w:lang w:val="ru-RU"/>
-        </w:rPr>
-        <w:t>угие</w:t>
-      </w:r>
-      <w:r>
-        <w:rPr>
-          <w:color w:val="FF0000"/>
-          <w:lang w:val="ru-RU"/>
-        </w:rPr>
         <w:t>. в первом обращении.</w:t>
       </w:r>
     </w:p>
   </w:comment>
-  <w:comment w:id="38" w:author="Rualark" w:date="2019-12-23T22:55:00Z" w:initials="R">
+  <w:comment w:id="39" w:author="Rualark" w:date="2019-12-23T22:55:00Z" w:initials="R">
     <w:p>
       <w:pPr>
         <w:pStyle w:val="CommentText"/>
@@ -10565,7 +10803,7 @@
       </w:r>
     </w:p>
   </w:comment>
-  <w:comment w:id="39" w:author="Rualark" w:date="2019-12-23T23:01:00Z" w:initials="R">
+  <w:comment w:id="40" w:author="Rualark" w:date="2019-12-23T23:01:00Z" w:initials="R">
     <w:p>
       <w:pPr>
         <w:pStyle w:val="CommentText"/>
@@ -10589,7 +10827,7 @@
       </w:r>
     </w:p>
   </w:comment>
-  <w:comment w:id="42" w:author="Rualark" w:date="2019-12-23T22:21:00Z" w:initials="R">
+  <w:comment w:id="43" w:author="Rualark" w:date="2019-12-23T22:21:00Z" w:initials="R">
     <w:p>
       <w:pPr>
         <w:pStyle w:val="CommentText"/>
@@ -10612,7 +10850,7 @@
       </w:r>
     </w:p>
   </w:comment>
-  <w:comment w:id="43" w:author="Rualark" w:date="2019-12-23T22:31:00Z" w:initials="R">
+  <w:comment w:id="44" w:author="Rualark" w:date="2019-12-23T22:31:00Z" w:initials="R">
     <w:p>
       <w:pPr>
         <w:pStyle w:val="CommentText"/>
@@ -10635,7 +10873,7 @@
       </w:r>
     </w:p>
   </w:comment>
-  <w:comment w:id="45" w:author="Rualark" w:date="2019-12-23T22:26:00Z" w:initials="R">
+  <w:comment w:id="46" w:author="Rualark" w:date="2019-12-23T22:26:00Z" w:initials="R">
     <w:p>
       <w:pPr>
         <w:pStyle w:val="CommentText"/>
@@ -10654,27 +10892,58 @@
           <w:color w:val="FF0000"/>
           <w:lang w:val="ru-RU"/>
         </w:rPr>
-        <w:t xml:space="preserve">А если седьмая ступень не доходит до конца аккорда? А если разрешение будет не </w:t>
-      </w:r>
-      <w:proofErr w:type="gramStart"/>
+        <w:t>А если седьмая ступень не доходит до конца аккорда? А если разрешение будет не сразу а в середине следующего аккорда? А если в другом голосе это разрешение происходит?</w:t>
+      </w:r>
+    </w:p>
+  </w:comment>
+  <w:comment w:id="48" w:author="Rualark" w:date="2020-01-16T23:33:00Z" w:initials="R">
+    <w:p>
+      <w:pPr>
+        <w:pStyle w:val="CommentText"/>
+        <w:rPr>
+          <w:lang w:val="ru-RU"/>
+        </w:rPr>
+      </w:pPr>
+      <w:r>
+        <w:rPr>
+          <w:rStyle w:val="CommentReference"/>
+        </w:rPr>
+        <w:annotationRef/>
+      </w:r>
       <w:r>
         <w:rPr>
           <w:color w:val="FF0000"/>
           <w:lang w:val="ru-RU"/>
         </w:rPr>
-        <w:t>сразу</w:t>
-      </w:r>
-      <w:proofErr w:type="gramEnd"/>
+        <w:t>Они прямо с первой доли аккорда должны одновременно начинаться или могут не одновременно? Все три должны пересечься хотя бы на короткое время?</w:t>
+      </w:r>
+    </w:p>
+  </w:comment>
+  <w:comment w:id="50" w:author="Rualark" w:date="2019-12-25T23:16:00Z" w:initials="R">
+    <w:p>
+      <w:pPr>
+        <w:pStyle w:val="CommentText"/>
+        <w:rPr>
+          <w:lang w:val="ru-RU"/>
+        </w:rPr>
+      </w:pPr>
+      <w:r>
+        <w:rPr>
+          <w:rStyle w:val="CommentReference"/>
+          <w:color w:val="FF0000"/>
+        </w:rPr>
+        <w:annotationRef/>
+      </w:r>
       <w:r>
         <w:rPr>
           <w:color w:val="FF0000"/>
           <w:lang w:val="ru-RU"/>
         </w:rPr>
-        <w:t xml:space="preserve"> а в середине следующего аккорда? А если в другом голосе это разрешение происходит?</w:t>
+        <w:t>А если аккорд длинный, но часто перемещается, меняет обращение, становится септаккордом или обратно?</w:t>
       </w:r>
     </w:p>
   </w:comment>
-  <w:comment w:id="47" w:author="Rualark" w:date="2020-01-16T23:33:00Z" w:initials="R">
+  <w:comment w:id="51" w:author="Rualark" w:date="2019-12-24T23:06:00Z" w:initials="R">
     <w:p>
       <w:pPr>
         <w:pStyle w:val="CommentText"/>
@@ -10693,11 +10962,109 @@
           <w:color w:val="FF0000"/>
           <w:lang w:val="ru-RU"/>
         </w:rPr>
-        <w:t>Они прямо с первой доли аккорда должны одновременно начинаться или могут не одновременно? Все три должны пересечься хотя бы на короткое время?</w:t>
+        <w:t xml:space="preserve">Почему нельзя </w:t>
+      </w:r>
+      <w:r>
+        <w:rPr>
+          <w:color w:val="FF0000"/>
+        </w:rPr>
+        <w:t>V</w:t>
+      </w:r>
+      <w:r>
+        <w:rPr>
+          <w:color w:val="FF0000"/>
+          <w:lang w:val="ru-RU"/>
+        </w:rPr>
+        <w:t>?</w:t>
       </w:r>
     </w:p>
   </w:comment>
-  <w:comment w:id="49" w:author="Rualark" w:date="2019-12-25T23:16:00Z" w:initials="R">
+  <w:comment w:id="52" w:author="Rualark" w:date="2019-12-23T00:58:00Z" w:initials="R">
+    <w:p>
+      <w:pPr>
+        <w:pStyle w:val="CommentText"/>
+        <w:rPr>
+          <w:lang w:val="ru-RU"/>
+        </w:rPr>
+      </w:pPr>
+      <w:r>
+        <w:rPr>
+          <w:color w:val="FF0000"/>
+          <w:lang w:val="ru-RU"/>
+        </w:rPr>
+        <w:t xml:space="preserve">А </w:t>
+      </w:r>
+      <w:r>
+        <w:rPr>
+          <w:rStyle w:val="CommentReference"/>
+        </w:rPr>
+        <w:annotationRef/>
+      </w:r>
+      <w:r>
+        <w:rPr>
+          <w:color w:val="FF0000"/>
+        </w:rPr>
+        <w:t>II</w:t>
+      </w:r>
+      <w:r>
+        <w:rPr>
+          <w:color w:val="FF0000"/>
+          <w:lang w:val="ru-RU"/>
+        </w:rPr>
+        <w:t xml:space="preserve"> или </w:t>
+      </w:r>
+      <w:r>
+        <w:rPr>
+          <w:color w:val="FF0000"/>
+        </w:rPr>
+        <w:t>VII</w:t>
+      </w:r>
+      <w:r>
+        <w:rPr>
+          <w:color w:val="FF0000"/>
+          <w:lang w:val="ru-RU"/>
+        </w:rPr>
+        <w:t xml:space="preserve"> можно</w:t>
+      </w:r>
+      <w:r>
+        <w:rPr>
+          <w:color w:val="FF0000"/>
+          <w:lang w:val="ru-RU"/>
+        </w:rPr>
+        <w:t>?</w:t>
+      </w:r>
+    </w:p>
+  </w:comment>
+  <w:comment w:id="53" w:author="Rualark" w:date="2019-12-23T00:59:00Z" w:initials="R">
+    <w:p>
+      <w:pPr>
+        <w:pStyle w:val="CommentText"/>
+        <w:rPr>
+          <w:lang w:val="ru-RU"/>
+        </w:rPr>
+      </w:pPr>
+      <w:r>
+        <w:rPr>
+          <w:rStyle w:val="CommentReference"/>
+        </w:rPr>
+        <w:annotationRef/>
+      </w:r>
+      <w:r>
+        <w:rPr>
+          <w:color w:val="FF0000"/>
+        </w:rPr>
+        <w:t>VI</w:t>
+      </w:r>
+      <w:r>
+        <w:rPr>
+          <w:color w:val="FF0000"/>
+          <w:lang w:val="ru-RU"/>
+        </w:rPr>
+        <w:t xml:space="preserve"> это уже начало следующей фразы?</w:t>
+      </w:r>
+    </w:p>
+  </w:comment>
+  <w:comment w:id="54" w:author="Rualark" w:date="2019-12-23T01:00:00Z" w:initials="R">
     <w:p>
       <w:pPr>
         <w:pStyle w:val="CommentText"/>
@@ -10715,190 +11082,129 @@
       <w:r>
         <w:rPr>
           <w:color w:val="FF0000"/>
-          <w:lang w:val="ru-RU"/>
-        </w:rPr>
-        <w:t>А если аккорд длинный, но часто перемещается, меняет обращение, становится септаккордом или обратно?</w:t>
-      </w:r>
-    </w:p>
-  </w:comment>
-  <w:comment w:id="50" w:author="Rualark" w:date="2019-12-24T23:06:00Z" w:initials="R">
-    <w:p>
-      <w:pPr>
-        <w:pStyle w:val="CommentText"/>
-        <w:rPr>
-          <w:lang w:val="ru-RU"/>
-        </w:rPr>
-      </w:pPr>
-      <w:r>
-        <w:rPr>
-          <w:rStyle w:val="CommentReference"/>
-        </w:rPr>
-        <w:annotationRef/>
+        </w:rPr>
+        <w:t>IV</w:t>
       </w:r>
       <w:r>
         <w:rPr>
           <w:color w:val="FF0000"/>
           <w:lang w:val="ru-RU"/>
         </w:rPr>
-        <w:t xml:space="preserve">Почему нельзя </w:t>
-      </w:r>
-      <w:r>
-        <w:rPr>
+        <w:t xml:space="preserve"> это начало следующей фразы? Если нет, то с какого аккорда может начинаться следующая фраза?</w:t>
+      </w:r>
+    </w:p>
+  </w:comment>
+  <w:comment w:id="55" w:author="Rualark" w:date="2019-12-23T01:07:00Z" w:initials="R">
+    <w:p>
+      <w:pPr>
+        <w:pStyle w:val="CommentText"/>
+        <w:rPr>
+          <w:lang w:val="ru-RU"/>
+        </w:rPr>
+      </w:pPr>
+      <w:r>
+        <w:rPr>
+          <w:rStyle w:val="CommentReference"/>
           <w:color w:val="FF0000"/>
         </w:rPr>
-        <w:t>V</w:t>
+        <w:annotationRef/>
       </w:r>
       <w:r>
         <w:rPr>
           <w:color w:val="FF0000"/>
           <w:lang w:val="ru-RU"/>
         </w:rPr>
-        <w:t>?</w:t>
-      </w:r>
-    </w:p>
-  </w:comment>
-  <w:comment w:id="51" w:author="Rualark" w:date="2019-12-23T00:58:00Z" w:initials="R">
-    <w:p>
-      <w:pPr>
-        <w:pStyle w:val="CommentText"/>
-        <w:rPr>
-          <w:lang w:val="ru-RU"/>
-        </w:rPr>
-      </w:pPr>
+        <w:t xml:space="preserve">А </w:t>
+      </w:r>
+      <w:r>
+        <w:rPr>
+          <w:color w:val="FF0000"/>
+        </w:rPr>
+        <w:t>II</w:t>
+      </w:r>
       <w:r>
         <w:rPr>
           <w:color w:val="FF0000"/>
           <w:lang w:val="ru-RU"/>
         </w:rPr>
-        <w:t xml:space="preserve">А </w:t>
-      </w:r>
-      <w:r>
-        <w:rPr>
-          <w:rStyle w:val="CommentReference"/>
-        </w:rPr>
-        <w:annotationRef/>
-      </w:r>
-      <w:r>
-        <w:rPr>
-          <w:color w:val="FF0000"/>
-        </w:rPr>
-        <w:t>II</w:t>
+        <w:t xml:space="preserve"> </w:t>
       </w:r>
       <w:r>
         <w:rPr>
           <w:color w:val="FF0000"/>
           <w:lang w:val="ru-RU"/>
         </w:rPr>
-        <w:t xml:space="preserve"> или </w:t>
-      </w:r>
-      <w:r>
-        <w:rPr>
-          <w:color w:val="FF0000"/>
-        </w:rPr>
-        <w:t>VII</w:t>
-      </w:r>
-      <w:r>
+        <w:t>можно?</w:t>
+      </w:r>
+    </w:p>
+  </w:comment>
+  <w:comment w:id="57" w:author="Rualark" w:date="2020-01-17T23:05:00Z" w:initials="R">
+    <w:p>
+      <w:pPr>
+        <w:pStyle w:val="CommentText"/>
         <w:rPr>
           <w:color w:val="FF0000"/>
           <w:lang w:val="ru-RU"/>
         </w:rPr>
-        <w:t xml:space="preserve"> можно</w:t>
+      </w:pPr>
+      <w:r>
+        <w:rPr>
+          <w:rStyle w:val="CommentReference"/>
+          <w:color w:val="FF0000"/>
+        </w:rPr>
+        <w:annotationRef/>
       </w:r>
       <w:r>
         <w:rPr>
           <w:color w:val="FF0000"/>
           <w:lang w:val="ru-RU"/>
         </w:rPr>
-        <w:t>?</w:t>
-      </w:r>
-    </w:p>
-  </w:comment>
-  <w:comment w:id="52" w:author="Rualark" w:date="2019-12-23T00:59:00Z" w:initials="R">
-    <w:p>
-      <w:pPr>
-        <w:pStyle w:val="CommentText"/>
-        <w:rPr>
-          <w:lang w:val="ru-RU"/>
-        </w:rPr>
-      </w:pPr>
-      <w:r>
-        <w:rPr>
-          <w:rStyle w:val="CommentReference"/>
-        </w:rPr>
-        <w:annotationRef/>
+        <w:t xml:space="preserve">А гармония предшествующая тонической может быть на любой доле в </w:t>
       </w:r>
       <w:r>
         <w:rPr>
           <w:color w:val="FF0000"/>
         </w:rPr>
-        <w:t>VI</w:t>
+        <w:t>PAC</w:t>
       </w:r>
       <w:r>
         <w:rPr>
           <w:color w:val="FF0000"/>
           <w:lang w:val="ru-RU"/>
         </w:rPr>
-        <w:t xml:space="preserve"> это уже начало следующей фразы?</w:t>
-      </w:r>
-    </w:p>
-  </w:comment>
-  <w:comment w:id="53" w:author="Rualark" w:date="2019-12-23T01:00:00Z" w:initials="R">
-    <w:p>
-      <w:pPr>
-        <w:pStyle w:val="CommentText"/>
-        <w:rPr>
-          <w:lang w:val="ru-RU"/>
-        </w:rPr>
-      </w:pPr>
-      <w:r>
-        <w:rPr>
-          <w:rStyle w:val="CommentReference"/>
+        <w:t xml:space="preserve"> </w:t>
+      </w:r>
+      <w:r>
+        <w:rPr>
           <w:color w:val="FF0000"/>
         </w:rPr>
-        <w:annotationRef/>
-      </w:r>
-      <w:r>
-        <w:rPr>
-          <w:color w:val="FF0000"/>
-        </w:rPr>
-        <w:t>IV</w:t>
+        <w:t>IAC</w:t>
       </w:r>
       <w:r>
         <w:rPr>
           <w:color w:val="FF0000"/>
           <w:lang w:val="ru-RU"/>
         </w:rPr>
-        <w:t xml:space="preserve"> это начало следующей фразы? Если нет, то с какого аккорда может начинаться следующая фраза?</w:t>
-      </w:r>
-    </w:p>
-  </w:comment>
-  <w:comment w:id="54" w:author="Rualark" w:date="2019-12-23T01:07:00Z" w:initials="R">
-    <w:p>
-      <w:pPr>
-        <w:pStyle w:val="CommentText"/>
-        <w:rPr>
-          <w:lang w:val="ru-RU"/>
-        </w:rPr>
-      </w:pPr>
-      <w:r>
-        <w:rPr>
-          <w:rStyle w:val="CommentReference"/>
+        <w:t xml:space="preserve"> </w:t>
+      </w:r>
+      <w:r>
+        <w:rPr>
           <w:color w:val="FF0000"/>
         </w:rPr>
-        <w:annotationRef/>
+        <w:t>HC</w:t>
       </w:r>
       <w:r>
         <w:rPr>
           <w:color w:val="FF0000"/>
           <w:lang w:val="ru-RU"/>
         </w:rPr>
-        <w:t xml:space="preserve">А </w:t>
+        <w:t xml:space="preserve"> </w:t>
       </w:r>
       <w:r>
         <w:rPr>
           <w:color w:val="FF0000"/>
         </w:rPr>
-        <w:t>II</w:t>
+        <w:t>PC</w:t>
       </w:r>
       <w:r>
         <w:rPr>
@@ -10910,9 +11216,78 @@
       <w:r>
         <w:rPr>
           <w:color w:val="FF0000"/>
+        </w:rPr>
+        <w:t>DC</w:t>
+      </w:r>
+      <w:r>
+        <w:rPr>
+          <w:color w:val="FF0000"/>
           <w:lang w:val="ru-RU"/>
         </w:rPr>
-        <w:t>можно?</w:t>
+        <w:t>?</w:t>
+      </w:r>
+    </w:p>
+    <w:p>
+      <w:pPr>
+        <w:pStyle w:val="CommentText"/>
+        <w:rPr>
+          <w:color w:val="FF0000"/>
+          <w:lang w:val="ru-RU"/>
+        </w:rPr>
+      </w:pPr>
+    </w:p>
+    <w:p>
+      <w:pPr>
+        <w:pStyle w:val="CommentText"/>
+        <w:rPr>
+          <w:lang w:val="ru-RU"/>
+        </w:rPr>
+      </w:pPr>
+      <w:r>
+        <w:rPr>
+          <w:color w:val="FF0000"/>
+          <w:lang w:val="ru-RU"/>
+        </w:rPr>
+        <w:t xml:space="preserve">На какую долю должна быть тоника в </w:t>
+      </w:r>
+      <w:r>
+        <w:rPr>
+          <w:color w:val="FF0000"/>
+        </w:rPr>
+        <w:t>HC</w:t>
+      </w:r>
+      <w:r>
+        <w:rPr>
+          <w:color w:val="FF0000"/>
+          <w:lang w:val="ru-RU"/>
+        </w:rPr>
+        <w:t xml:space="preserve"> </w:t>
+      </w:r>
+      <w:r>
+        <w:rPr>
+          <w:color w:val="FF0000"/>
+        </w:rPr>
+        <w:t>PC</w:t>
+      </w:r>
+      <w:r>
+        <w:rPr>
+          <w:color w:val="FF0000"/>
+          <w:lang w:val="ru-RU"/>
+        </w:rPr>
+        <w:t xml:space="preserve"> </w:t>
+      </w:r>
+      <w:r>
+        <w:rPr>
+          <w:color w:val="FF0000"/>
+        </w:rPr>
+        <w:t>DC</w:t>
+      </w:r>
+      <w:r>
+        <w:rPr>
+          <w:color w:val="FF0000"/>
+          <w:lang w:val="ru-RU"/>
+        </w:rPr>
+        <w:t>?</w:t>
       </w:r>
     </w:p>
   </w:comment>
@@ -10924,6 +11299,7 @@
   <w15:commentEx w15:paraId="768D3C68" w15:done="0"/>
   <w15:commentEx w15:paraId="39EC12E9" w15:done="0"/>
   <w15:commentEx w15:paraId="40630956" w15:done="0"/>
+  <w15:commentEx w15:paraId="7F75568F" w15:done="0"/>
   <w15:commentEx w15:paraId="13C4332A" w15:done="0"/>
   <w15:commentEx w15:paraId="5AD6FB27" w15:done="0"/>
   <w15:commentEx w15:paraId="39352510" w15:done="0"/>
@@ -10944,6 +11320,7 @@
   <w15:commentEx w15:paraId="13642022" w15:done="0"/>
   <w15:commentEx w15:paraId="03316B75" w15:done="0"/>
   <w15:commentEx w15:paraId="19F41656" w15:done="0"/>
+  <w15:commentEx w15:paraId="6A88D904" w15:done="0"/>
 </w15:commentsEx>
 </file>
 
@@ -10952,6 +11329,7 @@
   <w16cid:commentId w16cid:paraId="768D3C68" w16cid:durableId="21BCFFE6"/>
   <w16cid:commentId w16cid:paraId="39EC12E9" w16cid:durableId="21ABE86C"/>
   <w16cid:commentId w16cid:paraId="40630956" w16cid:durableId="21BD0BB8"/>
+  <w16cid:commentId w16cid:paraId="7F75568F" w16cid:durableId="21CCBB17"/>
   <w16cid:commentId w16cid:paraId="13C4332A" w16cid:durableId="21AE6D2B"/>
   <w16cid:commentId w16cid:paraId="5AD6FB27" w16cid:durableId="21ABD8B8"/>
   <w16cid:commentId w16cid:paraId="39352510" w16cid:durableId="21AE6951"/>
@@ -10972,6 +11350,7 @@
   <w16cid:commentId w16cid:paraId="13642022" w16cid:durableId="21AA8FF2"/>
   <w16cid:commentId w16cid:paraId="03316B75" w16cid:durableId="21AA901D"/>
   <w16cid:commentId w16cid:paraId="19F41656" w16cid:durableId="21AA91C7"/>
+  <w16cid:commentId w16cid:paraId="6A88D904" w16cid:durableId="21CCBC4C"/>
 </w16cid:commentsIds>
 </file>
 
@@ -11058,7 +11437,7 @@
         <w:footnoteRef/>
       </w:r>
       <w:r>
-        <w:t xml:space="preserve"> Resolution note should follow immediately the note of the tritone, except situation when note of the tritone is a suspension (in this case suspension resolution has to resolve tritone too).</w:t>
+        <w:t xml:space="preserve"> Octave leap in bass does not break syncope.</w:t>
       </w:r>
     </w:p>
   </w:footnote>
@@ -11074,7 +11453,7 @@
         <w:footnoteRef/>
       </w:r>
       <w:r>
-        <w:t xml:space="preserve"> Doubled notes do not have to begin or end together, but have to sound simultaneously to be prohibited.</w:t>
+        <w:t xml:space="preserve"> Resolution note should follow immediately the note of the tritone, except situation when note of the tritone is a suspension (in this case suspension resolution has to resolve tritone too).</w:t>
       </w:r>
     </w:p>
   </w:footnote>
@@ -11090,7 +11469,7 @@
         <w:footnoteRef/>
       </w:r>
       <w:r>
-        <w:t xml:space="preserve"> Both tritone notes and the doubled note do not necessarily need to begin or end together, but all three of these notes have to sound simultaneously to be prohibited.</w:t>
+        <w:t xml:space="preserve"> Doubled notes do not have to begin or end together, but have to sound simultaneously to be prohibited.</w:t>
       </w:r>
     </w:p>
   </w:footnote>
@@ -11106,13 +11485,7 @@
         <w:footnoteRef/>
       </w:r>
       <w:r>
-        <w:t xml:space="preserve"> This means that to represent a trichord in 4 voices, root tone or 5th tone should be doubled.</w:t>
-      </w:r>
-      <w:r>
-        <w:t xml:space="preserve"> </w:t>
-      </w:r>
-      <w:r>
-        <w:t>Exception: second inversion chord should always have 5th tone doubled.</w:t>
+        <w:t xml:space="preserve"> Both tritone notes and the doubled note do not necessarily need to begin or end together, but all three of these notes have to sound simultaneously to be prohibited.</w:t>
       </w:r>
     </w:p>
   </w:footnote>
@@ -11120,9 +11493,6 @@
     <w:p>
       <w:pPr>
         <w:pStyle w:val="FootnoteText"/>
-        <w:rPr>
-          <w:lang w:val="ru-RU"/>
-        </w:rPr>
       </w:pPr>
       <w:r>
         <w:rPr>
@@ -11131,7 +11501,13 @@
         <w:footnoteRef/>
       </w:r>
       <w:r>
-        <w:t xml:space="preserve"> Second inversion of a 7th chord is allowed.</w:t>
+        <w:t xml:space="preserve"> This means that to represent a trichord in 4 voices, root tone or 5th tone should be doubled.</w:t>
+      </w:r>
+      <w:r>
+        <w:t xml:space="preserve"> </w:t>
+      </w:r>
+      <w:r>
+        <w:t>Exception: second inversion chord should always have 5th tone doubled.</w:t>
       </w:r>
     </w:p>
   </w:footnote>
@@ -11147,11 +11523,33 @@
         <w:footnoteRef/>
       </w:r>
       <w:r>
-        <w:t xml:space="preserve"> This means that at least one voice should not have non-chord tone on the first beat of the chord.</w:t>
+        <w:t xml:space="preserve"> Second inversion of a 7th chord is allowed</w:t>
+      </w:r>
+      <w:r>
+        <w:t xml:space="preserve"> outside cadence</w:t>
+      </w:r>
+      <w:r>
+        <w:t>.</w:t>
       </w:r>
     </w:p>
   </w:footnote>
   <w:footnote w:id="8">
+    <w:p>
+      <w:pPr>
+        <w:pStyle w:val="FootnoteText"/>
+      </w:pPr>
+      <w:r>
+        <w:rPr>
+          <w:rStyle w:val="FootnoteReference"/>
+        </w:rPr>
+        <w:footnoteRef/>
+      </w:r>
+      <w:r>
+        <w:t xml:space="preserve"> This means that at least one voice should not have non-chord tone on the first beat of the chord.</w:t>
+      </w:r>
+    </w:p>
+  </w:footnote>
+  <w:footnote w:id="9">
     <w:p>
       <w:r>
         <w:rPr>
@@ -11257,7 +11655,7 @@
       </w:r>
     </w:p>
   </w:footnote>
-  <w:footnote w:id="9">
+  <w:footnote w:id="10">
     <w:p>
       <w:pPr>
         <w:pStyle w:val="FootnoteText"/>
@@ -13365,7 +13763,7 @@
 </file>
 
 <file path=customXml/itemProps1.xml><?xml version="1.0" encoding="utf-8"?>
-<ds:datastoreItem xmlns:ds="http://schemas.openxmlformats.org/officeDocument/2006/customXml" ds:itemID="{4396DE74-A755-4724-923C-31CB5B4CAFB3}">
+<ds:datastoreItem xmlns:ds="http://schemas.openxmlformats.org/officeDocument/2006/customXml" ds:itemID="{3BC121D9-C62D-4E99-B7FA-BEE0B345439B}">
   <ds:schemaRefs>
     <ds:schemaRef ds:uri="http://schemas.openxmlformats.org/officeDocument/2006/bibliography"/>
   </ds:schemaRefs>

</xml_diff>

<commit_message>
Send events and analysis times to Google Analytics
</commit_message>
<xml_diff>
--- a/doc/Artinfuser Harmony rules.docx
+++ b/doc/Artinfuser Harmony rules.docx
@@ -2644,23 +2644,15 @@
           <w:iCs/>
           <w:lang w:val="ru-RU"/>
         </w:rPr>
-        <w:t xml:space="preserve">Некоторые мелодические правила все-таки нужно учитывать во </w:t>
-      </w:r>
-      <w:commentRangeStart w:id="3"/>
+        <w:t>Некоторые мелодические правила все-таки нужно учитывать во всех голосах. Например, разрешение больших скачков, большое количество скачков подряд</w:t>
+      </w:r>
       <w:r>
         <w:rPr>
           <w:i/>
           <w:iCs/>
           <w:lang w:val="ru-RU"/>
         </w:rPr>
-        <w:t xml:space="preserve">всех </w:t>
-      </w:r>
-      <w:commentRangeEnd w:id="3"/>
-      <w:r>
-        <w:rPr>
-          <w:rStyle w:val="CommentReference"/>
-        </w:rPr>
-        <w:commentReference w:id="3"/>
+        <w:t xml:space="preserve"> (у баса возможно больше скачков чем в некрайних голосах)</w:t>
       </w:r>
       <w:r>
         <w:rPr>
@@ -2668,7 +2660,7 @@
           <w:iCs/>
           <w:lang w:val="ru-RU"/>
         </w:rPr>
-        <w:t>голосах. Например, разрешение больших скачков, большое количество скачков подряд.</w:t>
+        <w:t>.</w:t>
       </w:r>
     </w:p>
     <w:p>
@@ -2695,7 +2687,7 @@
           <w:lang w:val="en-US"/>
         </w:rPr>
       </w:pPr>
-      <w:bookmarkStart w:id="4" w:name="_Toc32442694"/>
+      <w:bookmarkStart w:id="3" w:name="_Toc32442694"/>
       <w:r>
         <w:rPr>
           <w:lang w:val="en-US"/>
@@ -2714,7 +2706,7 @@
         </w:rPr>
         <w:t>rules</w:t>
       </w:r>
-      <w:bookmarkEnd w:id="4"/>
+      <w:bookmarkEnd w:id="3"/>
     </w:p>
     <w:p>
       <w:pPr>
@@ -2727,16 +2719,16 @@
           <w:lang w:val="en-US"/>
         </w:rPr>
       </w:pPr>
-      <w:bookmarkStart w:id="5" w:name="OLE_LINK5"/>
-      <w:bookmarkStart w:id="6" w:name="OLE_LINK6"/>
-      <w:bookmarkStart w:id="7" w:name="_Toc32442695"/>
+      <w:bookmarkStart w:id="4" w:name="OLE_LINK5"/>
+      <w:bookmarkStart w:id="5" w:name="OLE_LINK6"/>
+      <w:bookmarkStart w:id="6" w:name="_Toc32442695"/>
       <w:r>
         <w:rPr>
           <w:lang w:val="en-US"/>
         </w:rPr>
         <w:t>Voices</w:t>
       </w:r>
-      <w:bookmarkEnd w:id="7"/>
+      <w:bookmarkEnd w:id="6"/>
     </w:p>
     <w:p>
       <w:r>
@@ -2771,6 +2763,7 @@
         </w:numPr>
       </w:pPr>
       <w:r>
+        <w:lastRenderedPageBreak/>
         <w:t>First (highest) voice is often called “soprano” or “melody”.</w:t>
       </w:r>
     </w:p>
@@ -2783,7 +2776,6 @@
         </w:numPr>
       </w:pPr>
       <w:r>
-        <w:lastRenderedPageBreak/>
         <w:t>Second voice is often called “alto”.</w:t>
       </w:r>
     </w:p>
@@ -2822,14 +2814,14 @@
           <w:lang w:val="en-US"/>
         </w:rPr>
       </w:pPr>
-      <w:bookmarkStart w:id="8" w:name="_Toc32442696"/>
+      <w:bookmarkStart w:id="7" w:name="_Toc32442696"/>
       <w:r>
         <w:rPr>
           <w:lang w:val="en-US"/>
         </w:rPr>
         <w:t>Voice range</w:t>
       </w:r>
-      <w:bookmarkEnd w:id="8"/>
+      <w:bookmarkEnd w:id="7"/>
     </w:p>
     <w:p>
       <w:r>
@@ -2913,7 +2905,7 @@
                     </pic:cNvPicPr>
                   </pic:nvPicPr>
                   <pic:blipFill>
-                    <a:blip r:embed="rId11">
+                    <a:blip r:embed="rId8">
                       <a:extLst>
                         <a:ext uri="{28A0092B-C50C-407E-A947-70E740481C1C}">
                           <a14:useLocalDpi xmlns:a14="http://schemas.microsoft.com/office/drawing/2010/main" val="0"/>
@@ -2959,14 +2951,14 @@
           <w:lang w:val="en-US"/>
         </w:rPr>
       </w:pPr>
-      <w:bookmarkStart w:id="9" w:name="_Toc32442697"/>
+      <w:bookmarkStart w:id="8" w:name="_Toc32442697"/>
       <w:r>
         <w:rPr>
           <w:lang w:val="en-US"/>
         </w:rPr>
         <w:t>Voice crossing</w:t>
       </w:r>
-      <w:bookmarkEnd w:id="9"/>
+      <w:bookmarkEnd w:id="8"/>
     </w:p>
     <w:p>
       <w:pPr>
@@ -3006,21 +2998,13 @@
         <w:rPr>
           <w:u w:val="thick" w:color="FF0000"/>
         </w:rPr>
-        <w:t xml:space="preserve">Voice crossing is prohibited in </w:t>
-      </w:r>
-      <w:commentRangeStart w:id="10"/>
+        <w:t>Voice crossing is prohibited in harmony exercises</w:t>
+      </w:r>
       <w:r>
         <w:rPr>
           <w:u w:val="thick" w:color="FF0000"/>
         </w:rPr>
-        <w:t>harmony exercises</w:t>
-      </w:r>
-      <w:commentRangeEnd w:id="10"/>
-      <w:r>
-        <w:rPr>
-          <w:u w:val="thick" w:color="FF0000"/>
-        </w:rPr>
-        <w:commentReference w:id="10"/>
+        <w:t>, because it creates harmonic ambiguity and can create harmonic disbalance such as undesirable second inversion chords</w:t>
       </w:r>
       <w:r>
         <w:t>.</w:t>
@@ -3037,14 +3021,14 @@
           <w:lang w:val="en-US"/>
         </w:rPr>
       </w:pPr>
-      <w:bookmarkStart w:id="11" w:name="_Toc32442698"/>
+      <w:bookmarkStart w:id="9" w:name="_Toc32442698"/>
       <w:r>
         <w:rPr>
           <w:lang w:val="en-US"/>
         </w:rPr>
         <w:t>Voice overlapping</w:t>
       </w:r>
-      <w:bookmarkEnd w:id="11"/>
+      <w:bookmarkEnd w:id="9"/>
     </w:p>
     <w:p>
       <w:pPr>
@@ -3111,7 +3095,7 @@
                     <pic:cNvPicPr/>
                   </pic:nvPicPr>
                   <pic:blipFill>
-                    <a:blip r:embed="rId12"/>
+                    <a:blip r:embed="rId9"/>
                     <a:stretch>
                       <a:fillRect/>
                     </a:stretch>
@@ -3160,7 +3144,7 @@
                     </pic:cNvPicPr>
                   </pic:nvPicPr>
                   <pic:blipFill>
-                    <a:blip r:embed="rId11">
+                    <a:blip r:embed="rId8">
                       <a:extLst>
                         <a:ext uri="{28A0092B-C50C-407E-A947-70E740481C1C}">
                           <a14:useLocalDpi xmlns:a14="http://schemas.microsoft.com/office/drawing/2010/main" val="0"/>
@@ -3206,14 +3190,14 @@
           <w:lang w:val="en-US"/>
         </w:rPr>
       </w:pPr>
-      <w:bookmarkStart w:id="12" w:name="_Toc32442699"/>
+      <w:bookmarkStart w:id="10" w:name="_Toc32442699"/>
       <w:r>
         <w:rPr>
           <w:lang w:val="en-US"/>
         </w:rPr>
         <w:t>Anticipation</w:t>
       </w:r>
-      <w:bookmarkEnd w:id="12"/>
+      <w:bookmarkEnd w:id="10"/>
     </w:p>
     <w:p>
       <w:r>
@@ -3223,22 +3207,11 @@
       <w:r>
         <w:t xml:space="preserve"> Anticipation should not be longer than </w:t>
       </w:r>
-      <w:commentRangeStart w:id="13"/>
-      <w:r>
-        <w:t>half note</w:t>
-      </w:r>
-      <w:commentRangeEnd w:id="13"/>
-      <w:r>
-        <w:rPr>
-          <w:rStyle w:val="CommentReference"/>
-        </w:rPr>
-        <w:commentReference w:id="13"/>
-      </w:r>
-      <w:r>
-        <w:t xml:space="preserve"> or </w:t>
-      </w:r>
-      <w:r>
-        <w:t>anticipation resolution note.</w:t>
+      <w:r>
+        <w:t>note before anticipation</w:t>
+      </w:r>
+      <w:r>
+        <w:t>.</w:t>
       </w:r>
       <w:r>
         <w:t xml:space="preserve"> Anticipation is allowed only before tonic chord in cadence (at the end of final or non-final phrase).</w:t>
@@ -3272,7 +3245,7 @@
                     </pic:cNvPicPr>
                   </pic:nvPicPr>
                   <pic:blipFill>
-                    <a:blip r:embed="rId11">
+                    <a:blip r:embed="rId8">
                       <a:extLst>
                         <a:ext uri="{28A0092B-C50C-407E-A947-70E740481C1C}">
                           <a14:useLocalDpi xmlns:a14="http://schemas.microsoft.com/office/drawing/2010/main" val="0"/>
@@ -3333,27 +3306,27 @@
           <w:lang w:val="en-US"/>
         </w:rPr>
       </w:pPr>
-      <w:bookmarkStart w:id="14" w:name="_Toc32442700"/>
+      <w:bookmarkStart w:id="11" w:name="_Toc32442700"/>
       <w:r>
         <w:rPr>
           <w:lang w:val="en-US"/>
         </w:rPr>
         <w:t>Harmonic rhythm</w:t>
       </w:r>
-      <w:bookmarkEnd w:id="14"/>
+      <w:bookmarkEnd w:id="11"/>
     </w:p>
     <w:p>
       <w:pPr>
         <w:ind w:firstLine="720"/>
       </w:pPr>
-      <w:bookmarkStart w:id="15" w:name="_Hlk28034598"/>
+      <w:bookmarkStart w:id="12" w:name="_Hlk28034598"/>
       <w:r>
         <w:rPr>
           <w:u w:val="thick" w:color="FFC000" w:themeColor="accent4"/>
         </w:rPr>
         <w:t>Same chord should not repeat in the next measure</w:t>
       </w:r>
-      <w:bookmarkEnd w:id="15"/>
+      <w:bookmarkEnd w:id="12"/>
       <w:r>
         <w:t>.</w:t>
       </w:r>
@@ -3386,7 +3359,7 @@
                     </pic:cNvPicPr>
                   </pic:nvPicPr>
                   <pic:blipFill>
-                    <a:blip r:embed="rId11">
+                    <a:blip r:embed="rId8">
                       <a:extLst>
                         <a:ext uri="{28A0092B-C50C-407E-A947-70E740481C1C}">
                           <a14:useLocalDpi xmlns:a14="http://schemas.microsoft.com/office/drawing/2010/main" val="0"/>
@@ -3475,6 +3448,7 @@
           <w:noProof/>
           <w:position w:val="-6"/>
         </w:rPr>
+        <w:lastRenderedPageBreak/>
         <w:drawing>
           <wp:inline distT="0" distB="0" distL="0" distR="0" wp14:anchorId="5437BB21" wp14:editId="7912BB93">
             <wp:extent cx="739977" cy="187859"/>
@@ -3493,7 +3467,7 @@
                     </pic:cNvPicPr>
                   </pic:nvPicPr>
                   <pic:blipFill>
-                    <a:blip r:embed="rId11">
+                    <a:blip r:embed="rId8">
                       <a:extLst>
                         <a:ext uri="{28A0092B-C50C-407E-A947-70E740481C1C}">
                           <a14:useLocalDpi xmlns:a14="http://schemas.microsoft.com/office/drawing/2010/main" val="0"/>
@@ -3542,7 +3516,6 @@
     </w:p>
     <w:p>
       <w:r>
-        <w:lastRenderedPageBreak/>
         <w:tab/>
       </w:r>
       <w:r>
@@ -3569,7 +3542,7 @@
                     </pic:cNvPicPr>
                   </pic:nvPicPr>
                   <pic:blipFill>
-                    <a:blip r:embed="rId11">
+                    <a:blip r:embed="rId8">
                       <a:extLst>
                         <a:ext uri="{28A0092B-C50C-407E-A947-70E740481C1C}">
                           <a14:useLocalDpi xmlns:a14="http://schemas.microsoft.com/office/drawing/2010/main" val="0"/>
@@ -3603,16 +3576,16 @@
       <w:r>
         <w:t xml:space="preserve"> </w:t>
       </w:r>
-      <w:commentRangeStart w:id="16"/>
+      <w:commentRangeStart w:id="13"/>
       <w:r>
         <w:t>I64-V progression breaks syncope</w:t>
       </w:r>
-      <w:commentRangeEnd w:id="16"/>
+      <w:commentRangeEnd w:id="13"/>
       <w:r>
         <w:rPr>
           <w:rStyle w:val="CommentReference"/>
         </w:rPr>
-        <w:commentReference w:id="16"/>
+        <w:commentReference w:id="13"/>
       </w:r>
       <w:r>
         <w:t>.</w:t>
@@ -3646,7 +3619,7 @@
                     </pic:cNvPicPr>
                   </pic:nvPicPr>
                   <pic:blipFill>
-                    <a:blip r:embed="rId11">
+                    <a:blip r:embed="rId8">
                       <a:extLst>
                         <a:ext uri="{28A0092B-C50C-407E-A947-70E740481C1C}">
                           <a14:useLocalDpi xmlns:a14="http://schemas.microsoft.com/office/drawing/2010/main" val="0"/>
@@ -3709,7 +3682,7 @@
                     </pic:cNvPicPr>
                   </pic:nvPicPr>
                   <pic:blipFill>
-                    <a:blip r:embed="rId11">
+                    <a:blip r:embed="rId8">
                       <a:extLst>
                         <a:ext uri="{28A0092B-C50C-407E-A947-70E740481C1C}">
                           <a14:useLocalDpi xmlns:a14="http://schemas.microsoft.com/office/drawing/2010/main" val="0"/>
@@ -3749,16 +3722,16 @@
       <w:r>
         <w:t xml:space="preserve">f more than one chord in each 3 measures of a </w:t>
       </w:r>
-      <w:commentRangeStart w:id="17"/>
+      <w:commentRangeStart w:id="14"/>
       <w:r>
         <w:t xml:space="preserve">phrase </w:t>
       </w:r>
-      <w:commentRangeEnd w:id="17"/>
+      <w:commentRangeEnd w:id="14"/>
       <w:r>
         <w:rPr>
           <w:rStyle w:val="CommentReference"/>
         </w:rPr>
-        <w:commentReference w:id="17"/>
+        <w:commentReference w:id="14"/>
       </w:r>
       <w:r>
         <w:t>is syncopated.</w:t>
@@ -3806,7 +3779,7 @@
                     </pic:cNvPicPr>
                   </pic:nvPicPr>
                   <pic:blipFill>
-                    <a:blip r:embed="rId11">
+                    <a:blip r:embed="rId8">
                       <a:extLst>
                         <a:ext uri="{28A0092B-C50C-407E-A947-70E740481C1C}">
                           <a14:useLocalDpi xmlns:a14="http://schemas.microsoft.com/office/drawing/2010/main" val="0"/>
@@ -3861,21 +3834,21 @@
           <w:lang w:val="en-US"/>
         </w:rPr>
       </w:pPr>
-      <w:bookmarkStart w:id="18" w:name="_Toc22511350"/>
-      <w:bookmarkStart w:id="19" w:name="OLE_LINK86"/>
-      <w:bookmarkStart w:id="20" w:name="OLE_LINK87"/>
-      <w:bookmarkStart w:id="21" w:name="_Toc32442701"/>
+      <w:bookmarkStart w:id="15" w:name="_Toc22511350"/>
+      <w:bookmarkStart w:id="16" w:name="OLE_LINK86"/>
+      <w:bookmarkStart w:id="17" w:name="OLE_LINK87"/>
+      <w:bookmarkStart w:id="18" w:name="_Toc32442701"/>
       <w:r>
         <w:rPr>
           <w:lang w:val="en-US"/>
         </w:rPr>
         <w:t>Harmonic tritone</w:t>
       </w:r>
+      <w:bookmarkEnd w:id="15"/>
       <w:bookmarkEnd w:id="18"/>
-      <w:bookmarkEnd w:id="21"/>
-    </w:p>
-    <w:bookmarkEnd w:id="19"/>
-    <w:bookmarkEnd w:id="20"/>
+    </w:p>
+    <w:bookmarkEnd w:id="16"/>
+    <w:bookmarkEnd w:id="17"/>
     <w:p>
       <w:pPr>
         <w:ind w:firstLine="720"/>
@@ -3910,19 +3883,19 @@
         </w:rPr>
         <w:t xml:space="preserve">of a harmonic tritone </w:t>
       </w:r>
-      <w:commentRangeStart w:id="22"/>
+      <w:commentRangeStart w:id="19"/>
       <w:r>
         <w:rPr>
           <w:u w:val="thick" w:color="FFC000" w:themeColor="accent4"/>
         </w:rPr>
         <w:t xml:space="preserve">requires correct resolution </w:t>
       </w:r>
-      <w:commentRangeEnd w:id="22"/>
+      <w:commentRangeEnd w:id="19"/>
       <w:r>
         <w:rPr>
           <w:u w:val="thick" w:color="FFC000" w:themeColor="accent4"/>
         </w:rPr>
-        <w:commentReference w:id="22"/>
+        <w:commentReference w:id="19"/>
       </w:r>
       <w:r>
         <w:rPr>
@@ -4351,7 +4324,7 @@
                     </pic:cNvPicPr>
                   </pic:nvPicPr>
                   <pic:blipFill>
-                    <a:blip r:embed="rId11">
+                    <a:blip r:embed="rId8">
                       <a:extLst>
                         <a:ext uri="{28A0092B-C50C-407E-A947-70E740481C1C}">
                           <a14:useLocalDpi xmlns:a14="http://schemas.microsoft.com/office/drawing/2010/main" val="0"/>
@@ -4420,7 +4393,7 @@
                     </pic:cNvPicPr>
                   </pic:nvPicPr>
                   <pic:blipFill>
-                    <a:blip r:embed="rId11">
+                    <a:blip r:embed="rId8">
                       <a:extLst>
                         <a:ext uri="{28A0092B-C50C-407E-A947-70E740481C1C}">
                           <a14:useLocalDpi xmlns:a14="http://schemas.microsoft.com/office/drawing/2010/main" val="0"/>
@@ -4466,7 +4439,7 @@
           <w:lang w:val="en-US"/>
         </w:rPr>
       </w:pPr>
-      <w:bookmarkStart w:id="23" w:name="_Toc32442702"/>
+      <w:bookmarkStart w:id="20" w:name="_Toc32442702"/>
       <w:r>
         <w:rPr>
           <w:lang w:val="en-US"/>
@@ -4479,7 +4452,7 @@
         </w:rPr>
         <w:t xml:space="preserve"> of exercise</w:t>
       </w:r>
-      <w:bookmarkEnd w:id="23"/>
+      <w:bookmarkEnd w:id="20"/>
     </w:p>
     <w:p>
       <w:r>
@@ -4490,15 +4463,7 @@
         <w:t xml:space="preserve">of exercise </w:t>
       </w:r>
       <w:r>
-        <w:t xml:space="preserve">can be </w:t>
-      </w:r>
-      <w:commentRangeStart w:id="24"/>
-      <w:r>
-        <w:t>any chord</w:t>
-      </w:r>
-      <w:commentRangeEnd w:id="24"/>
-      <w:r>
-        <w:commentReference w:id="24"/>
+        <w:t>can be any chord</w:t>
       </w:r>
       <w:r>
         <w:t xml:space="preserve"> if other rules are not violated (unlike in counterpoint exercises, where first chord </w:t>
@@ -4521,14 +4486,14 @@
           <w:lang w:val="en-US"/>
         </w:rPr>
       </w:pPr>
-      <w:bookmarkStart w:id="25" w:name="_Toc32442703"/>
+      <w:bookmarkStart w:id="21" w:name="_Toc32442703"/>
       <w:r>
         <w:rPr>
           <w:lang w:val="en-US"/>
         </w:rPr>
         <w:t>Last chord of exercise</w:t>
       </w:r>
-      <w:bookmarkEnd w:id="25"/>
+      <w:bookmarkEnd w:id="21"/>
     </w:p>
     <w:p>
       <w:r>
@@ -4567,11 +4532,12 @@
           <w:lang w:val="en-US"/>
         </w:rPr>
       </w:pPr>
-      <w:bookmarkStart w:id="26" w:name="_Toc32442704"/>
+      <w:bookmarkStart w:id="22" w:name="_Toc32442704"/>
       <w:r>
         <w:rPr>
           <w:lang w:val="en-US"/>
         </w:rPr>
+        <w:lastRenderedPageBreak/>
         <w:t>Chords progression</w:t>
       </w:r>
       <w:r>
@@ -4580,7 +4546,7 @@
         </w:rPr>
         <w:t>s</w:t>
       </w:r>
-      <w:bookmarkEnd w:id="26"/>
+      <w:bookmarkEnd w:id="22"/>
     </w:p>
     <w:p>
       <w:r>
@@ -4589,16 +4555,16 @@
       <w:r>
         <w:t xml:space="preserve">Chord progressions are listed in the </w:t>
       </w:r>
-      <w:commentRangeStart w:id="27"/>
+      <w:commentRangeStart w:id="23"/>
       <w:r>
         <w:t>following table</w:t>
       </w:r>
-      <w:commentRangeEnd w:id="27"/>
+      <w:commentRangeEnd w:id="23"/>
       <w:r>
         <w:rPr>
           <w:rStyle w:val="CommentReference"/>
         </w:rPr>
-        <w:commentReference w:id="27"/>
+        <w:commentReference w:id="23"/>
       </w:r>
     </w:p>
     <w:p>
@@ -4609,7 +4575,6 @@
         <w:rPr>
           <w:noProof/>
         </w:rPr>
-        <w:lastRenderedPageBreak/>
         <w:drawing>
           <wp:inline distT="0" distB="0" distL="0" distR="0" wp14:anchorId="7F237FD8" wp14:editId="2EE7124C">
             <wp:extent cx="2699657" cy="1569333"/>
@@ -4739,7 +4704,7 @@
                     </pic:cNvPicPr>
                   </pic:nvPicPr>
                   <pic:blipFill>
-                    <a:blip r:embed="rId11">
+                    <a:blip r:embed="rId8">
                       <a:extLst>
                         <a:ext uri="{28A0092B-C50C-407E-A947-70E740481C1C}">
                           <a14:useLocalDpi xmlns:a14="http://schemas.microsoft.com/office/drawing/2010/main" val="0"/>
@@ -4805,7 +4770,7 @@
                     </pic:cNvPicPr>
                   </pic:nvPicPr>
                   <pic:blipFill>
-                    <a:blip r:embed="rId11">
+                    <a:blip r:embed="rId8">
                       <a:extLst>
                         <a:ext uri="{28A0092B-C50C-407E-A947-70E740481C1C}">
                           <a14:useLocalDpi xmlns:a14="http://schemas.microsoft.com/office/drawing/2010/main" val="0"/>
@@ -4848,16 +4813,16 @@
       <w:r>
         <w:t xml:space="preserve"> a </w:t>
       </w:r>
-      <w:commentRangeStart w:id="28"/>
+      <w:commentRangeStart w:id="24"/>
       <w:r>
         <w:t>passing or auxiliary</w:t>
       </w:r>
-      <w:commentRangeEnd w:id="28"/>
+      <w:commentRangeEnd w:id="24"/>
       <w:r>
         <w:rPr>
           <w:rStyle w:val="CommentReference"/>
         </w:rPr>
-        <w:commentReference w:id="28"/>
+        <w:commentReference w:id="24"/>
       </w:r>
       <w:r>
         <w:t xml:space="preserve"> chord</w:t>
@@ -4880,7 +4845,7 @@
           <w:lang w:val="en-US"/>
         </w:rPr>
       </w:pPr>
-      <w:bookmarkStart w:id="29" w:name="_Toc32442705"/>
+      <w:bookmarkStart w:id="25" w:name="_Toc32442705"/>
       <w:r>
         <w:rPr>
           <w:lang w:val="en-US"/>
@@ -4893,7 +4858,7 @@
         </w:rPr>
         <w:t>eceptive cadence</w:t>
       </w:r>
-      <w:bookmarkEnd w:id="29"/>
+      <w:bookmarkEnd w:id="25"/>
     </w:p>
     <w:p>
       <w:r>
@@ -4953,19 +4918,19 @@
         </w:rPr>
         <w:t xml:space="preserve">”) </w:t>
       </w:r>
-      <w:commentRangeStart w:id="30"/>
+      <w:commentRangeStart w:id="26"/>
       <w:r>
         <w:rPr>
           <w:u w:val="thick" w:color="FFC000" w:themeColor="accent4"/>
         </w:rPr>
         <w:t xml:space="preserve">have to be in root position </w:t>
       </w:r>
-      <w:commentRangeEnd w:id="30"/>
+      <w:commentRangeEnd w:id="26"/>
       <w:r>
         <w:rPr>
           <w:rStyle w:val="CommentReference"/>
         </w:rPr>
-        <w:commentReference w:id="30"/>
+        <w:commentReference w:id="26"/>
       </w:r>
       <w:r>
         <w:rPr>
@@ -5000,14 +4965,14 @@
           <w:lang w:val="en-US"/>
         </w:rPr>
       </w:pPr>
-      <w:bookmarkStart w:id="31" w:name="_Toc32442706"/>
+      <w:bookmarkStart w:id="27" w:name="_Toc32442706"/>
       <w:r>
         <w:rPr>
           <w:lang w:val="en-US"/>
         </w:rPr>
         <w:t>Doubling</w:t>
       </w:r>
-      <w:bookmarkEnd w:id="31"/>
+      <w:bookmarkEnd w:id="27"/>
     </w:p>
     <w:p>
       <w:pPr>
@@ -5016,21 +4981,16 @@
         <w:contextualSpacing w:val="0"/>
       </w:pPr>
       <w:r>
-        <w:t xml:space="preserve">Doubling of a </w:t>
-      </w:r>
-      <w:commentRangeStart w:id="32"/>
-      <w:r>
-        <w:t>suspension tone is prohibited</w:t>
-      </w:r>
-      <w:commentRangeEnd w:id="32"/>
-      <w:r>
-        <w:rPr>
-          <w:rStyle w:val="CommentReference"/>
-        </w:rPr>
-        <w:commentReference w:id="32"/>
-      </w:r>
-      <w:r>
-        <w:t>.</w:t>
+        <w:t>Doubling of a suspension tone</w:t>
+      </w:r>
+      <w:r>
+        <w:t xml:space="preserve"> or appoggiatura </w:t>
+      </w:r>
+      <w:r>
+        <w:t xml:space="preserve">is </w:t>
+      </w:r>
+      <w:r>
+        <w:t>allowed if these notes resolve at a different time or if they resolve in different directions stepwise (except that suspension should not sound at the same time as the suspension resolution tone).</w:t>
       </w:r>
     </w:p>
     <w:p>
@@ -5088,14 +5048,14 @@
           <w:lang w:val="en-US"/>
         </w:rPr>
       </w:pPr>
-      <w:bookmarkStart w:id="33" w:name="_Toc32442707"/>
+      <w:bookmarkStart w:id="28" w:name="_Toc32442707"/>
       <w:r>
         <w:rPr>
           <w:lang w:val="en-US"/>
         </w:rPr>
         <w:t>Doubling of a 3rd</w:t>
       </w:r>
-      <w:bookmarkEnd w:id="33"/>
+      <w:bookmarkEnd w:id="28"/>
     </w:p>
     <w:p>
       <w:r>
@@ -5128,6 +5088,7 @@
           <w:noProof/>
           <w:position w:val="-6"/>
         </w:rPr>
+        <w:lastRenderedPageBreak/>
         <w:drawing>
           <wp:inline distT="0" distB="0" distL="0" distR="0" wp14:anchorId="13AD225C" wp14:editId="3F6C678A">
             <wp:extent cx="739977" cy="187859"/>
@@ -5146,7 +5107,7 @@
                     </pic:cNvPicPr>
                   </pic:nvPicPr>
                   <pic:blipFill>
-                    <a:blip r:embed="rId11">
+                    <a:blip r:embed="rId8">
                       <a:extLst>
                         <a:ext uri="{28A0092B-C50C-407E-A947-70E740481C1C}">
                           <a14:useLocalDpi xmlns:a14="http://schemas.microsoft.com/office/drawing/2010/main" val="0"/>
@@ -5236,7 +5197,7 @@
                     </pic:cNvPicPr>
                   </pic:nvPicPr>
                   <pic:blipFill>
-                    <a:blip r:embed="rId11">
+                    <a:blip r:embed="rId8">
                       <a:extLst>
                         <a:ext uri="{28A0092B-C50C-407E-A947-70E740481C1C}">
                           <a14:useLocalDpi xmlns:a14="http://schemas.microsoft.com/office/drawing/2010/main" val="0"/>
@@ -5299,7 +5260,6 @@
           <w:noProof/>
           <w:position w:val="-6"/>
         </w:rPr>
-        <w:lastRenderedPageBreak/>
         <w:drawing>
           <wp:inline distT="0" distB="0" distL="0" distR="0" wp14:anchorId="7085DF6C" wp14:editId="5AD938A8">
             <wp:extent cx="739977" cy="187859"/>
@@ -5318,7 +5278,7 @@
                     </pic:cNvPicPr>
                   </pic:nvPicPr>
                   <pic:blipFill>
-                    <a:blip r:embed="rId11">
+                    <a:blip r:embed="rId8">
                       <a:extLst>
                         <a:ext uri="{28A0092B-C50C-407E-A947-70E740481C1C}">
                           <a14:useLocalDpi xmlns:a14="http://schemas.microsoft.com/office/drawing/2010/main" val="0"/>
@@ -5384,7 +5344,7 @@
                     </pic:cNvPicPr>
                   </pic:nvPicPr>
                   <pic:blipFill>
-                    <a:blip r:embed="rId11">
+                    <a:blip r:embed="rId8">
                       <a:extLst>
                         <a:ext uri="{28A0092B-C50C-407E-A947-70E740481C1C}">
                           <a14:useLocalDpi xmlns:a14="http://schemas.microsoft.com/office/drawing/2010/main" val="0"/>
@@ -5468,7 +5428,7 @@
                     </pic:cNvPicPr>
                   </pic:nvPicPr>
                   <pic:blipFill>
-                    <a:blip r:embed="rId11">
+                    <a:blip r:embed="rId8">
                       <a:extLst>
                         <a:ext uri="{28A0092B-C50C-407E-A947-70E740481C1C}">
                           <a14:useLocalDpi xmlns:a14="http://schemas.microsoft.com/office/drawing/2010/main" val="0"/>
@@ -5502,7 +5462,7 @@
       <w:r>
         <w:t xml:space="preserve"> </w:t>
       </w:r>
-      <w:commentRangeStart w:id="34"/>
+      <w:commentRangeStart w:id="29"/>
       <w:r>
         <w:t>3rd chord tone of II</w:t>
       </w:r>
@@ -5545,12 +5505,12 @@
       <w:r>
         <w:t>).</w:t>
       </w:r>
-      <w:commentRangeEnd w:id="34"/>
+      <w:commentRangeEnd w:id="29"/>
       <w:r>
         <w:rPr>
           <w:rStyle w:val="CommentReference"/>
         </w:rPr>
-        <w:commentReference w:id="34"/>
+        <w:commentReference w:id="29"/>
       </w:r>
     </w:p>
     <w:p>
@@ -5564,7 +5524,7 @@
           <w:lang w:val="en-US"/>
         </w:rPr>
       </w:pPr>
-      <w:bookmarkStart w:id="35" w:name="_Toc32442708"/>
+      <w:bookmarkStart w:id="30" w:name="_Toc32442708"/>
       <w:r>
         <w:rPr>
           <w:lang w:val="en-US"/>
@@ -5577,7 +5537,7 @@
         </w:rPr>
         <w:t>triad</w:t>
       </w:r>
-      <w:bookmarkEnd w:id="35"/>
+      <w:bookmarkEnd w:id="30"/>
     </w:p>
     <w:p>
       <w:r>
@@ -5601,25 +5561,37 @@
         </w:rPr>
         <w:t xml:space="preserve"> is </w:t>
       </w:r>
-      <w:commentRangeStart w:id="36"/>
+      <w:commentRangeStart w:id="31"/>
       <w:r>
         <w:rPr>
           <w:u w:val="thick" w:color="FFC000" w:themeColor="accent4"/>
         </w:rPr>
         <w:t xml:space="preserve">only allowed </w:t>
       </w:r>
-      <w:commentRangeEnd w:id="36"/>
+      <w:commentRangeEnd w:id="31"/>
       <w:r>
         <w:rPr>
           <w:u w:val="thick" w:color="FFC000" w:themeColor="accent4"/>
         </w:rPr>
-        <w:t xml:space="preserve">of root chord and only </w:t>
+        <w:t xml:space="preserve">of </w:t>
+      </w:r>
+      <w:r>
+        <w:rPr>
+          <w:u w:val="thick" w:color="FFC000" w:themeColor="accent4"/>
+        </w:rPr>
+        <w:t xml:space="preserve">a </w:t>
+      </w:r>
+      <w:r>
+        <w:rPr>
+          <w:u w:val="thick" w:color="FFC000" w:themeColor="accent4"/>
+        </w:rPr>
+        <w:t xml:space="preserve">root chord and only </w:t>
       </w:r>
       <w:r>
         <w:rPr>
           <w:rStyle w:val="CommentReference"/>
         </w:rPr>
-        <w:commentReference w:id="36"/>
+        <w:commentReference w:id="31"/>
       </w:r>
       <w:r>
         <w:rPr>
@@ -5755,7 +5727,7 @@
                     </pic:cNvPicPr>
                   </pic:nvPicPr>
                   <pic:blipFill>
-                    <a:blip r:embed="rId11">
+                    <a:blip r:embed="rId8">
                       <a:extLst>
                         <a:ext uri="{28A0092B-C50C-407E-A947-70E740481C1C}">
                           <a14:useLocalDpi xmlns:a14="http://schemas.microsoft.com/office/drawing/2010/main" val="0"/>
@@ -5804,14 +5776,14 @@
           <w:lang w:val="en-US"/>
         </w:rPr>
       </w:pPr>
-      <w:bookmarkStart w:id="37" w:name="_Toc32442709"/>
+      <w:bookmarkStart w:id="32" w:name="_Toc32442709"/>
       <w:r>
         <w:rPr>
           <w:lang w:val="en-US"/>
         </w:rPr>
         <w:t>Dominant of the dominant</w:t>
       </w:r>
-      <w:bookmarkEnd w:id="37"/>
+      <w:bookmarkEnd w:id="32"/>
     </w:p>
     <w:p>
       <w:r>
@@ -5838,14 +5810,14 @@
           <w:lang w:val="en-US"/>
         </w:rPr>
       </w:pPr>
-      <w:bookmarkStart w:id="38" w:name="_Toc32442710"/>
+      <w:bookmarkStart w:id="33" w:name="_Toc32442710"/>
       <w:r>
         <w:rPr>
           <w:lang w:val="en-US"/>
         </w:rPr>
         <w:t>Chords formed by non-chord tones</w:t>
       </w:r>
-      <w:bookmarkEnd w:id="38"/>
+      <w:bookmarkEnd w:id="33"/>
     </w:p>
     <w:p>
       <w:pPr>
@@ -5872,14 +5844,14 @@
           <w:lang w:val="en-US"/>
         </w:rPr>
       </w:pPr>
-      <w:bookmarkStart w:id="39" w:name="_Toc32442711"/>
+      <w:bookmarkStart w:id="34" w:name="_Toc32442711"/>
       <w:r>
         <w:rPr>
           <w:lang w:val="en-US"/>
         </w:rPr>
         <w:t>Incomplete chords</w:t>
       </w:r>
-      <w:bookmarkEnd w:id="39"/>
+      <w:bookmarkEnd w:id="34"/>
     </w:p>
     <w:p>
       <w:r>
@@ -5942,19 +5914,19 @@
       <w:r>
         <w:t xml:space="preserve">. </w:t>
       </w:r>
-      <w:commentRangeStart w:id="40"/>
+      <w:commentRangeStart w:id="35"/>
       <w:r>
         <w:rPr>
           <w:u w:val="thick" w:color="00B050"/>
         </w:rPr>
         <w:t xml:space="preserve">All three chord tones </w:t>
       </w:r>
-      <w:commentRangeEnd w:id="40"/>
+      <w:commentRangeEnd w:id="35"/>
       <w:r>
         <w:rPr>
           <w:rStyle w:val="CommentReference"/>
         </w:rPr>
-        <w:commentReference w:id="40"/>
+        <w:commentReference w:id="35"/>
       </w:r>
       <w:r>
         <w:rPr>
@@ -5976,11 +5948,12 @@
       <w:pPr>
         <w:ind w:firstLine="720"/>
       </w:pPr>
-      <w:commentRangeStart w:id="41"/>
+      <w:commentRangeStart w:id="36"/>
       <w:r>
         <w:rPr>
           <w:u w:val="thick" w:color="FFC000" w:themeColor="accent4"/>
         </w:rPr>
+        <w:lastRenderedPageBreak/>
         <w:t xml:space="preserve">Any chord </w:t>
       </w:r>
       <w:r>
@@ -5995,12 +5968,12 @@
         </w:rPr>
         <w:t xml:space="preserve"> should have all three chord tones on its first beat</w:t>
       </w:r>
-      <w:commentRangeEnd w:id="41"/>
+      <w:commentRangeEnd w:id="36"/>
       <w:r>
         <w:rPr>
           <w:rStyle w:val="CommentReference"/>
         </w:rPr>
-        <w:commentReference w:id="41"/>
+        <w:commentReference w:id="36"/>
       </w:r>
       <w:r>
         <w:t>.</w:t>
@@ -6017,14 +5990,14 @@
           <w:lang w:val="en-US"/>
         </w:rPr>
       </w:pPr>
-      <w:bookmarkStart w:id="42" w:name="_Toc32442712"/>
+      <w:bookmarkStart w:id="37" w:name="_Toc32442712"/>
       <w:r>
         <w:rPr>
           <w:lang w:val="en-US"/>
         </w:rPr>
         <w:t>7th chord</w:t>
       </w:r>
-      <w:bookmarkEnd w:id="42"/>
+      <w:bookmarkEnd w:id="37"/>
     </w:p>
     <w:p>
       <w:r>
@@ -6058,12 +6031,11 @@
           <w:lang w:val="en-US"/>
         </w:rPr>
       </w:pPr>
-      <w:bookmarkStart w:id="43" w:name="_Toc32442713"/>
+      <w:bookmarkStart w:id="38" w:name="_Toc32442713"/>
       <w:r>
         <w:rPr>
           <w:lang w:val="en-US"/>
         </w:rPr>
-        <w:lastRenderedPageBreak/>
         <w:t xml:space="preserve">Preparation of a 7th </w:t>
       </w:r>
       <w:r>
@@ -6102,7 +6074,7 @@
         </w:rPr>
         <w:t>chord</w:t>
       </w:r>
-      <w:bookmarkEnd w:id="43"/>
+      <w:bookmarkEnd w:id="38"/>
     </w:p>
     <w:p>
       <w:r>
@@ -6114,19 +6086,19 @@
         </w:rPr>
         <w:t xml:space="preserve">7th degree of a seventh chord should be prepared: it should be </w:t>
       </w:r>
-      <w:commentRangeStart w:id="44"/>
+      <w:commentRangeStart w:id="39"/>
       <w:r>
         <w:rPr>
           <w:u w:val="thick" w:color="FFC000" w:themeColor="accent4"/>
         </w:rPr>
         <w:t>used as a chord tone in the previous chord</w:t>
       </w:r>
-      <w:commentRangeEnd w:id="44"/>
+      <w:commentRangeEnd w:id="39"/>
       <w:r>
         <w:rPr>
           <w:u w:val="thick" w:color="FFC000" w:themeColor="accent4"/>
         </w:rPr>
-        <w:commentReference w:id="44"/>
+        <w:commentReference w:id="39"/>
       </w:r>
       <w:r>
         <w:t>.</w:t>
@@ -6160,7 +6132,7 @@
                     </pic:cNvPicPr>
                   </pic:nvPicPr>
                   <pic:blipFill>
-                    <a:blip r:embed="rId11">
+                    <a:blip r:embed="rId8">
                       <a:extLst>
                         <a:ext uri="{28A0092B-C50C-407E-A947-70E740481C1C}">
                           <a14:useLocalDpi xmlns:a14="http://schemas.microsoft.com/office/drawing/2010/main" val="0"/>
@@ -6226,7 +6198,7 @@
                     </pic:cNvPicPr>
                   </pic:nvPicPr>
                   <pic:blipFill>
-                    <a:blip r:embed="rId11">
+                    <a:blip r:embed="rId8">
                       <a:extLst>
                         <a:ext uri="{28A0092B-C50C-407E-A947-70E740481C1C}">
                           <a14:useLocalDpi xmlns:a14="http://schemas.microsoft.com/office/drawing/2010/main" val="0"/>
@@ -6263,16 +6235,16 @@
       <w:r>
         <w:t xml:space="preserve">If the previous chord does not contain a chord tone that is equal to the 7th degree of the current seventh chord, the 7th degree can be prepared by </w:t>
       </w:r>
-      <w:commentRangeStart w:id="45"/>
+      <w:commentRangeStart w:id="40"/>
       <w:r>
         <w:t>stepwise motion from a chord tone</w:t>
       </w:r>
-      <w:commentRangeEnd w:id="45"/>
+      <w:commentRangeEnd w:id="40"/>
       <w:r>
         <w:rPr>
           <w:rStyle w:val="CommentReference"/>
         </w:rPr>
-        <w:commentReference w:id="45"/>
+        <w:commentReference w:id="40"/>
       </w:r>
       <w:r>
         <w:t>.</w:t>
@@ -6306,7 +6278,7 @@
                     </pic:cNvPicPr>
                   </pic:nvPicPr>
                   <pic:blipFill>
-                    <a:blip r:embed="rId11">
+                    <a:blip r:embed="rId8">
                       <a:extLst>
                         <a:ext uri="{28A0092B-C50C-407E-A947-70E740481C1C}">
                           <a14:useLocalDpi xmlns:a14="http://schemas.microsoft.com/office/drawing/2010/main" val="0"/>
@@ -6361,7 +6333,7 @@
           <w:lang w:val="en-US"/>
         </w:rPr>
       </w:pPr>
-      <w:bookmarkStart w:id="46" w:name="_Toc32442714"/>
+      <w:bookmarkStart w:id="41" w:name="_Toc32442714"/>
       <w:r>
         <w:rPr>
           <w:lang w:val="en-US"/>
@@ -6404,7 +6376,7 @@
         </w:rPr>
         <w:t>chord</w:t>
       </w:r>
-      <w:bookmarkEnd w:id="46"/>
+      <w:bookmarkEnd w:id="41"/>
     </w:p>
     <w:p>
       <w:r>
@@ -6416,7 +6388,7 @@
         </w:rPr>
         <w:t xml:space="preserve">7th degree of a seventh chord </w:t>
       </w:r>
-      <w:commentRangeStart w:id="47"/>
+      <w:commentRangeStart w:id="42"/>
       <w:r>
         <w:rPr>
           <w:u w:val="thick" w:color="FF0000"/>
@@ -6441,7 +6413,7 @@
         </w:rPr>
         <w:t xml:space="preserve"> </w:t>
       </w:r>
-      <w:commentRangeEnd w:id="47"/>
+      <w:commentRangeEnd w:id="42"/>
       <w:r>
         <w:rPr>
           <w:u w:val="thick" w:color="FF0000"/>
@@ -6452,7 +6424,7 @@
         <w:rPr>
           <w:u w:val="thick" w:color="FF0000"/>
         </w:rPr>
-        <w:commentReference w:id="47"/>
+        <w:commentReference w:id="42"/>
       </w:r>
       <w:r>
         <w:rPr>
@@ -6475,6 +6447,8 @@
       <w:r>
         <w:t>.</w:t>
       </w:r>
+      <w:bookmarkStart w:id="43" w:name="_GoBack"/>
+      <w:bookmarkEnd w:id="43"/>
     </w:p>
     <w:p>
       <w:pPr>
@@ -6487,14 +6461,14 @@
           <w:lang w:val="en-US"/>
         </w:rPr>
       </w:pPr>
-      <w:bookmarkStart w:id="48" w:name="_Toc32442715"/>
+      <w:bookmarkStart w:id="44" w:name="_Toc32442715"/>
       <w:r>
         <w:rPr>
           <w:lang w:val="en-US"/>
         </w:rPr>
         <w:t>9th chord</w:t>
       </w:r>
-      <w:bookmarkEnd w:id="48"/>
+      <w:bookmarkEnd w:id="44"/>
     </w:p>
     <w:p>
       <w:r>
@@ -6559,7 +6533,7 @@
                     </pic:cNvPicPr>
                   </pic:nvPicPr>
                   <pic:blipFill>
-                    <a:blip r:embed="rId11">
+                    <a:blip r:embed="rId8">
                       <a:extLst>
                         <a:ext uri="{28A0092B-C50C-407E-A947-70E740481C1C}">
                           <a14:useLocalDpi xmlns:a14="http://schemas.microsoft.com/office/drawing/2010/main" val="0"/>
@@ -6617,30 +6591,28 @@
         <w:rPr>
           <w:u w:val="thick" w:color="FFC000" w:themeColor="accent4"/>
         </w:rPr>
-        <w:t xml:space="preserve"> should </w:t>
-      </w:r>
-      <w:commentRangeStart w:id="49"/>
-      <w:r>
-        <w:rPr>
-          <w:u w:val="thick" w:color="FFC000" w:themeColor="accent4"/>
-        </w:rPr>
-        <w:t>start with at least three harmonic tones</w:t>
-      </w:r>
-      <w:commentRangeEnd w:id="49"/>
-      <w:r>
-        <w:rPr>
-          <w:u w:val="thick" w:color="FFC000" w:themeColor="accent4"/>
-        </w:rPr>
-        <w:commentReference w:id="49"/>
-      </w:r>
-      <w:r>
-        <w:rPr>
-          <w:u w:val="thick" w:color="FFC000" w:themeColor="accent4"/>
-        </w:rPr>
-        <w:t>: root, 3rd and 9th</w:t>
+        <w:t xml:space="preserve"> should start with at least three harmonic tones: root, 3rd and 9th</w:t>
       </w:r>
       <w:r>
         <w:t>. 7th tone is also often used.</w:t>
+      </w:r>
+      <w:r>
+        <w:t xml:space="preserve"> </w:t>
+      </w:r>
+      <w:r>
+        <w:t xml:space="preserve">If 7th note is not used, chord is called </w:t>
+      </w:r>
+      <w:r>
+        <w:t>“</w:t>
+      </w:r>
+      <w:r>
+        <w:t>add</w:t>
+      </w:r>
+      <w:r>
+        <w:t>9”</w:t>
+      </w:r>
+      <w:r>
+        <w:t>.</w:t>
       </w:r>
     </w:p>
     <w:p>
@@ -6654,14 +6626,14 @@
           <w:lang w:val="en-US"/>
         </w:rPr>
       </w:pPr>
-      <w:bookmarkStart w:id="50" w:name="_Toc32442716"/>
+      <w:bookmarkStart w:id="45" w:name="_Toc32442716"/>
       <w:r>
         <w:rPr>
           <w:lang w:val="en-US"/>
         </w:rPr>
         <w:t>Phrases</w:t>
       </w:r>
-      <w:bookmarkEnd w:id="50"/>
+      <w:bookmarkEnd w:id="45"/>
     </w:p>
     <w:p>
       <w:pPr>
@@ -6695,27 +6667,39 @@
       </w:r>
       <w:r>
         <w:rPr>
-          <w:u w:val="thick" w:color="FFC000" w:themeColor="accent4"/>
-        </w:rPr>
-        <w:t xml:space="preserve">Phrase should not contain a pause or a syncopated note or a chord that is </w:t>
-      </w:r>
-      <w:commentRangeStart w:id="51"/>
-      <w:r>
-        <w:rPr>
-          <w:u w:val="thick" w:color="FFC000" w:themeColor="accent4"/>
+          <w:u w:val="thick" w:color="00B050"/>
+        </w:rPr>
+        <w:t xml:space="preserve">Phrase </w:t>
+      </w:r>
+      <w:r>
+        <w:rPr>
+          <w:u w:val="thick" w:color="00B050"/>
+        </w:rPr>
+        <w:t xml:space="preserve">usually </w:t>
+      </w:r>
+      <w:r>
+        <w:rPr>
+          <w:u w:val="thick" w:color="00B050"/>
+        </w:rPr>
+        <w:t xml:space="preserve">should not contain a pause or a syncopated note or a chord that is </w:t>
+      </w:r>
+      <w:commentRangeStart w:id="46"/>
+      <w:r>
+        <w:rPr>
+          <w:u w:val="thick" w:color="00B050"/>
         </w:rPr>
         <w:t xml:space="preserve">more than 2 times </w:t>
       </w:r>
-      <w:commentRangeEnd w:id="51"/>
-      <w:r>
-        <w:rPr>
-          <w:rStyle w:val="CommentReference"/>
-        </w:rPr>
-        <w:commentReference w:id="51"/>
-      </w:r>
-      <w:r>
-        <w:rPr>
-          <w:u w:val="thick" w:color="FFC000" w:themeColor="accent4"/>
+      <w:commentRangeEnd w:id="46"/>
+      <w:r>
+        <w:rPr>
+          <w:u w:val="thick" w:color="00B050"/>
+        </w:rPr>
+        <w:commentReference w:id="46"/>
+      </w:r>
+      <w:r>
+        <w:rPr>
+          <w:u w:val="thick" w:color="00B050"/>
         </w:rPr>
         <w:t>longer than surrounding chords</w:t>
       </w:r>
@@ -6751,7 +6735,7 @@
                     </pic:cNvPicPr>
                   </pic:nvPicPr>
                   <pic:blipFill>
-                    <a:blip r:embed="rId11">
+                    <a:blip r:embed="rId8">
                       <a:extLst>
                         <a:ext uri="{28A0092B-C50C-407E-A947-70E740481C1C}">
                           <a14:useLocalDpi xmlns:a14="http://schemas.microsoft.com/office/drawing/2010/main" val="0"/>
@@ -6857,16 +6841,16 @@
       <w:r>
         <w:t>authentic half-cadence (</w:t>
       </w:r>
-      <w:commentRangeStart w:id="52"/>
+      <w:commentRangeStart w:id="47"/>
       <w:r>
         <w:t>V</w:t>
       </w:r>
-      <w:commentRangeEnd w:id="52"/>
+      <w:commentRangeEnd w:id="47"/>
       <w:r>
         <w:rPr>
           <w:rStyle w:val="CommentReference"/>
         </w:rPr>
-        <w:commentReference w:id="52"/>
+        <w:commentReference w:id="47"/>
       </w:r>
       <w:r>
         <w:t>)</w:t>
@@ -6883,16 +6867,16 @@
       <w:r>
         <w:t>plagal half-cadence (</w:t>
       </w:r>
-      <w:commentRangeStart w:id="53"/>
+      <w:commentRangeStart w:id="48"/>
       <w:r>
         <w:t>IV</w:t>
       </w:r>
-      <w:commentRangeEnd w:id="53"/>
+      <w:commentRangeEnd w:id="48"/>
       <w:r>
         <w:rPr>
           <w:rStyle w:val="CommentReference"/>
         </w:rPr>
-        <w:commentReference w:id="53"/>
+        <w:commentReference w:id="48"/>
       </w:r>
       <w:r>
         <w:t>)</w:t>
@@ -6909,16 +6893,16 @@
       <w:r>
         <w:t>deceptive (interrupted) cadence (V-</w:t>
       </w:r>
-      <w:commentRangeStart w:id="54"/>
+      <w:commentRangeStart w:id="49"/>
       <w:r>
         <w:t>VI</w:t>
       </w:r>
-      <w:commentRangeEnd w:id="54"/>
+      <w:commentRangeEnd w:id="49"/>
       <w:r>
         <w:rPr>
           <w:rStyle w:val="CommentReference"/>
         </w:rPr>
-        <w:commentReference w:id="54"/>
+        <w:commentReference w:id="49"/>
       </w:r>
       <w:r>
         <w:t>)</w:t>
@@ -6935,16 +6919,16 @@
       <w:r>
         <w:t>plagal cadence (IV-</w:t>
       </w:r>
-      <w:commentRangeStart w:id="55"/>
+      <w:commentRangeStart w:id="50"/>
       <w:r>
         <w:t>I</w:t>
       </w:r>
-      <w:commentRangeEnd w:id="55"/>
+      <w:commentRangeEnd w:id="50"/>
       <w:r>
         <w:rPr>
           <w:rStyle w:val="CommentReference"/>
         </w:rPr>
-        <w:commentReference w:id="55"/>
+        <w:commentReference w:id="50"/>
       </w:r>
       <w:r>
         <w:t>)</w:t>
@@ -6962,6 +6946,7 @@
         <w:rPr>
           <w:u w:val="thick" w:color="FFC000" w:themeColor="accent4"/>
         </w:rPr>
+        <w:lastRenderedPageBreak/>
         <w:t xml:space="preserve">Last phrase </w:t>
       </w:r>
       <w:r>
@@ -7034,16 +7019,16 @@
       <w:r>
         <w:t>plagal (</w:t>
       </w:r>
-      <w:commentRangeStart w:id="56"/>
+      <w:commentRangeStart w:id="51"/>
       <w:r>
         <w:t>IV</w:t>
       </w:r>
-      <w:commentRangeEnd w:id="56"/>
+      <w:commentRangeEnd w:id="51"/>
       <w:r>
         <w:rPr>
           <w:rStyle w:val="CommentReference"/>
         </w:rPr>
-        <w:commentReference w:id="56"/>
+        <w:commentReference w:id="51"/>
       </w:r>
       <w:r>
         <w:t>-I)</w:t>
@@ -7060,12 +7045,11 @@
           <w:lang w:val="en-US"/>
         </w:rPr>
       </w:pPr>
-      <w:bookmarkStart w:id="57" w:name="_Toc32442717"/>
+      <w:bookmarkStart w:id="52" w:name="_Toc32442717"/>
       <w:r>
         <w:rPr>
           <w:lang w:val="en-US"/>
         </w:rPr>
-        <w:lastRenderedPageBreak/>
         <w:t>C</w:t>
       </w:r>
       <w:r>
@@ -7074,7 +7058,21 @@
         </w:rPr>
         <w:t>adence</w:t>
       </w:r>
-      <w:bookmarkEnd w:id="57"/>
+      <w:bookmarkEnd w:id="52"/>
+    </w:p>
+    <w:p>
+      <w:r>
+        <w:tab/>
+        <w:t>Chord progression is called a cadence only at the end of phrase.</w:t>
+      </w:r>
+    </w:p>
+    <w:p>
+      <w:pPr>
+        <w:ind w:firstLine="720"/>
+      </w:pPr>
+      <w:r>
+        <w:t>In PAC, IAC, PC, DC, HC last chord is allowed only on strong beat (1 or 3 in time 4/4).</w:t>
+      </w:r>
     </w:p>
     <w:tbl>
       <w:tblPr>
@@ -8615,10 +8613,7 @@
         </w:tc>
       </w:tr>
     </w:tbl>
-    <w:p>
-      <w:bookmarkStart w:id="58" w:name="_GoBack"/>
-      <w:bookmarkEnd w:id="58"/>
-    </w:p>
+    <w:p/>
     <w:p>
       <w:pPr>
         <w:pStyle w:val="Heading3"/>
@@ -8654,32 +8649,16 @@
         <w:ind w:firstLine="720"/>
       </w:pPr>
       <w:r>
-        <w:t xml:space="preserve">In PAC tonic chord </w:t>
-      </w:r>
-      <w:commentRangeStart w:id="59"/>
-      <w:r>
-        <w:t>is allowed only</w:t>
-      </w:r>
-      <w:commentRangeEnd w:id="59"/>
-      <w:r>
-        <w:rPr>
-          <w:rStyle w:val="CommentReference"/>
-        </w:rPr>
-        <w:commentReference w:id="59"/>
-      </w:r>
-      <w:r>
-        <w:t xml:space="preserve"> on strong beat (1 or 3 in time 4/4).</w:t>
-      </w:r>
-    </w:p>
-    <w:p>
-      <w:pPr>
-        <w:ind w:firstLine="720"/>
-      </w:pPr>
-      <w:r>
         <w:rPr>
           <w:u w:val="thick" w:color="FFC000" w:themeColor="accent4"/>
         </w:rPr>
-        <w:t>PAC is the only cadence that is not allowed inside phrase</w:t>
+        <w:t xml:space="preserve">PAC is </w:t>
+      </w:r>
+      <w:r>
+        <w:rPr>
+          <w:u w:val="thick" w:color="FFC000" w:themeColor="accent4"/>
+        </w:rPr>
+        <w:t>not recommended inside a phrase, because it breaks the momentum</w:t>
       </w:r>
       <w:r>
         <w:t>.</w:t>
@@ -8713,7 +8692,7 @@
                     </pic:cNvPicPr>
                   </pic:nvPicPr>
                   <pic:blipFill>
-                    <a:blip r:embed="rId11">
+                    <a:blip r:embed="rId8">
                       <a:extLst>
                         <a:ext uri="{28A0092B-C50C-407E-A947-70E740481C1C}">
                           <a14:useLocalDpi xmlns:a14="http://schemas.microsoft.com/office/drawing/2010/main" val="0"/>
@@ -8863,6 +8842,7 @@
         <w:rPr>
           <w:lang w:val="en-US"/>
         </w:rPr>
+        <w:lastRenderedPageBreak/>
         <w:t>Plagal cadence</w:t>
       </w:r>
     </w:p>
@@ -8903,7 +8883,10 @@
         <w:ind w:firstLine="720"/>
       </w:pPr>
       <w:r>
-        <w:t xml:space="preserve">Also, resolution of </w:t>
+        <w:t>R</w:t>
+      </w:r>
+      <w:r>
+        <w:t xml:space="preserve">esolution of </w:t>
       </w:r>
       <w:r>
         <w:t xml:space="preserve">II6 or II65 (seventh chord in first inversion) </w:t>
@@ -8914,16 +8897,34 @@
       </w:r>
       <w:proofErr w:type="gramEnd"/>
       <w:r>
-        <w:t xml:space="preserve"> I chord (in root position</w:t>
-      </w:r>
-      <w:r>
-        <w:t xml:space="preserve"> with tonic in soprano</w:t>
-      </w:r>
-      <w:r>
-        <w:t>)</w:t>
-      </w:r>
-      <w:r>
-        <w:t xml:space="preserve"> sounds like plagal cadence.</w:t>
+        <w:t xml:space="preserve"> I chord (in root position)</w:t>
+      </w:r>
+      <w:r>
+        <w:t xml:space="preserve"> sounds like plagal cadence</w:t>
+      </w:r>
+      <w:r>
+        <w:t xml:space="preserve">, but it is a plagal gesture and </w:t>
+      </w:r>
+      <w:r>
+        <w:t xml:space="preserve">usually </w:t>
+      </w:r>
+      <w:r>
+        <w:t xml:space="preserve">not </w:t>
+      </w:r>
+      <w:r>
+        <w:t xml:space="preserve">considered </w:t>
+      </w:r>
+      <w:r>
+        <w:t>a cadence</w:t>
+      </w:r>
+      <w:r>
+        <w:t xml:space="preserve">. It </w:t>
+      </w:r>
+      <w:r>
+        <w:t>is usually not used to finish a phrase</w:t>
+      </w:r>
+      <w:r>
+        <w:t>.</w:t>
       </w:r>
     </w:p>
     <w:p>
@@ -8982,7 +8983,6 @@
         <w:rPr>
           <w:lang w:val="en-US"/>
         </w:rPr>
-        <w:lastRenderedPageBreak/>
         <w:t>Auxiliary</w:t>
       </w:r>
       <w:r>
@@ -9035,8 +9035,8 @@
     </w:p>
     <w:p/>
     <w:p/>
+    <w:bookmarkEnd w:id="4"/>
     <w:bookmarkEnd w:id="5"/>
-    <w:bookmarkEnd w:id="6"/>
     <w:p/>
     <w:sectPr>
       <w:headerReference w:type="default" r:id="rId14"/>
@@ -9052,29 +9052,7 @@
 
 <file path=word/comments.xml><?xml version="1.0" encoding="utf-8"?>
 <w:comments xmlns:wpc="http://schemas.microsoft.com/office/word/2010/wordprocessingCanvas" xmlns:cx="http://schemas.microsoft.com/office/drawing/2014/chartex" xmlns:cx1="http://schemas.microsoft.com/office/drawing/2015/9/8/chartex" xmlns:cx2="http://schemas.microsoft.com/office/drawing/2015/10/21/chartex" xmlns:cx3="http://schemas.microsoft.com/office/drawing/2016/5/9/chartex" xmlns:cx4="http://schemas.microsoft.com/office/drawing/2016/5/10/chartex" xmlns:cx5="http://schemas.microsoft.com/office/drawing/2016/5/11/chartex" xmlns:cx6="http://schemas.microsoft.com/office/drawing/2016/5/12/chartex" xmlns:cx7="http://schemas.microsoft.com/office/drawing/2016/5/13/chartex" xmlns:cx8="http://schemas.microsoft.com/office/drawing/2016/5/14/chartex" xmlns:mc="http://schemas.openxmlformats.org/markup-compatibility/2006" xmlns:aink="http://schemas.microsoft.com/office/drawing/2016/ink" xmlns:am3d="http://schemas.microsoft.com/office/drawing/2017/model3d" xmlns:o="urn:schemas-microsoft-com:office:office" xmlns:r="http://schemas.openxmlformats.org/officeDocument/2006/relationships" xmlns:m="http://schemas.openxmlformats.org/officeDocument/2006/math" xmlns:v="urn:schemas-microsoft-com:vml" xmlns:wp14="http://schemas.microsoft.com/office/word/2010/wordprocessingDrawing" xmlns:wp="http://schemas.openxmlformats.org/drawingml/2006/wordprocessingDrawing" xmlns:w10="urn:schemas-microsoft-com:office:word" xmlns:w="http://schemas.openxmlformats.org/wordprocessingml/2006/main" xmlns:w14="http://schemas.microsoft.com/office/word/2010/wordml" xmlns:w15="http://schemas.microsoft.com/office/word/2012/wordml" xmlns:w16cid="http://schemas.microsoft.com/office/word/2016/wordml/cid" xmlns:w16se="http://schemas.microsoft.com/office/word/2015/wordml/symex" xmlns:wpg="http://schemas.microsoft.com/office/word/2010/wordprocessingGroup" xmlns:wpi="http://schemas.microsoft.com/office/word/2010/wordprocessingInk" xmlns:wne="http://schemas.microsoft.com/office/word/2006/wordml" xmlns:wps="http://schemas.microsoft.com/office/word/2010/wordprocessingShape" mc:Ignorable="w14 w15 w16se w16cid wp14">
-  <w:comment w:id="3" w:author="Rualark" w:date="2020-01-06T00:37:00Z" w:initials="R">
-    <w:p>
-      <w:pPr>
-        <w:pStyle w:val="CommentText"/>
-        <w:rPr>
-          <w:lang w:val="ru-RU"/>
-        </w:rPr>
-      </w:pPr>
-      <w:r>
-        <w:rPr>
-          <w:rStyle w:val="CommentReference"/>
-        </w:rPr>
-        <w:annotationRef/>
-      </w:r>
-      <w:r>
-        <w:rPr>
-          <w:lang w:val="ru-RU"/>
-        </w:rPr>
-        <w:t>Даже в басу?</w:t>
-      </w:r>
-    </w:p>
-  </w:comment>
-  <w:comment w:id="10" w:author="Rualark" w:date="2019-12-24T01:29:00Z" w:initials="R">
+  <w:comment w:id="13" w:author="Rualark" w:date="2020-01-17T23:00:00Z" w:initials="R">
     <w:p>
       <w:pPr>
         <w:pStyle w:val="CommentText"/>
@@ -9094,11 +9072,24 @@
           <w:color w:val="FF0000"/>
           <w:lang w:val="ru-RU"/>
         </w:rPr>
-        <w:t>Добавить, почему запрещено</w:t>
+        <w:t xml:space="preserve">Разве это правило может сработать в жизни? </w:t>
+      </w:r>
+      <w:r>
+        <w:rPr>
+          <w:color w:val="FF0000"/>
+        </w:rPr>
+        <w:t>I</w:t>
+      </w:r>
+      <w:r>
+        <w:rPr>
+          <w:color w:val="FF0000"/>
+          <w:lang w:val="ru-RU"/>
+        </w:rPr>
+        <w:t>64 обычно на сильную долю, а если на относительно сильную, то не продолжается на сильную.</w:t>
       </w:r>
     </w:p>
   </w:comment>
-  <w:comment w:id="13" w:author="Rualark" w:date="2020-01-06T01:28:00Z" w:initials="R">
+  <w:comment w:id="14" w:author="Rualark" w:date="2019-12-25T23:20:00Z" w:initials="R">
     <w:p>
       <w:pPr>
         <w:pStyle w:val="CommentText"/>
@@ -9108,11 +9099,44 @@
       </w:pPr>
       <w:r>
         <w:rPr>
+          <w:rStyle w:val="CommentReference"/>
+        </w:rPr>
+        <w:annotationRef/>
+      </w:r>
+      <w:r>
+        <w:rPr>
           <w:color w:val="FF0000"/>
           <w:lang w:val="ru-RU"/>
         </w:rPr>
-        <w:t xml:space="preserve">Если такое ограничение нужно, </w:t>
-      </w:r>
+        <w:t xml:space="preserve">То есть разрешается одну фразу иметь </w:t>
+      </w:r>
+      <w:proofErr w:type="gramStart"/>
+      <w:r>
+        <w:rPr>
+          <w:color w:val="FF0000"/>
+          <w:lang w:val="ru-RU"/>
+        </w:rPr>
+        <w:t>синкопированную</w:t>
+      </w:r>
+      <w:proofErr w:type="gramEnd"/>
+      <w:r>
+        <w:rPr>
+          <w:color w:val="FF0000"/>
+          <w:lang w:val="ru-RU"/>
+        </w:rPr>
+        <w:t xml:space="preserve"> а другие несинкопированные например в одном упражнении?</w:t>
+      </w:r>
+    </w:p>
+  </w:comment>
+  <w:comment w:id="19" w:author="Rualark" w:date="2019-12-24T00:22:00Z" w:initials="R">
+    <w:p>
+      <w:pPr>
+        <w:pStyle w:val="CommentText"/>
+        <w:rPr>
+          <w:color w:val="5B9BD5" w:themeColor="accent1"/>
+          <w:lang w:val="ru-RU"/>
+        </w:rPr>
+      </w:pPr>
       <w:r>
         <w:rPr>
           <w:rStyle w:val="CommentReference"/>
@@ -9122,138 +9146,42 @@
       </w:r>
       <w:r>
         <w:rPr>
-          <w:color w:val="FF0000"/>
-          <w:lang w:val="ru-RU"/>
-        </w:rPr>
-        <w:t>переформулировать с учетом разных размеров.</w:t>
+          <w:color w:val="5B9BD5" w:themeColor="accent1"/>
+          <w:lang w:val="ru-RU"/>
+        </w:rPr>
+        <w:t>Нужно ли разрешать тритон, одна или обе из нот которого представлены неаккордовыми звуками? Если нет, то надо это также указать в правилах контрапункта.</w:t>
+      </w:r>
+    </w:p>
+    <w:p>
+      <w:pPr>
+        <w:pStyle w:val="CommentText"/>
+        <w:rPr>
+          <w:color w:val="5B9BD5" w:themeColor="accent1"/>
+          <w:lang w:val="ru-RU"/>
+        </w:rPr>
+      </w:pPr>
+    </w:p>
+    <w:p>
+      <w:pPr>
+        <w:pStyle w:val="CommentText"/>
+        <w:rPr>
+          <w:b/>
+          <w:bCs/>
+          <w:lang w:val="ru-RU"/>
+        </w:rPr>
+      </w:pPr>
+      <w:r>
+        <w:rPr>
+          <w:b/>
+          <w:bCs/>
+          <w:color w:val="5B9BD5" w:themeColor="accent1"/>
+          <w:lang w:val="ru-RU"/>
+        </w:rPr>
+        <w:t>Не нужно.</w:t>
       </w:r>
     </w:p>
   </w:comment>
-  <w:comment w:id="16" w:author="Rualark" w:date="2020-01-17T23:00:00Z" w:initials="R">
-    <w:p>
-      <w:pPr>
-        <w:pStyle w:val="CommentText"/>
-        <w:rPr>
-          <w:lang w:val="ru-RU"/>
-        </w:rPr>
-      </w:pPr>
-      <w:r>
-        <w:rPr>
-          <w:rStyle w:val="CommentReference"/>
-          <w:color w:val="FF0000"/>
-        </w:rPr>
-        <w:annotationRef/>
-      </w:r>
-      <w:r>
-        <w:rPr>
-          <w:color w:val="FF0000"/>
-          <w:lang w:val="ru-RU"/>
-        </w:rPr>
-        <w:t xml:space="preserve">Разве это правило может сработать в жизни? </w:t>
-      </w:r>
-      <w:r>
-        <w:rPr>
-          <w:color w:val="FF0000"/>
-        </w:rPr>
-        <w:t>I</w:t>
-      </w:r>
-      <w:r>
-        <w:rPr>
-          <w:color w:val="FF0000"/>
-          <w:lang w:val="ru-RU"/>
-        </w:rPr>
-        <w:t>64 обычно на сильную долю, а если на относительно сильную, то не продолжается на сильную.</w:t>
-      </w:r>
-    </w:p>
-  </w:comment>
-  <w:comment w:id="17" w:author="Rualark" w:date="2019-12-25T23:20:00Z" w:initials="R">
-    <w:p>
-      <w:pPr>
-        <w:pStyle w:val="CommentText"/>
-        <w:rPr>
-          <w:lang w:val="ru-RU"/>
-        </w:rPr>
-      </w:pPr>
-      <w:r>
-        <w:rPr>
-          <w:rStyle w:val="CommentReference"/>
-        </w:rPr>
-        <w:annotationRef/>
-      </w:r>
-      <w:r>
-        <w:rPr>
-          <w:color w:val="FF0000"/>
-          <w:lang w:val="ru-RU"/>
-        </w:rPr>
-        <w:t xml:space="preserve">То есть разрешается одну фразу иметь </w:t>
-      </w:r>
-      <w:proofErr w:type="gramStart"/>
-      <w:r>
-        <w:rPr>
-          <w:color w:val="FF0000"/>
-          <w:lang w:val="ru-RU"/>
-        </w:rPr>
-        <w:t>синкопированную</w:t>
-      </w:r>
-      <w:proofErr w:type="gramEnd"/>
-      <w:r>
-        <w:rPr>
-          <w:color w:val="FF0000"/>
-          <w:lang w:val="ru-RU"/>
-        </w:rPr>
-        <w:t xml:space="preserve"> а другие несинкопированные например в одном упражнении?</w:t>
-      </w:r>
-    </w:p>
-  </w:comment>
-  <w:comment w:id="22" w:author="Rualark" w:date="2019-12-24T00:22:00Z" w:initials="R">
-    <w:p>
-      <w:pPr>
-        <w:pStyle w:val="CommentText"/>
-        <w:rPr>
-          <w:lang w:val="ru-RU"/>
-        </w:rPr>
-      </w:pPr>
-      <w:r>
-        <w:rPr>
-          <w:rStyle w:val="CommentReference"/>
-          <w:color w:val="FF0000"/>
-        </w:rPr>
-        <w:annotationRef/>
-      </w:r>
-      <w:r>
-        <w:rPr>
-          <w:color w:val="FF0000"/>
-          <w:lang w:val="ru-RU"/>
-        </w:rPr>
-        <w:t>Нужно ли разрешать тритон, одна или обе из нот которого представлены неаккордовыми звуками? Если нет, то надо это также указать в правилах контрапункта.</w:t>
-      </w:r>
-    </w:p>
-  </w:comment>
-  <w:comment w:id="24" w:author="Rualark" w:date="2019-12-25T23:03:00Z" w:initials="R">
-    <w:p>
-      <w:pPr>
-        <w:pStyle w:val="CommentText"/>
-        <w:rPr>
-          <w:lang w:val="ru-RU"/>
-        </w:rPr>
-      </w:pPr>
-      <w:r>
-        <w:rPr>
-          <w:rStyle w:val="CommentReference"/>
-          <w:color w:val="FF0000"/>
-        </w:rPr>
-        <w:annotationRef/>
-      </w:r>
-      <w:r>
-        <w:rPr>
-          <w:color w:val="FF0000"/>
-          <w:lang w:val="ru-RU"/>
-        </w:rPr>
-        <w:t>Абсолютно любой?</w:t>
-      </w:r>
-    </w:p>
-  </w:comment>
-  <w:comment w:id="27" w:author="Rualark" w:date="2019-12-26T00:10:00Z" w:initials="R">
+  <w:comment w:id="23" w:author="Rualark" w:date="2019-12-26T00:10:00Z" w:initials="R">
     <w:p>
       <w:pPr>
         <w:pStyle w:val="CommentText"/>
@@ -9465,13 +9393,10 @@
       </w:r>
     </w:p>
   </w:comment>
-  <w:comment w:id="28" w:author="Rualark" w:date="2020-02-12T22:59:00Z" w:initials="R">
+  <w:comment w:id="24" w:author="Rualark" w:date="2020-02-12T22:59:00Z" w:initials="R">
     <w:p>
       <w:pPr>
         <w:pStyle w:val="CommentText"/>
-        <w:rPr>
-          <w:lang w:val="ru-RU"/>
-        </w:rPr>
       </w:pPr>
       <w:r>
         <w:rPr>
@@ -9481,20 +9406,35 @@
       </w:r>
       <w:r>
         <w:rPr>
-          <w:color w:val="FF0000"/>
+          <w:color w:val="5B9BD5" w:themeColor="accent1"/>
           <w:lang w:val="ru-RU"/>
         </w:rPr>
         <w:t xml:space="preserve">А другие типы бывают? </w:t>
       </w:r>
       <w:r>
         <w:rPr>
-          <w:color w:val="FF0000"/>
+          <w:color w:val="5B9BD5" w:themeColor="accent1"/>
         </w:rPr>
         <w:t>Anticipation, sus, appoggiatura chord?</w:t>
       </w:r>
+      <w:r>
+        <w:rPr>
+          <w:color w:val="5B9BD5" w:themeColor="accent1"/>
+        </w:rPr>
+        <w:t xml:space="preserve"> </w:t>
+      </w:r>
+      <w:r>
+        <w:rPr>
+          <w:b/>
+          <w:bCs/>
+          <w:color w:val="5B9BD5" w:themeColor="accent1"/>
+          <w:lang w:val="ru-RU"/>
+        </w:rPr>
+        <w:t>Да, любыми мелодическими нотами если не нарушены другие правила.</w:t>
+      </w:r>
     </w:p>
   </w:comment>
-  <w:comment w:id="30" w:author="Rualark" w:date="2019-12-23T00:45:00Z" w:initials="R">
+  <w:comment w:id="26" w:author="Rualark" w:date="2019-12-23T00:45:00Z" w:initials="R">
     <w:p>
       <w:pPr>
         <w:pStyle w:val="CommentText"/>
@@ -9511,90 +9451,117 @@
       </w:r>
       <w:r>
         <w:rPr>
+          <w:color w:val="5B9BD5" w:themeColor="accent1"/>
+          <w:lang w:val="ru-RU"/>
+        </w:rPr>
+        <w:t>Почему?</w:t>
+      </w:r>
+      <w:r>
+        <w:rPr>
+          <w:color w:val="5B9BD5" w:themeColor="accent1"/>
+          <w:lang w:val="ru-RU"/>
+        </w:rPr>
+        <w:t xml:space="preserve"> </w:t>
+      </w:r>
+      <w:r>
+        <w:rPr>
+          <w:b/>
+          <w:bCs/>
+          <w:color w:val="5B9BD5" w:themeColor="accent1"/>
+          <w:lang w:val="ru-RU"/>
+        </w:rPr>
+        <w:t>Синхронизировать с правилами каденций.</w:t>
+      </w:r>
+    </w:p>
+  </w:comment>
+  <w:comment w:id="29" w:author="Rualark" w:date="2019-12-23T00:23:00Z" w:initials="R">
+    <w:p>
+      <w:pPr>
+        <w:pStyle w:val="CommentText"/>
+        <w:rPr>
+          <w:lang w:val="ru-RU"/>
+        </w:rPr>
+      </w:pPr>
+      <w:r>
+        <w:rPr>
+          <w:rStyle w:val="CommentReference"/>
+        </w:rPr>
+        <w:annotationRef/>
+      </w:r>
+      <w:r>
+        <w:rPr>
+          <w:color w:val="5B9BD5" w:themeColor="accent1"/>
+          <w:lang w:val="ru-RU"/>
+        </w:rPr>
+        <w:t xml:space="preserve">Странное и сложное правило. Нужно ли это разрешать? Разрешено ли это только при разрешении </w:t>
+      </w:r>
+      <w:r>
+        <w:rPr>
+          <w:color w:val="5B9BD5" w:themeColor="accent1"/>
+        </w:rPr>
+        <w:t>II</w:t>
+      </w:r>
+      <w:r>
+        <w:rPr>
+          <w:color w:val="5B9BD5" w:themeColor="accent1"/>
+          <w:lang w:val="ru-RU"/>
+        </w:rPr>
+        <w:t xml:space="preserve">6 в аккорд </w:t>
+      </w:r>
+      <w:r>
+        <w:rPr>
+          <w:color w:val="5B9BD5" w:themeColor="accent1"/>
+        </w:rPr>
+        <w:t>V</w:t>
+      </w:r>
+      <w:r>
+        <w:rPr>
+          <w:color w:val="5B9BD5" w:themeColor="accent1"/>
+          <w:lang w:val="ru-RU"/>
+        </w:rPr>
+        <w:t>?</w:t>
+      </w:r>
+      <w:r>
+        <w:rPr>
+          <w:color w:val="5B9BD5" w:themeColor="accent1"/>
+          <w:lang w:val="ru-RU"/>
+        </w:rPr>
+        <w:t xml:space="preserve"> </w:t>
+      </w:r>
+      <w:r>
+        <w:rPr>
+          <w:b/>
+          <w:bCs/>
+          <w:color w:val="5B9BD5" w:themeColor="accent1"/>
+          <w:lang w:val="ru-RU"/>
+        </w:rPr>
+        <w:t xml:space="preserve">Нужно разрешить, но не при разрешении, а всегда в </w:t>
+      </w:r>
+      <w:r>
+        <w:rPr>
+          <w:b/>
+          <w:bCs/>
+          <w:color w:val="5B9BD5" w:themeColor="accent1"/>
+        </w:rPr>
+        <w:t>II</w:t>
+      </w:r>
+      <w:r>
+        <w:rPr>
+          <w:b/>
+          <w:bCs/>
+          <w:color w:val="5B9BD5" w:themeColor="accent1"/>
+          <w:lang w:val="ru-RU"/>
+        </w:rPr>
+        <w:t>6 удваивается терция независимо от дальнейшего разрешения.</w:t>
+      </w:r>
+    </w:p>
+  </w:comment>
+  <w:comment w:id="31" w:author="Rualark" w:date="2019-12-25T01:39:00Z" w:initials="R">
+    <w:p>
+      <w:pPr>
+        <w:pStyle w:val="CommentText"/>
+        <w:rPr>
           <w:color w:val="FF0000"/>
-          <w:lang w:val="ru-RU"/>
-        </w:rPr>
-        <w:t>Почему?</w:t>
-      </w:r>
-    </w:p>
-  </w:comment>
-  <w:comment w:id="32" w:author="Rualark" w:date="2019-12-25T01:36:00Z" w:initials="R">
-    <w:p>
-      <w:pPr>
-        <w:pStyle w:val="CommentText"/>
-        <w:rPr>
-          <w:lang w:val="ru-RU"/>
-        </w:rPr>
-      </w:pPr>
-      <w:r>
-        <w:rPr>
-          <w:rStyle w:val="CommentReference"/>
-        </w:rPr>
-        <w:annotationRef/>
-      </w:r>
-      <w:r>
-        <w:rPr>
-          <w:color w:val="FF0000"/>
-          <w:lang w:val="ru-RU"/>
-        </w:rPr>
-        <w:t>Пояснить правило, определить цвет и найти в таблице.</w:t>
-      </w:r>
-    </w:p>
-  </w:comment>
-  <w:comment w:id="34" w:author="Rualark" w:date="2019-12-23T00:23:00Z" w:initials="R">
-    <w:p>
-      <w:pPr>
-        <w:pStyle w:val="CommentText"/>
-        <w:rPr>
-          <w:lang w:val="ru-RU"/>
-        </w:rPr>
-      </w:pPr>
-      <w:r>
-        <w:rPr>
-          <w:rStyle w:val="CommentReference"/>
-        </w:rPr>
-        <w:annotationRef/>
-      </w:r>
-      <w:r>
-        <w:rPr>
-          <w:color w:val="FF0000"/>
-          <w:lang w:val="ru-RU"/>
-        </w:rPr>
-        <w:t xml:space="preserve">Странное и сложное правило. Нужно ли это разрешать? Разрешено ли это только при разрешении </w:t>
-      </w:r>
-      <w:r>
-        <w:rPr>
-          <w:color w:val="FF0000"/>
-        </w:rPr>
-        <w:t>II</w:t>
-      </w:r>
-      <w:r>
-        <w:rPr>
-          <w:color w:val="FF0000"/>
-          <w:lang w:val="ru-RU"/>
-        </w:rPr>
-        <w:t xml:space="preserve">6 в аккорд </w:t>
-      </w:r>
-      <w:r>
-        <w:rPr>
-          <w:color w:val="FF0000"/>
-        </w:rPr>
-        <w:t>V</w:t>
-      </w:r>
-      <w:r>
-        <w:rPr>
-          <w:color w:val="FF0000"/>
-          <w:lang w:val="ru-RU"/>
-        </w:rPr>
-        <w:t>?</w:t>
-      </w:r>
-    </w:p>
-  </w:comment>
-  <w:comment w:id="36" w:author="Rualark" w:date="2019-12-25T01:39:00Z" w:initials="R">
-    <w:p>
-      <w:pPr>
-        <w:pStyle w:val="CommentText"/>
-        <w:rPr>
           <w:lang w:val="ru-RU"/>
         </w:rPr>
       </w:pPr>
@@ -9671,8 +9638,36 @@
         <w:t>. в первом обращении.</w:t>
       </w:r>
     </w:p>
+    <w:p>
+      <w:pPr>
+        <w:pStyle w:val="CommentText"/>
+        <w:rPr>
+          <w:color w:val="FF0000"/>
+          <w:lang w:val="ru-RU"/>
+        </w:rPr>
+      </w:pPr>
+    </w:p>
+    <w:p>
+      <w:pPr>
+        <w:pStyle w:val="CommentText"/>
+        <w:rPr>
+          <w:b/>
+          <w:bCs/>
+          <w:lang w:val="ru-RU"/>
+        </w:rPr>
+      </w:pPr>
+      <w:r>
+        <w:rPr>
+          <w:b/>
+          <w:bCs/>
+          <w:color w:val="5B9BD5" w:themeColor="accent1"/>
+          <w:lang w:val="ru-RU"/>
+        </w:rPr>
+        <w:t>Переформулировать более понятно.</w:t>
+      </w:r>
+    </w:p>
   </w:comment>
-  <w:comment w:id="40" w:author="Rualark" w:date="2019-12-23T22:55:00Z" w:initials="R">
+  <w:comment w:id="35" w:author="Rualark" w:date="2019-12-23T22:55:00Z" w:initials="R">
     <w:p>
       <w:pPr>
         <w:pStyle w:val="CommentText"/>
@@ -9694,141 +9689,27 @@
         </w:rPr>
         <w:t>А если уже есть тоника, терция и септима – квинта нужна?</w:t>
       </w:r>
-    </w:p>
-  </w:comment>
-  <w:comment w:id="41" w:author="Rualark" w:date="2019-12-23T23:01:00Z" w:initials="R">
-    <w:p>
-      <w:pPr>
-        <w:pStyle w:val="CommentText"/>
-        <w:rPr>
-          <w:lang w:val="ru-RU"/>
-        </w:rPr>
-      </w:pPr>
       <w:r>
         <w:rPr>
           <w:rStyle w:val="CommentReference"/>
           <w:color w:val="FF0000"/>
-        </w:rPr>
-        <w:annotationRef/>
-      </w:r>
-      <w:r>
-        <w:rPr>
-          <w:color w:val="FF0000"/>
-          <w:lang w:val="ru-RU"/>
-        </w:rPr>
-        <w:t>Скопировал из контрапункта. Нужно проверить и переписать.</w:t>
+          <w:lang w:val="ru-RU"/>
+        </w:rPr>
+        <w:t xml:space="preserve"> </w:t>
+      </w:r>
+      <w:r>
+        <w:rPr>
+          <w:rStyle w:val="CommentReference"/>
+          <w:b/>
+          <w:bCs/>
+          <w:color w:val="5B9BD5" w:themeColor="accent1"/>
+          <w:lang w:val="ru-RU"/>
+        </w:rPr>
+        <w:t>Да, не нужна квинта, если есть септима.</w:t>
       </w:r>
     </w:p>
   </w:comment>
-  <w:comment w:id="44" w:author="Rualark" w:date="2019-12-23T22:21:00Z" w:initials="R">
-    <w:p>
-      <w:pPr>
-        <w:pStyle w:val="CommentText"/>
-        <w:rPr>
-          <w:lang w:val="ru-RU"/>
-        </w:rPr>
-      </w:pPr>
-      <w:r>
-        <w:rPr>
-          <w:rStyle w:val="CommentReference"/>
-        </w:rPr>
-        <w:annotationRef/>
-      </w:r>
-      <w:r>
-        <w:rPr>
-          <w:color w:val="FF0000"/>
-          <w:lang w:val="ru-RU"/>
-        </w:rPr>
-        <w:t>Это должна быть последняя нота предыдущего аккорда или не обязательно? Нужно ли готовить септиму, которая вводится не в начале аккорда, а при его развитии?</w:t>
-      </w:r>
-    </w:p>
-  </w:comment>
-  <w:comment w:id="45" w:author="Rualark" w:date="2019-12-23T22:31:00Z" w:initials="R">
-    <w:p>
-      <w:pPr>
-        <w:pStyle w:val="CommentText"/>
-        <w:rPr>
-          <w:lang w:val="ru-RU"/>
-        </w:rPr>
-      </w:pPr>
-      <w:r>
-        <w:rPr>
-          <w:rStyle w:val="CommentReference"/>
-        </w:rPr>
-        <w:annotationRef/>
-      </w:r>
-      <w:r>
-        <w:rPr>
-          <w:color w:val="FF0000"/>
-          <w:lang w:val="ru-RU"/>
-        </w:rPr>
-        <w:t>Можно таким образом ввести седьмую ступень, идя поступенно от тоники вниз? Можно так превратить секстаккорд в септаккорд?</w:t>
-      </w:r>
-    </w:p>
-  </w:comment>
-  <w:comment w:id="47" w:author="Rualark" w:date="2019-12-23T22:26:00Z" w:initials="R">
-    <w:p>
-      <w:pPr>
-        <w:pStyle w:val="CommentText"/>
-        <w:rPr>
-          <w:lang w:val="ru-RU"/>
-        </w:rPr>
-      </w:pPr>
-      <w:r>
-        <w:rPr>
-          <w:rStyle w:val="CommentReference"/>
-        </w:rPr>
-        <w:annotationRef/>
-      </w:r>
-      <w:r>
-        <w:rPr>
-          <w:color w:val="FF0000"/>
-          <w:lang w:val="ru-RU"/>
-        </w:rPr>
-        <w:t xml:space="preserve">А если седьмая ступень не доходит до конца аккорда? А если разрешение будет не </w:t>
-      </w:r>
-      <w:proofErr w:type="gramStart"/>
-      <w:r>
-        <w:rPr>
-          <w:color w:val="FF0000"/>
-          <w:lang w:val="ru-RU"/>
-        </w:rPr>
-        <w:t>сразу</w:t>
-      </w:r>
-      <w:proofErr w:type="gramEnd"/>
-      <w:r>
-        <w:rPr>
-          <w:color w:val="FF0000"/>
-          <w:lang w:val="ru-RU"/>
-        </w:rPr>
-        <w:t xml:space="preserve"> а в середине следующего аккорда? А если в другом голосе это разрешение происходит?</w:t>
-      </w:r>
-    </w:p>
-  </w:comment>
-  <w:comment w:id="49" w:author="Rualark" w:date="2020-01-16T23:33:00Z" w:initials="R">
-    <w:p>
-      <w:pPr>
-        <w:pStyle w:val="CommentText"/>
-        <w:rPr>
-          <w:lang w:val="ru-RU"/>
-        </w:rPr>
-      </w:pPr>
-      <w:r>
-        <w:rPr>
-          <w:rStyle w:val="CommentReference"/>
-        </w:rPr>
-        <w:annotationRef/>
-      </w:r>
-      <w:r>
-        <w:rPr>
-          <w:color w:val="FF0000"/>
-          <w:lang w:val="ru-RU"/>
-        </w:rPr>
-        <w:t>Они прямо с первой доли аккорда должны одновременно начинаться или могут не одновременно? Все три должны пересечься хотя бы на короткое время?</w:t>
-      </w:r>
-    </w:p>
-  </w:comment>
-  <w:comment w:id="51" w:author="Rualark" w:date="2019-12-25T23:16:00Z" w:initials="R">
+  <w:comment w:id="36" w:author="Rualark" w:date="2019-12-23T23:01:00Z" w:initials="R">
     <w:p>
       <w:pPr>
         <w:pStyle w:val="CommentText"/>
@@ -9848,11 +9729,11 @@
           <w:color w:val="FF0000"/>
           <w:lang w:val="ru-RU"/>
         </w:rPr>
-        <w:t>А если аккорд длинный, но часто перемещается, меняет обращение, становится септаккордом или обратно?</w:t>
+        <w:t>Скопировал из контрапункта. Нужно проверить и переписать.</w:t>
       </w:r>
     </w:p>
   </w:comment>
-  <w:comment w:id="52" w:author="Rualark" w:date="2019-12-24T23:06:00Z" w:initials="R">
+  <w:comment w:id="39" w:author="Rualark" w:date="2019-12-23T22:21:00Z" w:initials="R">
     <w:p>
       <w:pPr>
         <w:pStyle w:val="CommentText"/>
@@ -9871,109 +9752,73 @@
           <w:color w:val="FF0000"/>
           <w:lang w:val="ru-RU"/>
         </w:rPr>
-        <w:t xml:space="preserve">Почему нельзя </w:t>
+        <w:t>Это должна быть последняя нота предыдущего аккорда или не обязательно? Нужно ли готовить септиму, которая вводится не в начале аккорда, а при его развитии?</w:t>
+      </w:r>
+    </w:p>
+  </w:comment>
+  <w:comment w:id="40" w:author="Rualark" w:date="2019-12-23T22:31:00Z" w:initials="R">
+    <w:p>
+      <w:pPr>
+        <w:pStyle w:val="CommentText"/>
+        <w:rPr>
+          <w:lang w:val="ru-RU"/>
+        </w:rPr>
+      </w:pPr>
+      <w:r>
+        <w:rPr>
+          <w:rStyle w:val="CommentReference"/>
+        </w:rPr>
+        <w:annotationRef/>
       </w:r>
       <w:r>
         <w:rPr>
           <w:color w:val="FF0000"/>
-        </w:rPr>
-        <w:t>V</w:t>
+          <w:lang w:val="ru-RU"/>
+        </w:rPr>
+        <w:t>Можно таким образом ввести седьмую ступень, идя поступенно от тоники вниз? Можно так превратить секстаккорд в септаккорд?</w:t>
+      </w:r>
+    </w:p>
+  </w:comment>
+  <w:comment w:id="42" w:author="Rualark" w:date="2019-12-23T22:26:00Z" w:initials="R">
+    <w:p>
+      <w:pPr>
+        <w:pStyle w:val="CommentText"/>
+        <w:rPr>
+          <w:lang w:val="ru-RU"/>
+        </w:rPr>
+      </w:pPr>
+      <w:r>
+        <w:rPr>
+          <w:rStyle w:val="CommentReference"/>
+        </w:rPr>
+        <w:annotationRef/>
       </w:r>
       <w:r>
         <w:rPr>
           <w:color w:val="FF0000"/>
           <w:lang w:val="ru-RU"/>
         </w:rPr>
-        <w:t>?</w:t>
+        <w:t xml:space="preserve">А если седьмая ступень не доходит до конца аккорда? А если разрешение будет не </w:t>
+      </w:r>
+      <w:proofErr w:type="gramStart"/>
+      <w:r>
+        <w:rPr>
+          <w:color w:val="FF0000"/>
+          <w:lang w:val="ru-RU"/>
+        </w:rPr>
+        <w:t>сразу</w:t>
+      </w:r>
+      <w:proofErr w:type="gramEnd"/>
+      <w:r>
+        <w:rPr>
+          <w:color w:val="FF0000"/>
+          <w:lang w:val="ru-RU"/>
+        </w:rPr>
+        <w:t xml:space="preserve"> а в середине следующего аккорда? А если в другом голосе это разрешение происходит?</w:t>
       </w:r>
     </w:p>
   </w:comment>
-  <w:comment w:id="53" w:author="Rualark" w:date="2019-12-23T00:58:00Z" w:initials="R">
-    <w:p>
-      <w:pPr>
-        <w:pStyle w:val="CommentText"/>
-        <w:rPr>
-          <w:lang w:val="ru-RU"/>
-        </w:rPr>
-      </w:pPr>
-      <w:r>
-        <w:rPr>
-          <w:color w:val="FF0000"/>
-          <w:lang w:val="ru-RU"/>
-        </w:rPr>
-        <w:t xml:space="preserve">А </w:t>
-      </w:r>
-      <w:r>
-        <w:rPr>
-          <w:rStyle w:val="CommentReference"/>
-        </w:rPr>
-        <w:annotationRef/>
-      </w:r>
-      <w:r>
-        <w:rPr>
-          <w:color w:val="FF0000"/>
-        </w:rPr>
-        <w:t>II</w:t>
-      </w:r>
-      <w:r>
-        <w:rPr>
-          <w:color w:val="FF0000"/>
-          <w:lang w:val="ru-RU"/>
-        </w:rPr>
-        <w:t xml:space="preserve"> или </w:t>
-      </w:r>
-      <w:r>
-        <w:rPr>
-          <w:color w:val="FF0000"/>
-        </w:rPr>
-        <w:t>VII</w:t>
-      </w:r>
-      <w:r>
-        <w:rPr>
-          <w:color w:val="FF0000"/>
-          <w:lang w:val="ru-RU"/>
-        </w:rPr>
-        <w:t xml:space="preserve"> можно</w:t>
-      </w:r>
-      <w:r>
-        <w:rPr>
-          <w:color w:val="FF0000"/>
-          <w:lang w:val="ru-RU"/>
-        </w:rPr>
-        <w:t>?</w:t>
-      </w:r>
-    </w:p>
-  </w:comment>
-  <w:comment w:id="54" w:author="Rualark" w:date="2019-12-23T00:59:00Z" w:initials="R">
-    <w:p>
-      <w:pPr>
-        <w:pStyle w:val="CommentText"/>
-        <w:rPr>
-          <w:lang w:val="ru-RU"/>
-        </w:rPr>
-      </w:pPr>
-      <w:r>
-        <w:rPr>
-          <w:rStyle w:val="CommentReference"/>
-        </w:rPr>
-        <w:annotationRef/>
-      </w:r>
-      <w:r>
-        <w:rPr>
-          <w:color w:val="FF0000"/>
-        </w:rPr>
-        <w:t>VI</w:t>
-      </w:r>
-      <w:r>
-        <w:rPr>
-          <w:color w:val="FF0000"/>
-          <w:lang w:val="ru-RU"/>
-        </w:rPr>
-        <w:t xml:space="preserve"> это уже начало следующей фразы?</w:t>
-      </w:r>
-    </w:p>
-  </w:comment>
-  <w:comment w:id="55" w:author="Rualark" w:date="2019-12-23T01:00:00Z" w:initials="R">
+  <w:comment w:id="46" w:author="Rualark" w:date="2019-12-25T23:16:00Z" w:initials="R">
     <w:p>
       <w:pPr>
         <w:pStyle w:val="CommentText"/>
@@ -9990,20 +9835,151 @@
       </w:r>
       <w:r>
         <w:rPr>
+          <w:color w:val="5B9BD5" w:themeColor="accent1"/>
+          <w:lang w:val="ru-RU"/>
+        </w:rPr>
+        <w:t>А если аккорд длинный, но часто перемещается, меняет обращение, становится септаккордом или обратно?</w:t>
+      </w:r>
+      <w:r>
+        <w:rPr>
+          <w:color w:val="5B9BD5" w:themeColor="accent1"/>
+          <w:lang w:val="ru-RU"/>
+        </w:rPr>
+        <w:t xml:space="preserve"> </w:t>
+      </w:r>
+      <w:r>
+        <w:rPr>
+          <w:b/>
+          <w:bCs/>
+          <w:color w:val="5B9BD5" w:themeColor="accent1"/>
+          <w:lang w:val="ru-RU"/>
+        </w:rPr>
+        <w:t>Нет.</w:t>
+      </w:r>
+    </w:p>
+  </w:comment>
+  <w:comment w:id="47" w:author="Rualark" w:date="2019-12-24T23:06:00Z" w:initials="R">
+    <w:p>
+      <w:pPr>
+        <w:pStyle w:val="CommentText"/>
+        <w:rPr>
+          <w:lang w:val="ru-RU"/>
+        </w:rPr>
+      </w:pPr>
+      <w:r>
+        <w:rPr>
+          <w:rStyle w:val="CommentReference"/>
+        </w:rPr>
+        <w:annotationRef/>
+      </w:r>
+      <w:r>
+        <w:rPr>
           <w:color w:val="FF0000"/>
-        </w:rPr>
-        <w:t>IV</w:t>
+          <w:lang w:val="ru-RU"/>
+        </w:rPr>
+        <w:t xml:space="preserve">Почему нельзя </w:t>
       </w:r>
       <w:r>
         <w:rPr>
           <w:color w:val="FF0000"/>
-          <w:lang w:val="ru-RU"/>
-        </w:rPr>
-        <w:t xml:space="preserve"> это начало следующей фразы? Если нет, то с какого аккорда может начинаться следующая фраза?</w:t>
+        </w:rPr>
+        <w:t>V</w:t>
+      </w:r>
+      <w:r>
+        <w:rPr>
+          <w:color w:val="FF0000"/>
+          <w:lang w:val="ru-RU"/>
+        </w:rPr>
+        <w:t>?</w:t>
       </w:r>
     </w:p>
   </w:comment>
-  <w:comment w:id="56" w:author="Rualark" w:date="2019-12-23T01:07:00Z" w:initials="R">
+  <w:comment w:id="48" w:author="Rualark" w:date="2019-12-23T00:58:00Z" w:initials="R">
+    <w:p>
+      <w:pPr>
+        <w:pStyle w:val="CommentText"/>
+        <w:rPr>
+          <w:lang w:val="ru-RU"/>
+        </w:rPr>
+      </w:pPr>
+      <w:r>
+        <w:rPr>
+          <w:color w:val="FF0000"/>
+          <w:lang w:val="ru-RU"/>
+        </w:rPr>
+        <w:t xml:space="preserve">А </w:t>
+      </w:r>
+      <w:r>
+        <w:rPr>
+          <w:rStyle w:val="CommentReference"/>
+        </w:rPr>
+        <w:annotationRef/>
+      </w:r>
+      <w:r>
+        <w:rPr>
+          <w:color w:val="FF0000"/>
+        </w:rPr>
+        <w:t>II</w:t>
+      </w:r>
+      <w:r>
+        <w:rPr>
+          <w:color w:val="FF0000"/>
+          <w:lang w:val="ru-RU"/>
+        </w:rPr>
+        <w:t xml:space="preserve"> или </w:t>
+      </w:r>
+      <w:r>
+        <w:rPr>
+          <w:color w:val="FF0000"/>
+        </w:rPr>
+        <w:t>VII</w:t>
+      </w:r>
+      <w:r>
+        <w:rPr>
+          <w:color w:val="FF0000"/>
+          <w:lang w:val="ru-RU"/>
+        </w:rPr>
+        <w:t xml:space="preserve"> можно</w:t>
+      </w:r>
+      <w:r>
+        <w:rPr>
+          <w:color w:val="FF0000"/>
+          <w:lang w:val="ru-RU"/>
+        </w:rPr>
+        <w:t>?</w:t>
+      </w:r>
+    </w:p>
+  </w:comment>
+  <w:comment w:id="49" w:author="Rualark" w:date="2019-12-23T00:59:00Z" w:initials="R">
+    <w:p>
+      <w:pPr>
+        <w:pStyle w:val="CommentText"/>
+        <w:rPr>
+          <w:lang w:val="ru-RU"/>
+        </w:rPr>
+      </w:pPr>
+      <w:r>
+        <w:rPr>
+          <w:rStyle w:val="CommentReference"/>
+        </w:rPr>
+        <w:annotationRef/>
+      </w:r>
+      <w:r>
+        <w:rPr>
+          <w:color w:val="FF0000"/>
+        </w:rPr>
+        <w:t>VI</w:t>
+      </w:r>
+      <w:r>
+        <w:rPr>
+          <w:color w:val="FF0000"/>
+          <w:lang w:val="ru-RU"/>
+        </w:rPr>
+        <w:t xml:space="preserve"> это уже начало следующей фразы?</w:t>
+      </w:r>
+    </w:p>
+  </w:comment>
+  <w:comment w:id="50" w:author="Rualark" w:date="2019-12-23T01:00:00Z" w:initials="R">
     <w:p>
       <w:pPr>
         <w:pStyle w:val="CommentText"/>
@@ -10021,38 +9997,23 @@
       <w:r>
         <w:rPr>
           <w:color w:val="FF0000"/>
-          <w:lang w:val="ru-RU"/>
-        </w:rPr>
-        <w:t xml:space="preserve">А </w:t>
+        </w:rPr>
+        <w:t>IV</w:t>
       </w:r>
       <w:r>
         <w:rPr>
           <w:color w:val="FF0000"/>
-        </w:rPr>
-        <w:t>II</w:t>
-      </w:r>
-      <w:r>
-        <w:rPr>
-          <w:color w:val="FF0000"/>
-          <w:lang w:val="ru-RU"/>
-        </w:rPr>
-        <w:t xml:space="preserve"> </w:t>
-      </w:r>
-      <w:r>
-        <w:rPr>
-          <w:color w:val="FF0000"/>
-          <w:lang w:val="ru-RU"/>
-        </w:rPr>
-        <w:t>можно?</w:t>
+          <w:lang w:val="ru-RU"/>
+        </w:rPr>
+        <w:t xml:space="preserve"> это начало следующей фразы? Если нет, то с какого аккорда может начинаться следующая фраза?</w:t>
       </w:r>
     </w:p>
   </w:comment>
-  <w:comment w:id="59" w:author="Rualark" w:date="2020-01-17T23:05:00Z" w:initials="R">
+  <w:comment w:id="51" w:author="Rualark" w:date="2019-12-23T01:07:00Z" w:initials="R">
     <w:p>
       <w:pPr>
         <w:pStyle w:val="CommentText"/>
         <w:rPr>
-          <w:color w:val="FF0000"/>
           <w:lang w:val="ru-RU"/>
         </w:rPr>
       </w:pPr>
@@ -10070,149 +10031,25 @@
         </w:rPr>
         <w:t xml:space="preserve">А </w:t>
       </w:r>
-      <w:proofErr w:type="gramStart"/>
       <w:r>
         <w:rPr>
           <w:color w:val="FF0000"/>
-          <w:lang w:val="ru-RU"/>
-        </w:rPr>
-        <w:t>гармония</w:t>
-      </w:r>
-      <w:proofErr w:type="gramEnd"/>
+        </w:rPr>
+        <w:t>II</w:t>
+      </w:r>
       <w:r>
         <w:rPr>
           <w:color w:val="FF0000"/>
           <w:lang w:val="ru-RU"/>
         </w:rPr>
-        <w:t xml:space="preserve"> предшествующая тонической может быть на любой доле в </w:t>
+        <w:t xml:space="preserve"> </w:t>
       </w:r>
       <w:r>
         <w:rPr>
           <w:color w:val="FF0000"/>
-        </w:rPr>
-        <w:t>PAC</w:t>
-      </w:r>
-      <w:r>
-        <w:rPr>
-          <w:color w:val="FF0000"/>
-          <w:lang w:val="ru-RU"/>
-        </w:rPr>
-        <w:t xml:space="preserve"> </w:t>
-      </w:r>
-      <w:r>
-        <w:rPr>
-          <w:color w:val="FF0000"/>
-        </w:rPr>
-        <w:t>IAC</w:t>
-      </w:r>
-      <w:r>
-        <w:rPr>
-          <w:color w:val="FF0000"/>
-          <w:lang w:val="ru-RU"/>
-        </w:rPr>
-        <w:t xml:space="preserve"> </w:t>
-      </w:r>
-      <w:r>
-        <w:rPr>
-          <w:color w:val="FF0000"/>
-        </w:rPr>
-        <w:t>HC</w:t>
-      </w:r>
-      <w:r>
-        <w:rPr>
-          <w:color w:val="FF0000"/>
-          <w:lang w:val="ru-RU"/>
-        </w:rPr>
-        <w:t xml:space="preserve"> </w:t>
-      </w:r>
-      <w:r>
-        <w:rPr>
-          <w:color w:val="FF0000"/>
-        </w:rPr>
-        <w:t>PC</w:t>
-      </w:r>
-      <w:r>
-        <w:rPr>
-          <w:color w:val="FF0000"/>
-          <w:lang w:val="ru-RU"/>
-        </w:rPr>
-        <w:t xml:space="preserve"> </w:t>
-      </w:r>
-      <w:r>
-        <w:rPr>
-          <w:color w:val="FF0000"/>
-        </w:rPr>
-        <w:t>DC</w:t>
-      </w:r>
-      <w:r>
-        <w:rPr>
-          <w:color w:val="FF0000"/>
-          <w:lang w:val="ru-RU"/>
-        </w:rPr>
-        <w:t>?</w:t>
-      </w:r>
-    </w:p>
-    <w:p>
-      <w:pPr>
-        <w:pStyle w:val="CommentText"/>
-        <w:rPr>
-          <w:color w:val="FF0000"/>
-          <w:lang w:val="ru-RU"/>
-        </w:rPr>
-      </w:pPr>
-    </w:p>
-    <w:p>
-      <w:pPr>
-        <w:pStyle w:val="CommentText"/>
-        <w:rPr>
-          <w:lang w:val="ru-RU"/>
-        </w:rPr>
-      </w:pPr>
-      <w:r>
-        <w:rPr>
-          <w:color w:val="FF0000"/>
-          <w:lang w:val="ru-RU"/>
-        </w:rPr>
-        <w:t xml:space="preserve">На какую долю должна быть тоника в </w:t>
-      </w:r>
-      <w:r>
-        <w:rPr>
-          <w:color w:val="FF0000"/>
-        </w:rPr>
-        <w:t>HC</w:t>
-      </w:r>
-      <w:r>
-        <w:rPr>
-          <w:color w:val="FF0000"/>
-          <w:lang w:val="ru-RU"/>
-        </w:rPr>
-        <w:t xml:space="preserve"> </w:t>
-      </w:r>
-      <w:r>
-        <w:rPr>
-          <w:color w:val="FF0000"/>
-        </w:rPr>
-        <w:t>PC</w:t>
-      </w:r>
-      <w:r>
-        <w:rPr>
-          <w:color w:val="FF0000"/>
-          <w:lang w:val="ru-RU"/>
-        </w:rPr>
-        <w:t xml:space="preserve"> </w:t>
-      </w:r>
-      <w:r>
-        <w:rPr>
-          <w:color w:val="FF0000"/>
-        </w:rPr>
-        <w:t>DC</w:t>
-      </w:r>
-      <w:r>
-        <w:rPr>
-          <w:color w:val="FF0000"/>
-          <w:lang w:val="ru-RU"/>
-        </w:rPr>
-        <w:t>?</w:t>
+          <w:lang w:val="ru-RU"/>
+        </w:rPr>
+        <w:t>можно?</w:t>
       </w:r>
     </w:p>
   </w:comment>
@@ -10221,17 +10058,12 @@
 
 <file path=word/commentsExtended.xml><?xml version="1.0" encoding="utf-8"?>
 <w15:commentsEx xmlns:wpc="http://schemas.microsoft.com/office/word/2010/wordprocessingCanvas" xmlns:cx="http://schemas.microsoft.com/office/drawing/2014/chartex" xmlns:cx1="http://schemas.microsoft.com/office/drawing/2015/9/8/chartex" xmlns:cx2="http://schemas.microsoft.com/office/drawing/2015/10/21/chartex" xmlns:cx3="http://schemas.microsoft.com/office/drawing/2016/5/9/chartex" xmlns:cx4="http://schemas.microsoft.com/office/drawing/2016/5/10/chartex" xmlns:cx5="http://schemas.microsoft.com/office/drawing/2016/5/11/chartex" xmlns:cx6="http://schemas.microsoft.com/office/drawing/2016/5/12/chartex" xmlns:cx7="http://schemas.microsoft.com/office/drawing/2016/5/13/chartex" xmlns:cx8="http://schemas.microsoft.com/office/drawing/2016/5/14/chartex" xmlns:mc="http://schemas.openxmlformats.org/markup-compatibility/2006" xmlns:aink="http://schemas.microsoft.com/office/drawing/2016/ink" xmlns:am3d="http://schemas.microsoft.com/office/drawing/2017/model3d" xmlns:o="urn:schemas-microsoft-com:office:office" xmlns:r="http://schemas.openxmlformats.org/officeDocument/2006/relationships" xmlns:m="http://schemas.openxmlformats.org/officeDocument/2006/math" xmlns:v="urn:schemas-microsoft-com:vml" xmlns:wp14="http://schemas.microsoft.com/office/word/2010/wordprocessingDrawing" xmlns:wp="http://schemas.openxmlformats.org/drawingml/2006/wordprocessingDrawing" xmlns:w10="urn:schemas-microsoft-com:office:word" xmlns:w="http://schemas.openxmlformats.org/wordprocessingml/2006/main" xmlns:w14="http://schemas.microsoft.com/office/word/2010/wordml" xmlns:w15="http://schemas.microsoft.com/office/word/2012/wordml" xmlns:w16cid="http://schemas.microsoft.com/office/word/2016/wordml/cid" xmlns:w16se="http://schemas.microsoft.com/office/word/2015/wordml/symex" xmlns:wpg="http://schemas.microsoft.com/office/word/2010/wordprocessingGroup" xmlns:wpi="http://schemas.microsoft.com/office/word/2010/wordprocessingInk" xmlns:wne="http://schemas.microsoft.com/office/word/2006/wordml" xmlns:wps="http://schemas.microsoft.com/office/word/2010/wordprocessingShape" mc:Ignorable="w14 w15 w16se w16cid wp14">
-  <w15:commentEx w15:paraId="768D3C68" w15:done="0"/>
-  <w15:commentEx w15:paraId="39EC12E9" w15:done="0"/>
-  <w15:commentEx w15:paraId="40630956" w15:done="0"/>
   <w15:commentEx w15:paraId="7F75568F" w15:done="0"/>
   <w15:commentEx w15:paraId="13C4332A" w15:done="0"/>
   <w15:commentEx w15:paraId="5AD6FB27" w15:done="0"/>
-  <w15:commentEx w15:paraId="39352510" w15:done="0"/>
   <w15:commentEx w15:paraId="10CFD50C" w15:done="0"/>
   <w15:commentEx w15:paraId="4B7A8750" w15:done="0"/>
   <w15:commentEx w15:paraId="533CD5A5" w15:done="0"/>
-  <w15:commentEx w15:paraId="716BB24B" w15:done="0"/>
   <w15:commentEx w15:paraId="5045A14B" w15:done="0"/>
   <w15:commentEx w15:paraId="2CBE441D" w15:done="0"/>
   <w15:commentEx w15:paraId="7B4BF327" w15:done="0"/>
@@ -10239,30 +10071,23 @@
   <w15:commentEx w15:paraId="76606A1A" w15:done="0"/>
   <w15:commentEx w15:paraId="5015BB09" w15:done="0"/>
   <w15:commentEx w15:paraId="5C694551" w15:done="0"/>
-  <w15:commentEx w15:paraId="32F9287C" w15:done="0"/>
   <w15:commentEx w15:paraId="07513262" w15:done="0"/>
   <w15:commentEx w15:paraId="74378722" w15:done="0"/>
   <w15:commentEx w15:paraId="114807E9" w15:done="0"/>
   <w15:commentEx w15:paraId="13642022" w15:done="0"/>
   <w15:commentEx w15:paraId="03316B75" w15:done="0"/>
   <w15:commentEx w15:paraId="19F41656" w15:done="0"/>
-  <w15:commentEx w15:paraId="3C2E667C" w15:done="0"/>
 </w15:commentsEx>
 </file>
 
 <file path=word/commentsIds.xml><?xml version="1.0" encoding="utf-8"?>
 <w16cid:commentsIds xmlns:wpc="http://schemas.microsoft.com/office/word/2010/wordprocessingCanvas" xmlns:cx="http://schemas.microsoft.com/office/drawing/2014/chartex" xmlns:cx1="http://schemas.microsoft.com/office/drawing/2015/9/8/chartex" xmlns:cx2="http://schemas.microsoft.com/office/drawing/2015/10/21/chartex" xmlns:cx3="http://schemas.microsoft.com/office/drawing/2016/5/9/chartex" xmlns:cx4="http://schemas.microsoft.com/office/drawing/2016/5/10/chartex" xmlns:cx5="http://schemas.microsoft.com/office/drawing/2016/5/11/chartex" xmlns:cx6="http://schemas.microsoft.com/office/drawing/2016/5/12/chartex" xmlns:cx7="http://schemas.microsoft.com/office/drawing/2016/5/13/chartex" xmlns:cx8="http://schemas.microsoft.com/office/drawing/2016/5/14/chartex" xmlns:mc="http://schemas.openxmlformats.org/markup-compatibility/2006" xmlns:aink="http://schemas.microsoft.com/office/drawing/2016/ink" xmlns:am3d="http://schemas.microsoft.com/office/drawing/2017/model3d" xmlns:o="urn:schemas-microsoft-com:office:office" xmlns:r="http://schemas.openxmlformats.org/officeDocument/2006/relationships" xmlns:m="http://schemas.openxmlformats.org/officeDocument/2006/math" xmlns:v="urn:schemas-microsoft-com:vml" xmlns:wp14="http://schemas.microsoft.com/office/word/2010/wordprocessingDrawing" xmlns:wp="http://schemas.openxmlformats.org/drawingml/2006/wordprocessingDrawing" xmlns:w10="urn:schemas-microsoft-com:office:word" xmlns:w="http://schemas.openxmlformats.org/wordprocessingml/2006/main" xmlns:w14="http://schemas.microsoft.com/office/word/2010/wordml" xmlns:w15="http://schemas.microsoft.com/office/word/2012/wordml" xmlns:w16cid="http://schemas.microsoft.com/office/word/2016/wordml/cid" xmlns:w16se="http://schemas.microsoft.com/office/word/2015/wordml/symex" xmlns:wpg="http://schemas.microsoft.com/office/word/2010/wordprocessingGroup" xmlns:wpi="http://schemas.microsoft.com/office/word/2010/wordprocessingInk" xmlns:wne="http://schemas.microsoft.com/office/word/2006/wordml" xmlns:wps="http://schemas.microsoft.com/office/word/2010/wordprocessingShape" mc:Ignorable="w14 w15 w16se w16cid wp14">
-  <w16cid:commentId w16cid:paraId="768D3C68" w16cid:durableId="21BCFFE6"/>
-  <w16cid:commentId w16cid:paraId="39EC12E9" w16cid:durableId="21ABE86C"/>
-  <w16cid:commentId w16cid:paraId="40630956" w16cid:durableId="21BD0BB8"/>
   <w16cid:commentId w16cid:paraId="7F75568F" w16cid:durableId="21CCBB17"/>
   <w16cid:commentId w16cid:paraId="13C4332A" w16cid:durableId="21AE6D2B"/>
   <w16cid:commentId w16cid:paraId="5AD6FB27" w16cid:durableId="21ABD8B8"/>
-  <w16cid:commentId w16cid:paraId="39352510" w16cid:durableId="21AE6951"/>
   <w16cid:commentId w16cid:paraId="10CFD50C" w16cid:durableId="21AE790A"/>
   <w16cid:commentId w16cid:paraId="4B7A8750" w16cid:durableId="21EF01C5"/>
   <w16cid:commentId w16cid:paraId="533CD5A5" w16cid:durableId="21AA8CA6"/>
-  <w16cid:commentId w16cid:paraId="716BB24B" w16cid:durableId="21AD3B8C"/>
   <w16cid:commentId w16cid:paraId="5045A14B" w16cid:durableId="21AA8795"/>
   <w16cid:commentId w16cid:paraId="2CBE441D" w16cid:durableId="21AD3C61"/>
   <w16cid:commentId w16cid:paraId="7B4BF327" w16cid:durableId="21ABC45F"/>
@@ -10270,14 +10095,12 @@
   <w16cid:commentId w16cid:paraId="76606A1A" w16cid:durableId="21ABBC77"/>
   <w16cid:commentId w16cid:paraId="5015BB09" w16cid:durableId="21ABBEBC"/>
   <w16cid:commentId w16cid:paraId="5C694551" w16cid:durableId="21ABBD79"/>
-  <w16cid:commentId w16cid:paraId="32F9287C" w16cid:durableId="21CB7142"/>
   <w16cid:commentId w16cid:paraId="07513262" w16cid:durableId="21AE6C51"/>
   <w16cid:commentId w16cid:paraId="74378722" w16cid:durableId="21AD186E"/>
   <w16cid:commentId w16cid:paraId="114807E9" w16cid:durableId="21AA8FBD"/>
   <w16cid:commentId w16cid:paraId="13642022" w16cid:durableId="21AA8FF2"/>
   <w16cid:commentId w16cid:paraId="03316B75" w16cid:durableId="21AA901D"/>
   <w16cid:commentId w16cid:paraId="19F41656" w16cid:durableId="21AA91C7"/>
-  <w16cid:commentId w16cid:paraId="3C2E667C" w16cid:durableId="21CCBC4C"/>
 </w16cid:commentsIds>
 </file>
 
@@ -12693,7 +12516,7 @@
 </file>
 
 <file path=customXml/itemProps1.xml><?xml version="1.0" encoding="utf-8"?>
-<ds:datastoreItem xmlns:ds="http://schemas.openxmlformats.org/officeDocument/2006/customXml" ds:itemID="{FBA4F5E6-A589-48A6-A8FC-5A76D2B2D33F}">
+<ds:datastoreItem xmlns:ds="http://schemas.openxmlformats.org/officeDocument/2006/customXml" ds:itemID="{F281440C-7334-4288-A536-D9C7EEB10A83}">
   <ds:schemaRefs>
     <ds:schemaRef ds:uri="http://schemas.openxmlformats.org/officeDocument/2006/bibliography"/>
   </ds:schemaRefs>

</xml_diff>

<commit_message>
Allow to share abc notation. Fix splitting pauses bug when changing timesig.
</commit_message>
<xml_diff>
--- a/doc/Artinfuser Harmony rules.docx
+++ b/doc/Artinfuser Harmony rules.docx
@@ -88,7 +88,7 @@
           <w:r>
             <w:fldChar w:fldCharType="separate"/>
           </w:r>
-          <w:hyperlink w:anchor="_Toc36680079" w:history="1">
+          <w:hyperlink w:anchor="_Toc37025444" w:history="1">
             <w:r>
               <w:rPr>
                 <w:rStyle w:val="Hyperlink"/>
@@ -115,7 +115,7 @@
                 <w:noProof/>
                 <w:webHidden/>
               </w:rPr>
-              <w:instrText xml:space="preserve"> PAGEREF _Toc36680079 \h </w:instrText>
+              <w:instrText xml:space="preserve"> PAGEREF _Toc37025444 \h </w:instrText>
             </w:r>
             <w:r>
               <w:rPr>
@@ -163,7 +163,7 @@
               <w:lang w:val="ru-RU" w:eastAsia="ru-RU"/>
             </w:rPr>
           </w:pPr>
-          <w:hyperlink w:anchor="_Toc36680080" w:history="1">
+          <w:hyperlink w:anchor="_Toc37025445" w:history="1">
             <w:r>
               <w:rPr>
                 <w:rStyle w:val="Hyperlink"/>
@@ -190,7 +190,7 @@
                 <w:noProof/>
                 <w:webHidden/>
               </w:rPr>
-              <w:instrText xml:space="preserve"> PAGEREF _Toc36680080 \h </w:instrText>
+              <w:instrText xml:space="preserve"> PAGEREF _Toc37025445 \h </w:instrText>
             </w:r>
             <w:r>
               <w:rPr>
@@ -238,7 +238,7 @@
               <w:lang w:val="ru-RU" w:eastAsia="ru-RU"/>
             </w:rPr>
           </w:pPr>
-          <w:hyperlink w:anchor="_Toc36680081" w:history="1">
+          <w:hyperlink w:anchor="_Toc37025446" w:history="1">
             <w:r>
               <w:rPr>
                 <w:rStyle w:val="Hyperlink"/>
@@ -265,7 +265,7 @@
                 <w:noProof/>
                 <w:webHidden/>
               </w:rPr>
-              <w:instrText xml:space="preserve"> PAGEREF _Toc36680081 \h </w:instrText>
+              <w:instrText xml:space="preserve"> PAGEREF _Toc37025446 \h </w:instrText>
             </w:r>
             <w:r>
               <w:rPr>
@@ -310,7 +310,7 @@
               <w:lang w:val="ru-RU" w:eastAsia="ru-RU"/>
             </w:rPr>
           </w:pPr>
-          <w:hyperlink w:anchor="_Toc36680082" w:history="1">
+          <w:hyperlink w:anchor="_Toc37025447" w:history="1">
             <w:r>
               <w:rPr>
                 <w:rStyle w:val="Hyperlink"/>
@@ -337,7 +337,7 @@
                 <w:noProof/>
                 <w:webHidden/>
               </w:rPr>
-              <w:instrText xml:space="preserve"> PAGEREF _Toc36680082 \h </w:instrText>
+              <w:instrText xml:space="preserve"> PAGEREF _Toc37025447 \h </w:instrText>
             </w:r>
             <w:r>
               <w:rPr>
@@ -382,7 +382,7 @@
               <w:lang w:val="ru-RU" w:eastAsia="ru-RU"/>
             </w:rPr>
           </w:pPr>
-          <w:hyperlink w:anchor="_Toc36680083" w:history="1">
+          <w:hyperlink w:anchor="_Toc37025448" w:history="1">
             <w:r>
               <w:rPr>
                 <w:rStyle w:val="Hyperlink"/>
@@ -409,7 +409,7 @@
                 <w:noProof/>
                 <w:webHidden/>
               </w:rPr>
-              <w:instrText xml:space="preserve"> PAGEREF _Toc36680083 \h </w:instrText>
+              <w:instrText xml:space="preserve"> PAGEREF _Toc37025448 \h </w:instrText>
             </w:r>
             <w:r>
               <w:rPr>
@@ -454,7 +454,7 @@
               <w:lang w:val="ru-RU" w:eastAsia="ru-RU"/>
             </w:rPr>
           </w:pPr>
-          <w:hyperlink w:anchor="_Toc36680084" w:history="1">
+          <w:hyperlink w:anchor="_Toc37025449" w:history="1">
             <w:r>
               <w:rPr>
                 <w:rStyle w:val="Hyperlink"/>
@@ -481,7 +481,7 @@
                 <w:noProof/>
                 <w:webHidden/>
               </w:rPr>
-              <w:instrText xml:space="preserve"> PAGEREF _Toc36680084 \h </w:instrText>
+              <w:instrText xml:space="preserve"> PAGEREF _Toc37025449 \h </w:instrText>
             </w:r>
             <w:r>
               <w:rPr>
@@ -526,7 +526,7 @@
               <w:lang w:val="ru-RU" w:eastAsia="ru-RU"/>
             </w:rPr>
           </w:pPr>
-          <w:hyperlink w:anchor="_Toc36680085" w:history="1">
+          <w:hyperlink w:anchor="_Toc37025450" w:history="1">
             <w:r>
               <w:rPr>
                 <w:rStyle w:val="Hyperlink"/>
@@ -553,7 +553,7 @@
                 <w:noProof/>
                 <w:webHidden/>
               </w:rPr>
-              <w:instrText xml:space="preserve"> PAGEREF _Toc36680085 \h </w:instrText>
+              <w:instrText xml:space="preserve"> PAGEREF _Toc37025450 \h </w:instrText>
             </w:r>
             <w:r>
               <w:rPr>
@@ -598,7 +598,7 @@
               <w:lang w:val="ru-RU" w:eastAsia="ru-RU"/>
             </w:rPr>
           </w:pPr>
-          <w:hyperlink w:anchor="_Toc36680086" w:history="1">
+          <w:hyperlink w:anchor="_Toc37025451" w:history="1">
             <w:r>
               <w:rPr>
                 <w:rStyle w:val="Hyperlink"/>
@@ -625,7 +625,7 @@
                 <w:noProof/>
                 <w:webHidden/>
               </w:rPr>
-              <w:instrText xml:space="preserve"> PAGEREF _Toc36680086 \h </w:instrText>
+              <w:instrText xml:space="preserve"> PAGEREF _Toc37025451 \h </w:instrText>
             </w:r>
             <w:r>
               <w:rPr>
@@ -670,7 +670,7 @@
               <w:lang w:val="ru-RU" w:eastAsia="ru-RU"/>
             </w:rPr>
           </w:pPr>
-          <w:hyperlink w:anchor="_Toc36680087" w:history="1">
+          <w:hyperlink w:anchor="_Toc37025452" w:history="1">
             <w:r>
               <w:rPr>
                 <w:rStyle w:val="Hyperlink"/>
@@ -697,7 +697,7 @@
                 <w:noProof/>
                 <w:webHidden/>
               </w:rPr>
-              <w:instrText xml:space="preserve"> PAGEREF _Toc36680087 \h </w:instrText>
+              <w:instrText xml:space="preserve"> PAGEREF _Toc37025452 \h </w:instrText>
             </w:r>
             <w:r>
               <w:rPr>
@@ -744,7 +744,7 @@
               <w:lang w:val="ru-RU" w:eastAsia="ru-RU"/>
             </w:rPr>
           </w:pPr>
-          <w:hyperlink w:anchor="_Toc36680088" w:history="1">
+          <w:hyperlink w:anchor="_Toc37025453" w:history="1">
             <w:r>
               <w:rPr>
                 <w:rStyle w:val="Hyperlink"/>
@@ -771,7 +771,7 @@
                 <w:noProof/>
                 <w:webHidden/>
               </w:rPr>
-              <w:instrText xml:space="preserve"> PAGEREF _Toc36680088 \h </w:instrText>
+              <w:instrText xml:space="preserve"> PAGEREF _Toc37025453 \h </w:instrText>
             </w:r>
             <w:r>
               <w:rPr>
@@ -816,7 +816,7 @@
               <w:lang w:val="ru-RU" w:eastAsia="ru-RU"/>
             </w:rPr>
           </w:pPr>
-          <w:hyperlink w:anchor="_Toc36680089" w:history="1">
+          <w:hyperlink w:anchor="_Toc37025454" w:history="1">
             <w:r>
               <w:rPr>
                 <w:rStyle w:val="Hyperlink"/>
@@ -843,7 +843,7 @@
                 <w:noProof/>
                 <w:webHidden/>
               </w:rPr>
-              <w:instrText xml:space="preserve"> PAGEREF _Toc36680089 \h </w:instrText>
+              <w:instrText xml:space="preserve"> PAGEREF _Toc37025454 \h </w:instrText>
             </w:r>
             <w:r>
               <w:rPr>
@@ -888,7 +888,7 @@
               <w:lang w:val="ru-RU" w:eastAsia="ru-RU"/>
             </w:rPr>
           </w:pPr>
-          <w:hyperlink w:anchor="_Toc36680090" w:history="1">
+          <w:hyperlink w:anchor="_Toc37025455" w:history="1">
             <w:r>
               <w:rPr>
                 <w:rStyle w:val="Hyperlink"/>
@@ -915,7 +915,7 @@
                 <w:noProof/>
                 <w:webHidden/>
               </w:rPr>
-              <w:instrText xml:space="preserve"> PAGEREF _Toc36680090 \h </w:instrText>
+              <w:instrText xml:space="preserve"> PAGEREF _Toc37025455 \h </w:instrText>
             </w:r>
             <w:r>
               <w:rPr>
@@ -960,7 +960,7 @@
               <w:lang w:val="ru-RU" w:eastAsia="ru-RU"/>
             </w:rPr>
           </w:pPr>
-          <w:hyperlink w:anchor="_Toc36680091" w:history="1">
+          <w:hyperlink w:anchor="_Toc37025456" w:history="1">
             <w:r>
               <w:rPr>
                 <w:rStyle w:val="Hyperlink"/>
@@ -987,7 +987,7 @@
                 <w:noProof/>
                 <w:webHidden/>
               </w:rPr>
-              <w:instrText xml:space="preserve"> PAGEREF _Toc36680091 \h </w:instrText>
+              <w:instrText xml:space="preserve"> PAGEREF _Toc37025456 \h </w:instrText>
             </w:r>
             <w:r>
               <w:rPr>
@@ -1032,7 +1032,7 @@
               <w:lang w:val="ru-RU" w:eastAsia="ru-RU"/>
             </w:rPr>
           </w:pPr>
-          <w:hyperlink w:anchor="_Toc36680092" w:history="1">
+          <w:hyperlink w:anchor="_Toc37025457" w:history="1">
             <w:r>
               <w:rPr>
                 <w:rStyle w:val="Hyperlink"/>
@@ -1059,7 +1059,7 @@
                 <w:noProof/>
                 <w:webHidden/>
               </w:rPr>
-              <w:instrText xml:space="preserve"> PAGEREF _Toc36680092 \h </w:instrText>
+              <w:instrText xml:space="preserve"> PAGEREF _Toc37025457 \h </w:instrText>
             </w:r>
             <w:r>
               <w:rPr>
@@ -1104,7 +1104,7 @@
               <w:lang w:val="ru-RU" w:eastAsia="ru-RU"/>
             </w:rPr>
           </w:pPr>
-          <w:hyperlink w:anchor="_Toc36680093" w:history="1">
+          <w:hyperlink w:anchor="_Toc37025458" w:history="1">
             <w:r>
               <w:rPr>
                 <w:rStyle w:val="Hyperlink"/>
@@ -1131,7 +1131,7 @@
                 <w:noProof/>
                 <w:webHidden/>
               </w:rPr>
-              <w:instrText xml:space="preserve"> PAGEREF _Toc36680093 \h </w:instrText>
+              <w:instrText xml:space="preserve"> PAGEREF _Toc37025458 \h </w:instrText>
             </w:r>
             <w:r>
               <w:rPr>
@@ -1176,7 +1176,7 @@
               <w:lang w:val="ru-RU" w:eastAsia="ru-RU"/>
             </w:rPr>
           </w:pPr>
-          <w:hyperlink w:anchor="_Toc36680094" w:history="1">
+          <w:hyperlink w:anchor="_Toc37025459" w:history="1">
             <w:r>
               <w:rPr>
                 <w:rStyle w:val="Hyperlink"/>
@@ -1203,7 +1203,7 @@
                 <w:noProof/>
                 <w:webHidden/>
               </w:rPr>
-              <w:instrText xml:space="preserve"> PAGEREF _Toc36680094 \h </w:instrText>
+              <w:instrText xml:space="preserve"> PAGEREF _Toc37025459 \h </w:instrText>
             </w:r>
             <w:r>
               <w:rPr>
@@ -1248,7 +1248,7 @@
               <w:lang w:val="ru-RU" w:eastAsia="ru-RU"/>
             </w:rPr>
           </w:pPr>
-          <w:hyperlink w:anchor="_Toc36680095" w:history="1">
+          <w:hyperlink w:anchor="_Toc37025460" w:history="1">
             <w:r>
               <w:rPr>
                 <w:rStyle w:val="Hyperlink"/>
@@ -1275,7 +1275,7 @@
                 <w:noProof/>
                 <w:webHidden/>
               </w:rPr>
-              <w:instrText xml:space="preserve"> PAGEREF _Toc36680095 \h </w:instrText>
+              <w:instrText xml:space="preserve"> PAGEREF _Toc37025460 \h </w:instrText>
             </w:r>
             <w:r>
               <w:rPr>
@@ -1320,7 +1320,7 @@
               <w:lang w:val="ru-RU" w:eastAsia="ru-RU"/>
             </w:rPr>
           </w:pPr>
-          <w:hyperlink w:anchor="_Toc36680096" w:history="1">
+          <w:hyperlink w:anchor="_Toc37025461" w:history="1">
             <w:r>
               <w:rPr>
                 <w:rStyle w:val="Hyperlink"/>
@@ -1347,7 +1347,7 @@
                 <w:noProof/>
                 <w:webHidden/>
               </w:rPr>
-              <w:instrText xml:space="preserve"> PAGEREF _Toc36680096 \h </w:instrText>
+              <w:instrText xml:space="preserve"> PAGEREF _Toc37025461 \h </w:instrText>
             </w:r>
             <w:r>
               <w:rPr>
@@ -1392,7 +1392,7 @@
               <w:lang w:val="ru-RU" w:eastAsia="ru-RU"/>
             </w:rPr>
           </w:pPr>
-          <w:hyperlink w:anchor="_Toc36680097" w:history="1">
+          <w:hyperlink w:anchor="_Toc37025462" w:history="1">
             <w:r>
               <w:rPr>
                 <w:rStyle w:val="Hyperlink"/>
@@ -1419,7 +1419,7 @@
                 <w:noProof/>
                 <w:webHidden/>
               </w:rPr>
-              <w:instrText xml:space="preserve"> PAGEREF _Toc36680097 \h </w:instrText>
+              <w:instrText xml:space="preserve"> PAGEREF _Toc37025462 \h </w:instrText>
             </w:r>
             <w:r>
               <w:rPr>
@@ -1464,7 +1464,7 @@
               <w:lang w:val="ru-RU" w:eastAsia="ru-RU"/>
             </w:rPr>
           </w:pPr>
-          <w:hyperlink w:anchor="_Toc36680098" w:history="1">
+          <w:hyperlink w:anchor="_Toc37025463" w:history="1">
             <w:r>
               <w:rPr>
                 <w:rStyle w:val="Hyperlink"/>
@@ -1491,7 +1491,7 @@
                 <w:noProof/>
                 <w:webHidden/>
               </w:rPr>
-              <w:instrText xml:space="preserve"> PAGEREF _Toc36680098 \h </w:instrText>
+              <w:instrText xml:space="preserve"> PAGEREF _Toc37025463 \h </w:instrText>
             </w:r>
             <w:r>
               <w:rPr>
@@ -1536,7 +1536,7 @@
               <w:lang w:val="ru-RU" w:eastAsia="ru-RU"/>
             </w:rPr>
           </w:pPr>
-          <w:hyperlink w:anchor="_Toc36680099" w:history="1">
+          <w:hyperlink w:anchor="_Toc37025464" w:history="1">
             <w:r>
               <w:rPr>
                 <w:rStyle w:val="Hyperlink"/>
@@ -1563,7 +1563,7 @@
                 <w:noProof/>
                 <w:webHidden/>
               </w:rPr>
-              <w:instrText xml:space="preserve"> PAGEREF _Toc36680099 \h </w:instrText>
+              <w:instrText xml:space="preserve"> PAGEREF _Toc37025464 \h </w:instrText>
             </w:r>
             <w:r>
               <w:rPr>
@@ -1608,7 +1608,7 @@
               <w:lang w:val="ru-RU" w:eastAsia="ru-RU"/>
             </w:rPr>
           </w:pPr>
-          <w:hyperlink w:anchor="_Toc36680100" w:history="1">
+          <w:hyperlink w:anchor="_Toc37025465" w:history="1">
             <w:r>
               <w:rPr>
                 <w:rStyle w:val="Hyperlink"/>
@@ -1635,7 +1635,7 @@
                 <w:noProof/>
                 <w:webHidden/>
               </w:rPr>
-              <w:instrText xml:space="preserve"> PAGEREF _Toc36680100 \h </w:instrText>
+              <w:instrText xml:space="preserve"> PAGEREF _Toc37025465 \h </w:instrText>
             </w:r>
             <w:r>
               <w:rPr>
@@ -1682,7 +1682,7 @@
               <w:lang w:val="ru-RU" w:eastAsia="ru-RU"/>
             </w:rPr>
           </w:pPr>
-          <w:hyperlink w:anchor="_Toc36680101" w:history="1">
+          <w:hyperlink w:anchor="_Toc37025466" w:history="1">
             <w:r>
               <w:rPr>
                 <w:rStyle w:val="Hyperlink"/>
@@ -1709,7 +1709,7 @@
                 <w:noProof/>
                 <w:webHidden/>
               </w:rPr>
-              <w:instrText xml:space="preserve"> PAGEREF _Toc36680101 \h </w:instrText>
+              <w:instrText xml:space="preserve"> PAGEREF _Toc37025466 \h </w:instrText>
             </w:r>
             <w:r>
               <w:rPr>
@@ -1754,7 +1754,7 @@
               <w:lang w:val="ru-RU" w:eastAsia="ru-RU"/>
             </w:rPr>
           </w:pPr>
-          <w:hyperlink w:anchor="_Toc36680102" w:history="1">
+          <w:hyperlink w:anchor="_Toc37025467" w:history="1">
             <w:r>
               <w:rPr>
                 <w:rStyle w:val="Hyperlink"/>
@@ -1781,7 +1781,7 @@
                 <w:noProof/>
                 <w:webHidden/>
               </w:rPr>
-              <w:instrText xml:space="preserve"> PAGEREF _Toc36680102 \h </w:instrText>
+              <w:instrText xml:space="preserve"> PAGEREF _Toc37025467 \h </w:instrText>
             </w:r>
             <w:r>
               <w:rPr>
@@ -1826,7 +1826,7 @@
               <w:lang w:val="ru-RU" w:eastAsia="ru-RU"/>
             </w:rPr>
           </w:pPr>
-          <w:hyperlink w:anchor="_Toc36680103" w:history="1">
+          <w:hyperlink w:anchor="_Toc37025468" w:history="1">
             <w:r>
               <w:rPr>
                 <w:rStyle w:val="Hyperlink"/>
@@ -1853,7 +1853,7 @@
                 <w:noProof/>
                 <w:webHidden/>
               </w:rPr>
-              <w:instrText xml:space="preserve"> PAGEREF _Toc36680103 \h </w:instrText>
+              <w:instrText xml:space="preserve"> PAGEREF _Toc37025468 \h </w:instrText>
             </w:r>
             <w:r>
               <w:rPr>
@@ -1900,7 +1900,7 @@
               <w:lang w:val="ru-RU" w:eastAsia="ru-RU"/>
             </w:rPr>
           </w:pPr>
-          <w:hyperlink w:anchor="_Toc36680104" w:history="1">
+          <w:hyperlink w:anchor="_Toc37025469" w:history="1">
             <w:r>
               <w:rPr>
                 <w:rStyle w:val="Hyperlink"/>
@@ -1927,7 +1927,7 @@
                 <w:noProof/>
                 <w:webHidden/>
               </w:rPr>
-              <w:instrText xml:space="preserve"> PAGEREF _Toc36680104 \h </w:instrText>
+              <w:instrText xml:space="preserve"> PAGEREF _Toc37025469 \h </w:instrText>
             </w:r>
             <w:r>
               <w:rPr>
@@ -1974,7 +1974,7 @@
               <w:lang w:val="ru-RU" w:eastAsia="ru-RU"/>
             </w:rPr>
           </w:pPr>
-          <w:hyperlink w:anchor="_Toc36680105" w:history="1">
+          <w:hyperlink w:anchor="_Toc37025470" w:history="1">
             <w:r>
               <w:rPr>
                 <w:rStyle w:val="Hyperlink"/>
@@ -2001,7 +2001,7 @@
                 <w:noProof/>
                 <w:webHidden/>
               </w:rPr>
-              <w:instrText xml:space="preserve"> PAGEREF _Toc36680105 \h </w:instrText>
+              <w:instrText xml:space="preserve"> PAGEREF _Toc37025470 \h </w:instrText>
             </w:r>
             <w:r>
               <w:rPr>
@@ -2046,7 +2046,7 @@
               <w:lang w:val="ru-RU" w:eastAsia="ru-RU"/>
             </w:rPr>
           </w:pPr>
-          <w:hyperlink w:anchor="_Toc36680106" w:history="1">
+          <w:hyperlink w:anchor="_Toc37025471" w:history="1">
             <w:r>
               <w:rPr>
                 <w:rStyle w:val="Hyperlink"/>
@@ -2073,7 +2073,7 @@
                 <w:noProof/>
                 <w:webHidden/>
               </w:rPr>
-              <w:instrText xml:space="preserve"> PAGEREF _Toc36680106 \h </w:instrText>
+              <w:instrText xml:space="preserve"> PAGEREF _Toc37025471 \h </w:instrText>
             </w:r>
             <w:r>
               <w:rPr>
@@ -2118,7 +2118,7 @@
               <w:lang w:val="ru-RU" w:eastAsia="ru-RU"/>
             </w:rPr>
           </w:pPr>
-          <w:hyperlink w:anchor="_Toc36680107" w:history="1">
+          <w:hyperlink w:anchor="_Toc37025472" w:history="1">
             <w:r>
               <w:rPr>
                 <w:rStyle w:val="Hyperlink"/>
@@ -2145,7 +2145,7 @@
                 <w:noProof/>
                 <w:webHidden/>
               </w:rPr>
-              <w:instrText xml:space="preserve"> PAGEREF _Toc36680107 \h </w:instrText>
+              <w:instrText xml:space="preserve"> PAGEREF _Toc37025472 \h </w:instrText>
             </w:r>
             <w:r>
               <w:rPr>
@@ -2190,7 +2190,7 @@
               <w:lang w:val="ru-RU" w:eastAsia="ru-RU"/>
             </w:rPr>
           </w:pPr>
-          <w:hyperlink w:anchor="_Toc36680108" w:history="1">
+          <w:hyperlink w:anchor="_Toc37025473" w:history="1">
             <w:r>
               <w:rPr>
                 <w:rStyle w:val="Hyperlink"/>
@@ -2217,7 +2217,7 @@
                 <w:noProof/>
                 <w:webHidden/>
               </w:rPr>
-              <w:instrText xml:space="preserve"> PAGEREF _Toc36680108 \h </w:instrText>
+              <w:instrText xml:space="preserve"> PAGEREF _Toc37025473 \h </w:instrText>
             </w:r>
             <w:r>
               <w:rPr>
@@ -2262,7 +2262,7 @@
               <w:lang w:val="ru-RU" w:eastAsia="ru-RU"/>
             </w:rPr>
           </w:pPr>
-          <w:hyperlink w:anchor="_Toc36680109" w:history="1">
+          <w:hyperlink w:anchor="_Toc37025474" w:history="1">
             <w:r>
               <w:rPr>
                 <w:rStyle w:val="Hyperlink"/>
@@ -2289,7 +2289,7 @@
                 <w:noProof/>
                 <w:webHidden/>
               </w:rPr>
-              <w:instrText xml:space="preserve"> PAGEREF _Toc36680109 \h </w:instrText>
+              <w:instrText xml:space="preserve"> PAGEREF _Toc37025474 \h </w:instrText>
             </w:r>
             <w:r>
               <w:rPr>
@@ -2334,7 +2334,7 @@
               <w:lang w:val="ru-RU" w:eastAsia="ru-RU"/>
             </w:rPr>
           </w:pPr>
-          <w:hyperlink w:anchor="_Toc36680110" w:history="1">
+          <w:hyperlink w:anchor="_Toc37025475" w:history="1">
             <w:r>
               <w:rPr>
                 <w:rStyle w:val="Hyperlink"/>
@@ -2361,7 +2361,7 @@
                 <w:noProof/>
                 <w:webHidden/>
               </w:rPr>
-              <w:instrText xml:space="preserve"> PAGEREF _Toc36680110 \h </w:instrText>
+              <w:instrText xml:space="preserve"> PAGEREF _Toc37025475 \h </w:instrText>
             </w:r>
             <w:r>
               <w:rPr>
@@ -2406,7 +2406,7 @@
               <w:lang w:val="ru-RU" w:eastAsia="ru-RU"/>
             </w:rPr>
           </w:pPr>
-          <w:hyperlink w:anchor="_Toc36680111" w:history="1">
+          <w:hyperlink w:anchor="_Toc37025476" w:history="1">
             <w:r>
               <w:rPr>
                 <w:rStyle w:val="Hyperlink"/>
@@ -2433,7 +2433,7 @@
                 <w:noProof/>
                 <w:webHidden/>
               </w:rPr>
-              <w:instrText xml:space="preserve"> PAGEREF _Toc36680111 \h </w:instrText>
+              <w:instrText xml:space="preserve"> PAGEREF _Toc37025476 \h </w:instrText>
             </w:r>
             <w:r>
               <w:rPr>
@@ -2480,7 +2480,7 @@
               <w:lang w:val="ru-RU" w:eastAsia="ru-RU"/>
             </w:rPr>
           </w:pPr>
-          <w:hyperlink w:anchor="_Toc36680112" w:history="1">
+          <w:hyperlink w:anchor="_Toc37025477" w:history="1">
             <w:r>
               <w:rPr>
                 <w:rStyle w:val="Hyperlink"/>
@@ -2507,7 +2507,7 @@
                 <w:noProof/>
                 <w:webHidden/>
               </w:rPr>
-              <w:instrText xml:space="preserve"> PAGEREF _Toc36680112 \h </w:instrText>
+              <w:instrText xml:space="preserve"> PAGEREF _Toc37025477 \h </w:instrText>
             </w:r>
             <w:r>
               <w:rPr>
@@ -2552,7 +2552,7 @@
               <w:lang w:val="ru-RU" w:eastAsia="ru-RU"/>
             </w:rPr>
           </w:pPr>
-          <w:hyperlink w:anchor="_Toc36680113" w:history="1">
+          <w:hyperlink w:anchor="_Toc37025478" w:history="1">
             <w:r>
               <w:rPr>
                 <w:rStyle w:val="Hyperlink"/>
@@ -2579,7 +2579,7 @@
                 <w:noProof/>
                 <w:webHidden/>
               </w:rPr>
-              <w:instrText xml:space="preserve"> PAGEREF _Toc36680113 \h </w:instrText>
+              <w:instrText xml:space="preserve"> PAGEREF _Toc37025478 \h </w:instrText>
             </w:r>
             <w:r>
               <w:rPr>
@@ -2624,7 +2624,7 @@
               <w:lang w:val="ru-RU" w:eastAsia="ru-RU"/>
             </w:rPr>
           </w:pPr>
-          <w:hyperlink w:anchor="_Toc36680114" w:history="1">
+          <w:hyperlink w:anchor="_Toc37025479" w:history="1">
             <w:r>
               <w:rPr>
                 <w:rStyle w:val="Hyperlink"/>
@@ -2651,7 +2651,7 @@
                 <w:noProof/>
                 <w:webHidden/>
               </w:rPr>
-              <w:instrText xml:space="preserve"> PAGEREF _Toc36680114 \h </w:instrText>
+              <w:instrText xml:space="preserve"> PAGEREF _Toc37025479 \h </w:instrText>
             </w:r>
             <w:r>
               <w:rPr>
@@ -2696,7 +2696,7 @@
               <w:lang w:val="ru-RU" w:eastAsia="ru-RU"/>
             </w:rPr>
           </w:pPr>
-          <w:hyperlink w:anchor="_Toc36680115" w:history="1">
+          <w:hyperlink w:anchor="_Toc37025480" w:history="1">
             <w:r>
               <w:rPr>
                 <w:rStyle w:val="Hyperlink"/>
@@ -2723,7 +2723,81 @@
                 <w:noProof/>
                 <w:webHidden/>
               </w:rPr>
-              <w:instrText xml:space="preserve"> PAGEREF _Toc36680115 \h </w:instrText>
+              <w:instrText xml:space="preserve"> PAGEREF _Toc37025480 \h </w:instrText>
+            </w:r>
+            <w:r>
+              <w:rPr>
+                <w:noProof/>
+                <w:webHidden/>
+              </w:rPr>
+            </w:r>
+            <w:r>
+              <w:rPr>
+                <w:noProof/>
+                <w:webHidden/>
+              </w:rPr>
+              <w:fldChar w:fldCharType="separate"/>
+            </w:r>
+            <w:r>
+              <w:rPr>
+                <w:noProof/>
+                <w:webHidden/>
+              </w:rPr>
+              <w:t>11</w:t>
+            </w:r>
+            <w:r>
+              <w:rPr>
+                <w:noProof/>
+                <w:webHidden/>
+              </w:rPr>
+              <w:fldChar w:fldCharType="end"/>
+            </w:r>
+          </w:hyperlink>
+        </w:p>
+        <w:p>
+          <w:pPr>
+            <w:pStyle w:val="TOC2"/>
+            <w:tabs>
+              <w:tab w:val="right" w:pos="9679"/>
+            </w:tabs>
+            <w:rPr>
+              <w:rFonts w:eastAsiaTheme="minorEastAsia" w:cstheme="minorBidi"/>
+              <w:b w:val="0"/>
+              <w:bCs w:val="0"/>
+              <w:noProof/>
+              <w:sz w:val="22"/>
+              <w:szCs w:val="22"/>
+              <w:lang w:val="ru-RU" w:eastAsia="ru-RU"/>
+            </w:rPr>
+          </w:pPr>
+          <w:hyperlink w:anchor="_Toc37025481" w:history="1">
+            <w:r>
+              <w:rPr>
+                <w:rStyle w:val="Hyperlink"/>
+                <w:noProof/>
+              </w:rPr>
+              <w:t>Modulation</w:t>
+            </w:r>
+            <w:r>
+              <w:rPr>
+                <w:noProof/>
+                <w:webHidden/>
+              </w:rPr>
+              <w:tab/>
+            </w:r>
+            <w:r>
+              <w:rPr>
+                <w:noProof/>
+                <w:webHidden/>
+              </w:rPr>
+              <w:fldChar w:fldCharType="begin"/>
+            </w:r>
+            <w:r>
+              <w:rPr>
+                <w:noProof/>
+                <w:webHidden/>
+              </w:rPr>
+              <w:instrText xml:space="preserve"> PAGEREF _Toc37025481 \h </w:instrText>
             </w:r>
             <w:r>
               <w:rPr>
@@ -2759,7 +2833,6 @@
             <w:spacing w:line="240" w:lineRule="auto"/>
           </w:pPr>
           <w:r>
-            <w:lastRenderedPageBreak/>
             <w:fldChar w:fldCharType="end"/>
           </w:r>
         </w:p>
@@ -2773,7 +2846,7 @@
           <w:lang w:val="en-US"/>
         </w:rPr>
       </w:pPr>
-      <w:bookmarkStart w:id="0" w:name="_Toc36680079"/>
+      <w:bookmarkStart w:id="0" w:name="_Toc37025444"/>
       <w:r>
         <w:rPr>
           <w:lang w:val="en-US"/>
@@ -3005,7 +3078,7 @@
       <w:pPr>
         <w:pStyle w:val="Heading1"/>
       </w:pPr>
-      <w:bookmarkStart w:id="2" w:name="_Toc36680080"/>
+      <w:bookmarkStart w:id="2" w:name="_Toc37025445"/>
       <w:r>
         <w:rPr>
           <w:lang w:val="en-US"/>
@@ -3161,7 +3234,25 @@
           <w:iCs/>
           <w:lang w:val="ru-RU"/>
         </w:rPr>
-        <w:t>+ Первый и последний аккорды должны быть более пустыми в контрапункте, чтобы создать эффект начала и конца и устойчивости, а в гармонии они должны быть полными так же, как и остальные аккорды.</w:t>
+        <w:t xml:space="preserve">+ Первый и последний аккорды должны быть более пустыми в контрапункте, чтобы создать эффект начала и </w:t>
+      </w:r>
+      <w:proofErr w:type="gramStart"/>
+      <w:r>
+        <w:rPr>
+          <w:i/>
+          <w:iCs/>
+          <w:lang w:val="ru-RU"/>
+        </w:rPr>
+        <w:t>конца</w:t>
+      </w:r>
+      <w:proofErr w:type="gramEnd"/>
+      <w:r>
+        <w:rPr>
+          <w:i/>
+          <w:iCs/>
+          <w:lang w:val="ru-RU"/>
+        </w:rPr>
+        <w:t xml:space="preserve"> и устойчивости, а в гармонии они должны быть полными так же, как и остальные аккорды.</w:t>
       </w:r>
     </w:p>
     <w:p>
@@ -3318,23 +3409,25 @@
           <w:iCs/>
           <w:lang w:val="ru-RU"/>
         </w:rPr>
-        <w:t xml:space="preserve">- В гармонии стоит показывать желтым цветом в басу ошибки, связанные с мелодией, те что были красные в контрапункте. </w:t>
-      </w:r>
+        <w:t xml:space="preserve">- В гармонии стоит показывать желтым цветом в басу ошибки, связанные с мелодией, </w:t>
+      </w:r>
+      <w:proofErr w:type="gramStart"/>
       <w:r>
         <w:rPr>
           <w:i/>
           <w:iCs/>
           <w:lang w:val="ru-RU"/>
         </w:rPr>
-        <w:t>А те</w:t>
-      </w:r>
+        <w:t>те</w:t>
+      </w:r>
+      <w:proofErr w:type="gramEnd"/>
       <w:r>
         <w:rPr>
           <w:i/>
           <w:iCs/>
           <w:lang w:val="ru-RU"/>
         </w:rPr>
-        <w:t>,</w:t>
+        <w:t xml:space="preserve"> что были красные в контрапункте. </w:t>
       </w:r>
       <w:r>
         <w:rPr>
@@ -3342,7 +3435,7 @@
           <w:iCs/>
           <w:lang w:val="ru-RU"/>
         </w:rPr>
-        <w:t xml:space="preserve"> что были желтым цветом в контрапункте - в гармонии не показывать вообще. </w:t>
+        <w:t>А те</w:t>
       </w:r>
       <w:r>
         <w:rPr>
@@ -3350,14 +3443,15 @@
           <w:iCs/>
           <w:lang w:val="ru-RU"/>
         </w:rPr>
-        <w:t>В сопрано цвета менять не нужно - здесь анализ мелодии будет такой же как в контрапункте. Например, много тоник и много повторов нот (</w:t>
+        <w:t>,</w:t>
       </w:r>
       <w:r>
         <w:rPr>
           <w:i/>
           <w:iCs/>
-        </w:rPr>
-        <w:t>sp</w:t>
+          <w:lang w:val="ru-RU"/>
+        </w:rPr>
+        <w:t xml:space="preserve"> что были желтым цветом в контрапункте - в гармонии не показывать вообще. </w:t>
       </w:r>
       <w:r>
         <w:rPr>
@@ -3365,25 +3459,23 @@
           <w:iCs/>
           <w:lang w:val="ru-RU"/>
         </w:rPr>
-        <w:t>1) в сопрано и в басу показывать можно, а в средних голосах не нужно.</w:t>
-      </w:r>
-    </w:p>
-    <w:p>
-      <w:pPr>
+        <w:t xml:space="preserve">В сопрано цвета менять не нужно - здесь анализ мелодии будет такой же как </w:t>
+      </w:r>
+      <w:r>
         <w:rPr>
           <w:i/>
           <w:iCs/>
           <w:lang w:val="ru-RU"/>
         </w:rPr>
-      </w:pPr>
+        <w:lastRenderedPageBreak/>
+        <w:t>в контрапункте. Например, много тоник и много повторов нот (</w:t>
+      </w:r>
       <w:r>
         <w:rPr>
           <w:i/>
           <w:iCs/>
-          <w:lang w:val="ru-RU"/>
-        </w:rPr>
-        <w:lastRenderedPageBreak/>
-        <w:t>Некоторые мелодические правила все-таки нужно учитывать во всех голосах. Например, разрешение больших скачков, большое количество скачков подряд</w:t>
+        </w:rPr>
+        <w:t>sp</w:t>
       </w:r>
       <w:r>
         <w:rPr>
@@ -3391,42 +3483,173 @@
           <w:iCs/>
           <w:lang w:val="ru-RU"/>
         </w:rPr>
-        <w:t xml:space="preserve"> (у баса возможно больше скачков чем в некрайних голосах)</w:t>
-      </w:r>
-      <w:r>
+        <w:t>1) в сопрано и в басу показывать можно, а в средних голосах не нужно.</w:t>
+      </w:r>
+    </w:p>
+    <w:p>
+      <w:pPr>
         <w:rPr>
           <w:i/>
           <w:iCs/>
           <w:lang w:val="ru-RU"/>
         </w:rPr>
-        <w:t>.</w:t>
-      </w:r>
-    </w:p>
-    <w:p>
-      <w:pPr>
+      </w:pPr>
+      <w:r>
         <w:rPr>
           <w:i/>
           <w:iCs/>
           <w:lang w:val="ru-RU"/>
         </w:rPr>
-      </w:pPr>
+        <w:t>Некоторые мелодические правила все-таки нужно учитывать во всех голосах. Например, разрешение больших скачков, большое количество скачков подряд</w:t>
+      </w:r>
       <w:r>
         <w:rPr>
           <w:i/>
           <w:iCs/>
           <w:lang w:val="ru-RU"/>
         </w:rPr>
+        <w:t xml:space="preserve"> (у баса возможно больше скачков чем в некрайних голосах)</w:t>
+      </w:r>
+      <w:r>
+        <w:rPr>
+          <w:i/>
+          <w:iCs/>
+          <w:lang w:val="ru-RU"/>
+        </w:rPr>
+        <w:t>.</w:t>
+      </w:r>
+    </w:p>
+    <w:p>
+      <w:pPr>
+        <w:rPr>
+          <w:i/>
+          <w:iCs/>
+          <w:lang w:val="ru-RU"/>
+        </w:rPr>
+      </w:pPr>
+      <w:r>
+        <w:rPr>
+          <w:i/>
+          <w:iCs/>
+          <w:lang w:val="ru-RU"/>
+        </w:rPr>
+        <w:t>Если увеличенный интервал образуется от гармонической ноты к гармонической ноте</w:t>
+      </w:r>
+      <w:r>
+        <w:rPr>
+          <w:i/>
+          <w:iCs/>
+          <w:lang w:val="ru-RU"/>
+        </w:rPr>
+        <w:t>, то это разрешено, а в других случаях желтым показываем.</w:t>
+      </w:r>
+    </w:p>
+    <w:p>
+      <w:pPr>
+        <w:rPr>
+          <w:i/>
+          <w:iCs/>
+          <w:lang w:val="ru-RU"/>
+        </w:rPr>
+      </w:pPr>
+      <w:r>
+        <w:rPr>
+          <w:i/>
+          <w:iCs/>
+          <w:lang w:val="ru-RU"/>
+        </w:rPr>
         <w:t>Правила по несоседним параллельным октавам оставляем как в контрапункте.</w:t>
       </w:r>
     </w:p>
     <w:p>
       <w:pPr>
+        <w:rPr>
+          <w:i/>
+          <w:iCs/>
+          <w:lang w:val="ru-RU"/>
+        </w:rPr>
+      </w:pPr>
+      <w:r>
+        <w:rPr>
+          <w:i/>
+          <w:iCs/>
+          <w:lang w:val="ru-RU"/>
+        </w:rPr>
+        <w:t>Движение должно быть преимущественно поступенным в альте и теноре, скачки должны отводиться. Скачки на каденцию (</w:t>
+      </w:r>
+      <w:r>
+        <w:rPr>
+          <w:i/>
+          <w:iCs/>
+          <w:lang w:val="ru-RU"/>
+        </w:rPr>
+        <w:t>в конце фразы</w:t>
+      </w:r>
+      <w:r>
+        <w:rPr>
+          <w:i/>
+          <w:iCs/>
+          <w:lang w:val="ru-RU"/>
+        </w:rPr>
+        <w:t>)</w:t>
+      </w:r>
+      <w:r>
+        <w:rPr>
+          <w:i/>
+          <w:iCs/>
+          <w:lang w:val="ru-RU"/>
+        </w:rPr>
+        <w:t xml:space="preserve"> </w:t>
+      </w:r>
+      <w:r>
+        <w:rPr>
+          <w:i/>
+          <w:iCs/>
+          <w:lang w:val="ru-RU"/>
+        </w:rPr>
+        <w:t xml:space="preserve">не </w:t>
+      </w:r>
+      <w:r>
+        <w:rPr>
+          <w:i/>
+          <w:iCs/>
+          <w:lang w:val="ru-RU"/>
+        </w:rPr>
+        <w:t>обязательно</w:t>
+      </w:r>
+      <w:r>
+        <w:rPr>
+          <w:i/>
+          <w:iCs/>
+          <w:lang w:val="ru-RU"/>
+        </w:rPr>
+        <w:t xml:space="preserve"> </w:t>
+      </w:r>
+      <w:r>
+        <w:rPr>
+          <w:i/>
+          <w:iCs/>
+          <w:lang w:val="ru-RU"/>
+        </w:rPr>
+        <w:t>отводить</w:t>
+      </w:r>
+      <w:r>
+        <w:rPr>
+          <w:i/>
+          <w:iCs/>
+          <w:lang w:val="ru-RU"/>
+        </w:rPr>
+        <w:t>.</w:t>
+      </w:r>
+    </w:p>
+    <w:p>
+      <w:pPr>
         <w:pStyle w:val="Heading1"/>
         <w:rPr>
           <w:lang w:val="en-US"/>
         </w:rPr>
       </w:pPr>
-      <w:bookmarkStart w:id="3" w:name="_Toc36680081"/>
+      <w:bookmarkStart w:id="3" w:name="_Toc37025446"/>
       <w:r>
         <w:rPr>
           <w:lang w:val="en-US"/>
@@ -3460,7 +3683,7 @@
       </w:pPr>
       <w:bookmarkStart w:id="4" w:name="OLE_LINK5"/>
       <w:bookmarkStart w:id="5" w:name="OLE_LINK6"/>
-      <w:bookmarkStart w:id="6" w:name="_Toc36680082"/>
+      <w:bookmarkStart w:id="6" w:name="_Toc37025447"/>
       <w:r>
         <w:rPr>
           <w:lang w:val="en-US"/>
@@ -3552,7 +3775,7 @@
           <w:lang w:val="en-US"/>
         </w:rPr>
       </w:pPr>
-      <w:bookmarkStart w:id="7" w:name="_Toc36680083"/>
+      <w:bookmarkStart w:id="7" w:name="_Toc37025448"/>
       <w:r>
         <w:rPr>
           <w:lang w:val="en-US"/>
@@ -3689,7 +3912,7 @@
           <w:lang w:val="en-US"/>
         </w:rPr>
       </w:pPr>
-      <w:bookmarkStart w:id="8" w:name="_Toc36680084"/>
+      <w:bookmarkStart w:id="8" w:name="_Toc37025449"/>
       <w:r>
         <w:rPr>
           <w:lang w:val="en-US"/>
@@ -3759,7 +3982,7 @@
           <w:lang w:val="en-US"/>
         </w:rPr>
       </w:pPr>
-      <w:bookmarkStart w:id="9" w:name="_Toc36680085"/>
+      <w:bookmarkStart w:id="9" w:name="_Toc37025450"/>
       <w:r>
         <w:rPr>
           <w:lang w:val="en-US"/>
@@ -3817,6 +4040,7 @@
         <w:rPr>
           <w:noProof/>
         </w:rPr>
+        <w:lastRenderedPageBreak/>
         <w:drawing>
           <wp:inline distT="0" distB="0" distL="0" distR="0" wp14:anchorId="74FBE750" wp14:editId="7EE5DE12">
             <wp:extent cx="1216608" cy="557993"/>
@@ -3928,12 +4152,11 @@
           <w:lang w:val="en-US"/>
         </w:rPr>
       </w:pPr>
-      <w:bookmarkStart w:id="10" w:name="_Toc36680086"/>
+      <w:bookmarkStart w:id="10" w:name="_Toc37025451"/>
       <w:r>
         <w:rPr>
           <w:lang w:val="en-US"/>
         </w:rPr>
-        <w:lastRenderedPageBreak/>
         <w:t>Doubling</w:t>
       </w:r>
       <w:bookmarkEnd w:id="10"/>
@@ -3969,7 +4192,7 @@
           <w:lang w:val="en-US"/>
         </w:rPr>
       </w:pPr>
-      <w:bookmarkStart w:id="11" w:name="_Toc36680087"/>
+      <w:bookmarkStart w:id="11" w:name="_Toc37025452"/>
       <w:r>
         <w:rPr>
           <w:lang w:val="en-US"/>
@@ -4383,7 +4606,7 @@
           <w:lang w:val="en-US"/>
         </w:rPr>
       </w:pPr>
-      <w:bookmarkStart w:id="13" w:name="_Toc36680088"/>
+      <w:bookmarkStart w:id="13" w:name="_Toc37025453"/>
       <w:r>
         <w:rPr>
           <w:lang w:val="en-US"/>
@@ -4403,7 +4626,7 @@
           <w:lang w:val="en-US"/>
         </w:rPr>
       </w:pPr>
-      <w:bookmarkStart w:id="14" w:name="_Toc36680089"/>
+      <w:bookmarkStart w:id="14" w:name="_Toc37025454"/>
       <w:r>
         <w:rPr>
           <w:lang w:val="en-US"/>
@@ -4752,6 +4975,7 @@
     </w:p>
     <w:p>
       <w:r>
+        <w:lastRenderedPageBreak/>
         <w:tab/>
       </w:r>
       <w:r>
@@ -4930,12 +5154,11 @@
           <w:lang w:val="en-US"/>
         </w:rPr>
       </w:pPr>
-      <w:bookmarkStart w:id="18" w:name="_Toc36680090"/>
+      <w:bookmarkStart w:id="18" w:name="_Toc37025455"/>
       <w:r>
         <w:rPr>
           <w:lang w:val="en-US"/>
         </w:rPr>
-        <w:lastRenderedPageBreak/>
         <w:t>First chord</w:t>
       </w:r>
       <w:r>
@@ -4978,7 +5201,7 @@
           <w:lang w:val="en-US"/>
         </w:rPr>
       </w:pPr>
-      <w:bookmarkStart w:id="19" w:name="_Toc36680091"/>
+      <w:bookmarkStart w:id="19" w:name="_Toc37025456"/>
       <w:r>
         <w:rPr>
           <w:lang w:val="en-US"/>
@@ -5024,7 +5247,7 @@
           <w:lang w:val="en-US"/>
         </w:rPr>
       </w:pPr>
-      <w:bookmarkStart w:id="20" w:name="_Toc36680092"/>
+      <w:bookmarkStart w:id="20" w:name="_Toc37025457"/>
       <w:r>
         <w:rPr>
           <w:lang w:val="en-US"/>
@@ -5230,7 +5453,16 @@
         <w:t xml:space="preserve"> </w:t>
       </w:r>
       <w:r>
-        <w:t>Any two chords are allowed if they are connected with stepwise motion</w:t>
+        <w:t>A</w:t>
+      </w:r>
+      <w:r>
+        <w:t xml:space="preserve"> </w:t>
+      </w:r>
+      <w:r>
+        <w:t>sequence of a</w:t>
+      </w:r>
+      <w:r>
+        <w:t>ny two chords are allowed if they are connected with stepwise motion</w:t>
       </w:r>
       <w:r>
         <w:t xml:space="preserve"> of non-common notes or leaping motion of common notes</w:t>
@@ -5345,6 +5577,20 @@
     </w:p>
     <w:p>
       <w:pPr>
+        <w:ind w:firstLine="720"/>
+      </w:pPr>
+      <w:r>
+        <w:rPr>
+          <w:highlight w:val="yellow"/>
+        </w:rPr>
+        <w:t>A sequence of two chords should not results in more than two new chromatic alterations</w:t>
+      </w:r>
+      <w:r>
+        <w:t>.</w:t>
+      </w:r>
+    </w:p>
+    <w:p>
+      <w:pPr>
         <w:pStyle w:val="Heading3"/>
         <w:numPr>
           <w:ilvl w:val="0"/>
@@ -5354,7 +5600,7 @@
           <w:lang w:val="en-US"/>
         </w:rPr>
       </w:pPr>
-      <w:bookmarkStart w:id="23" w:name="_Toc36680093"/>
+      <w:bookmarkStart w:id="23" w:name="_Toc37025458"/>
       <w:r>
         <w:rPr>
           <w:lang w:val="en-US"/>
@@ -5454,6 +5700,7 @@
     </w:p>
     <w:p>
       <w:r>
+        <w:lastRenderedPageBreak/>
         <w:tab/>
       </w:r>
       <w:r>
@@ -5510,9 +5757,29 @@
       </w:r>
       <w:r>
         <w:t>.</w:t>
+      </w:r>
+    </w:p>
+    <w:p>
+      <w:pPr>
+        <w:ind w:firstLine="720"/>
+      </w:pPr>
+      <w:r>
+        <w:rPr>
+          <w:u w:val="thick" w:color="FFC000" w:themeColor="accent4"/>
+        </w:rPr>
+        <w:t>Root and 3rd of second inversion triad shou</w:t>
       </w:r>
       <w:bookmarkStart w:id="25" w:name="_GoBack"/>
       <w:bookmarkEnd w:id="25"/>
+      <w:r>
+        <w:rPr>
+          <w:u w:val="thick" w:color="FFC000" w:themeColor="accent4"/>
+        </w:rPr>
+        <w:t>ld resolve stepwise</w:t>
+      </w:r>
+      <w:r>
+        <w:t>.</w:t>
+      </w:r>
     </w:p>
     <w:p>
       <w:pPr>
@@ -5522,7 +5789,27 @@
         <w:rPr>
           <w:u w:val="thick" w:color="FFC000" w:themeColor="accent4"/>
         </w:rPr>
-        <w:t>Root and 3rd of second inversion triad should resolve stepwise</w:t>
+        <w:t xml:space="preserve">Second inversion triad </w:t>
+      </w:r>
+      <w:commentRangeStart w:id="26"/>
+      <w:r>
+        <w:rPr>
+          <w:u w:val="thick" w:color="FFC000" w:themeColor="accent4"/>
+        </w:rPr>
+        <w:t xml:space="preserve">should not start </w:t>
+      </w:r>
+      <w:commentRangeEnd w:id="26"/>
+      <w:r>
+        <w:rPr>
+          <w:rStyle w:val="CommentReference"/>
+        </w:rPr>
+        <w:commentReference w:id="26"/>
+      </w:r>
+      <w:r>
+        <w:rPr>
+          <w:u w:val="thick" w:color="FFC000" w:themeColor="accent4"/>
+        </w:rPr>
+        <w:t>with non-harmonic tone (suspension, appoggiatura)</w:t>
       </w:r>
       <w:r>
         <w:t>.</w:t>
@@ -5538,7 +5825,6 @@
           <w:noProof/>
           <w:position w:val="-6"/>
         </w:rPr>
-        <w:lastRenderedPageBreak/>
         <w:drawing>
           <wp:inline distT="0" distB="0" distL="0" distR="0" wp14:anchorId="3ECF5F85" wp14:editId="349051D3">
             <wp:extent cx="739977" cy="187859"/>
@@ -5606,14 +5892,14 @@
           <w:lang w:val="en-US"/>
         </w:rPr>
       </w:pPr>
-      <w:bookmarkStart w:id="26" w:name="_Toc36680094"/>
+      <w:bookmarkStart w:id="27" w:name="_Toc37025459"/>
       <w:r>
         <w:rPr>
           <w:lang w:val="en-US"/>
         </w:rPr>
         <w:t>Dominant of the dominant</w:t>
       </w:r>
-      <w:bookmarkEnd w:id="26"/>
+      <w:bookmarkEnd w:id="27"/>
     </w:p>
     <w:p>
       <w:r>
@@ -5640,14 +5926,14 @@
           <w:lang w:val="en-US"/>
         </w:rPr>
       </w:pPr>
-      <w:bookmarkStart w:id="27" w:name="_Toc36680095"/>
+      <w:bookmarkStart w:id="28" w:name="_Toc37025460"/>
       <w:r>
         <w:rPr>
           <w:lang w:val="en-US"/>
         </w:rPr>
         <w:t>Chords formed by non-chord tones</w:t>
       </w:r>
-      <w:bookmarkEnd w:id="27"/>
+      <w:bookmarkEnd w:id="28"/>
     </w:p>
     <w:p>
       <w:r>
@@ -5669,14 +5955,14 @@
           <w:lang w:val="en-US"/>
         </w:rPr>
       </w:pPr>
-      <w:bookmarkStart w:id="28" w:name="_Toc36680096"/>
+      <w:bookmarkStart w:id="29" w:name="_Toc37025461"/>
       <w:r>
         <w:rPr>
           <w:lang w:val="en-US"/>
         </w:rPr>
         <w:t>Incomplete chords</w:t>
       </w:r>
-      <w:bookmarkEnd w:id="28"/>
+      <w:bookmarkEnd w:id="29"/>
     </w:p>
     <w:p>
       <w:r>
@@ -5739,7 +6025,7 @@
       <w:r>
         <w:t xml:space="preserve">. </w:t>
       </w:r>
-      <w:commentRangeStart w:id="29"/>
+      <w:commentRangeStart w:id="30"/>
       <w:r>
         <w:rPr>
           <w:u w:val="thick" w:color="00B050"/>
@@ -5752,12 +6038,12 @@
         </w:rPr>
         <w:t xml:space="preserve">ree chord tones </w:t>
       </w:r>
-      <w:commentRangeEnd w:id="29"/>
+      <w:commentRangeEnd w:id="30"/>
       <w:r>
         <w:rPr>
           <w:rStyle w:val="CommentReference"/>
         </w:rPr>
-        <w:commentReference w:id="29"/>
+        <w:commentReference w:id="30"/>
       </w:r>
       <w:r>
         <w:rPr>
@@ -5782,7 +6068,7 @@
       <w:pPr>
         <w:ind w:firstLine="720"/>
       </w:pPr>
-      <w:commentRangeStart w:id="30"/>
+      <w:commentRangeStart w:id="31"/>
       <w:r>
         <w:rPr>
           <w:u w:val="thick" w:color="FFC000" w:themeColor="accent4"/>
@@ -5813,12 +6099,12 @@
         </w:rPr>
         <w:t xml:space="preserve"> should have all three chord tones on its first beat</w:t>
       </w:r>
-      <w:commentRangeEnd w:id="30"/>
+      <w:commentRangeEnd w:id="31"/>
       <w:r>
         <w:rPr>
           <w:rStyle w:val="CommentReference"/>
         </w:rPr>
-        <w:commentReference w:id="30"/>
+        <w:commentReference w:id="31"/>
       </w:r>
       <w:r>
         <w:t>.</w:t>
@@ -5835,14 +6121,14 @@
           <w:lang w:val="en-US"/>
         </w:rPr>
       </w:pPr>
-      <w:bookmarkStart w:id="31" w:name="_Toc36680097"/>
+      <w:bookmarkStart w:id="32" w:name="_Toc37025462"/>
       <w:r>
         <w:rPr>
           <w:lang w:val="en-US"/>
         </w:rPr>
         <w:t>7th chord</w:t>
       </w:r>
-      <w:bookmarkEnd w:id="31"/>
+      <w:bookmarkEnd w:id="32"/>
     </w:p>
     <w:p>
       <w:r>
@@ -5895,7 +6181,7 @@
           <w:lang w:val="en-US"/>
         </w:rPr>
       </w:pPr>
-      <w:bookmarkStart w:id="32" w:name="_Toc36680098"/>
+      <w:bookmarkStart w:id="33" w:name="_Toc37025463"/>
       <w:r>
         <w:rPr>
           <w:lang w:val="en-US"/>
@@ -5938,7 +6224,7 @@
         </w:rPr>
         <w:t>chord</w:t>
       </w:r>
-      <w:bookmarkEnd w:id="32"/>
+      <w:bookmarkEnd w:id="33"/>
     </w:p>
     <w:p>
       <w:r>
@@ -5950,19 +6236,19 @@
         </w:rPr>
         <w:t xml:space="preserve">7th degree of a seventh chord should be prepared: it should be </w:t>
       </w:r>
-      <w:commentRangeStart w:id="33"/>
+      <w:commentRangeStart w:id="34"/>
       <w:r>
         <w:rPr>
           <w:u w:val="thick" w:color="FFC000" w:themeColor="accent4"/>
         </w:rPr>
         <w:t>used as a chord tone in the previous chord</w:t>
       </w:r>
-      <w:commentRangeEnd w:id="33"/>
+      <w:commentRangeEnd w:id="34"/>
       <w:r>
         <w:rPr>
           <w:u w:val="thick" w:color="FFC000" w:themeColor="accent4"/>
         </w:rPr>
-        <w:commentReference w:id="33"/>
+        <w:commentReference w:id="34"/>
       </w:r>
       <w:r>
         <w:t>.</w:t>
@@ -6108,16 +6394,16 @@
       <w:r>
         <w:t xml:space="preserve">If the previous chord does not contain a chord tone that is equal to the 7th degree of the current seventh chord, the 7th degree can be prepared by </w:t>
       </w:r>
-      <w:commentRangeStart w:id="34"/>
+      <w:commentRangeStart w:id="35"/>
       <w:r>
         <w:t>stepwise motion from a chord tone</w:t>
       </w:r>
-      <w:commentRangeEnd w:id="34"/>
+      <w:commentRangeEnd w:id="35"/>
       <w:r>
         <w:rPr>
           <w:rStyle w:val="CommentReference"/>
         </w:rPr>
-        <w:commentReference w:id="34"/>
+        <w:commentReference w:id="35"/>
       </w:r>
       <w:r>
         <w:t>.</w:t>
@@ -6125,6 +6411,7 @@
     </w:p>
     <w:p>
       <w:r>
+        <w:lastRenderedPageBreak/>
         <w:tab/>
       </w:r>
       <w:r>
@@ -6206,14 +6493,72 @@
           <w:lang w:val="en-US"/>
         </w:rPr>
       </w:pPr>
-      <w:bookmarkStart w:id="35" w:name="_Toc36680099"/>
+      <w:bookmarkStart w:id="36" w:name="_Toc37025464"/>
       <w:r>
         <w:rPr>
           <w:lang w:val="en-US"/>
         </w:rPr>
+        <w:t>Diminished 7th chord</w:t>
+      </w:r>
+    </w:p>
+    <w:p>
+      <w:r>
+        <w:tab/>
+        <w:t>Diminished 7th</w:t>
+      </w:r>
+      <w:r>
+        <w:t xml:space="preserve"> (dim7)</w:t>
+      </w:r>
+      <w:r>
+        <w:t xml:space="preserve"> chord consists of minor 3rd, diminished 5th and diminished 7th. </w:t>
+      </w:r>
+      <w:r>
+        <w:t>It is actually a minor dominant 9th chord without a root and should follow the rules of resolution of a 9th chord: 7th (5th of dim7) and 9th (7th of dim7) tones should resolve stepwise down.</w:t>
+      </w:r>
+    </w:p>
+    <w:p>
+      <w:pPr>
+        <w:rPr>
+          <w:lang w:val="ru-RU"/>
+        </w:rPr>
+      </w:pPr>
+      <w:r>
+        <w:tab/>
+      </w:r>
+      <w:r>
+        <w:t>O</w:t>
+      </w:r>
+      <w:r>
+        <w:t xml:space="preserve">ne of four tones </w:t>
+      </w:r>
+      <w:r>
+        <w:t xml:space="preserve">of diminished 7th chord </w:t>
+      </w:r>
+      <w:r>
+        <w:t xml:space="preserve">should resolve </w:t>
+      </w:r>
+      <w:r>
+        <w:t>stepwise up by a halftone to the tonic of the resolution chord.</w:t>
+      </w:r>
+    </w:p>
+    <w:p>
+      <w:pPr>
+        <w:pStyle w:val="Heading3"/>
+        <w:numPr>
+          <w:ilvl w:val="0"/>
+          <w:numId w:val="0"/>
+        </w:numPr>
+        <w:rPr>
+          <w:lang w:val="en-US"/>
+        </w:rPr>
+      </w:pPr>
+      <w:r>
+        <w:rPr>
+          <w:lang w:val="en-US"/>
+        </w:rPr>
         <w:t>9th chord</w:t>
       </w:r>
-      <w:bookmarkEnd w:id="35"/>
+      <w:bookmarkEnd w:id="36"/>
     </w:p>
     <w:p>
       <w:r>
@@ -6362,6 +6707,55 @@
     </w:p>
     <w:p>
       <w:pPr>
+        <w:ind w:firstLine="720"/>
+      </w:pPr>
+      <w:r>
+        <w:rPr>
+          <w:u w:val="thick" w:color="FFC000" w:themeColor="accent4"/>
+        </w:rPr>
+        <w:t xml:space="preserve">9th </w:t>
+      </w:r>
+      <w:r>
+        <w:rPr>
+          <w:u w:val="thick" w:color="FFC000" w:themeColor="accent4"/>
+        </w:rPr>
+        <w:t>degree</w:t>
+      </w:r>
+      <w:r>
+        <w:rPr>
+          <w:u w:val="thick" w:color="FFC000" w:themeColor="accent4"/>
+        </w:rPr>
+        <w:t xml:space="preserve"> should be higher than tonic in 9th chord</w:t>
+      </w:r>
+      <w:r>
+        <w:t>.</w:t>
+      </w:r>
+    </w:p>
+    <w:p>
+      <w:pPr>
+        <w:ind w:firstLine="720"/>
+      </w:pPr>
+      <w:r>
+        <w:rPr>
+          <w:u w:val="thick" w:color="FFC000" w:themeColor="accent4"/>
+        </w:rPr>
+        <w:t xml:space="preserve">The tonic and 9th tone of the 9th chord should not appear in </w:t>
+      </w:r>
+      <w:r>
+        <w:rPr>
+          <w:u w:val="thick" w:color="FFC000" w:themeColor="accent4"/>
+        </w:rPr>
+        <w:t>adjacent</w:t>
+      </w:r>
+      <w:r>
+        <w:rPr>
+          <w:u w:val="thick" w:color="FFC000" w:themeColor="accent4"/>
+        </w:rPr>
+        <w:t xml:space="preserve"> voices and should be separated by another chord tone, which forms consonance with either tonic or 9th tone.</w:t>
+      </w:r>
+    </w:p>
+    <w:p>
+      <w:pPr>
         <w:pStyle w:val="Heading3"/>
         <w:numPr>
           <w:ilvl w:val="0"/>
@@ -6371,15 +6765,14 @@
           <w:lang w:val="en-US"/>
         </w:rPr>
       </w:pPr>
-      <w:bookmarkStart w:id="36" w:name="_Toc36680100"/>
+      <w:bookmarkStart w:id="37" w:name="_Toc37025465"/>
       <w:r>
         <w:rPr>
           <w:lang w:val="en-US"/>
         </w:rPr>
-        <w:lastRenderedPageBreak/>
         <w:t>Augmented sixth chords</w:t>
       </w:r>
-      <w:bookmarkEnd w:id="36"/>
+      <w:bookmarkEnd w:id="37"/>
     </w:p>
     <w:p>
       <w:r>
@@ -6620,6 +7013,7 @@
     </w:p>
     <w:p>
       <w:r>
+        <w:lastRenderedPageBreak/>
         <w:tab/>
       </w:r>
       <w:r>
@@ -6941,7 +7335,7 @@
           <w:lang w:val="en-US"/>
         </w:rPr>
       </w:pPr>
-      <w:bookmarkStart w:id="37" w:name="_Toc36680101"/>
+      <w:bookmarkStart w:id="38" w:name="_Toc37025466"/>
       <w:r>
         <w:rPr>
           <w:lang w:val="en-US"/>
@@ -6966,14 +7360,14 @@
         </w:rPr>
         <w:t xml:space="preserve">unstable </w:t>
       </w:r>
-      <w:commentRangeStart w:id="38"/>
+      <w:commentRangeStart w:id="39"/>
       <w:r>
         <w:rPr>
           <w:lang w:val="en-US"/>
         </w:rPr>
         <w:t>chord tones</w:t>
       </w:r>
-      <w:commentRangeEnd w:id="38"/>
+      <w:commentRangeEnd w:id="39"/>
       <w:r>
         <w:rPr>
           <w:rStyle w:val="CommentReference"/>
@@ -6981,9 +7375,9 @@
           <w:color w:val="auto"/>
           <w:lang w:val="en-US"/>
         </w:rPr>
-        <w:commentReference w:id="38"/>
-      </w:r>
-      <w:bookmarkEnd w:id="37"/>
+        <w:commentReference w:id="39"/>
+      </w:r>
+      <w:bookmarkEnd w:id="38"/>
     </w:p>
     <w:p>
       <w:pPr>
@@ -7277,7 +7671,6 @@
               <w:jc w:val="center"/>
             </w:pPr>
             <w:r>
-              <w:lastRenderedPageBreak/>
               <w:t>Harmonic tritone: upper tone</w:t>
             </w:r>
             <w:r>
@@ -7529,7 +7922,7 @@
       <w:r>
         <w:t xml:space="preserve"> can stay on the same pitch if it </w:t>
       </w:r>
-      <w:commentRangeStart w:id="39"/>
+      <w:commentRangeStart w:id="40"/>
       <w:r>
         <w:t xml:space="preserve">becomes a </w:t>
       </w:r>
@@ -7539,12 +7932,12 @@
       <w:r>
         <w:t xml:space="preserve">chord tone </w:t>
       </w:r>
-      <w:commentRangeEnd w:id="39"/>
+      <w:commentRangeEnd w:id="40"/>
       <w:r>
         <w:rPr>
           <w:rStyle w:val="CommentReference"/>
         </w:rPr>
-        <w:commentReference w:id="39"/>
+        <w:commentReference w:id="40"/>
       </w:r>
       <w:r>
         <w:t>in the next chord.</w:t>
@@ -7720,21 +8113,21 @@
           <w:lang w:val="en-US"/>
         </w:rPr>
       </w:pPr>
-      <w:bookmarkStart w:id="40" w:name="_Toc22511350"/>
-      <w:bookmarkStart w:id="41" w:name="OLE_LINK86"/>
-      <w:bookmarkStart w:id="42" w:name="OLE_LINK87"/>
-      <w:bookmarkStart w:id="43" w:name="_Toc36680102"/>
+      <w:bookmarkStart w:id="41" w:name="_Toc22511350"/>
+      <w:bookmarkStart w:id="42" w:name="OLE_LINK86"/>
+      <w:bookmarkStart w:id="43" w:name="OLE_LINK87"/>
+      <w:bookmarkStart w:id="44" w:name="_Toc37025467"/>
       <w:r>
         <w:rPr>
           <w:lang w:val="en-US"/>
         </w:rPr>
         <w:t>Harmonic tritone</w:t>
       </w:r>
-      <w:bookmarkEnd w:id="40"/>
-      <w:bookmarkEnd w:id="43"/>
-    </w:p>
-    <w:bookmarkEnd w:id="41"/>
+      <w:bookmarkEnd w:id="41"/>
+      <w:bookmarkEnd w:id="44"/>
+    </w:p>
     <w:bookmarkEnd w:id="42"/>
+    <w:bookmarkEnd w:id="43"/>
     <w:p>
       <w:pPr>
         <w:ind w:firstLine="720"/>
@@ -7860,6 +8253,7 @@
               <w:jc w:val="center"/>
             </w:pPr>
             <w:r>
+              <w:lastRenderedPageBreak/>
               <w:t>VII</w:t>
             </w:r>
           </w:p>
@@ -8200,16 +8594,16 @@
       <w:r>
         <w:t xml:space="preserve"> If next chord </w:t>
       </w:r>
-      <w:commentRangeStart w:id="44"/>
+      <w:commentRangeStart w:id="45"/>
       <w:r>
         <w:t xml:space="preserve">does not contain note </w:t>
       </w:r>
-      <w:commentRangeEnd w:id="44"/>
+      <w:commentRangeEnd w:id="45"/>
       <w:r>
         <w:rPr>
           <w:rStyle w:val="CommentReference"/>
         </w:rPr>
-        <w:commentReference w:id="44"/>
+        <w:commentReference w:id="45"/>
       </w:r>
       <w:r>
         <w:t>that resolve</w:t>
@@ -8250,14 +8644,14 @@
           <w:lang w:val="en-US"/>
         </w:rPr>
       </w:pPr>
-      <w:bookmarkStart w:id="45" w:name="_Toc36680103"/>
+      <w:bookmarkStart w:id="46" w:name="_Toc37025468"/>
       <w:r>
         <w:rPr>
           <w:lang w:val="en-US"/>
         </w:rPr>
         <w:t>Leading tone</w:t>
       </w:r>
-      <w:bookmarkEnd w:id="45"/>
+      <w:bookmarkEnd w:id="46"/>
     </w:p>
     <w:p>
       <w:pPr>
@@ -8307,14 +8701,14 @@
               </w:rPr>
               <w:t xml:space="preserve"> chord</w:t>
             </w:r>
-            <w:bookmarkStart w:id="46" w:name="_Ref532686665"/>
+            <w:bookmarkStart w:id="47" w:name="_Ref532686665"/>
             <w:r>
               <w:rPr>
                 <w:rStyle w:val="FootnoteReference"/>
               </w:rPr>
               <w:footnoteReference w:id="11"/>
             </w:r>
-            <w:bookmarkEnd w:id="46"/>
+            <w:bookmarkEnd w:id="47"/>
           </w:p>
         </w:tc>
         <w:tc>
@@ -8508,7 +8902,6 @@
               <w:rPr>
                 <w:b/>
               </w:rPr>
-              <w:lastRenderedPageBreak/>
               <w:t>III</w:t>
             </w:r>
           </w:p>
@@ -8938,7 +9331,7 @@
       <w:r>
         <w:t xml:space="preserve"> – in this </w:t>
       </w:r>
-      <w:commentRangeStart w:id="47"/>
+      <w:commentRangeStart w:id="48"/>
       <w:r>
         <w:t xml:space="preserve">combination of chords, VII or VII# chord tone in the first chord is a leading tone and it </w:t>
       </w:r>
@@ -8948,12 +9341,12 @@
         </w:rPr>
         <w:t xml:space="preserve">has to resolve stepwise up to I chord tone of the second </w:t>
       </w:r>
-      <w:commentRangeEnd w:id="47"/>
+      <w:commentRangeEnd w:id="48"/>
       <w:r>
         <w:rPr>
           <w:rStyle w:val="CommentReference"/>
         </w:rPr>
-        <w:commentReference w:id="47"/>
+        <w:commentReference w:id="48"/>
       </w:r>
       <w:r>
         <w:rPr>
@@ -9016,19 +9409,19 @@
       <w:pPr>
         <w:ind w:firstLine="360"/>
       </w:pPr>
-      <w:commentRangeStart w:id="48"/>
+      <w:commentRangeStart w:id="49"/>
       <w:r>
         <w:rPr>
           <w:u w:val="thick" w:color="FFC000" w:themeColor="accent4"/>
         </w:rPr>
         <w:t>VII note in major and VII# note in melodic minor cannot be non-chord tone if it is the last note in penultimate measure</w:t>
       </w:r>
-      <w:commentRangeEnd w:id="48"/>
+      <w:commentRangeEnd w:id="49"/>
       <w:r>
         <w:rPr>
           <w:rStyle w:val="CommentReference"/>
         </w:rPr>
-        <w:commentReference w:id="48"/>
+        <w:commentReference w:id="49"/>
       </w:r>
       <w:r>
         <w:t>.</w:t>
@@ -9107,14 +9500,15 @@
           <w:lang w:val="en-US"/>
         </w:rPr>
       </w:pPr>
-      <w:bookmarkStart w:id="49" w:name="_Toc36680104"/>
+      <w:bookmarkStart w:id="50" w:name="_Toc37025469"/>
       <w:r>
         <w:rPr>
           <w:lang w:val="en-US"/>
         </w:rPr>
+        <w:lastRenderedPageBreak/>
         <w:t>Phrases</w:t>
       </w:r>
-      <w:bookmarkEnd w:id="49"/>
+      <w:bookmarkEnd w:id="50"/>
     </w:p>
     <w:p>
       <w:pPr>
@@ -9302,16 +9696,16 @@
       <w:r>
         <w:t>authentic half-cadence (</w:t>
       </w:r>
-      <w:commentRangeStart w:id="50"/>
+      <w:commentRangeStart w:id="51"/>
       <w:r>
         <w:t>V</w:t>
       </w:r>
-      <w:commentRangeEnd w:id="50"/>
+      <w:commentRangeEnd w:id="51"/>
       <w:r>
         <w:rPr>
           <w:rStyle w:val="CommentReference"/>
         </w:rPr>
-        <w:commentReference w:id="50"/>
+        <w:commentReference w:id="51"/>
       </w:r>
       <w:r>
         <w:t>)</w:t>
@@ -9328,16 +9722,16 @@
       <w:r>
         <w:t>plagal half-cadence (</w:t>
       </w:r>
-      <w:commentRangeStart w:id="51"/>
+      <w:commentRangeStart w:id="52"/>
       <w:r>
         <w:t>IV</w:t>
       </w:r>
-      <w:commentRangeEnd w:id="51"/>
+      <w:commentRangeEnd w:id="52"/>
       <w:r>
         <w:rPr>
           <w:rStyle w:val="CommentReference"/>
         </w:rPr>
-        <w:commentReference w:id="51"/>
+        <w:commentReference w:id="52"/>
       </w:r>
       <w:r>
         <w:t>)</w:t>
@@ -9354,16 +9748,16 @@
       <w:r>
         <w:t>deceptive (interrupted) cadence (V-</w:t>
       </w:r>
-      <w:commentRangeStart w:id="52"/>
+      <w:commentRangeStart w:id="53"/>
       <w:r>
         <w:t>VI</w:t>
       </w:r>
-      <w:commentRangeEnd w:id="52"/>
+      <w:commentRangeEnd w:id="53"/>
       <w:r>
         <w:rPr>
           <w:rStyle w:val="CommentReference"/>
         </w:rPr>
-        <w:commentReference w:id="52"/>
+        <w:commentReference w:id="53"/>
       </w:r>
       <w:r>
         <w:t>)</w:t>
@@ -9380,16 +9774,16 @@
       <w:r>
         <w:t>plagal cadence (IV-</w:t>
       </w:r>
-      <w:commentRangeStart w:id="53"/>
+      <w:commentRangeStart w:id="54"/>
       <w:r>
         <w:t>I</w:t>
       </w:r>
-      <w:commentRangeEnd w:id="53"/>
+      <w:commentRangeEnd w:id="54"/>
       <w:r>
         <w:rPr>
           <w:rStyle w:val="CommentReference"/>
         </w:rPr>
-        <w:commentReference w:id="53"/>
+        <w:commentReference w:id="54"/>
       </w:r>
       <w:r>
         <w:t>)</w:t>
@@ -9479,16 +9873,16 @@
       <w:r>
         <w:t>plagal (</w:t>
       </w:r>
-      <w:commentRangeStart w:id="54"/>
+      <w:commentRangeStart w:id="55"/>
       <w:r>
         <w:t>IV</w:t>
       </w:r>
-      <w:commentRangeEnd w:id="54"/>
+      <w:commentRangeEnd w:id="55"/>
       <w:r>
         <w:rPr>
           <w:rStyle w:val="CommentReference"/>
         </w:rPr>
-        <w:commentReference w:id="54"/>
+        <w:commentReference w:id="55"/>
       </w:r>
       <w:r>
         <w:t>-I)</w:t>
@@ -9498,15 +9892,14 @@
       <w:pPr>
         <w:pStyle w:val="Heading2"/>
       </w:pPr>
-      <w:bookmarkStart w:id="55" w:name="_Toc36680105"/>
-      <w:r>
-        <w:lastRenderedPageBreak/>
+      <w:bookmarkStart w:id="56" w:name="_Toc37025470"/>
+      <w:r>
         <w:t>C</w:t>
       </w:r>
       <w:r>
         <w:t>adence</w:t>
       </w:r>
-      <w:bookmarkEnd w:id="55"/>
+      <w:bookmarkEnd w:id="56"/>
     </w:p>
     <w:p>
       <w:r>
@@ -9998,14 +10391,14 @@
           <w:lang w:val="en-US"/>
         </w:rPr>
       </w:pPr>
-      <w:bookmarkStart w:id="56" w:name="_Toc36680106"/>
+      <w:bookmarkStart w:id="57" w:name="_Toc37025471"/>
       <w:r>
         <w:rPr>
           <w:lang w:val="en-US"/>
         </w:rPr>
         <w:t>Perfect authentic cadence</w:t>
       </w:r>
-      <w:bookmarkEnd w:id="56"/>
+      <w:bookmarkEnd w:id="57"/>
     </w:p>
     <w:p>
       <w:r>
@@ -10107,11 +10500,12 @@
           <w:lang w:val="en-US"/>
         </w:rPr>
       </w:pPr>
-      <w:bookmarkStart w:id="57" w:name="_Toc36680107"/>
+      <w:bookmarkStart w:id="58" w:name="_Toc37025472"/>
       <w:r>
         <w:rPr>
           <w:lang w:val="en-US"/>
         </w:rPr>
+        <w:lastRenderedPageBreak/>
         <w:t>I</w:t>
       </w:r>
       <w:r>
@@ -10126,7 +10520,7 @@
         </w:rPr>
         <w:t xml:space="preserve"> authentic cadence</w:t>
       </w:r>
-      <w:bookmarkEnd w:id="57"/>
+      <w:bookmarkEnd w:id="58"/>
     </w:p>
     <w:p>
       <w:pPr>
@@ -10147,14 +10541,14 @@
           <w:lang w:val="en-US"/>
         </w:rPr>
       </w:pPr>
-      <w:bookmarkStart w:id="58" w:name="_Toc36680108"/>
+      <w:bookmarkStart w:id="59" w:name="_Toc37025473"/>
       <w:r>
         <w:rPr>
           <w:lang w:val="en-US"/>
         </w:rPr>
         <w:t>Half cadence</w:t>
       </w:r>
-      <w:bookmarkEnd w:id="58"/>
+      <w:bookmarkEnd w:id="59"/>
     </w:p>
     <w:p>
       <w:pPr>
@@ -10175,14 +10569,14 @@
           <w:lang w:val="en-US"/>
         </w:rPr>
       </w:pPr>
-      <w:bookmarkStart w:id="59" w:name="_Toc36680109"/>
+      <w:bookmarkStart w:id="60" w:name="_Toc37025474"/>
       <w:r>
         <w:rPr>
           <w:lang w:val="en-US"/>
         </w:rPr>
         <w:t>Plagal cadence</w:t>
       </w:r>
-      <w:bookmarkEnd w:id="59"/>
+      <w:bookmarkEnd w:id="60"/>
     </w:p>
     <w:p>
       <w:pPr>
@@ -10209,7 +10603,15 @@
         <w:t>R</w:t>
       </w:r>
       <w:r>
-        <w:t>esolution of II6 or II65 (seventh chord in first inversion) chord  to I chord (in root position) sounds like plagal cadence</w:t>
+        <w:t xml:space="preserve">esolution of II6 or II65 (seventh chord in first inversion) </w:t>
+      </w:r>
+      <w:proofErr w:type="gramStart"/>
+      <w:r>
+        <w:t>chord  to</w:t>
+      </w:r>
+      <w:proofErr w:type="gramEnd"/>
+      <w:r>
+        <w:t xml:space="preserve"> I chord (in root position) sounds like plagal cadence</w:t>
       </w:r>
       <w:r>
         <w:t xml:space="preserve">, but it is a plagal gesture and </w:t>
@@ -10247,14 +10649,14 @@
           <w:lang w:val="en-US"/>
         </w:rPr>
       </w:pPr>
-      <w:bookmarkStart w:id="60" w:name="_Toc36680110"/>
+      <w:bookmarkStart w:id="61" w:name="_Toc37025475"/>
       <w:r>
         <w:rPr>
           <w:lang w:val="en-US"/>
         </w:rPr>
         <w:t>Deceptive cadence</w:t>
       </w:r>
-      <w:bookmarkEnd w:id="60"/>
+      <w:bookmarkEnd w:id="61"/>
     </w:p>
     <w:p>
       <w:pPr>
@@ -10269,16 +10671,16 @@
       <w:r>
         <w:t xml:space="preserve">happens when V (in root positiont) or V7 (in root positiont) chord resolves to VI chord (in </w:t>
       </w:r>
-      <w:commentRangeStart w:id="61"/>
+      <w:commentRangeStart w:id="62"/>
       <w:r>
         <w:t>root position</w:t>
       </w:r>
-      <w:commentRangeEnd w:id="61"/>
+      <w:commentRangeEnd w:id="62"/>
       <w:r>
         <w:rPr>
           <w:rStyle w:val="CommentReference"/>
         </w:rPr>
-        <w:commentReference w:id="61"/>
+        <w:commentReference w:id="62"/>
       </w:r>
       <w:r>
         <w:t>).</w:t>
@@ -10313,7 +10715,7 @@
           <w:lang w:val="en-US"/>
         </w:rPr>
       </w:pPr>
-      <w:bookmarkStart w:id="62" w:name="_Toc36680111"/>
+      <w:bookmarkStart w:id="63" w:name="_Toc37025476"/>
       <w:r>
         <w:rPr>
           <w:lang w:val="en-US"/>
@@ -10326,7 +10728,7 @@
         </w:rPr>
         <w:t xml:space="preserve"> cadence</w:t>
       </w:r>
-      <w:bookmarkEnd w:id="62"/>
+      <w:bookmarkEnd w:id="63"/>
     </w:p>
     <w:p>
       <w:pPr>
@@ -10416,15 +10818,14 @@
           <w:lang w:val="en-US"/>
         </w:rPr>
       </w:pPr>
-      <w:bookmarkStart w:id="63" w:name="_Toc36680112"/>
+      <w:bookmarkStart w:id="64" w:name="_Toc37025477"/>
       <w:r>
         <w:rPr>
           <w:lang w:val="en-US"/>
         </w:rPr>
-        <w:lastRenderedPageBreak/>
         <w:t>Non-harmonic tones</w:t>
       </w:r>
-      <w:bookmarkEnd w:id="63"/>
+      <w:bookmarkEnd w:id="64"/>
     </w:p>
     <w:p>
       <w:r>
@@ -10443,16 +10844,21 @@
           <w:lang w:val="en-US"/>
         </w:rPr>
       </w:pPr>
-      <w:bookmarkStart w:id="64" w:name="_Toc36680113"/>
+      <w:bookmarkStart w:id="65" w:name="_Toc37025478"/>
       <w:r>
         <w:rPr>
           <w:lang w:val="en-US"/>
         </w:rPr>
         <w:t>Escape notes</w:t>
       </w:r>
-      <w:bookmarkEnd w:id="64"/>
-    </w:p>
-    <w:p>
+      <w:bookmarkEnd w:id="65"/>
+    </w:p>
+    <w:p>
+      <w:pPr>
+        <w:rPr>
+          <w:lang w:val="ru-RU"/>
+        </w:rPr>
+      </w:pPr>
       <w:r>
         <w:tab/>
         <w:t xml:space="preserve">Escape notes are last non-harmonic notes in a harmony, which are followed by a leap. </w:t>
@@ -10527,7 +10933,16 @@
         </w:drawing>
       </w:r>
       <w:r>
-        <w:t xml:space="preserve"> Escape note is allowed if</w:t>
+        <w:t xml:space="preserve"> Escape note is allowed</w:t>
+      </w:r>
+      <w:r>
+        <w:rPr>
+          <w:rStyle w:val="FootnoteReference"/>
+        </w:rPr>
+        <w:footnoteReference w:id="13"/>
+      </w:r>
+      <w:r>
+        <w:t xml:space="preserve"> if</w:t>
       </w:r>
       <w:r>
         <w:t xml:space="preserve"> it is approached stepwise</w:t>
@@ -10613,19 +11028,33 @@
           <w:lang w:val="en-US"/>
         </w:rPr>
       </w:pPr>
-      <w:bookmarkStart w:id="65" w:name="_Toc36680114"/>
+      <w:bookmarkStart w:id="66" w:name="_Toc37025479"/>
       <w:r>
         <w:rPr>
           <w:lang w:val="en-US"/>
         </w:rPr>
         <w:t>Appoggiatura</w:t>
       </w:r>
-      <w:bookmarkEnd w:id="65"/>
+      <w:bookmarkEnd w:id="66"/>
     </w:p>
     <w:p>
       <w:r>
         <w:tab/>
-        <w:t>Appoggiatura is a non-harmonic tone, which always happens on a stronger beat (usually first beat of harmony) than beat of its resolution note.</w:t>
+        <w:t xml:space="preserve">Appoggiatura is a non-harmonic tone, which always happens on a stronger beat (usually first beat of harmony) than beat of its </w:t>
+      </w:r>
+      <w:commentRangeStart w:id="67"/>
+      <w:r>
+        <w:t xml:space="preserve">resolution </w:t>
+      </w:r>
+      <w:commentRangeEnd w:id="67"/>
+      <w:r>
+        <w:rPr>
+          <w:rStyle w:val="CommentReference"/>
+        </w:rPr>
+        <w:commentReference w:id="67"/>
+      </w:r>
+      <w:r>
+        <w:t>note.</w:t>
       </w:r>
     </w:p>
     <w:p>
@@ -10653,24 +11082,31 @@
           <w:lang w:val="en-US"/>
         </w:rPr>
       </w:pPr>
-      <w:bookmarkStart w:id="66" w:name="_Toc36680115"/>
+      <w:bookmarkStart w:id="68" w:name="_Toc37025480"/>
       <w:r>
         <w:rPr>
           <w:lang w:val="en-US"/>
         </w:rPr>
         <w:t>Anticipation</w:t>
       </w:r>
-      <w:bookmarkEnd w:id="66"/>
+      <w:bookmarkEnd w:id="68"/>
     </w:p>
     <w:p>
       <w:r>
         <w:tab/>
-        <w:t>Anticipation is a non-harmonic tone at the end of current chord, which is repeated in the same voice with the start of the next chord (anticipation resolution). Anticipation can be approached by leap, while still staying non-harmonic. Anticipation should not be longer than note before anticipation. Anticipation is allowed only before tonic chord in cadence (at the end of final or non-final phrase).</w:t>
+        <w:t xml:space="preserve">Anticipation is a non-harmonic tone at the end of current chord, which is repeated in the same voice with the start of the next chord (anticipation resolution). Anticipation can be approached by leap, </w:t>
+      </w:r>
+      <w:r>
+        <w:lastRenderedPageBreak/>
+        <w:t>while still staying non-harmonic. Anticipation should not be longer than note before anticipation. Anticipation is allowed only before tonic chord in cadence (at the end of final or non-final phrase).</w:t>
       </w:r>
     </w:p>
     <w:p>
       <w:pPr>
         <w:ind w:firstLine="720"/>
+        <w:rPr>
+          <w:lang w:val="ru-RU"/>
+        </w:rPr>
       </w:pPr>
       <w:r>
         <w:rPr>
@@ -10746,7 +11182,128 @@
         <w:t>.</w:t>
       </w:r>
     </w:p>
-    <w:p/>
+    <w:p>
+      <w:pPr>
+        <w:pStyle w:val="Heading2"/>
+      </w:pPr>
+      <w:bookmarkStart w:id="69" w:name="_Toc37025481"/>
+      <w:r>
+        <w:t>Modulation</w:t>
+      </w:r>
+      <w:bookmarkEnd w:id="69"/>
+    </w:p>
+    <w:p>
+      <w:r>
+        <w:tab/>
+        <w:t>Modulation is</w:t>
+      </w:r>
+      <w:r>
+        <w:t xml:space="preserve"> the</w:t>
+      </w:r>
+      <w:r>
+        <w:t xml:space="preserve"> changing of the key.</w:t>
+      </w:r>
+    </w:p>
+    <w:p>
+      <w:r>
+        <w:tab/>
+      </w:r>
+      <w:r>
+        <w:rPr>
+          <w:u w:val="thick" w:color="00B050"/>
+        </w:rPr>
+        <w:t xml:space="preserve">Often modulation is started with </w:t>
+      </w:r>
+      <w:r>
+        <w:rPr>
+          <w:u w:val="thick" w:color="00B050"/>
+        </w:rPr>
+        <w:t>one or multiple</w:t>
+      </w:r>
+      <w:r>
+        <w:rPr>
+          <w:u w:val="thick" w:color="00B050"/>
+        </w:rPr>
+        <w:t xml:space="preserve"> common chord</w:t>
+      </w:r>
+      <w:r>
+        <w:rPr>
+          <w:u w:val="thick" w:color="00B050"/>
+        </w:rPr>
+        <w:t>s</w:t>
+      </w:r>
+      <w:r>
+        <w:rPr>
+          <w:u w:val="thick" w:color="00B050"/>
+        </w:rPr>
+        <w:t xml:space="preserve"> to both keys (pivot </w:t>
+      </w:r>
+      <w:r>
+        <w:rPr>
+          <w:u w:val="thick" w:color="00B050"/>
+        </w:rPr>
+        <w:t>chords</w:t>
+      </w:r>
+      <w:r>
+        <w:rPr>
+          <w:u w:val="thick" w:color="00B050"/>
+        </w:rPr>
+        <w:t>), but this is not necessary</w:t>
+      </w:r>
+      <w:r>
+        <w:t>.</w:t>
+      </w:r>
+      <w:r>
+        <w:t xml:space="preserve"> </w:t>
+      </w:r>
+      <w:commentRangeStart w:id="70"/>
+      <w:r>
+        <w:rPr>
+          <w:u w:val="thick" w:color="00B050"/>
+        </w:rPr>
+        <w:t xml:space="preserve">Usually </w:t>
+      </w:r>
+      <w:r>
+        <w:rPr>
+          <w:u w:val="thick" w:color="00B050"/>
+        </w:rPr>
+        <w:t>first</w:t>
+      </w:r>
+      <w:r>
+        <w:rPr>
+          <w:u w:val="thick" w:color="00B050"/>
+        </w:rPr>
+        <w:t xml:space="preserve"> </w:t>
+      </w:r>
+      <w:r>
+        <w:rPr>
+          <w:u w:val="thick" w:color="00B050"/>
+        </w:rPr>
+        <w:t xml:space="preserve">pivot </w:t>
+      </w:r>
+      <w:r>
+        <w:rPr>
+          <w:u w:val="thick" w:color="00B050"/>
+        </w:rPr>
+        <w:t>chord</w:t>
+      </w:r>
+      <w:r>
+        <w:rPr>
+          <w:u w:val="thick" w:color="00B050"/>
+        </w:rPr>
+        <w:t xml:space="preserve"> is not the V of the second key</w:t>
+      </w:r>
+      <w:commentRangeEnd w:id="70"/>
+      <w:r>
+        <w:rPr>
+          <w:rStyle w:val="CommentReference"/>
+        </w:rPr>
+        <w:commentReference w:id="70"/>
+      </w:r>
+      <w:r>
+        <w:t>.</w:t>
+      </w:r>
+    </w:p>
     <w:sectPr>
       <w:headerReference w:type="default" r:id="rId16"/>
       <w:footerReference w:type="default" r:id="rId17"/>
@@ -10922,7 +11479,23 @@
           <w:color w:val="FF0000"/>
           <w:lang w:val="ru-RU"/>
         </w:rPr>
-        <w:t>То есть разрешается одну фразу иметь синкопированную а другие несинкопированные например в одном упражнении?</w:t>
+        <w:t xml:space="preserve">То есть разрешается одну фразу иметь </w:t>
+      </w:r>
+      <w:proofErr w:type="gramStart"/>
+      <w:r>
+        <w:rPr>
+          <w:color w:val="FF0000"/>
+          <w:lang w:val="ru-RU"/>
+        </w:rPr>
+        <w:t>синкопированную</w:t>
+      </w:r>
+      <w:proofErr w:type="gramEnd"/>
+      <w:r>
+        <w:rPr>
+          <w:color w:val="FF0000"/>
+          <w:lang w:val="ru-RU"/>
+        </w:rPr>
+        <w:t xml:space="preserve"> а другие несинкопированные например в одном упражнении?</w:t>
       </w:r>
     </w:p>
   </w:comment>
@@ -11183,13 +11756,29 @@
           <w:color w:val="FF0000"/>
           <w:lang w:val="ru-RU"/>
         </w:rPr>
-        <w:t xml:space="preserve">Добавляя любую ноту к этому аккорду мы сразу делаем его разрешенным? </w:t>
-      </w:r>
+        <w:t xml:space="preserve">Добавляя любую ноту </w:t>
+      </w:r>
+      <w:proofErr w:type="gramStart"/>
       <w:r>
         <w:rPr>
           <w:color w:val="FF0000"/>
           <w:lang w:val="ru-RU"/>
         </w:rPr>
+        <w:t>к этому аккорду</w:t>
+      </w:r>
+      <w:proofErr w:type="gramEnd"/>
+      <w:r>
+        <w:rPr>
+          <w:color w:val="FF0000"/>
+          <w:lang w:val="ru-RU"/>
+        </w:rPr>
+        <w:t xml:space="preserve"> мы сразу делаем его разрешенным? </w:t>
+      </w:r>
+      <w:r>
+        <w:rPr>
+          <w:color w:val="FF0000"/>
+          <w:lang w:val="ru-RU"/>
+        </w:rPr>
         <w:t>Не только с</w:t>
       </w:r>
       <w:r>
@@ -11229,7 +11818,44 @@
       </w:r>
     </w:p>
   </w:comment>
-  <w:comment w:id="29" w:author="Rualark" w:date="2019-12-23T22:55:00Z" w:initials="R">
+  <w:comment w:id="26" w:author="Rualark Rualark" w:date="2020-04-11T00:28:00Z" w:initials="RR">
+    <w:p>
+      <w:pPr>
+        <w:pStyle w:val="CommentText"/>
+        <w:rPr>
+          <w:lang w:val="ru-RU"/>
+        </w:rPr>
+      </w:pPr>
+      <w:r>
+        <w:rPr>
+          <w:rStyle w:val="CommentReference"/>
+        </w:rPr>
+        <w:annotationRef/>
+      </w:r>
+      <w:r>
+        <w:rPr>
+          <w:lang w:val="ru-RU"/>
+        </w:rPr>
+        <w:t xml:space="preserve">Но тем не менее внутри </w:t>
+      </w:r>
+      <w:r>
+        <w:t>I</w:t>
+      </w:r>
+      <w:r>
+        <w:rPr>
+          <w:lang w:val="ru-RU"/>
+        </w:rPr>
+        <w:t xml:space="preserve">64 </w:t>
+      </w:r>
+      <w:r>
+        <w:rPr>
+          <w:lang w:val="ru-RU"/>
+        </w:rPr>
+        <w:t>мы разрешаем камбиату, проходящие, вспомогательные ноты?</w:t>
+      </w:r>
+    </w:p>
+  </w:comment>
+  <w:comment w:id="30" w:author="Rualark" w:date="2019-12-23T22:55:00Z" w:initials="R">
     <w:p>
       <w:pPr>
         <w:pStyle w:val="CommentText"/>
@@ -11281,7 +11907,7 @@
       </w:r>
     </w:p>
   </w:comment>
-  <w:comment w:id="30" w:author="Rualark" w:date="2019-12-23T23:01:00Z" w:initials="R">
+  <w:comment w:id="31" w:author="Rualark" w:date="2019-12-23T23:01:00Z" w:initials="R">
     <w:p>
       <w:pPr>
         <w:pStyle w:val="CommentText"/>
@@ -11305,7 +11931,7 @@
       </w:r>
     </w:p>
   </w:comment>
-  <w:comment w:id="33" w:author="Rualark" w:date="2019-12-23T22:21:00Z" w:initials="R">
+  <w:comment w:id="34" w:author="Rualark" w:date="2019-12-23T22:21:00Z" w:initials="R">
     <w:p>
       <w:pPr>
         <w:pStyle w:val="CommentText"/>
@@ -11328,7 +11954,7 @@
       </w:r>
     </w:p>
   </w:comment>
-  <w:comment w:id="34" w:author="Rualark" w:date="2019-12-23T22:31:00Z" w:initials="R">
+  <w:comment w:id="35" w:author="Rualark" w:date="2019-12-23T22:31:00Z" w:initials="R">
     <w:p>
       <w:pPr>
         <w:pStyle w:val="CommentText"/>
@@ -11348,37 +11974,6 @@
           <w:lang w:val="ru-RU"/>
         </w:rPr>
         <w:t>Можно таким образом ввести седьмую ступень, идя поступенно от тоники вниз? Можно так превратить секстаккорд в септаккорд?</w:t>
-      </w:r>
-    </w:p>
-  </w:comment>
-  <w:comment w:id="38" w:author="Rualark Rualark" w:date="2020-03-31T02:13:00Z" w:initials="RR">
-    <w:p>
-      <w:pPr>
-        <w:pStyle w:val="CommentText"/>
-        <w:rPr>
-          <w:lang w:val="ru-RU"/>
-        </w:rPr>
-      </w:pPr>
-      <w:r>
-        <w:rPr>
-          <w:rStyle w:val="CommentReference"/>
-        </w:rPr>
-        <w:annotationRef/>
-      </w:r>
-      <w:r>
-        <w:rPr>
-          <w:lang w:val="ru-RU"/>
-        </w:rPr>
-        <w:t xml:space="preserve">Как назвать эти аккордовые звуки? </w:t>
-      </w:r>
-      <w:r>
-        <w:t>Unstable</w:t>
-      </w:r>
-      <w:r>
-        <w:rPr>
-          <w:lang w:val="ru-RU"/>
-        </w:rPr>
-        <w:t>?</w:t>
       </w:r>
     </w:p>
   </w:comment>
@@ -11400,7 +11995,52 @@
         <w:rPr>
           <w:lang w:val="ru-RU"/>
         </w:rPr>
-        <w:t>А что если следующий аккордовый звук принадлежит неустойчивому множеству (</w:t>
+        <w:t xml:space="preserve">Как назвать эти аккордовые звуки? </w:t>
+      </w:r>
+      <w:r>
+        <w:t>Unstable</w:t>
+      </w:r>
+      <w:r>
+        <w:rPr>
+          <w:lang w:val="ru-RU"/>
+        </w:rPr>
+        <w:t>?</w:t>
+      </w:r>
+    </w:p>
+  </w:comment>
+  <w:comment w:id="40" w:author="Rualark Rualark" w:date="2020-03-31T02:13:00Z" w:initials="RR">
+    <w:p>
+      <w:pPr>
+        <w:pStyle w:val="CommentText"/>
+        <w:rPr>
+          <w:lang w:val="ru-RU"/>
+        </w:rPr>
+      </w:pPr>
+      <w:r>
+        <w:rPr>
+          <w:rStyle w:val="CommentReference"/>
+        </w:rPr>
+        <w:annotationRef/>
+      </w:r>
+      <w:r>
+        <w:rPr>
+          <w:lang w:val="ru-RU"/>
+        </w:rPr>
+        <w:t xml:space="preserve">А </w:t>
+      </w:r>
+      <w:proofErr w:type="gramStart"/>
+      <w:r>
+        <w:rPr>
+          <w:lang w:val="ru-RU"/>
+        </w:rPr>
+        <w:t>что</w:t>
+      </w:r>
+      <w:proofErr w:type="gramEnd"/>
+      <w:r>
+        <w:rPr>
+          <w:lang w:val="ru-RU"/>
+        </w:rPr>
+        <w:t xml:space="preserve"> если следующий аккордовый звук принадлежит неустойчивому множеству (</w:t>
       </w:r>
       <w:r>
         <w:t>LT</w:t>
@@ -11447,9 +12087,52 @@
         </w:rPr>
         <w:t>5)</w:t>
       </w:r>
+      <w:r>
+        <w:rPr>
+          <w:lang w:val="ru-RU"/>
+        </w:rPr>
+        <w:t>?</w:t>
+      </w:r>
+    </w:p>
+    <w:p>
+      <w:pPr>
+        <w:pStyle w:val="CommentText"/>
+        <w:rPr>
+          <w:lang w:val="ru-RU"/>
+        </w:rPr>
+      </w:pPr>
+    </w:p>
+    <w:p>
+      <w:pPr>
+        <w:pStyle w:val="CommentText"/>
+        <w:rPr>
+          <w:lang w:val="ru-RU"/>
+        </w:rPr>
+      </w:pPr>
+      <w:r>
+        <w:rPr>
+          <w:lang w:val="ru-RU"/>
+        </w:rPr>
+        <w:t>Надеюсь, если мы перешли в аккордовый звук, мы можем забыть об этой септиме/вводном тоне и др. и не должны его разрешать?</w:t>
+      </w:r>
+      <w:r>
+        <w:rPr>
+          <w:lang w:val="ru-RU"/>
+        </w:rPr>
+        <w:t xml:space="preserve"> </w:t>
+      </w:r>
+      <w:r>
+        <w:rPr>
+          <w:b/>
+          <w:bCs/>
+          <w:color w:val="5B9BD5" w:themeColor="accent1"/>
+          <w:lang w:val="ru-RU"/>
+        </w:rPr>
+        <w:t>Да.</w:t>
+      </w:r>
     </w:p>
   </w:comment>
-  <w:comment w:id="44" w:author="Rualark Rualark" w:date="2020-03-31T22:18:00Z" w:initials="RR">
+  <w:comment w:id="45" w:author="Rualark Rualark" w:date="2020-03-31T22:18:00Z" w:initials="RR">
     <w:p>
       <w:pPr>
         <w:pStyle w:val="CommentText"/>
@@ -11478,7 +12161,7 @@
       </w:r>
     </w:p>
   </w:comment>
-  <w:comment w:id="47" w:author="Rualark Rualark" w:date="2020-03-31T22:25:00Z" w:initials="RR">
+  <w:comment w:id="48" w:author="Rualark Rualark" w:date="2020-03-31T22:25:00Z" w:initials="RR">
     <w:p>
       <w:pPr>
         <w:pStyle w:val="CommentText"/>
@@ -11501,7 +12184,7 @@
       </w:r>
     </w:p>
   </w:comment>
-  <w:comment w:id="48" w:author="Rualark" w:date="2020-02-18T23:35:00Z" w:initials="R">
+  <w:comment w:id="49" w:author="Rualark" w:date="2020-02-18T23:35:00Z" w:initials="R">
     <w:p>
       <w:pPr>
         <w:pStyle w:val="CommentText"/>
@@ -11525,7 +12208,7 @@
       </w:r>
     </w:p>
   </w:comment>
-  <w:comment w:id="50" w:author="Rualark" w:date="2019-12-24T23:06:00Z" w:initials="R">
+  <w:comment w:id="51" w:author="Rualark" w:date="2019-12-24T23:06:00Z" w:initials="R">
     <w:p>
       <w:pPr>
         <w:pStyle w:val="CommentText"/>
@@ -11561,7 +12244,7 @@
       </w:r>
     </w:p>
   </w:comment>
-  <w:comment w:id="51" w:author="Rualark" w:date="2019-12-23T00:58:00Z" w:initials="R">
+  <w:comment w:id="52" w:author="Rualark" w:date="2019-12-23T00:58:00Z" w:initials="R">
     <w:p>
       <w:pPr>
         <w:pStyle w:val="CommentText"/>
@@ -11617,7 +12300,7 @@
       </w:r>
     </w:p>
   </w:comment>
-  <w:comment w:id="52" w:author="Rualark" w:date="2019-12-23T00:59:00Z" w:initials="R">
+  <w:comment w:id="53" w:author="Rualark" w:date="2019-12-23T00:59:00Z" w:initials="R">
     <w:p>
       <w:pPr>
         <w:pStyle w:val="CommentText"/>
@@ -11646,7 +12329,7 @@
       </w:r>
     </w:p>
   </w:comment>
-  <w:comment w:id="53" w:author="Rualark" w:date="2019-12-23T01:00:00Z" w:initials="R">
+  <w:comment w:id="54" w:author="Rualark" w:date="2019-12-23T01:00:00Z" w:initials="R">
     <w:p>
       <w:pPr>
         <w:pStyle w:val="CommentText"/>
@@ -11676,7 +12359,7 @@
       </w:r>
     </w:p>
   </w:comment>
-  <w:comment w:id="54" w:author="Rualark" w:date="2019-12-23T01:07:00Z" w:initials="R">
+  <w:comment w:id="55" w:author="Rualark" w:date="2019-12-23T01:07:00Z" w:initials="R">
     <w:p>
       <w:pPr>
         <w:pStyle w:val="CommentText"/>
@@ -11720,7 +12403,7 @@
       </w:r>
     </w:p>
   </w:comment>
-  <w:comment w:id="61" w:author="Rualark" w:date="2020-02-18T20:54:00Z" w:initials="R">
+  <w:comment w:id="62" w:author="Rualark" w:date="2020-02-18T20:54:00Z" w:initials="R">
     <w:p>
       <w:pPr>
         <w:pStyle w:val="CommentText"/>
@@ -11741,6 +12424,79 @@
           <w:lang w:val="ru-RU"/>
         </w:rPr>
         <w:t>Почему?</w:t>
+      </w:r>
+    </w:p>
+  </w:comment>
+  <w:comment w:id="67" w:author="Rualark Rualark" w:date="2020-04-05T15:27:00Z" w:initials="RR">
+    <w:p>
+      <w:pPr>
+        <w:pStyle w:val="CommentText"/>
+        <w:rPr>
+          <w:lang w:val="ru-RU"/>
+        </w:rPr>
+      </w:pPr>
+      <w:r>
+        <w:rPr>
+          <w:rStyle w:val="CommentReference"/>
+        </w:rPr>
+        <w:annotationRef/>
+      </w:r>
+      <w:r>
+        <w:rPr>
+          <w:lang w:val="ru-RU"/>
+        </w:rPr>
+        <w:t xml:space="preserve">Есть вариант </w:t>
+      </w:r>
+      <w:r>
+        <w:t>PDD</w:t>
+      </w:r>
+      <w:r>
+        <w:rPr>
+          <w:lang w:val="ru-RU"/>
+        </w:rPr>
+        <w:t xml:space="preserve">, </w:t>
+      </w:r>
+      <w:proofErr w:type="gramStart"/>
+      <w:r>
+        <w:rPr>
+          <w:lang w:val="ru-RU"/>
+        </w:rPr>
+        <w:t>он конечно</w:t>
+      </w:r>
+      <w:proofErr w:type="gramEnd"/>
+      <w:r>
+        <w:rPr>
+          <w:lang w:val="ru-RU"/>
+        </w:rPr>
+        <w:t xml:space="preserve"> разрешен. А какие другие варианты подготовки/разрешения апподжиатуры допустим?</w:t>
+      </w:r>
+    </w:p>
+  </w:comment>
+  <w:comment w:id="70" w:author="Rualark Rualark" w:date="2020-04-05T14:29:00Z" w:initials="RR">
+    <w:p>
+      <w:pPr>
+        <w:pStyle w:val="CommentText"/>
+        <w:rPr>
+          <w:lang w:val="ru-RU"/>
+        </w:rPr>
+      </w:pPr>
+      <w:r>
+        <w:rPr>
+          <w:rStyle w:val="CommentReference"/>
+        </w:rPr>
+        <w:annotationRef/>
+      </w:r>
+      <w:r>
+        <w:rPr>
+          <w:lang w:val="ru-RU"/>
+        </w:rPr>
+        <w:t>Почему?</w:t>
+      </w:r>
+      <w:r>
+        <w:rPr>
+          <w:lang w:val="ru-RU"/>
+        </w:rPr>
+        <w:t xml:space="preserve"> Нужна такая рекомендация?</w:t>
       </w:r>
     </w:p>
   </w:comment>
@@ -11755,6 +12511,7 @@
   <w15:commentEx w15:paraId="10CFD50C" w15:done="0"/>
   <w15:commentEx w15:paraId="77559FE0" w15:done="0"/>
   <w15:commentEx w15:paraId="2CBE441D" w15:done="0"/>
+  <w15:commentEx w15:paraId="0D124351" w15:done="0"/>
   <w15:commentEx w15:paraId="7B4BF327" w15:done="0"/>
   <w15:commentEx w15:paraId="37CE863D" w15:done="0"/>
   <w15:commentEx w15:paraId="76606A1A" w15:done="0"/>
@@ -11770,6 +12527,8 @@
   <w15:commentEx w15:paraId="03316B75" w15:done="0"/>
   <w15:commentEx w15:paraId="19F41656" w15:done="0"/>
   <w15:commentEx w15:paraId="28CEF3E2" w15:done="0"/>
+  <w15:commentEx w15:paraId="3CF7E588" w15:done="0"/>
+  <w15:commentEx w15:paraId="0E9E053E" w15:done="0"/>
 </w15:commentsEx>
 </file>
 
@@ -11781,6 +12540,7 @@
   <w16cid:commentId w16cid:paraId="10CFD50C" w16cid:durableId="21AE790A"/>
   <w16cid:commentId w16cid:paraId="77559FE0" w16cid:durableId="21F67F8E"/>
   <w16cid:commentId w16cid:paraId="2CBE441D" w16cid:durableId="21AD3C61"/>
+  <w16cid:commentId w16cid:paraId="0D124351" w16cid:durableId="223B8DC0"/>
   <w16cid:commentId w16cid:paraId="7B4BF327" w16cid:durableId="21ABC45F"/>
   <w16cid:commentId w16cid:paraId="37CE863D" w16cid:durableId="21ABC5DE"/>
   <w16cid:commentId w16cid:paraId="76606A1A" w16cid:durableId="21ABBC77"/>
@@ -11796,6 +12556,8 @@
   <w16cid:commentId w16cid:paraId="03316B75" w16cid:durableId="21AA901D"/>
   <w16cid:commentId w16cid:paraId="19F41656" w16cid:durableId="21AA91C7"/>
   <w16cid:commentId w16cid:paraId="28CEF3E2" w16cid:durableId="21F6CD80"/>
+  <w16cid:commentId w16cid:paraId="3CF7E588" w16cid:durableId="22347753"/>
+  <w16cid:commentId w16cid:paraId="0E9E053E" w16cid:durableId="223469B0"/>
 </w16cid:commentsIds>
 </file>
 
@@ -12196,6 +12958,22 @@
       </w:r>
       <w:r>
         <w:t>.</w:t>
+      </w:r>
+    </w:p>
+  </w:footnote>
+  <w:footnote w:id="13">
+    <w:p>
+      <w:pPr>
+        <w:pStyle w:val="FootnoteText"/>
+      </w:pPr>
+      <w:r>
+        <w:rPr>
+          <w:rStyle w:val="FootnoteReference"/>
+        </w:rPr>
+        <w:footnoteRef/>
+      </w:r>
+      <w:r>
+        <w:t xml:space="preserve"> Leap to a chord tone that requires stepwise resolution cannot be considered an escape tone.</w:t>
       </w:r>
     </w:p>
   </w:footnote>
@@ -14386,7 +15164,7 @@
 </file>
 
 <file path=customXml/itemProps1.xml><?xml version="1.0" encoding="utf-8"?>
-<ds:datastoreItem xmlns:ds="http://schemas.openxmlformats.org/officeDocument/2006/customXml" ds:itemID="{925A593C-D844-4A30-A40C-802BFCBBEDC3}">
+<ds:datastoreItem xmlns:ds="http://schemas.openxmlformats.org/officeDocument/2006/customXml" ds:itemID="{722A281F-A279-4FC2-997E-979C5AB7B622}">
   <ds:schemaRefs>
     <ds:schemaRef ds:uri="http://schemas.openxmlformats.org/officeDocument/2006/bibliography"/>
   </ds:schemaRefs>

</xml_diff>

<commit_message>
Deploy new version to prod
</commit_message>
<xml_diff>
--- a/doc/Artinfuser Harmony rules.docx
+++ b/doc/Artinfuser Harmony rules.docx
@@ -3234,25 +3234,7 @@
           <w:iCs/>
           <w:lang w:val="ru-RU"/>
         </w:rPr>
-        <w:t xml:space="preserve">+ Первый и последний аккорды должны быть более пустыми в контрапункте, чтобы создать эффект начала и </w:t>
-      </w:r>
-      <w:proofErr w:type="gramStart"/>
-      <w:r>
-        <w:rPr>
-          <w:i/>
-          <w:iCs/>
-          <w:lang w:val="ru-RU"/>
-        </w:rPr>
-        <w:t>конца</w:t>
-      </w:r>
-      <w:proofErr w:type="gramEnd"/>
-      <w:r>
-        <w:rPr>
-          <w:i/>
-          <w:iCs/>
-          <w:lang w:val="ru-RU"/>
-        </w:rPr>
-        <w:t xml:space="preserve"> и устойчивости, а в гармонии они должны быть полными так же, как и остальные аккорды.</w:t>
+        <w:t>+ Первый и последний аккорды должны быть более пустыми в контрапункте, чтобы создать эффект начала и конца и устойчивости, а в гармонии они должны быть полными так же, как и остальные аккорды.</w:t>
       </w:r>
     </w:p>
     <w:p>
@@ -3409,25 +3391,23 @@
           <w:iCs/>
           <w:lang w:val="ru-RU"/>
         </w:rPr>
-        <w:t xml:space="preserve">- В гармонии стоит показывать желтым цветом в басу ошибки, связанные с мелодией, </w:t>
-      </w:r>
-      <w:proofErr w:type="gramStart"/>
+        <w:t xml:space="preserve">- В гармонии стоит показывать желтым цветом в басу ошибки, связанные с мелодией, те что были красные в контрапункте. </w:t>
+      </w:r>
       <w:r>
         <w:rPr>
           <w:i/>
           <w:iCs/>
           <w:lang w:val="ru-RU"/>
         </w:rPr>
-        <w:t>те</w:t>
-      </w:r>
-      <w:proofErr w:type="gramEnd"/>
+        <w:t>А те</w:t>
+      </w:r>
       <w:r>
         <w:rPr>
           <w:i/>
           <w:iCs/>
           <w:lang w:val="ru-RU"/>
         </w:rPr>
-        <w:t xml:space="preserve"> что были красные в контрапункте. </w:t>
+        <w:t>,</w:t>
       </w:r>
       <w:r>
         <w:rPr>
@@ -3435,7 +3415,7 @@
           <w:iCs/>
           <w:lang w:val="ru-RU"/>
         </w:rPr>
-        <w:t>А те</w:t>
+        <w:t xml:space="preserve"> что были желтым цветом в контрапункте - в гармонии не показывать вообще. </w:t>
       </w:r>
       <w:r>
         <w:rPr>
@@ -3443,7 +3423,7 @@
           <w:iCs/>
           <w:lang w:val="ru-RU"/>
         </w:rPr>
-        <w:t>,</w:t>
+        <w:t xml:space="preserve">В сопрано цвета менять не нужно - здесь анализ мелодии будет такой же как </w:t>
       </w:r>
       <w:r>
         <w:rPr>
@@ -3451,7 +3431,15 @@
           <w:iCs/>
           <w:lang w:val="ru-RU"/>
         </w:rPr>
-        <w:t xml:space="preserve"> что были желтым цветом в контрапункте - в гармонии не показывать вообще. </w:t>
+        <w:lastRenderedPageBreak/>
+        <w:t>в контрапункте. Например, много тоник и много повторов нот (</w:t>
+      </w:r>
+      <w:r>
+        <w:rPr>
+          <w:i/>
+          <w:iCs/>
+        </w:rPr>
+        <w:t>sp</w:t>
       </w:r>
       <w:r>
         <w:rPr>
@@ -3459,89 +3447,82 @@
           <w:iCs/>
           <w:lang w:val="ru-RU"/>
         </w:rPr>
-        <w:t xml:space="preserve">В сопрано цвета менять не нужно - здесь анализ мелодии будет такой же как </w:t>
-      </w:r>
-      <w:r>
+        <w:t>1) в сопрано и в басу показывать можно, а в средних голосах не нужно.</w:t>
+      </w:r>
+    </w:p>
+    <w:p>
+      <w:pPr>
         <w:rPr>
           <w:i/>
           <w:iCs/>
           <w:lang w:val="ru-RU"/>
         </w:rPr>
-        <w:lastRenderedPageBreak/>
-        <w:t>в контрапункте. Например, много тоник и много повторов нот (</w:t>
-      </w:r>
-      <w:r>
-        <w:rPr>
-          <w:i/>
-          <w:iCs/>
-        </w:rPr>
-        <w:t>sp</w:t>
-      </w:r>
+      </w:pPr>
       <w:r>
         <w:rPr>
           <w:i/>
           <w:iCs/>
           <w:lang w:val="ru-RU"/>
         </w:rPr>
-        <w:t>1) в сопрано и в басу показывать можно, а в средних голосах не нужно.</w:t>
-      </w:r>
-    </w:p>
-    <w:p>
-      <w:pPr>
+        <w:t>Некоторые мелодические правила все-таки нужно учитывать во всех голосах. Например, разрешение больших скачков, большое количество скачков подряд</w:t>
+      </w:r>
+      <w:r>
         <w:rPr>
           <w:i/>
           <w:iCs/>
           <w:lang w:val="ru-RU"/>
         </w:rPr>
-      </w:pPr>
+        <w:t xml:space="preserve"> (у баса возможно больше скачков чем в некрайних голосах)</w:t>
+      </w:r>
       <w:r>
         <w:rPr>
           <w:i/>
           <w:iCs/>
           <w:lang w:val="ru-RU"/>
         </w:rPr>
-        <w:t>Некоторые мелодические правила все-таки нужно учитывать во всех голосах. Например, разрешение больших скачков, большое количество скачков подряд</w:t>
-      </w:r>
-      <w:r>
+        <w:t>.</w:t>
+      </w:r>
+    </w:p>
+    <w:p>
+      <w:pPr>
         <w:rPr>
           <w:i/>
           <w:iCs/>
           <w:lang w:val="ru-RU"/>
         </w:rPr>
-        <w:t xml:space="preserve"> (у баса возможно больше скачков чем в некрайних голосах)</w:t>
-      </w:r>
+      </w:pPr>
       <w:r>
         <w:rPr>
           <w:i/>
           <w:iCs/>
           <w:lang w:val="ru-RU"/>
         </w:rPr>
-        <w:t>.</w:t>
-      </w:r>
-    </w:p>
-    <w:p>
-      <w:pPr>
+        <w:t>Если увеличенный интервал образуется от гармонической ноты к гармонической ноте</w:t>
+      </w:r>
+      <w:r>
         <w:rPr>
           <w:i/>
           <w:iCs/>
           <w:lang w:val="ru-RU"/>
         </w:rPr>
-      </w:pPr>
-      <w:r>
+        <w:t>, то это разрешено, а в других случаях желтым показываем.</w:t>
+      </w:r>
+    </w:p>
+    <w:p>
+      <w:pPr>
         <w:rPr>
           <w:i/>
           <w:iCs/>
           <w:lang w:val="ru-RU"/>
         </w:rPr>
-        <w:t>Если увеличенный интервал образуется от гармонической ноты к гармонической ноте</w:t>
-      </w:r>
+      </w:pPr>
       <w:r>
         <w:rPr>
           <w:i/>
           <w:iCs/>
           <w:lang w:val="ru-RU"/>
         </w:rPr>
-        <w:t>, то это разрешено, а в других случаях желтым показываем.</w:t>
+        <w:t>Правила по несоседним параллельным октавам оставляем как в контрапункте.</w:t>
       </w:r>
     </w:p>
     <w:p>
@@ -3558,44 +3539,21 @@
           <w:iCs/>
           <w:lang w:val="ru-RU"/>
         </w:rPr>
-        <w:t>Правила по несоседним параллельным октавам оставляем как в контрапункте.</w:t>
-      </w:r>
-    </w:p>
-    <w:p>
-      <w:pPr>
-        <w:rPr>
-          <w:i/>
-          <w:iCs/>
-          <w:lang w:val="ru-RU"/>
-        </w:rPr>
-      </w:pPr>
-      <w:r>
-        <w:rPr>
-          <w:i/>
-          <w:iCs/>
-          <w:lang w:val="ru-RU"/>
-        </w:rPr>
         <w:t>Движение должно быть преимущественно поступенным в альте и теноре, скачки должны отводиться. Скачки на каденцию (в конце фразы) не обязательно отводить.</w:t>
       </w:r>
     </w:p>
     <w:p>
       <w:pPr>
         <w:pStyle w:val="Heading1"/>
+      </w:pPr>
+      <w:bookmarkStart w:id="3" w:name="_Toc37025446"/>
+      <w:r>
         <w:rPr>
           <w:lang w:val="en-US"/>
         </w:rPr>
-      </w:pPr>
-      <w:bookmarkStart w:id="3" w:name="_Toc37025446"/>
-      <w:r>
-        <w:rPr>
-          <w:lang w:val="en-US"/>
-        </w:rPr>
         <w:t>Harmonic</w:t>
       </w:r>
       <w:r>
-        <w:rPr>
-          <w:lang w:val="en-US"/>
-        </w:rPr>
         <w:t xml:space="preserve"> </w:t>
       </w:r>
       <w:r>
@@ -5643,7 +5601,19 @@
         <w:rPr>
           <w:u w:val="thick" w:color="FFC000" w:themeColor="accent4"/>
         </w:rPr>
-        <w:t>Second inversion chord should not start on weak beat (but can start on strong or partially strong beat)</w:t>
+        <w:t xml:space="preserve">Second inversion </w:t>
+      </w:r>
+      <w:r>
+        <w:rPr>
+          <w:u w:val="thick" w:color="FFC000" w:themeColor="accent4"/>
+        </w:rPr>
+        <w:t>triad</w:t>
+      </w:r>
+      <w:r>
+        <w:rPr>
+          <w:u w:val="thick" w:color="FFC000" w:themeColor="accent4"/>
+        </w:rPr>
+        <w:t xml:space="preserve"> should not start on weak beat (but can start on strong or partially strong beat)</w:t>
       </w:r>
       <w:r>
         <w:t>.</w:t>
@@ -6838,14 +6808,12 @@
       <w:r>
         <w:t>Doubly augmented fourth</w:t>
       </w:r>
+      <w:r>
+        <w:t xml:space="preserve"> (enharmonic to German sixth)</w:t>
+      </w:r>
     </w:p>
     <w:p/>
     <w:p>
-      <w:pPr>
-        <w:rPr>
-          <w:lang w:val="ru-RU"/>
-        </w:rPr>
-      </w:pPr>
       <w:r>
         <w:tab/>
       </w:r>
@@ -7103,10 +7071,7 @@
               <w:t xml:space="preserve">D, </w:t>
             </w:r>
             <w:r>
-              <w:t>Eb</w:t>
-            </w:r>
-            <w:r>
-              <w:t xml:space="preserve"> (D#)</w:t>
+              <w:t>Eb (D#)</w:t>
             </w:r>
             <w:r>
               <w:t>, E</w:t>
@@ -7359,13 +7324,7 @@
           </w:tcPr>
           <w:p>
             <w:r>
-              <w:t>down</w:t>
-            </w:r>
-            <w:r>
-              <w:t xml:space="preserve"> stepwise, </w:t>
-            </w:r>
-            <w:r>
-              <w:t>as a usual 7th</w:t>
+              <w:t>down stepwise, as a usual 7th</w:t>
             </w:r>
           </w:p>
         </w:tc>
@@ -7482,10 +7441,7 @@
           </w:tcPr>
           <w:p>
             <w:r>
-              <w:t>down stepwise</w:t>
-            </w:r>
-            <w:r>
-              <w:t>, why?</w:t>
+              <w:t>down stepwise, why?</w:t>
             </w:r>
           </w:p>
         </w:tc>
@@ -7669,6 +7625,9 @@
             <w:r>
               <w:t>Leading tone</w:t>
             </w:r>
+            <w:r>
+              <w:t xml:space="preserve"> of tonic or secondary dominant or diminished chord</w:t>
+            </w:r>
           </w:p>
         </w:tc>
         <w:tc>
@@ -7723,7 +7682,7 @@
               <w:jc w:val="center"/>
             </w:pPr>
             <w:r>
-              <w:t>7th</w:t>
+              <w:t>9th</w:t>
             </w:r>
           </w:p>
         </w:tc>
@@ -7738,19 +7697,11 @@
                 <w:u w:val="thick" w:color="FF0000"/>
               </w:rPr>
             </w:pPr>
-            <w:commentRangeStart w:id="39"/>
             <w:r>
               <w:rPr>
                 <w:u w:val="thick" w:color="FF0000"/>
               </w:rPr>
-              <w:t>down stepwise</w:t>
-            </w:r>
-            <w:commentRangeEnd w:id="39"/>
-            <w:r>
-              <w:rPr>
-                <w:rStyle w:val="CommentReference"/>
-              </w:rPr>
-              <w:commentReference w:id="39"/>
+              <w:t>stepwise</w:t>
             </w:r>
           </w:p>
         </w:tc>
@@ -7787,7 +7738,7 @@
               <w:jc w:val="center"/>
             </w:pPr>
             <w:r>
-              <w:t>9th</w:t>
+              <w:t>7th</w:t>
             </w:r>
           </w:p>
         </w:tc>
@@ -7806,7 +7757,7 @@
               <w:rPr>
                 <w:u w:val="thick" w:color="FF0000"/>
               </w:rPr>
-              <w:t>down stepwise</w:t>
+              <w:t>to 3rd or 7th of the next chord</w:t>
             </w:r>
           </w:p>
         </w:tc>
@@ -7920,15 +7871,62 @@
             <w:pPr>
               <w:jc w:val="center"/>
               <w:rPr>
+                <w:u w:val="thick" w:color="FF0000"/>
+              </w:rPr>
+            </w:pPr>
+            <w:r>
+              <w:rPr>
                 <w:u w:val="thick" w:color="FFC000" w:themeColor="accent4"/>
               </w:rPr>
+              <w:t>down stepwise</w:t>
+            </w:r>
+          </w:p>
+        </w:tc>
+        <w:tc>
+          <w:tcPr>
+            <w:tcW w:w="1451" w:type="dxa"/>
+          </w:tcPr>
+          <w:p>
+            <w:pPr>
+              <w:jc w:val="center"/>
+              <w:rPr>
+                <w:u w:val="thick" w:color="FFC000" w:themeColor="accent4"/>
+              </w:rPr>
             </w:pPr>
             <w:r>
               <w:rPr>
                 <w:u w:val="thick" w:color="FFC000" w:themeColor="accent4"/>
               </w:rPr>
-              <w:t>down stepwise</w:t>
-            </w:r>
+              <w:t>No</w:t>
+            </w:r>
+          </w:p>
+        </w:tc>
+      </w:tr>
+      <w:tr>
+        <w:trPr>
+          <w:jc w:val="center"/>
+        </w:trPr>
+        <w:tc>
+          <w:tcPr>
+            <w:tcW w:w="3261" w:type="dxa"/>
+          </w:tcPr>
+          <w:p>
+            <w:pPr>
+              <w:jc w:val="center"/>
+            </w:pPr>
+          </w:p>
+        </w:tc>
+        <w:tc>
+          <w:tcPr>
+            <w:tcW w:w="1668" w:type="dxa"/>
+          </w:tcPr>
+          <w:p>
+            <w:pPr>
+              <w:jc w:val="center"/>
+              <w:rPr>
+                <w:u w:val="thick" w:color="FFC000" w:themeColor="accent4"/>
+              </w:rPr>
+            </w:pPr>
           </w:p>
         </w:tc>
         <w:tc>
@@ -8091,7 +8089,7 @@
       <w:r>
         <w:t xml:space="preserve"> can stay on the same pitch if it </w:t>
       </w:r>
-      <w:commentRangeStart w:id="40"/>
+      <w:commentRangeStart w:id="39"/>
       <w:r>
         <w:t xml:space="preserve">becomes a </w:t>
       </w:r>
@@ -8101,12 +8099,12 @@
       <w:r>
         <w:t xml:space="preserve">chord tone </w:t>
       </w:r>
-      <w:commentRangeEnd w:id="40"/>
+      <w:commentRangeEnd w:id="39"/>
       <w:r>
         <w:rPr>
           <w:rStyle w:val="CommentReference"/>
         </w:rPr>
-        <w:commentReference w:id="40"/>
+        <w:commentReference w:id="39"/>
       </w:r>
       <w:r>
         <w:t>in the next chord.</w:t>
@@ -8122,6 +8120,7 @@
           <w:noProof/>
           <w:position w:val="-6"/>
         </w:rPr>
+        <w:lastRenderedPageBreak/>
         <w:drawing>
           <wp:inline distT="0" distB="0" distL="0" distR="0" wp14:anchorId="58B449EE" wp14:editId="1785143E">
             <wp:extent cx="739977" cy="187859"/>
@@ -8282,22 +8281,21 @@
           <w:lang w:val="en-US"/>
         </w:rPr>
       </w:pPr>
-      <w:bookmarkStart w:id="41" w:name="_Toc22511350"/>
-      <w:bookmarkStart w:id="42" w:name="_Toc37025467"/>
-      <w:bookmarkStart w:id="43" w:name="OLE_LINK86"/>
-      <w:bookmarkStart w:id="44" w:name="OLE_LINK87"/>
+      <w:bookmarkStart w:id="40" w:name="_Toc22511350"/>
+      <w:bookmarkStart w:id="41" w:name="_Toc37025467"/>
+      <w:bookmarkStart w:id="42" w:name="OLE_LINK86"/>
+      <w:bookmarkStart w:id="43" w:name="OLE_LINK87"/>
       <w:r>
         <w:rPr>
           <w:lang w:val="en-US"/>
         </w:rPr>
-        <w:lastRenderedPageBreak/>
         <w:t>Harmonic tritone</w:t>
       </w:r>
+      <w:bookmarkEnd w:id="40"/>
       <w:bookmarkEnd w:id="41"/>
-      <w:bookmarkEnd w:id="42"/>
-    </w:p>
+    </w:p>
+    <w:bookmarkEnd w:id="42"/>
     <w:bookmarkEnd w:id="43"/>
-    <w:bookmarkEnd w:id="44"/>
     <w:p>
       <w:pPr>
         <w:ind w:firstLine="720"/>
@@ -8763,16 +8761,16 @@
       <w:r>
         <w:t xml:space="preserve"> If next chord </w:t>
       </w:r>
-      <w:commentRangeStart w:id="45"/>
+      <w:commentRangeStart w:id="44"/>
       <w:r>
         <w:t xml:space="preserve">does not contain note </w:t>
       </w:r>
-      <w:commentRangeEnd w:id="45"/>
+      <w:commentRangeEnd w:id="44"/>
       <w:r>
         <w:rPr>
           <w:rStyle w:val="CommentReference"/>
         </w:rPr>
-        <w:commentReference w:id="45"/>
+        <w:commentReference w:id="44"/>
       </w:r>
       <w:r>
         <w:t>that resolve</w:t>
@@ -8813,14 +8811,14 @@
           <w:lang w:val="en-US"/>
         </w:rPr>
       </w:pPr>
-      <w:bookmarkStart w:id="46" w:name="_Toc37025468"/>
+      <w:bookmarkStart w:id="45" w:name="_Toc37025468"/>
       <w:r>
         <w:rPr>
           <w:lang w:val="en-US"/>
         </w:rPr>
         <w:t>Leading tone</w:t>
       </w:r>
-      <w:bookmarkEnd w:id="46"/>
+      <w:bookmarkEnd w:id="45"/>
     </w:p>
     <w:p>
       <w:pPr>
@@ -8870,14 +8868,14 @@
               </w:rPr>
               <w:t xml:space="preserve"> chord</w:t>
             </w:r>
-            <w:bookmarkStart w:id="47" w:name="_Ref532686665"/>
+            <w:bookmarkStart w:id="46" w:name="_Ref532686665"/>
             <w:r>
               <w:rPr>
                 <w:rStyle w:val="FootnoteReference"/>
               </w:rPr>
               <w:footnoteReference w:id="11"/>
             </w:r>
-            <w:bookmarkEnd w:id="47"/>
+            <w:bookmarkEnd w:id="46"/>
           </w:p>
         </w:tc>
         <w:tc>
@@ -9488,6 +9486,7 @@
           <w:b/>
           <w:u w:val="single"/>
         </w:rPr>
+        <w:lastRenderedPageBreak/>
         <w:t>LT</w:t>
       </w:r>
       <w:r>
@@ -9500,7 +9499,7 @@
       <w:r>
         <w:t xml:space="preserve"> – in this </w:t>
       </w:r>
-      <w:commentRangeStart w:id="48"/>
+      <w:commentRangeStart w:id="47"/>
       <w:r>
         <w:t xml:space="preserve">combination of chords, VII or VII# chord tone in the first chord is a leading tone and it </w:t>
       </w:r>
@@ -9510,12 +9509,12 @@
         </w:rPr>
         <w:t xml:space="preserve">has to resolve stepwise up to I chord tone of the second </w:t>
       </w:r>
-      <w:commentRangeEnd w:id="48"/>
+      <w:commentRangeEnd w:id="47"/>
       <w:r>
         <w:rPr>
           <w:rStyle w:val="CommentReference"/>
         </w:rPr>
-        <w:commentReference w:id="48"/>
+        <w:commentReference w:id="47"/>
       </w:r>
       <w:r>
         <w:rPr>
@@ -9578,20 +9577,19 @@
       <w:pPr>
         <w:ind w:firstLine="360"/>
       </w:pPr>
-      <w:commentRangeStart w:id="49"/>
+      <w:commentRangeStart w:id="48"/>
       <w:r>
         <w:rPr>
           <w:u w:val="thick" w:color="FFC000" w:themeColor="accent4"/>
         </w:rPr>
-        <w:lastRenderedPageBreak/>
         <w:t>VII note in major and VII# note in melodic minor cannot be non-chord tone if it is the last note in penultimate measure</w:t>
       </w:r>
-      <w:commentRangeEnd w:id="49"/>
+      <w:commentRangeEnd w:id="48"/>
       <w:r>
         <w:rPr>
           <w:rStyle w:val="CommentReference"/>
         </w:rPr>
-        <w:commentReference w:id="49"/>
+        <w:commentReference w:id="48"/>
       </w:r>
       <w:r>
         <w:t>.</w:t>
@@ -9670,14 +9668,14 @@
           <w:lang w:val="en-US"/>
         </w:rPr>
       </w:pPr>
-      <w:bookmarkStart w:id="50" w:name="_Toc37025469"/>
+      <w:bookmarkStart w:id="49" w:name="_Toc37025469"/>
       <w:r>
         <w:rPr>
           <w:lang w:val="en-US"/>
         </w:rPr>
         <w:t>Phrases</w:t>
       </w:r>
-      <w:bookmarkEnd w:id="50"/>
+      <w:bookmarkEnd w:id="49"/>
     </w:p>
     <w:p>
       <w:pPr>
@@ -9865,16 +9863,16 @@
       <w:r>
         <w:t>authentic half-cadence (</w:t>
       </w:r>
-      <w:commentRangeStart w:id="51"/>
+      <w:commentRangeStart w:id="50"/>
       <w:r>
         <w:t>V</w:t>
       </w:r>
-      <w:commentRangeEnd w:id="51"/>
+      <w:commentRangeEnd w:id="50"/>
       <w:r>
         <w:rPr>
           <w:rStyle w:val="CommentReference"/>
         </w:rPr>
-        <w:commentReference w:id="51"/>
+        <w:commentReference w:id="50"/>
       </w:r>
       <w:r>
         <w:t>)</w:t>
@@ -9891,16 +9889,16 @@
       <w:r>
         <w:t>plagal half-cadence (</w:t>
       </w:r>
-      <w:commentRangeStart w:id="52"/>
+      <w:commentRangeStart w:id="51"/>
       <w:r>
         <w:t>IV</w:t>
       </w:r>
-      <w:commentRangeEnd w:id="52"/>
+      <w:commentRangeEnd w:id="51"/>
       <w:r>
         <w:rPr>
           <w:rStyle w:val="CommentReference"/>
         </w:rPr>
-        <w:commentReference w:id="52"/>
+        <w:commentReference w:id="51"/>
       </w:r>
       <w:r>
         <w:t>)</w:t>
@@ -9917,16 +9915,16 @@
       <w:r>
         <w:t>deceptive (interrupted) cadence (V-</w:t>
       </w:r>
-      <w:commentRangeStart w:id="53"/>
+      <w:commentRangeStart w:id="52"/>
       <w:r>
         <w:t>VI</w:t>
       </w:r>
-      <w:commentRangeEnd w:id="53"/>
+      <w:commentRangeEnd w:id="52"/>
       <w:r>
         <w:rPr>
           <w:rStyle w:val="CommentReference"/>
         </w:rPr>
-        <w:commentReference w:id="53"/>
+        <w:commentReference w:id="52"/>
       </w:r>
       <w:r>
         <w:t>)</w:t>
@@ -9943,16 +9941,16 @@
       <w:r>
         <w:t>plagal cadence (IV-</w:t>
       </w:r>
-      <w:commentRangeStart w:id="54"/>
+      <w:commentRangeStart w:id="53"/>
       <w:r>
         <w:t>I</w:t>
       </w:r>
-      <w:commentRangeEnd w:id="54"/>
+      <w:commentRangeEnd w:id="53"/>
       <w:r>
         <w:rPr>
           <w:rStyle w:val="CommentReference"/>
         </w:rPr>
-        <w:commentReference w:id="54"/>
+        <w:commentReference w:id="53"/>
       </w:r>
       <w:r>
         <w:t>)</w:t>
@@ -10042,16 +10040,16 @@
       <w:r>
         <w:t>plagal (</w:t>
       </w:r>
-      <w:commentRangeStart w:id="55"/>
+      <w:commentRangeStart w:id="54"/>
       <w:r>
         <w:t>IV</w:t>
       </w:r>
-      <w:commentRangeEnd w:id="55"/>
+      <w:commentRangeEnd w:id="54"/>
       <w:r>
         <w:rPr>
           <w:rStyle w:val="CommentReference"/>
         </w:rPr>
-        <w:commentReference w:id="55"/>
+        <w:commentReference w:id="54"/>
       </w:r>
       <w:r>
         <w:t>-I)</w:t>
@@ -10061,14 +10059,14 @@
       <w:pPr>
         <w:pStyle w:val="Heading2"/>
       </w:pPr>
-      <w:bookmarkStart w:id="56" w:name="_Toc37025470"/>
+      <w:bookmarkStart w:id="55" w:name="_Toc37025470"/>
       <w:r>
         <w:t>C</w:t>
       </w:r>
       <w:r>
         <w:t>adence</w:t>
       </w:r>
-      <w:bookmarkEnd w:id="56"/>
+      <w:bookmarkEnd w:id="55"/>
     </w:p>
     <w:p>
       <w:r>
@@ -10491,6 +10489,7 @@
                 <w:b/>
                 <w:bCs/>
               </w:rPr>
+              <w:lastRenderedPageBreak/>
               <w:t>II65</w:t>
             </w:r>
           </w:p>
@@ -10560,14 +10559,14 @@
           <w:lang w:val="en-US"/>
         </w:rPr>
       </w:pPr>
-      <w:bookmarkStart w:id="57" w:name="_Toc37025471"/>
+      <w:bookmarkStart w:id="56" w:name="_Toc37025471"/>
       <w:r>
         <w:rPr>
           <w:lang w:val="en-US"/>
         </w:rPr>
         <w:t>Perfect authentic cadence</w:t>
       </w:r>
-      <w:bookmarkEnd w:id="57"/>
+      <w:bookmarkEnd w:id="56"/>
     </w:p>
     <w:p>
       <w:r>
@@ -10583,7 +10582,6 @@
         <w:rPr>
           <w:u w:val="thick" w:color="FFC000" w:themeColor="accent4"/>
         </w:rPr>
-        <w:lastRenderedPageBreak/>
         <w:t xml:space="preserve">PAC is </w:t>
       </w:r>
       <w:r>
@@ -10670,7 +10668,7 @@
           <w:lang w:val="en-US"/>
         </w:rPr>
       </w:pPr>
-      <w:bookmarkStart w:id="58" w:name="_Toc37025472"/>
+      <w:bookmarkStart w:id="57" w:name="_Toc37025472"/>
       <w:r>
         <w:rPr>
           <w:lang w:val="en-US"/>
@@ -10689,7 +10687,7 @@
         </w:rPr>
         <w:t xml:space="preserve"> authentic cadence</w:t>
       </w:r>
-      <w:bookmarkEnd w:id="58"/>
+      <w:bookmarkEnd w:id="57"/>
     </w:p>
     <w:p>
       <w:pPr>
@@ -10710,14 +10708,14 @@
           <w:lang w:val="en-US"/>
         </w:rPr>
       </w:pPr>
-      <w:bookmarkStart w:id="59" w:name="_Toc37025473"/>
+      <w:bookmarkStart w:id="58" w:name="_Toc37025473"/>
       <w:r>
         <w:rPr>
           <w:lang w:val="en-US"/>
         </w:rPr>
         <w:t>Half cadence</w:t>
       </w:r>
-      <w:bookmarkEnd w:id="59"/>
+      <w:bookmarkEnd w:id="58"/>
     </w:p>
     <w:p>
       <w:pPr>
@@ -10738,14 +10736,14 @@
           <w:lang w:val="en-US"/>
         </w:rPr>
       </w:pPr>
-      <w:bookmarkStart w:id="60" w:name="_Toc37025474"/>
+      <w:bookmarkStart w:id="59" w:name="_Toc37025474"/>
       <w:r>
         <w:rPr>
           <w:lang w:val="en-US"/>
         </w:rPr>
         <w:t>Plagal cadence</w:t>
       </w:r>
-      <w:bookmarkEnd w:id="60"/>
+      <w:bookmarkEnd w:id="59"/>
     </w:p>
     <w:p>
       <w:pPr>
@@ -10772,15 +10770,7 @@
         <w:t>R</w:t>
       </w:r>
       <w:r>
-        <w:t xml:space="preserve">esolution of II6 or II65 (seventh chord in first inversion) </w:t>
-      </w:r>
-      <w:proofErr w:type="gramStart"/>
-      <w:r>
-        <w:t>chord  to</w:t>
-      </w:r>
-      <w:proofErr w:type="gramEnd"/>
-      <w:r>
-        <w:t xml:space="preserve"> I chord (in root position) sounds like plagal cadence</w:t>
+        <w:t>esolution of II6 or II65 (seventh chord in first inversion) chord  to I chord (in root position) sounds like plagal cadence</w:t>
       </w:r>
       <w:r>
         <w:t xml:space="preserve">, but it is a plagal gesture and </w:t>
@@ -10818,14 +10808,14 @@
           <w:lang w:val="en-US"/>
         </w:rPr>
       </w:pPr>
-      <w:bookmarkStart w:id="61" w:name="_Toc37025475"/>
+      <w:bookmarkStart w:id="60" w:name="_Toc37025475"/>
       <w:r>
         <w:rPr>
           <w:lang w:val="en-US"/>
         </w:rPr>
         <w:t>Deceptive cadence</w:t>
       </w:r>
-      <w:bookmarkEnd w:id="61"/>
+      <w:bookmarkEnd w:id="60"/>
     </w:p>
     <w:p>
       <w:pPr>
@@ -10840,16 +10830,16 @@
       <w:r>
         <w:t xml:space="preserve">happens when V (in root positiont) or V7 (in root positiont) chord resolves to VI chord (in </w:t>
       </w:r>
-      <w:commentRangeStart w:id="62"/>
+      <w:commentRangeStart w:id="61"/>
       <w:r>
         <w:t>root position</w:t>
       </w:r>
-      <w:commentRangeEnd w:id="62"/>
+      <w:commentRangeEnd w:id="61"/>
       <w:r>
         <w:rPr>
           <w:rStyle w:val="CommentReference"/>
         </w:rPr>
-        <w:commentReference w:id="62"/>
+        <w:commentReference w:id="61"/>
       </w:r>
       <w:r>
         <w:t>).</w:t>
@@ -10884,7 +10874,7 @@
           <w:lang w:val="en-US"/>
         </w:rPr>
       </w:pPr>
-      <w:bookmarkStart w:id="63" w:name="_Toc37025476"/>
+      <w:bookmarkStart w:id="62" w:name="_Toc37025476"/>
       <w:r>
         <w:rPr>
           <w:lang w:val="en-US"/>
@@ -10897,7 +10887,7 @@
         </w:rPr>
         <w:t xml:space="preserve"> cadence</w:t>
       </w:r>
-      <w:bookmarkEnd w:id="63"/>
+      <w:bookmarkEnd w:id="62"/>
     </w:p>
     <w:p>
       <w:pPr>
@@ -10987,14 +10977,14 @@
           <w:lang w:val="en-US"/>
         </w:rPr>
       </w:pPr>
-      <w:bookmarkStart w:id="64" w:name="_Toc37025477"/>
+      <w:bookmarkStart w:id="63" w:name="_Toc37025477"/>
       <w:r>
         <w:rPr>
           <w:lang w:val="en-US"/>
         </w:rPr>
         <w:t>Non-harmonic tones</w:t>
       </w:r>
-      <w:bookmarkEnd w:id="64"/>
+      <w:bookmarkEnd w:id="63"/>
     </w:p>
     <w:p>
       <w:r>
@@ -11013,14 +11003,14 @@
           <w:lang w:val="en-US"/>
         </w:rPr>
       </w:pPr>
-      <w:bookmarkStart w:id="65" w:name="_Toc37025478"/>
+      <w:bookmarkStart w:id="64" w:name="_Toc37025478"/>
       <w:r>
         <w:rPr>
           <w:lang w:val="en-US"/>
         </w:rPr>
         <w:t>Escape notes</w:t>
       </w:r>
-      <w:bookmarkEnd w:id="65"/>
+      <w:bookmarkEnd w:id="64"/>
     </w:p>
     <w:p>
       <w:r>
@@ -11157,7 +11147,11 @@
         <w:t>, and</w:t>
       </w:r>
       <w:r>
-        <w:t xml:space="preserve"> removing it would result in </w:t>
+        <w:t xml:space="preserve"> removing it would </w:t>
+      </w:r>
+      <w:r>
+        <w:lastRenderedPageBreak/>
+        <w:t xml:space="preserve">result in </w:t>
       </w:r>
       <w:r>
         <w:t xml:space="preserve">stepwise motion between two harmonic </w:t>
@@ -11192,30 +11186,30 @@
           <w:lang w:val="en-US"/>
         </w:rPr>
       </w:pPr>
-      <w:bookmarkStart w:id="66" w:name="_Toc37025479"/>
+      <w:bookmarkStart w:id="65" w:name="_Toc37025479"/>
       <w:r>
         <w:rPr>
           <w:lang w:val="en-US"/>
         </w:rPr>
         <w:t>Appoggiatura</w:t>
       </w:r>
-      <w:bookmarkEnd w:id="66"/>
+      <w:bookmarkEnd w:id="65"/>
     </w:p>
     <w:p>
       <w:r>
         <w:tab/>
         <w:t xml:space="preserve">Appoggiatura is a non-harmonic tone, which always happens on a stronger beat (usually first beat of harmony) than beat of its </w:t>
       </w:r>
-      <w:commentRangeStart w:id="67"/>
+      <w:commentRangeStart w:id="66"/>
       <w:r>
         <w:t xml:space="preserve">resolution </w:t>
       </w:r>
-      <w:commentRangeEnd w:id="67"/>
+      <w:commentRangeEnd w:id="66"/>
       <w:r>
         <w:rPr>
           <w:rStyle w:val="CommentReference"/>
         </w:rPr>
-        <w:commentReference w:id="67"/>
+        <w:commentReference w:id="66"/>
       </w:r>
       <w:r>
         <w:t>note.</w:t>
@@ -11246,15 +11240,14 @@
           <w:lang w:val="en-US"/>
         </w:rPr>
       </w:pPr>
-      <w:bookmarkStart w:id="68" w:name="_Toc37025480"/>
+      <w:bookmarkStart w:id="67" w:name="_Toc37025480"/>
       <w:r>
         <w:rPr>
           <w:lang w:val="en-US"/>
         </w:rPr>
-        <w:lastRenderedPageBreak/>
         <w:t>Anticipation</w:t>
       </w:r>
-      <w:bookmarkEnd w:id="68"/>
+      <w:bookmarkEnd w:id="67"/>
     </w:p>
     <w:p>
       <w:r>
@@ -11347,14 +11340,14 @@
           <w:lang w:val="en-US"/>
         </w:rPr>
       </w:pPr>
-      <w:bookmarkStart w:id="69" w:name="_Toc37025481"/>
+      <w:bookmarkStart w:id="68" w:name="_Toc37025481"/>
       <w:r>
         <w:rPr>
           <w:lang w:val="en-US"/>
         </w:rPr>
         <w:t>Modulation</w:t>
       </w:r>
-      <w:bookmarkEnd w:id="69"/>
+      <w:bookmarkEnd w:id="68"/>
     </w:p>
     <w:p>
       <w:r>
@@ -11420,7 +11413,7 @@
       <w:r>
         <w:t xml:space="preserve"> </w:t>
       </w:r>
-      <w:commentRangeStart w:id="70"/>
+      <w:commentRangeStart w:id="69"/>
       <w:r>
         <w:rPr>
           <w:u w:val="thick" w:color="00B050"/>
@@ -11457,12 +11450,12 @@
         </w:rPr>
         <w:t xml:space="preserve"> is not the V of the second key</w:t>
       </w:r>
-      <w:commentRangeEnd w:id="70"/>
+      <w:commentRangeEnd w:id="69"/>
       <w:r>
         <w:rPr>
           <w:rStyle w:val="CommentReference"/>
         </w:rPr>
-        <w:commentReference w:id="70"/>
+        <w:commentReference w:id="69"/>
       </w:r>
       <w:r>
         <w:t>.</w:t>
@@ -11643,23 +11636,7 @@
           <w:color w:val="FF0000"/>
           <w:lang w:val="ru-RU"/>
         </w:rPr>
-        <w:t xml:space="preserve">То есть разрешается одну фразу иметь </w:t>
-      </w:r>
-      <w:proofErr w:type="gramStart"/>
-      <w:r>
-        <w:rPr>
-          <w:color w:val="FF0000"/>
-          <w:lang w:val="ru-RU"/>
-        </w:rPr>
-        <w:t>синкопированную</w:t>
-      </w:r>
-      <w:proofErr w:type="gramEnd"/>
-      <w:r>
-        <w:rPr>
-          <w:color w:val="FF0000"/>
-          <w:lang w:val="ru-RU"/>
-        </w:rPr>
-        <w:t xml:space="preserve"> а другие несинкопированные например в одном упражнении?</w:t>
+        <w:t>То есть разрешается одну фразу иметь синкопированную а другие несинкопированные например в одном упражнении?</w:t>
       </w:r>
     </w:p>
   </w:comment>
@@ -11920,23 +11897,7 @@
           <w:color w:val="FF0000"/>
           <w:lang w:val="ru-RU"/>
         </w:rPr>
-        <w:t xml:space="preserve">Добавляя любую ноту </w:t>
-      </w:r>
-      <w:proofErr w:type="gramStart"/>
-      <w:r>
-        <w:rPr>
-          <w:color w:val="FF0000"/>
-          <w:lang w:val="ru-RU"/>
-        </w:rPr>
-        <w:t>к этому аккорду</w:t>
-      </w:r>
-      <w:proofErr w:type="gramEnd"/>
-      <w:r>
-        <w:rPr>
-          <w:color w:val="FF0000"/>
-          <w:lang w:val="ru-RU"/>
-        </w:rPr>
-        <w:t xml:space="preserve"> мы сразу делаем его разрешенным? </w:t>
+        <w:t xml:space="preserve">Добавляя любую ноту к этому аккорду мы сразу делаем его разрешенным? </w:t>
       </w:r>
       <w:r>
         <w:rPr>
@@ -12172,13 +12133,11 @@
       </w:r>
     </w:p>
   </w:comment>
-  <w:comment w:id="39" w:author="Rualark Rualark" w:date="2020-04-19T19:07:00Z" w:initials="RR">
+  <w:comment w:id="39" w:author="Rualark Rualark" w:date="2020-03-31T02:13:00Z" w:initials="RR">
     <w:p>
       <w:pPr>
         <w:pStyle w:val="CommentText"/>
         <w:rPr>
-          <w:b/>
-          <w:bCs/>
           <w:lang w:val="ru-RU"/>
         </w:rPr>
       </w:pPr>
@@ -12187,6 +12146,91 @@
           <w:rStyle w:val="CommentReference"/>
         </w:rPr>
         <w:annotationRef/>
+      </w:r>
+      <w:r>
+        <w:rPr>
+          <w:lang w:val="ru-RU"/>
+        </w:rPr>
+        <w:t>А что если следующий аккордовый звук принадлежит неустойчивому множеству (</w:t>
+      </w:r>
+      <w:r>
+        <w:t>LT</w:t>
+      </w:r>
+      <w:r>
+        <w:rPr>
+          <w:lang w:val="ru-RU"/>
+        </w:rPr>
+        <w:t>, 7</w:t>
+      </w:r>
+      <w:r>
+        <w:t>th</w:t>
+      </w:r>
+      <w:r>
+        <w:rPr>
+          <w:lang w:val="ru-RU"/>
+        </w:rPr>
+        <w:t>, 9</w:t>
+      </w:r>
+      <w:r>
+        <w:t>th</w:t>
+      </w:r>
+      <w:r>
+        <w:rPr>
+          <w:lang w:val="ru-RU"/>
+        </w:rPr>
+        <w:t xml:space="preserve">, </w:t>
+      </w:r>
+      <w:r>
+        <w:t>dim</w:t>
+      </w:r>
+      <w:r>
+        <w:rPr>
+          <w:lang w:val="ru-RU"/>
+        </w:rPr>
+        <w:t xml:space="preserve">5, </w:t>
+      </w:r>
+      <w:r>
+        <w:t>aug</w:t>
+      </w:r>
+      <w:r>
+        <w:rPr>
+          <w:lang w:val="ru-RU"/>
+        </w:rPr>
+        <w:t>5)</w:t>
+      </w:r>
+      <w:r>
+        <w:rPr>
+          <w:lang w:val="ru-RU"/>
+        </w:rPr>
+        <w:t>?</w:t>
+      </w:r>
+    </w:p>
+    <w:p>
+      <w:pPr>
+        <w:pStyle w:val="CommentText"/>
+        <w:rPr>
+          <w:lang w:val="ru-RU"/>
+        </w:rPr>
+      </w:pPr>
+    </w:p>
+    <w:p>
+      <w:pPr>
+        <w:pStyle w:val="CommentText"/>
+        <w:rPr>
+          <w:lang w:val="ru-RU"/>
+        </w:rPr>
+      </w:pPr>
+      <w:r>
+        <w:rPr>
+          <w:lang w:val="ru-RU"/>
+        </w:rPr>
+        <w:t>Надеюсь, если мы перешли в аккордовый звук, мы можем забыть об этой септиме/вводном тоне и др. и не должны его разрешать?</w:t>
+      </w:r>
+      <w:r>
+        <w:rPr>
+          <w:lang w:val="ru-RU"/>
+        </w:rPr>
+        <w:t xml:space="preserve"> </w:t>
       </w:r>
       <w:r>
         <w:rPr>
@@ -12195,135 +12239,11 @@
           <w:color w:val="5B9BD5" w:themeColor="accent1"/>
           <w:lang w:val="ru-RU"/>
         </w:rPr>
-        <w:t>Нужно разрешать септиму в терцию или септиму следующего аккорда. Если терция или септима находится поступенно выше, то можно разрешать поступенно вверх.</w:t>
+        <w:t>Да.</w:t>
       </w:r>
     </w:p>
   </w:comment>
-  <w:comment w:id="40" w:author="Rualark Rualark" w:date="2020-03-31T02:13:00Z" w:initials="RR">
-    <w:p>
-      <w:pPr>
-        <w:pStyle w:val="CommentText"/>
-        <w:rPr>
-          <w:lang w:val="ru-RU"/>
-        </w:rPr>
-      </w:pPr>
-      <w:r>
-        <w:rPr>
-          <w:rStyle w:val="CommentReference"/>
-        </w:rPr>
-        <w:annotationRef/>
-      </w:r>
-      <w:r>
-        <w:rPr>
-          <w:lang w:val="ru-RU"/>
-        </w:rPr>
-        <w:t xml:space="preserve">А </w:t>
-      </w:r>
-      <w:proofErr w:type="gramStart"/>
-      <w:r>
-        <w:rPr>
-          <w:lang w:val="ru-RU"/>
-        </w:rPr>
-        <w:t>что</w:t>
-      </w:r>
-      <w:proofErr w:type="gramEnd"/>
-      <w:r>
-        <w:rPr>
-          <w:lang w:val="ru-RU"/>
-        </w:rPr>
-        <w:t xml:space="preserve"> если следующий аккордовый звук принадлежит неустойчивому множеству (</w:t>
-      </w:r>
-      <w:r>
-        <w:t>LT</w:t>
-      </w:r>
-      <w:r>
-        <w:rPr>
-          <w:lang w:val="ru-RU"/>
-        </w:rPr>
-        <w:t>, 7</w:t>
-      </w:r>
-      <w:r>
-        <w:t>th</w:t>
-      </w:r>
-      <w:r>
-        <w:rPr>
-          <w:lang w:val="ru-RU"/>
-        </w:rPr>
-        <w:t>, 9</w:t>
-      </w:r>
-      <w:r>
-        <w:t>th</w:t>
-      </w:r>
-      <w:r>
-        <w:rPr>
-          <w:lang w:val="ru-RU"/>
-        </w:rPr>
-        <w:t xml:space="preserve">, </w:t>
-      </w:r>
-      <w:r>
-        <w:t>dim</w:t>
-      </w:r>
-      <w:r>
-        <w:rPr>
-          <w:lang w:val="ru-RU"/>
-        </w:rPr>
-        <w:t xml:space="preserve">5, </w:t>
-      </w:r>
-      <w:r>
-        <w:t>aug</w:t>
-      </w:r>
-      <w:r>
-        <w:rPr>
-          <w:lang w:val="ru-RU"/>
-        </w:rPr>
-        <w:t>5)</w:t>
-      </w:r>
-      <w:r>
-        <w:rPr>
-          <w:lang w:val="ru-RU"/>
-        </w:rPr>
-        <w:t>?</w:t>
-      </w:r>
-    </w:p>
-    <w:p>
-      <w:pPr>
-        <w:pStyle w:val="CommentText"/>
-        <w:rPr>
-          <w:lang w:val="ru-RU"/>
-        </w:rPr>
-      </w:pPr>
-    </w:p>
-    <w:p>
-      <w:pPr>
-        <w:pStyle w:val="CommentText"/>
-        <w:rPr>
-          <w:lang w:val="ru-RU"/>
-        </w:rPr>
-      </w:pPr>
-      <w:r>
-        <w:rPr>
-          <w:lang w:val="ru-RU"/>
-        </w:rPr>
-        <w:t>Надеюсь, если мы перешли в аккордовый звук, мы можем забыть об этой септиме/вводном тоне и др. и не должны его разрешать?</w:t>
-      </w:r>
-      <w:r>
-        <w:rPr>
-          <w:lang w:val="ru-RU"/>
-        </w:rPr>
-        <w:t xml:space="preserve"> </w:t>
-      </w:r>
-      <w:r>
-        <w:rPr>
-          <w:b/>
-          <w:bCs/>
-          <w:color w:val="5B9BD5" w:themeColor="accent1"/>
-          <w:lang w:val="ru-RU"/>
-        </w:rPr>
-        <w:t>Да.</w:t>
-      </w:r>
-    </w:p>
-  </w:comment>
-  <w:comment w:id="45" w:author="Rualark Rualark" w:date="2020-03-31T22:18:00Z" w:initials="RR">
+  <w:comment w:id="44" w:author="Rualark Rualark" w:date="2020-03-31T22:18:00Z" w:initials="RR">
     <w:p>
       <w:pPr>
         <w:pStyle w:val="CommentText"/>
@@ -12352,7 +12272,7 @@
       </w:r>
     </w:p>
   </w:comment>
-  <w:comment w:id="48" w:author="Rualark Rualark" w:date="2020-03-31T22:25:00Z" w:initials="RR">
+  <w:comment w:id="47" w:author="Rualark Rualark" w:date="2020-03-31T22:25:00Z" w:initials="RR">
     <w:p>
       <w:pPr>
         <w:pStyle w:val="CommentText"/>
@@ -12375,7 +12295,7 @@
       </w:r>
     </w:p>
   </w:comment>
-  <w:comment w:id="49" w:author="Rualark" w:date="2020-02-18T23:35:00Z" w:initials="R">
+  <w:comment w:id="48" w:author="Rualark" w:date="2020-02-18T23:35:00Z" w:initials="R">
     <w:p>
       <w:pPr>
         <w:pStyle w:val="CommentText"/>
@@ -12399,7 +12319,7 @@
       </w:r>
     </w:p>
   </w:comment>
-  <w:comment w:id="51" w:author="Rualark" w:date="2019-12-24T23:06:00Z" w:initials="R">
+  <w:comment w:id="50" w:author="Rualark" w:date="2019-12-24T23:06:00Z" w:initials="R">
     <w:p>
       <w:pPr>
         <w:pStyle w:val="CommentText"/>
@@ -12435,7 +12355,7 @@
       </w:r>
     </w:p>
   </w:comment>
-  <w:comment w:id="52" w:author="Rualark" w:date="2019-12-23T00:58:00Z" w:initials="R">
+  <w:comment w:id="51" w:author="Rualark" w:date="2019-12-23T00:58:00Z" w:initials="R">
     <w:p>
       <w:pPr>
         <w:pStyle w:val="CommentText"/>
@@ -12491,7 +12411,7 @@
       </w:r>
     </w:p>
   </w:comment>
-  <w:comment w:id="53" w:author="Rualark" w:date="2019-12-23T00:59:00Z" w:initials="R">
+  <w:comment w:id="52" w:author="Rualark" w:date="2019-12-23T00:59:00Z" w:initials="R">
     <w:p>
       <w:pPr>
         <w:pStyle w:val="CommentText"/>
@@ -12520,7 +12440,7 @@
       </w:r>
     </w:p>
   </w:comment>
-  <w:comment w:id="54" w:author="Rualark" w:date="2019-12-23T01:00:00Z" w:initials="R">
+  <w:comment w:id="53" w:author="Rualark" w:date="2019-12-23T01:00:00Z" w:initials="R">
     <w:p>
       <w:pPr>
         <w:pStyle w:val="CommentText"/>
@@ -12550,7 +12470,7 @@
       </w:r>
     </w:p>
   </w:comment>
-  <w:comment w:id="55" w:author="Rualark" w:date="2019-12-23T01:07:00Z" w:initials="R">
+  <w:comment w:id="54" w:author="Rualark" w:date="2019-12-23T01:07:00Z" w:initials="R">
     <w:p>
       <w:pPr>
         <w:pStyle w:val="CommentText"/>
@@ -12594,7 +12514,7 @@
       </w:r>
     </w:p>
   </w:comment>
-  <w:comment w:id="62" w:author="Rualark" w:date="2020-02-18T20:54:00Z" w:initials="R">
+  <w:comment w:id="61" w:author="Rualark" w:date="2020-02-18T20:54:00Z" w:initials="R">
     <w:p>
       <w:pPr>
         <w:pStyle w:val="CommentText"/>
@@ -12618,7 +12538,7 @@
       </w:r>
     </w:p>
   </w:comment>
-  <w:comment w:id="67" w:author="Rualark Rualark" w:date="2020-04-05T15:27:00Z" w:initials="RR">
+  <w:comment w:id="66" w:author="Rualark Rualark" w:date="2020-04-05T15:27:00Z" w:initials="RR">
     <w:p>
       <w:pPr>
         <w:pStyle w:val="CommentText"/>
@@ -12647,23 +12567,15 @@
         </w:rPr>
         <w:t xml:space="preserve">, </w:t>
       </w:r>
-      <w:proofErr w:type="gramStart"/>
       <w:r>
         <w:rPr>
           <w:lang w:val="ru-RU"/>
         </w:rPr>
-        <w:t>он конечно</w:t>
-      </w:r>
-      <w:proofErr w:type="gramEnd"/>
-      <w:r>
-        <w:rPr>
-          <w:lang w:val="ru-RU"/>
-        </w:rPr>
-        <w:t xml:space="preserve"> разрешен. А какие другие варианты подготовки/разрешения апподжиатуры допустим?</w:t>
+        <w:t>он конечно разрешен. А какие другие варианты подготовки/разрешения апподжиатуры допустим?</w:t>
       </w:r>
     </w:p>
   </w:comment>
-  <w:comment w:id="70" w:author="Rualark Rualark" w:date="2020-04-05T14:29:00Z" w:initials="RR">
+  <w:comment w:id="69" w:author="Rualark Rualark" w:date="2020-04-05T14:29:00Z" w:initials="RR">
     <w:p>
       <w:pPr>
         <w:pStyle w:val="CommentText"/>
@@ -12702,7 +12614,6 @@
   <w15:commentEx w15:paraId="76606A1A" w15:done="0"/>
   <w15:commentEx w15:paraId="5015BB09" w15:done="0"/>
   <w15:commentEx w15:paraId="226DFCB0" w15:done="0"/>
-  <w15:commentEx w15:paraId="0F7EB0BB" w15:done="0"/>
   <w15:commentEx w15:paraId="20E375B1" w15:done="0"/>
   <w15:commentEx w15:paraId="165B7AA3" w15:done="0"/>
   <w15:commentEx w15:paraId="5932D31B" w15:done="0"/>
@@ -12732,7 +12643,6 @@
   <w16cid:commentId w16cid:paraId="76606A1A" w16cid:durableId="21ABBC77"/>
   <w16cid:commentId w16cid:paraId="5015BB09" w16cid:durableId="21ABBEBC"/>
   <w16cid:commentId w16cid:paraId="226DFCB0" w16cid:durableId="222D25D4"/>
-  <w16cid:commentId w16cid:paraId="0F7EB0BB" w16cid:durableId="22472007"/>
   <w16cid:commentId w16cid:paraId="20E375B1" w16cid:durableId="222D25B9"/>
   <w16cid:commentId w16cid:paraId="165B7AA3" w16cid:durableId="222E4019"/>
   <w16cid:commentId w16cid:paraId="5932D31B" w16cid:durableId="222E41C0"/>
@@ -15351,7 +15261,7 @@
 </file>
 
 <file path=customXml/itemProps1.xml><?xml version="1.0" encoding="utf-8"?>
-<ds:datastoreItem xmlns:ds="http://schemas.openxmlformats.org/officeDocument/2006/customXml" ds:itemID="{D93343C5-448C-4B91-9192-18C8EC65CCA2}">
+<ds:datastoreItem xmlns:ds="http://schemas.openxmlformats.org/officeDocument/2006/customXml" ds:itemID="{B6139684-35AA-46C1-BD2B-E8C0B2A70194}">
   <ds:schemaRefs>
     <ds:schemaRef ds:uri="http://schemas.openxmlformats.org/officeDocument/2006/bibliography"/>
   </ds:schemaRefs>

</xml_diff>

<commit_message>
HA1: Do not detect overlap with pause
</commit_message>
<xml_diff>
--- a/doc/Artinfuser Harmony rules.docx
+++ b/doc/Artinfuser Harmony rules.docx
@@ -3234,7 +3234,25 @@
           <w:iCs/>
           <w:lang w:val="ru-RU"/>
         </w:rPr>
-        <w:t>+ Первый и последний аккорды должны быть более пустыми в контрапункте, чтобы создать эффект начала и конца и устойчивости, а в гармонии они должны быть полными так же, как и остальные аккорды.</w:t>
+        <w:t xml:space="preserve">+ Первый и последний аккорды должны быть более пустыми в контрапункте, чтобы создать эффект начала и </w:t>
+      </w:r>
+      <w:proofErr w:type="gramStart"/>
+      <w:r>
+        <w:rPr>
+          <w:i/>
+          <w:iCs/>
+          <w:lang w:val="ru-RU"/>
+        </w:rPr>
+        <w:t>конца</w:t>
+      </w:r>
+      <w:proofErr w:type="gramEnd"/>
+      <w:r>
+        <w:rPr>
+          <w:i/>
+          <w:iCs/>
+          <w:lang w:val="ru-RU"/>
+        </w:rPr>
+        <w:t xml:space="preserve"> и устойчивости, а в гармонии они должны быть полными так же, как и остальные аккорды.</w:t>
       </w:r>
     </w:p>
     <w:p>
@@ -3391,23 +3409,25 @@
           <w:iCs/>
           <w:lang w:val="ru-RU"/>
         </w:rPr>
-        <w:t xml:space="preserve">- В гармонии стоит показывать желтым цветом в басу ошибки, связанные с мелодией, те что были красные в контрапункте. </w:t>
-      </w:r>
+        <w:t xml:space="preserve">- В гармонии стоит показывать желтым цветом в басу ошибки, связанные с мелодией, </w:t>
+      </w:r>
+      <w:proofErr w:type="gramStart"/>
       <w:r>
         <w:rPr>
           <w:i/>
           <w:iCs/>
           <w:lang w:val="ru-RU"/>
         </w:rPr>
-        <w:t>А те</w:t>
-      </w:r>
+        <w:t>те</w:t>
+      </w:r>
+      <w:proofErr w:type="gramEnd"/>
       <w:r>
         <w:rPr>
           <w:i/>
           <w:iCs/>
           <w:lang w:val="ru-RU"/>
         </w:rPr>
-        <w:t>,</w:t>
+        <w:t xml:space="preserve"> что были красные в контрапункте. </w:t>
       </w:r>
       <w:r>
         <w:rPr>
@@ -3415,7 +3435,7 @@
           <w:iCs/>
           <w:lang w:val="ru-RU"/>
         </w:rPr>
-        <w:t xml:space="preserve"> что были желтым цветом в контрапункте - в гармонии не показывать вообще. </w:t>
+        <w:t>А те</w:t>
       </w:r>
       <w:r>
         <w:rPr>
@@ -3423,7 +3443,7 @@
           <w:iCs/>
           <w:lang w:val="ru-RU"/>
         </w:rPr>
-        <w:t xml:space="preserve">В сопрано цвета менять не нужно - здесь анализ мелодии будет такой же как </w:t>
+        <w:t>,</w:t>
       </w:r>
       <w:r>
         <w:rPr>
@@ -3431,6 +3451,22 @@
           <w:iCs/>
           <w:lang w:val="ru-RU"/>
         </w:rPr>
+        <w:t xml:space="preserve"> что были желтым цветом в контрапункте - в гармонии не показывать вообще. </w:t>
+      </w:r>
+      <w:r>
+        <w:rPr>
+          <w:i/>
+          <w:iCs/>
+          <w:lang w:val="ru-RU"/>
+        </w:rPr>
+        <w:t xml:space="preserve">В сопрано цвета менять не нужно - здесь анализ мелодии будет такой же как </w:t>
+      </w:r>
+      <w:r>
+        <w:rPr>
+          <w:i/>
+          <w:iCs/>
+          <w:lang w:val="ru-RU"/>
+        </w:rPr>
         <w:lastRenderedPageBreak/>
         <w:t>в контрапункте. Например, много тоник и много повторов нот (</w:t>
       </w:r>
@@ -3545,6 +3581,9 @@
     <w:p>
       <w:pPr>
         <w:pStyle w:val="Heading1"/>
+        <w:rPr>
+          <w:lang w:val="en-US"/>
+        </w:rPr>
       </w:pPr>
       <w:bookmarkStart w:id="3" w:name="_Toc37025446"/>
       <w:r>
@@ -3554,6 +3593,9 @@
         <w:t>Harmonic</w:t>
       </w:r>
       <w:r>
+        <w:rPr>
+          <w:lang w:val="en-US"/>
+        </w:rPr>
         <w:t xml:space="preserve"> </w:t>
       </w:r>
       <w:r>
@@ -7626,7 +7668,10 @@
               <w:t>Leading tone</w:t>
             </w:r>
             <w:r>
-              <w:t xml:space="preserve"> of tonic or secondary dominant or diminished chord</w:t>
+              <w:rPr>
+                <w:rStyle w:val="FootnoteReference"/>
+              </w:rPr>
+              <w:footnoteReference w:id="7"/>
             </w:r>
           </w:p>
         </w:tc>
@@ -7800,7 +7845,7 @@
               <w:rPr>
                 <w:rStyle w:val="FootnoteReference"/>
               </w:rPr>
-              <w:footnoteReference w:id="7"/>
+              <w:footnoteReference w:id="8"/>
             </w:r>
           </w:p>
         </w:tc>
@@ -7859,7 +7904,7 @@
               <w:rPr>
                 <w:rStyle w:val="FootnoteReference"/>
               </w:rPr>
-              <w:footnoteReference w:id="8"/>
+              <w:footnoteReference w:id="9"/>
             </w:r>
           </w:p>
         </w:tc>
@@ -7951,7 +7996,7 @@
               <w:rPr>
                 <w:rStyle w:val="FootnoteReference"/>
               </w:rPr>
-              <w:footnoteReference w:id="9"/>
+              <w:footnoteReference w:id="10"/>
             </w:r>
           </w:p>
         </w:tc>
@@ -7972,7 +8017,7 @@
               <w:rPr>
                 <w:rStyle w:val="FootnoteReference"/>
               </w:rPr>
-              <w:footnoteReference w:id="10"/>
+              <w:footnoteReference w:id="11"/>
             </w:r>
           </w:p>
         </w:tc>
@@ -8089,7 +8134,7 @@
       <w:r>
         <w:t xml:space="preserve"> can stay on the same pitch if it </w:t>
       </w:r>
-      <w:commentRangeStart w:id="39"/>
+      <w:commentRangeStart w:id="40"/>
       <w:r>
         <w:t xml:space="preserve">becomes a </w:t>
       </w:r>
@@ -8099,12 +8144,12 @@
       <w:r>
         <w:t xml:space="preserve">chord tone </w:t>
       </w:r>
-      <w:commentRangeEnd w:id="39"/>
+      <w:commentRangeEnd w:id="40"/>
       <w:r>
         <w:rPr>
           <w:rStyle w:val="CommentReference"/>
         </w:rPr>
-        <w:commentReference w:id="39"/>
+        <w:commentReference w:id="40"/>
       </w:r>
       <w:r>
         <w:t>in the next chord.</w:t>
@@ -8281,21 +8326,21 @@
           <w:lang w:val="en-US"/>
         </w:rPr>
       </w:pPr>
-      <w:bookmarkStart w:id="40" w:name="_Toc22511350"/>
-      <w:bookmarkStart w:id="41" w:name="_Toc37025467"/>
-      <w:bookmarkStart w:id="42" w:name="OLE_LINK86"/>
-      <w:bookmarkStart w:id="43" w:name="OLE_LINK87"/>
+      <w:bookmarkStart w:id="41" w:name="_Toc22511350"/>
+      <w:bookmarkStart w:id="42" w:name="_Toc37025467"/>
+      <w:bookmarkStart w:id="43" w:name="OLE_LINK86"/>
+      <w:bookmarkStart w:id="44" w:name="OLE_LINK87"/>
       <w:r>
         <w:rPr>
           <w:lang w:val="en-US"/>
         </w:rPr>
         <w:t>Harmonic tritone</w:t>
       </w:r>
-      <w:bookmarkEnd w:id="40"/>
       <w:bookmarkEnd w:id="41"/>
-    </w:p>
-    <w:bookmarkEnd w:id="42"/>
+      <w:bookmarkEnd w:id="42"/>
+    </w:p>
     <w:bookmarkEnd w:id="43"/>
+    <w:bookmarkEnd w:id="44"/>
     <w:p>
       <w:pPr>
         <w:ind w:firstLine="720"/>
@@ -8761,16 +8806,16 @@
       <w:r>
         <w:t xml:space="preserve"> If next chord </w:t>
       </w:r>
-      <w:commentRangeStart w:id="44"/>
+      <w:commentRangeStart w:id="45"/>
       <w:r>
         <w:t xml:space="preserve">does not contain note </w:t>
       </w:r>
-      <w:commentRangeEnd w:id="44"/>
+      <w:commentRangeEnd w:id="45"/>
       <w:r>
         <w:rPr>
           <w:rStyle w:val="CommentReference"/>
         </w:rPr>
-        <w:commentReference w:id="44"/>
+        <w:commentReference w:id="45"/>
       </w:r>
       <w:r>
         <w:t>that resolve</w:t>
@@ -8811,14 +8856,14 @@
           <w:lang w:val="en-US"/>
         </w:rPr>
       </w:pPr>
-      <w:bookmarkStart w:id="45" w:name="_Toc37025468"/>
+      <w:bookmarkStart w:id="46" w:name="_Toc37025468"/>
       <w:r>
         <w:rPr>
           <w:lang w:val="en-US"/>
         </w:rPr>
         <w:t>Leading tone</w:t>
       </w:r>
-      <w:bookmarkEnd w:id="45"/>
+      <w:bookmarkEnd w:id="46"/>
     </w:p>
     <w:p>
       <w:pPr>
@@ -8868,14 +8913,14 @@
               </w:rPr>
               <w:t xml:space="preserve"> chord</w:t>
             </w:r>
-            <w:bookmarkStart w:id="46" w:name="_Ref532686665"/>
+            <w:bookmarkStart w:id="47" w:name="_Ref532686665"/>
             <w:r>
               <w:rPr>
                 <w:rStyle w:val="FootnoteReference"/>
               </w:rPr>
-              <w:footnoteReference w:id="11"/>
-            </w:r>
-            <w:bookmarkEnd w:id="46"/>
+              <w:footnoteReference w:id="12"/>
+            </w:r>
+            <w:bookmarkEnd w:id="47"/>
           </w:p>
         </w:tc>
         <w:tc>
@@ -9499,7 +9544,7 @@
       <w:r>
         <w:t xml:space="preserve"> – in this </w:t>
       </w:r>
-      <w:commentRangeStart w:id="47"/>
+      <w:commentRangeStart w:id="48"/>
       <w:r>
         <w:t xml:space="preserve">combination of chords, VII or VII# chord tone in the first chord is a leading tone and it </w:t>
       </w:r>
@@ -9509,12 +9554,12 @@
         </w:rPr>
         <w:t xml:space="preserve">has to resolve stepwise up to I chord tone of the second </w:t>
       </w:r>
-      <w:commentRangeEnd w:id="47"/>
+      <w:commentRangeEnd w:id="48"/>
       <w:r>
         <w:rPr>
           <w:rStyle w:val="CommentReference"/>
         </w:rPr>
-        <w:commentReference w:id="47"/>
+        <w:commentReference w:id="48"/>
       </w:r>
       <w:r>
         <w:rPr>
@@ -9577,19 +9622,19 @@
       <w:pPr>
         <w:ind w:firstLine="360"/>
       </w:pPr>
-      <w:commentRangeStart w:id="48"/>
+      <w:commentRangeStart w:id="49"/>
       <w:r>
         <w:rPr>
           <w:u w:val="thick" w:color="FFC000" w:themeColor="accent4"/>
         </w:rPr>
         <w:t>VII note in major and VII# note in melodic minor cannot be non-chord tone if it is the last note in penultimate measure</w:t>
       </w:r>
-      <w:commentRangeEnd w:id="48"/>
+      <w:commentRangeEnd w:id="49"/>
       <w:r>
         <w:rPr>
           <w:rStyle w:val="CommentReference"/>
         </w:rPr>
-        <w:commentReference w:id="48"/>
+        <w:commentReference w:id="49"/>
       </w:r>
       <w:r>
         <w:t>.</w:t>
@@ -9668,14 +9713,14 @@
           <w:lang w:val="en-US"/>
         </w:rPr>
       </w:pPr>
-      <w:bookmarkStart w:id="49" w:name="_Toc37025469"/>
+      <w:bookmarkStart w:id="50" w:name="_Toc37025469"/>
       <w:r>
         <w:rPr>
           <w:lang w:val="en-US"/>
         </w:rPr>
         <w:t>Phrases</w:t>
       </w:r>
-      <w:bookmarkEnd w:id="49"/>
+      <w:bookmarkEnd w:id="50"/>
     </w:p>
     <w:p>
       <w:pPr>
@@ -9863,16 +9908,16 @@
       <w:r>
         <w:t>authentic half-cadence (</w:t>
       </w:r>
-      <w:commentRangeStart w:id="50"/>
+      <w:commentRangeStart w:id="51"/>
       <w:r>
         <w:t>V</w:t>
       </w:r>
-      <w:commentRangeEnd w:id="50"/>
+      <w:commentRangeEnd w:id="51"/>
       <w:r>
         <w:rPr>
           <w:rStyle w:val="CommentReference"/>
         </w:rPr>
-        <w:commentReference w:id="50"/>
+        <w:commentReference w:id="51"/>
       </w:r>
       <w:r>
         <w:t>)</w:t>
@@ -9889,16 +9934,16 @@
       <w:r>
         <w:t>plagal half-cadence (</w:t>
       </w:r>
-      <w:commentRangeStart w:id="51"/>
+      <w:commentRangeStart w:id="52"/>
       <w:r>
         <w:t>IV</w:t>
       </w:r>
-      <w:commentRangeEnd w:id="51"/>
+      <w:commentRangeEnd w:id="52"/>
       <w:r>
         <w:rPr>
           <w:rStyle w:val="CommentReference"/>
         </w:rPr>
-        <w:commentReference w:id="51"/>
+        <w:commentReference w:id="52"/>
       </w:r>
       <w:r>
         <w:t>)</w:t>
@@ -9915,16 +9960,16 @@
       <w:r>
         <w:t>deceptive (interrupted) cadence (V-</w:t>
       </w:r>
-      <w:commentRangeStart w:id="52"/>
+      <w:commentRangeStart w:id="53"/>
       <w:r>
         <w:t>VI</w:t>
       </w:r>
-      <w:commentRangeEnd w:id="52"/>
+      <w:commentRangeEnd w:id="53"/>
       <w:r>
         <w:rPr>
           <w:rStyle w:val="CommentReference"/>
         </w:rPr>
-        <w:commentReference w:id="52"/>
+        <w:commentReference w:id="53"/>
       </w:r>
       <w:r>
         <w:t>)</w:t>
@@ -9941,16 +9986,16 @@
       <w:r>
         <w:t>plagal cadence (IV-</w:t>
       </w:r>
-      <w:commentRangeStart w:id="53"/>
+      <w:commentRangeStart w:id="54"/>
       <w:r>
         <w:t>I</w:t>
       </w:r>
-      <w:commentRangeEnd w:id="53"/>
+      <w:commentRangeEnd w:id="54"/>
       <w:r>
         <w:rPr>
           <w:rStyle w:val="CommentReference"/>
         </w:rPr>
-        <w:commentReference w:id="53"/>
+        <w:commentReference w:id="54"/>
       </w:r>
       <w:r>
         <w:t>)</w:t>
@@ -10005,7 +10050,7 @@
           <w:rStyle w:val="FootnoteReference"/>
           <w:u w:val="thick" w:color="FFC000" w:themeColor="accent4"/>
         </w:rPr>
-        <w:footnoteReference w:id="12"/>
+        <w:footnoteReference w:id="13"/>
       </w:r>
       <w:r>
         <w:rPr>
@@ -10040,16 +10085,16 @@
       <w:r>
         <w:t>plagal (</w:t>
       </w:r>
-      <w:commentRangeStart w:id="54"/>
+      <w:commentRangeStart w:id="55"/>
       <w:r>
         <w:t>IV</w:t>
       </w:r>
-      <w:commentRangeEnd w:id="54"/>
+      <w:commentRangeEnd w:id="55"/>
       <w:r>
         <w:rPr>
           <w:rStyle w:val="CommentReference"/>
         </w:rPr>
-        <w:commentReference w:id="54"/>
+        <w:commentReference w:id="55"/>
       </w:r>
       <w:r>
         <w:t>-I)</w:t>
@@ -10059,14 +10104,14 @@
       <w:pPr>
         <w:pStyle w:val="Heading2"/>
       </w:pPr>
-      <w:bookmarkStart w:id="55" w:name="_Toc37025470"/>
+      <w:bookmarkStart w:id="56" w:name="_Toc37025470"/>
       <w:r>
         <w:t>C</w:t>
       </w:r>
       <w:r>
         <w:t>adence</w:t>
       </w:r>
-      <w:bookmarkEnd w:id="55"/>
+      <w:bookmarkEnd w:id="56"/>
     </w:p>
     <w:p>
       <w:r>
@@ -10559,14 +10604,14 @@
           <w:lang w:val="en-US"/>
         </w:rPr>
       </w:pPr>
-      <w:bookmarkStart w:id="56" w:name="_Toc37025471"/>
+      <w:bookmarkStart w:id="57" w:name="_Toc37025471"/>
       <w:r>
         <w:rPr>
           <w:lang w:val="en-US"/>
         </w:rPr>
         <w:t>Perfect authentic cadence</w:t>
       </w:r>
-      <w:bookmarkEnd w:id="56"/>
+      <w:bookmarkEnd w:id="57"/>
     </w:p>
     <w:p>
       <w:r>
@@ -10668,7 +10713,7 @@
           <w:lang w:val="en-US"/>
         </w:rPr>
       </w:pPr>
-      <w:bookmarkStart w:id="57" w:name="_Toc37025472"/>
+      <w:bookmarkStart w:id="58" w:name="_Toc37025472"/>
       <w:r>
         <w:rPr>
           <w:lang w:val="en-US"/>
@@ -10687,7 +10732,7 @@
         </w:rPr>
         <w:t xml:space="preserve"> authentic cadence</w:t>
       </w:r>
-      <w:bookmarkEnd w:id="57"/>
+      <w:bookmarkEnd w:id="58"/>
     </w:p>
     <w:p>
       <w:pPr>
@@ -10708,14 +10753,14 @@
           <w:lang w:val="en-US"/>
         </w:rPr>
       </w:pPr>
-      <w:bookmarkStart w:id="58" w:name="_Toc37025473"/>
+      <w:bookmarkStart w:id="59" w:name="_Toc37025473"/>
       <w:r>
         <w:rPr>
           <w:lang w:val="en-US"/>
         </w:rPr>
         <w:t>Half cadence</w:t>
       </w:r>
-      <w:bookmarkEnd w:id="58"/>
+      <w:bookmarkEnd w:id="59"/>
     </w:p>
     <w:p>
       <w:pPr>
@@ -10736,14 +10781,14 @@
           <w:lang w:val="en-US"/>
         </w:rPr>
       </w:pPr>
-      <w:bookmarkStart w:id="59" w:name="_Toc37025474"/>
+      <w:bookmarkStart w:id="60" w:name="_Toc37025474"/>
       <w:r>
         <w:rPr>
           <w:lang w:val="en-US"/>
         </w:rPr>
         <w:t>Plagal cadence</w:t>
       </w:r>
-      <w:bookmarkEnd w:id="59"/>
+      <w:bookmarkEnd w:id="60"/>
     </w:p>
     <w:p>
       <w:pPr>
@@ -10770,7 +10815,15 @@
         <w:t>R</w:t>
       </w:r>
       <w:r>
-        <w:t>esolution of II6 or II65 (seventh chord in first inversion) chord  to I chord (in root position) sounds like plagal cadence</w:t>
+        <w:t xml:space="preserve">esolution of II6 or II65 (seventh chord in first inversion) </w:t>
+      </w:r>
+      <w:proofErr w:type="gramStart"/>
+      <w:r>
+        <w:t>chord  to</w:t>
+      </w:r>
+      <w:proofErr w:type="gramEnd"/>
+      <w:r>
+        <w:t xml:space="preserve"> I chord (in root position) sounds like plagal cadence</w:t>
       </w:r>
       <w:r>
         <w:t xml:space="preserve">, but it is a plagal gesture and </w:t>
@@ -10808,14 +10861,14 @@
           <w:lang w:val="en-US"/>
         </w:rPr>
       </w:pPr>
-      <w:bookmarkStart w:id="60" w:name="_Toc37025475"/>
+      <w:bookmarkStart w:id="61" w:name="_Toc37025475"/>
       <w:r>
         <w:rPr>
           <w:lang w:val="en-US"/>
         </w:rPr>
         <w:t>Deceptive cadence</w:t>
       </w:r>
-      <w:bookmarkEnd w:id="60"/>
+      <w:bookmarkEnd w:id="61"/>
     </w:p>
     <w:p>
       <w:pPr>
@@ -10830,16 +10883,16 @@
       <w:r>
         <w:t xml:space="preserve">happens when V (in root positiont) or V7 (in root positiont) chord resolves to VI chord (in </w:t>
       </w:r>
-      <w:commentRangeStart w:id="61"/>
+      <w:commentRangeStart w:id="62"/>
       <w:r>
         <w:t>root position</w:t>
       </w:r>
-      <w:commentRangeEnd w:id="61"/>
+      <w:commentRangeEnd w:id="62"/>
       <w:r>
         <w:rPr>
           <w:rStyle w:val="CommentReference"/>
         </w:rPr>
-        <w:commentReference w:id="61"/>
+        <w:commentReference w:id="62"/>
       </w:r>
       <w:r>
         <w:t>).</w:t>
@@ -10874,7 +10927,7 @@
           <w:lang w:val="en-US"/>
         </w:rPr>
       </w:pPr>
-      <w:bookmarkStart w:id="62" w:name="_Toc37025476"/>
+      <w:bookmarkStart w:id="63" w:name="_Toc37025476"/>
       <w:r>
         <w:rPr>
           <w:lang w:val="en-US"/>
@@ -10887,7 +10940,7 @@
         </w:rPr>
         <w:t xml:space="preserve"> cadence</w:t>
       </w:r>
-      <w:bookmarkEnd w:id="62"/>
+      <w:bookmarkEnd w:id="63"/>
     </w:p>
     <w:p>
       <w:pPr>
@@ -10977,14 +11030,14 @@
           <w:lang w:val="en-US"/>
         </w:rPr>
       </w:pPr>
-      <w:bookmarkStart w:id="63" w:name="_Toc37025477"/>
+      <w:bookmarkStart w:id="64" w:name="_Toc37025477"/>
       <w:r>
         <w:rPr>
           <w:lang w:val="en-US"/>
         </w:rPr>
         <w:t>Non-harmonic tones</w:t>
       </w:r>
-      <w:bookmarkEnd w:id="63"/>
+      <w:bookmarkEnd w:id="64"/>
     </w:p>
     <w:p>
       <w:r>
@@ -11003,14 +11056,14 @@
           <w:lang w:val="en-US"/>
         </w:rPr>
       </w:pPr>
-      <w:bookmarkStart w:id="64" w:name="_Toc37025478"/>
+      <w:bookmarkStart w:id="65" w:name="_Toc37025478"/>
       <w:r>
         <w:rPr>
           <w:lang w:val="en-US"/>
         </w:rPr>
         <w:t>Escape notes</w:t>
       </w:r>
-      <w:bookmarkEnd w:id="64"/>
+      <w:bookmarkEnd w:id="65"/>
     </w:p>
     <w:p>
       <w:r>
@@ -11093,7 +11146,7 @@
         <w:rPr>
           <w:rStyle w:val="FootnoteReference"/>
         </w:rPr>
-        <w:footnoteReference w:id="13"/>
+        <w:footnoteReference w:id="14"/>
       </w:r>
       <w:r>
         <w:t xml:space="preserve"> if</w:t>
@@ -11186,30 +11239,30 @@
           <w:lang w:val="en-US"/>
         </w:rPr>
       </w:pPr>
-      <w:bookmarkStart w:id="65" w:name="_Toc37025479"/>
+      <w:bookmarkStart w:id="66" w:name="_Toc37025479"/>
       <w:r>
         <w:rPr>
           <w:lang w:val="en-US"/>
         </w:rPr>
         <w:t>Appoggiatura</w:t>
       </w:r>
-      <w:bookmarkEnd w:id="65"/>
+      <w:bookmarkEnd w:id="66"/>
     </w:p>
     <w:p>
       <w:r>
         <w:tab/>
         <w:t xml:space="preserve">Appoggiatura is a non-harmonic tone, which always happens on a stronger beat (usually first beat of harmony) than beat of its </w:t>
       </w:r>
-      <w:commentRangeStart w:id="66"/>
+      <w:commentRangeStart w:id="67"/>
       <w:r>
         <w:t xml:space="preserve">resolution </w:t>
       </w:r>
-      <w:commentRangeEnd w:id="66"/>
+      <w:commentRangeEnd w:id="67"/>
       <w:r>
         <w:rPr>
           <w:rStyle w:val="CommentReference"/>
         </w:rPr>
-        <w:commentReference w:id="66"/>
+        <w:commentReference w:id="67"/>
       </w:r>
       <w:r>
         <w:t>note.</w:t>
@@ -11240,14 +11293,14 @@
           <w:lang w:val="en-US"/>
         </w:rPr>
       </w:pPr>
-      <w:bookmarkStart w:id="67" w:name="_Toc37025480"/>
+      <w:bookmarkStart w:id="68" w:name="_Toc37025480"/>
       <w:r>
         <w:rPr>
           <w:lang w:val="en-US"/>
         </w:rPr>
         <w:t>Anticipation</w:t>
       </w:r>
-      <w:bookmarkEnd w:id="67"/>
+      <w:bookmarkEnd w:id="68"/>
     </w:p>
     <w:p>
       <w:r>
@@ -11340,14 +11393,14 @@
           <w:lang w:val="en-US"/>
         </w:rPr>
       </w:pPr>
-      <w:bookmarkStart w:id="68" w:name="_Toc37025481"/>
+      <w:bookmarkStart w:id="69" w:name="_Toc37025481"/>
       <w:r>
         <w:rPr>
           <w:lang w:val="en-US"/>
         </w:rPr>
         <w:t>Modulation</w:t>
       </w:r>
-      <w:bookmarkEnd w:id="68"/>
+      <w:bookmarkEnd w:id="69"/>
     </w:p>
     <w:p>
       <w:r>
@@ -11413,7 +11466,7 @@
       <w:r>
         <w:t xml:space="preserve"> </w:t>
       </w:r>
-      <w:commentRangeStart w:id="69"/>
+      <w:commentRangeStart w:id="70"/>
       <w:r>
         <w:rPr>
           <w:u w:val="thick" w:color="00B050"/>
@@ -11450,12 +11503,12 @@
         </w:rPr>
         <w:t xml:space="preserve"> is not the V of the second key</w:t>
       </w:r>
-      <w:commentRangeEnd w:id="69"/>
+      <w:commentRangeEnd w:id="70"/>
       <w:r>
         <w:rPr>
           <w:rStyle w:val="CommentReference"/>
         </w:rPr>
-        <w:commentReference w:id="69"/>
+        <w:commentReference w:id="70"/>
       </w:r>
       <w:r>
         <w:t>.</w:t>
@@ -11636,7 +11689,23 @@
           <w:color w:val="FF0000"/>
           <w:lang w:val="ru-RU"/>
         </w:rPr>
-        <w:t>То есть разрешается одну фразу иметь синкопированную а другие несинкопированные например в одном упражнении?</w:t>
+        <w:t xml:space="preserve">То есть разрешается одну фразу иметь </w:t>
+      </w:r>
+      <w:proofErr w:type="gramStart"/>
+      <w:r>
+        <w:rPr>
+          <w:color w:val="FF0000"/>
+          <w:lang w:val="ru-RU"/>
+        </w:rPr>
+        <w:t>синкопированную</w:t>
+      </w:r>
+      <w:proofErr w:type="gramEnd"/>
+      <w:r>
+        <w:rPr>
+          <w:color w:val="FF0000"/>
+          <w:lang w:val="ru-RU"/>
+        </w:rPr>
+        <w:t xml:space="preserve"> а другие несинкопированные например в одном упражнении?</w:t>
       </w:r>
     </w:p>
   </w:comment>
@@ -11897,7 +11966,23 @@
           <w:color w:val="FF0000"/>
           <w:lang w:val="ru-RU"/>
         </w:rPr>
-        <w:t xml:space="preserve">Добавляя любую ноту к этому аккорду мы сразу делаем его разрешенным? </w:t>
+        <w:t xml:space="preserve">Добавляя любую ноту </w:t>
+      </w:r>
+      <w:proofErr w:type="gramStart"/>
+      <w:r>
+        <w:rPr>
+          <w:color w:val="FF0000"/>
+          <w:lang w:val="ru-RU"/>
+        </w:rPr>
+        <w:t>к этому аккорду</w:t>
+      </w:r>
+      <w:proofErr w:type="gramEnd"/>
+      <w:r>
+        <w:rPr>
+          <w:color w:val="FF0000"/>
+          <w:lang w:val="ru-RU"/>
+        </w:rPr>
+        <w:t xml:space="preserve"> мы сразу делаем его разрешенным? </w:t>
       </w:r>
       <w:r>
         <w:rPr>
@@ -12133,7 +12218,7 @@
       </w:r>
     </w:p>
   </w:comment>
-  <w:comment w:id="39" w:author="Rualark Rualark" w:date="2020-03-31T02:13:00Z" w:initials="RR">
+  <w:comment w:id="40" w:author="Rualark Rualark" w:date="2020-03-31T02:13:00Z" w:initials="RR">
     <w:p>
       <w:pPr>
         <w:pStyle w:val="CommentText"/>
@@ -12151,7 +12236,21 @@
         <w:rPr>
           <w:lang w:val="ru-RU"/>
         </w:rPr>
-        <w:t>А что если следующий аккордовый звук принадлежит неустойчивому множеству (</w:t>
+        <w:t xml:space="preserve">А </w:t>
+      </w:r>
+      <w:proofErr w:type="gramStart"/>
+      <w:r>
+        <w:rPr>
+          <w:lang w:val="ru-RU"/>
+        </w:rPr>
+        <w:t>что</w:t>
+      </w:r>
+      <w:proofErr w:type="gramEnd"/>
+      <w:r>
+        <w:rPr>
+          <w:lang w:val="ru-RU"/>
+        </w:rPr>
+        <w:t xml:space="preserve"> если следующий аккордовый звук принадлежит неустойчивому множеству (</w:t>
       </w:r>
       <w:r>
         <w:t>LT</w:t>
@@ -12243,7 +12342,7 @@
       </w:r>
     </w:p>
   </w:comment>
-  <w:comment w:id="44" w:author="Rualark Rualark" w:date="2020-03-31T22:18:00Z" w:initials="RR">
+  <w:comment w:id="45" w:author="Rualark Rualark" w:date="2020-03-31T22:18:00Z" w:initials="RR">
     <w:p>
       <w:pPr>
         <w:pStyle w:val="CommentText"/>
@@ -12272,7 +12371,7 @@
       </w:r>
     </w:p>
   </w:comment>
-  <w:comment w:id="47" w:author="Rualark Rualark" w:date="2020-03-31T22:25:00Z" w:initials="RR">
+  <w:comment w:id="48" w:author="Rualark Rualark" w:date="2020-03-31T22:25:00Z" w:initials="RR">
     <w:p>
       <w:pPr>
         <w:pStyle w:val="CommentText"/>
@@ -12295,7 +12394,7 @@
       </w:r>
     </w:p>
   </w:comment>
-  <w:comment w:id="48" w:author="Rualark" w:date="2020-02-18T23:35:00Z" w:initials="R">
+  <w:comment w:id="49" w:author="Rualark" w:date="2020-02-18T23:35:00Z" w:initials="R">
     <w:p>
       <w:pPr>
         <w:pStyle w:val="CommentText"/>
@@ -12319,7 +12418,7 @@
       </w:r>
     </w:p>
   </w:comment>
-  <w:comment w:id="50" w:author="Rualark" w:date="2019-12-24T23:06:00Z" w:initials="R">
+  <w:comment w:id="51" w:author="Rualark" w:date="2019-12-24T23:06:00Z" w:initials="R">
     <w:p>
       <w:pPr>
         <w:pStyle w:val="CommentText"/>
@@ -12355,7 +12454,7 @@
       </w:r>
     </w:p>
   </w:comment>
-  <w:comment w:id="51" w:author="Rualark" w:date="2019-12-23T00:58:00Z" w:initials="R">
+  <w:comment w:id="52" w:author="Rualark" w:date="2019-12-23T00:58:00Z" w:initials="R">
     <w:p>
       <w:pPr>
         <w:pStyle w:val="CommentText"/>
@@ -12411,7 +12510,7 @@
       </w:r>
     </w:p>
   </w:comment>
-  <w:comment w:id="52" w:author="Rualark" w:date="2019-12-23T00:59:00Z" w:initials="R">
+  <w:comment w:id="53" w:author="Rualark" w:date="2019-12-23T00:59:00Z" w:initials="R">
     <w:p>
       <w:pPr>
         <w:pStyle w:val="CommentText"/>
@@ -12440,7 +12539,7 @@
       </w:r>
     </w:p>
   </w:comment>
-  <w:comment w:id="53" w:author="Rualark" w:date="2019-12-23T01:00:00Z" w:initials="R">
+  <w:comment w:id="54" w:author="Rualark" w:date="2019-12-23T01:00:00Z" w:initials="R">
     <w:p>
       <w:pPr>
         <w:pStyle w:val="CommentText"/>
@@ -12470,7 +12569,7 @@
       </w:r>
     </w:p>
   </w:comment>
-  <w:comment w:id="54" w:author="Rualark" w:date="2019-12-23T01:07:00Z" w:initials="R">
+  <w:comment w:id="55" w:author="Rualark" w:date="2019-12-23T01:07:00Z" w:initials="R">
     <w:p>
       <w:pPr>
         <w:pStyle w:val="CommentText"/>
@@ -12514,7 +12613,7 @@
       </w:r>
     </w:p>
   </w:comment>
-  <w:comment w:id="61" w:author="Rualark" w:date="2020-02-18T20:54:00Z" w:initials="R">
+  <w:comment w:id="62" w:author="Rualark" w:date="2020-02-18T20:54:00Z" w:initials="R">
     <w:p>
       <w:pPr>
         <w:pStyle w:val="CommentText"/>
@@ -12538,7 +12637,7 @@
       </w:r>
     </w:p>
   </w:comment>
-  <w:comment w:id="66" w:author="Rualark Rualark" w:date="2020-04-05T15:27:00Z" w:initials="RR">
+  <w:comment w:id="67" w:author="Rualark Rualark" w:date="2020-04-05T15:27:00Z" w:initials="RR">
     <w:p>
       <w:pPr>
         <w:pStyle w:val="CommentText"/>
@@ -12567,15 +12666,23 @@
         </w:rPr>
         <w:t xml:space="preserve">, </w:t>
       </w:r>
-      <w:r>
-        <w:rPr>
-          <w:lang w:val="ru-RU"/>
-        </w:rPr>
-        <w:t>он конечно разрешен. А какие другие варианты подготовки/разрешения апподжиатуры допустим?</w:t>
+      <w:proofErr w:type="gramStart"/>
+      <w:r>
+        <w:rPr>
+          <w:lang w:val="ru-RU"/>
+        </w:rPr>
+        <w:t>он конечно</w:t>
+      </w:r>
+      <w:proofErr w:type="gramEnd"/>
+      <w:r>
+        <w:rPr>
+          <w:lang w:val="ru-RU"/>
+        </w:rPr>
+        <w:t xml:space="preserve"> разрешен. А какие другие варианты подготовки/разрешения апподжиатуры допустим?</w:t>
       </w:r>
     </w:p>
   </w:comment>
-  <w:comment w:id="69" w:author="Rualark Rualark" w:date="2020-04-05T14:29:00Z" w:initials="RR">
+  <w:comment w:id="70" w:author="Rualark Rualark" w:date="2020-04-05T14:29:00Z" w:initials="RR">
     <w:p>
       <w:pPr>
         <w:pStyle w:val="CommentText"/>
@@ -12917,8 +13024,10 @@
         <w:footnoteRef/>
       </w:r>
       <w:r>
-        <w:t xml:space="preserve"> Upper tone of an augmented 5th (in a chord in root position) is lower tone of a diminished 4th (in an inverted chord).</w:t>
-      </w:r>
+        <w:t xml:space="preserve"> Leading tone of a secondary dominant should resolve to secondary tonic degree. In a diminished chord one of chord tones is a leading tone, depending on the tonic of the next chord.</w:t>
+      </w:r>
+      <w:bookmarkStart w:id="39" w:name="_GoBack"/>
+      <w:bookmarkEnd w:id="39"/>
     </w:p>
   </w:footnote>
   <w:footnote w:id="8">
@@ -12933,7 +13042,7 @@
         <w:footnoteRef/>
       </w:r>
       <w:r>
-        <w:t xml:space="preserve"> Upper tone of a diminished 5th (in a chord in root position) is lower tone of an augmented 4th (in an inverted chord).</w:t>
+        <w:t xml:space="preserve"> Upper tone of an augmented 5th (in a chord in root position) is lower tone of a diminished 4th (in an inverted chord).</w:t>
       </w:r>
     </w:p>
   </w:footnote>
@@ -12949,55 +13058,7 @@
         <w:footnoteRef/>
       </w:r>
       <w:r>
-        <w:t xml:space="preserve"> </w:t>
-      </w:r>
-      <w:r>
-        <w:rPr>
-          <w:u w:val="thick" w:color="FFC000" w:themeColor="accent4"/>
-        </w:rPr>
-        <w:t xml:space="preserve">Doubling of any </w:t>
-      </w:r>
-      <w:r>
-        <w:rPr>
-          <w:u w:val="thick" w:color="FFC000" w:themeColor="accent4"/>
-        </w:rPr>
-        <w:t xml:space="preserve">of two </w:t>
-      </w:r>
-      <w:r>
-        <w:rPr>
-          <w:u w:val="thick" w:color="FFC000" w:themeColor="accent4"/>
-        </w:rPr>
-        <w:t>note</w:t>
-      </w:r>
-      <w:r>
-        <w:rPr>
-          <w:u w:val="thick" w:color="FFC000" w:themeColor="accent4"/>
-        </w:rPr>
-        <w:t>s</w:t>
-      </w:r>
-      <w:r>
-        <w:rPr>
-          <w:u w:val="thick" w:color="FFC000" w:themeColor="accent4"/>
-        </w:rPr>
-        <w:t xml:space="preserve"> of </w:t>
-      </w:r>
-      <w:r>
-        <w:rPr>
-          <w:u w:val="thick" w:color="FFC000" w:themeColor="accent4"/>
-        </w:rPr>
-        <w:t xml:space="preserve">a </w:t>
-      </w:r>
-      <w:r>
-        <w:rPr>
-          <w:u w:val="thick" w:color="FFC000" w:themeColor="accent4"/>
-        </w:rPr>
-        <w:t>harmonic tritone is prohibited if both notes of tritone are chord tones</w:t>
-      </w:r>
-      <w:r>
-        <w:t>.</w:t>
-      </w:r>
-      <w:r>
-        <w:t xml:space="preserve"> Both tritone notes and the doubled note do not necessarily need to begin or end together, but all three of these notes have to sound simultaneously to be prohibited.</w:t>
+        <w:t xml:space="preserve"> Upper tone of a diminished 5th (in a chord in root position) is lower tone of an augmented 4th (in an inverted chord).</w:t>
       </w:r>
     </w:p>
   </w:footnote>
@@ -13013,7 +13074,55 @@
         <w:footnoteRef/>
       </w:r>
       <w:r>
-        <w:t xml:space="preserve"> Lower tone of a diminished 5th (in a chord in root position) is upper tone of an augmented 4th (in an inverted chord).</w:t>
+        <w:t xml:space="preserve"> </w:t>
+      </w:r>
+      <w:r>
+        <w:rPr>
+          <w:u w:val="thick" w:color="FFC000" w:themeColor="accent4"/>
+        </w:rPr>
+        <w:t xml:space="preserve">Doubling of any </w:t>
+      </w:r>
+      <w:r>
+        <w:rPr>
+          <w:u w:val="thick" w:color="FFC000" w:themeColor="accent4"/>
+        </w:rPr>
+        <w:t xml:space="preserve">of two </w:t>
+      </w:r>
+      <w:r>
+        <w:rPr>
+          <w:u w:val="thick" w:color="FFC000" w:themeColor="accent4"/>
+        </w:rPr>
+        <w:t>note</w:t>
+      </w:r>
+      <w:r>
+        <w:rPr>
+          <w:u w:val="thick" w:color="FFC000" w:themeColor="accent4"/>
+        </w:rPr>
+        <w:t>s</w:t>
+      </w:r>
+      <w:r>
+        <w:rPr>
+          <w:u w:val="thick" w:color="FFC000" w:themeColor="accent4"/>
+        </w:rPr>
+        <w:t xml:space="preserve"> of </w:t>
+      </w:r>
+      <w:r>
+        <w:rPr>
+          <w:u w:val="thick" w:color="FFC000" w:themeColor="accent4"/>
+        </w:rPr>
+        <w:t xml:space="preserve">a </w:t>
+      </w:r>
+      <w:r>
+        <w:rPr>
+          <w:u w:val="thick" w:color="FFC000" w:themeColor="accent4"/>
+        </w:rPr>
+        <w:t>harmonic tritone is prohibited if both notes of tritone are chord tones</w:t>
+      </w:r>
+      <w:r>
+        <w:t>.</w:t>
+      </w:r>
+      <w:r>
+        <w:t xml:space="preserve"> Both tritone notes and the doubled note do not necessarily need to begin or end together, but all three of these notes have to sound simultaneously to be prohibited.</w:t>
       </w:r>
     </w:p>
   </w:footnote>
@@ -13029,7 +13138,7 @@
         <w:footnoteRef/>
       </w:r>
       <w:r>
-        <w:t xml:space="preserve"> Each of the first and the second chords in the table can be in root position or first inversion.</w:t>
+        <w:t xml:space="preserve"> Lower tone of a diminished 5th (in a chord in root position) is upper tone of an augmented 4th (in an inverted chord).</w:t>
       </w:r>
     </w:p>
   </w:footnote>
@@ -13045,20 +13154,36 @@
         <w:footnoteRef/>
       </w:r>
       <w:r>
-        <w:t xml:space="preserve"> </w:t>
-      </w:r>
-      <w:r>
-        <w:rPr>
-          <w:highlight w:val="yellow"/>
-        </w:rPr>
-        <w:t>Imperfect cadence (first chord in root position but non-root melodic position) is allowed in difficult situations</w:t>
-      </w:r>
-      <w:r>
-        <w:t>.</w:t>
+        <w:t xml:space="preserve"> Each of the first and the second chords in the table can be in root position or first inversion.</w:t>
       </w:r>
     </w:p>
   </w:footnote>
   <w:footnote w:id="13">
+    <w:p>
+      <w:pPr>
+        <w:pStyle w:val="FootnoteText"/>
+      </w:pPr>
+      <w:r>
+        <w:rPr>
+          <w:rStyle w:val="FootnoteReference"/>
+        </w:rPr>
+        <w:footnoteRef/>
+      </w:r>
+      <w:r>
+        <w:t xml:space="preserve"> </w:t>
+      </w:r>
+      <w:r>
+        <w:rPr>
+          <w:highlight w:val="yellow"/>
+        </w:rPr>
+        <w:t>Imperfect cadence (first chord in root position but non-root melodic position) is allowed in difficult situations</w:t>
+      </w:r>
+      <w:r>
+        <w:t>.</w:t>
+      </w:r>
+    </w:p>
+  </w:footnote>
+  <w:footnote w:id="14">
     <w:p>
       <w:pPr>
         <w:pStyle w:val="FootnoteText"/>
@@ -13929,7 +14054,7 @@
       </w:pPr>
     </w:pPrDefault>
   </w:docDefaults>
-  <w:latentStyles w:defLockedState="0" w:defUIPriority="99" w:defSemiHidden="0" w:defUnhideWhenUsed="0" w:defQFormat="0" w:count="376">
+  <w:latentStyles w:defLockedState="0" w:defUIPriority="99" w:defSemiHidden="0" w:defUnhideWhenUsed="0" w:defQFormat="0" w:count="377">
     <w:lsdException w:name="Normal" w:uiPriority="0" w:qFormat="1"/>
     <w:lsdException w:name="heading 1" w:uiPriority="9" w:qFormat="1"/>
     <w:lsdException w:name="heading 2" w:semiHidden="1" w:uiPriority="9" w:unhideWhenUsed="1" w:qFormat="1"/>
@@ -14035,7 +14160,6 @@
     <w:lsdException w:name="HTML Sample" w:semiHidden="1" w:unhideWhenUsed="1"/>
     <w:lsdException w:name="HTML Typewriter" w:semiHidden="1" w:unhideWhenUsed="1"/>
     <w:lsdException w:name="HTML Variable" w:semiHidden="1" w:unhideWhenUsed="1"/>
-    <w:lsdException w:name="Normal Table" w:semiHidden="1" w:unhideWhenUsed="1"/>
     <w:lsdException w:name="annotation subject" w:semiHidden="1" w:unhideWhenUsed="1"/>
     <w:lsdException w:name="No List" w:semiHidden="1" w:unhideWhenUsed="1"/>
     <w:lsdException w:name="Outline List 1" w:semiHidden="1" w:unhideWhenUsed="1"/>
@@ -14082,10 +14206,8 @@
     <w:lsdException w:name="Table Subtle 2" w:semiHidden="1" w:unhideWhenUsed="1"/>
     <w:lsdException w:name="Table Web 1" w:semiHidden="1" w:unhideWhenUsed="1"/>
     <w:lsdException w:name="Table Web 2" w:semiHidden="1" w:unhideWhenUsed="1"/>
-    <w:lsdException w:name="Table Web 3" w:semiHidden="1" w:unhideWhenUsed="1"/>
     <w:lsdException w:name="Balloon Text" w:semiHidden="1" w:unhideWhenUsed="1"/>
     <w:lsdException w:name="Table Grid" w:uiPriority="39"/>
-    <w:lsdException w:name="Table Theme" w:semiHidden="1" w:unhideWhenUsed="1"/>
     <w:lsdException w:name="Placeholder Text" w:semiHidden="1"/>
     <w:lsdException w:name="No Spacing" w:uiPriority="1" w:qFormat="1"/>
     <w:lsdException w:name="Light Shading" w:uiPriority="60"/>
@@ -14306,6 +14428,7 @@
     <w:lsdException w:name="Hashtag" w:semiHidden="1" w:unhideWhenUsed="1"/>
     <w:lsdException w:name="Unresolved Mention" w:semiHidden="1" w:unhideWhenUsed="1"/>
     <w:lsdException w:name="Smart Link" w:semiHidden="1" w:unhideWhenUsed="1"/>
+    <w:lsdException w:name="Smart Link Error" w:semiHidden="1" w:unhideWhenUsed="1"/>
   </w:latentStyles>
   <w:style w:type="paragraph" w:default="1" w:styleId="Normal">
     <w:name w:val="Normal"/>
@@ -15261,7 +15384,7 @@
 </file>
 
 <file path=customXml/itemProps1.xml><?xml version="1.0" encoding="utf-8"?>
-<ds:datastoreItem xmlns:ds="http://schemas.openxmlformats.org/officeDocument/2006/customXml" ds:itemID="{B6139684-35AA-46C1-BD2B-E8C0B2A70194}">
+<ds:datastoreItem xmlns:ds="http://schemas.openxmlformats.org/officeDocument/2006/customXml" ds:itemID="{EC074032-06D7-4415-B16C-D3F0A363EF17}">
   <ds:schemaRefs>
     <ds:schemaRef ds:uri="http://schemas.openxmlformats.org/officeDocument/2006/bibliography"/>
   </ds:schemaRefs>

</xml_diff>

<commit_message>
Specify cantus voice in MusicXML
</commit_message>
<xml_diff>
--- a/doc/Artinfuser Harmony rules.docx
+++ b/doc/Artinfuser Harmony rules.docx
@@ -3234,25 +3234,7 @@
           <w:iCs/>
           <w:lang w:val="ru-RU"/>
         </w:rPr>
-        <w:t xml:space="preserve">+ Первый и последний аккорды должны быть более пустыми в контрапункте, чтобы создать эффект начала и </w:t>
-      </w:r>
-      <w:proofErr w:type="gramStart"/>
-      <w:r>
-        <w:rPr>
-          <w:i/>
-          <w:iCs/>
-          <w:lang w:val="ru-RU"/>
-        </w:rPr>
-        <w:t>конца</w:t>
-      </w:r>
-      <w:proofErr w:type="gramEnd"/>
-      <w:r>
-        <w:rPr>
-          <w:i/>
-          <w:iCs/>
-          <w:lang w:val="ru-RU"/>
-        </w:rPr>
-        <w:t xml:space="preserve"> и устойчивости, а в гармонии они должны быть полными так же, как и остальные аккорды.</w:t>
+        <w:t>+ Первый и последний аккорды должны быть более пустыми в контрапункте, чтобы создать эффект начала и конца и устойчивости, а в гармонии они должны быть полными так же, как и остальные аккорды.</w:t>
       </w:r>
     </w:p>
     <w:p>
@@ -3409,25 +3391,7 @@
           <w:iCs/>
           <w:lang w:val="ru-RU"/>
         </w:rPr>
-        <w:t xml:space="preserve">- В гармонии стоит показывать желтым цветом в басу ошибки, связанные с мелодией, </w:t>
-      </w:r>
-      <w:proofErr w:type="gramStart"/>
-      <w:r>
-        <w:rPr>
-          <w:i/>
-          <w:iCs/>
-          <w:lang w:val="ru-RU"/>
-        </w:rPr>
-        <w:t>те</w:t>
-      </w:r>
-      <w:proofErr w:type="gramEnd"/>
-      <w:r>
-        <w:rPr>
-          <w:i/>
-          <w:iCs/>
-          <w:lang w:val="ru-RU"/>
-        </w:rPr>
-        <w:t xml:space="preserve"> что были красные в контрапункте. </w:t>
+        <w:t xml:space="preserve">- В гармонии стоит показывать желтым цветом в басу ошибки, связанные с мелодией, те что были красные в контрапункте. </w:t>
       </w:r>
       <w:r>
         <w:rPr>
@@ -7583,8 +7547,8 @@
         <w:tblLook w:val="04A0" w:firstRow="1" w:lastRow="0" w:firstColumn="1" w:lastColumn="0" w:noHBand="0" w:noVBand="1"/>
       </w:tblPr>
       <w:tblGrid>
-        <w:gridCol w:w="3261"/>
-        <w:gridCol w:w="1668"/>
+        <w:gridCol w:w="1696"/>
+        <w:gridCol w:w="4372"/>
         <w:gridCol w:w="1451"/>
       </w:tblGrid>
       <w:tr>
@@ -7593,7 +7557,7 @@
         </w:trPr>
         <w:tc>
           <w:tcPr>
-            <w:tcW w:w="3261" w:type="dxa"/>
+            <w:tcW w:w="1696" w:type="dxa"/>
             <w:shd w:val="clear" w:color="auto" w:fill="BFBFBF" w:themeFill="background1" w:themeFillShade="BF"/>
           </w:tcPr>
           <w:p>
@@ -7613,7 +7577,7 @@
         </w:tc>
         <w:tc>
           <w:tcPr>
-            <w:tcW w:w="1668" w:type="dxa"/>
+            <w:tcW w:w="4372" w:type="dxa"/>
             <w:shd w:val="clear" w:color="auto" w:fill="BFBFBF" w:themeFill="background1" w:themeFillShade="BF"/>
           </w:tcPr>
           <w:p>
@@ -7658,7 +7622,7 @@
         </w:trPr>
         <w:tc>
           <w:tcPr>
-            <w:tcW w:w="3261" w:type="dxa"/>
+            <w:tcW w:w="1696" w:type="dxa"/>
           </w:tcPr>
           <w:p>
             <w:pPr>
@@ -7677,7 +7641,7 @@
         </w:tc>
         <w:tc>
           <w:tcPr>
-            <w:tcW w:w="1668" w:type="dxa"/>
+            <w:tcW w:w="4372" w:type="dxa"/>
           </w:tcPr>
           <w:p>
             <w:pPr>
@@ -7690,7 +7654,19 @@
               <w:rPr>
                 <w:u w:val="thick" w:color="FF0000"/>
               </w:rPr>
-              <w:t>up stepwise</w:t>
+              <w:t>stepwise</w:t>
+            </w:r>
+            <w:r>
+              <w:rPr>
+                <w:u w:val="thick" w:color="FF0000"/>
+              </w:rPr>
+              <w:t xml:space="preserve"> to tonic or 7th</w:t>
+            </w:r>
+            <w:r>
+              <w:rPr>
+                <w:u w:val="thick" w:color="FF0000"/>
+              </w:rPr>
+              <w:t xml:space="preserve"> of the next chord</w:t>
             </w:r>
           </w:p>
         </w:tc>
@@ -7720,7 +7696,7 @@
         </w:trPr>
         <w:tc>
           <w:tcPr>
-            <w:tcW w:w="3261" w:type="dxa"/>
+            <w:tcW w:w="1696" w:type="dxa"/>
           </w:tcPr>
           <w:p>
             <w:pPr>
@@ -7733,7 +7709,7 @@
         </w:tc>
         <w:tc>
           <w:tcPr>
-            <w:tcW w:w="1668" w:type="dxa"/>
+            <w:tcW w:w="4372" w:type="dxa"/>
           </w:tcPr>
           <w:p>
             <w:pPr>
@@ -7748,6 +7724,8 @@
               </w:rPr>
               <w:t>stepwise</w:t>
             </w:r>
+            <w:bookmarkStart w:id="39" w:name="_GoBack"/>
+            <w:bookmarkEnd w:id="39"/>
           </w:p>
         </w:tc>
         <w:tc>
@@ -7776,7 +7754,7 @@
         </w:trPr>
         <w:tc>
           <w:tcPr>
-            <w:tcW w:w="3261" w:type="dxa"/>
+            <w:tcW w:w="1696" w:type="dxa"/>
           </w:tcPr>
           <w:p>
             <w:pPr>
@@ -7789,7 +7767,7 @@
         </w:tc>
         <w:tc>
           <w:tcPr>
-            <w:tcW w:w="1668" w:type="dxa"/>
+            <w:tcW w:w="4372" w:type="dxa"/>
           </w:tcPr>
           <w:p>
             <w:pPr>
@@ -7798,6 +7776,18 @@
                 <w:u w:val="thick" w:color="FF0000"/>
               </w:rPr>
             </w:pPr>
+            <w:r>
+              <w:rPr>
+                <w:u w:val="thick" w:color="FF0000"/>
+              </w:rPr>
+              <w:t>stepwise</w:t>
+            </w:r>
+            <w:r>
+              <w:rPr>
+                <w:u w:val="thick" w:color="FF0000"/>
+              </w:rPr>
+              <w:t xml:space="preserve"> </w:t>
+            </w:r>
             <w:r>
               <w:rPr>
                 <w:u w:val="thick" w:color="FF0000"/>
@@ -7832,7 +7822,7 @@
         </w:trPr>
         <w:tc>
           <w:tcPr>
-            <w:tcW w:w="3261" w:type="dxa"/>
+            <w:tcW w:w="1696" w:type="dxa"/>
           </w:tcPr>
           <w:p>
             <w:pPr>
@@ -7842,16 +7832,13 @@
               <w:t>#5</w:t>
             </w:r>
             <w:r>
-              <w:rPr>
-                <w:rStyle w:val="FootnoteReference"/>
-              </w:rPr>
-              <w:footnoteReference w:id="8"/>
+              <w:t xml:space="preserve"> or #9</w:t>
             </w:r>
           </w:p>
         </w:tc>
         <w:tc>
           <w:tcPr>
-            <w:tcW w:w="1668" w:type="dxa"/>
+            <w:tcW w:w="4372" w:type="dxa"/>
           </w:tcPr>
           <w:p>
             <w:pPr>
@@ -7864,7 +7851,25 @@
               <w:rPr>
                 <w:u w:val="thick" w:color="FF0000"/>
               </w:rPr>
-              <w:t>up stepwise</w:t>
+              <w:t>stepwise</w:t>
+            </w:r>
+            <w:r>
+              <w:rPr>
+                <w:u w:color="FF0000"/>
+              </w:rPr>
+              <w:t xml:space="preserve"> (us</w:t>
+            </w:r>
+            <w:r>
+              <w:rPr>
+                <w:u w:color="FF0000"/>
+              </w:rPr>
+              <w:t>u</w:t>
+            </w:r>
+            <w:r>
+              <w:rPr>
+                <w:u w:color="FF0000"/>
+              </w:rPr>
+              <w:t>ally up)</w:t>
             </w:r>
           </w:p>
         </w:tc>
@@ -7891,7 +7896,7 @@
         </w:trPr>
         <w:tc>
           <w:tcPr>
-            <w:tcW w:w="3261" w:type="dxa"/>
+            <w:tcW w:w="1696" w:type="dxa"/>
           </w:tcPr>
           <w:p>
             <w:pPr>
@@ -7901,16 +7906,13 @@
               <w:t>b5</w:t>
             </w:r>
             <w:r>
-              <w:rPr>
-                <w:rStyle w:val="FootnoteReference"/>
-              </w:rPr>
-              <w:footnoteReference w:id="9"/>
+              <w:t xml:space="preserve"> or b9</w:t>
             </w:r>
           </w:p>
         </w:tc>
         <w:tc>
           <w:tcPr>
-            <w:tcW w:w="1668" w:type="dxa"/>
+            <w:tcW w:w="4372" w:type="dxa"/>
           </w:tcPr>
           <w:p>
             <w:pPr>
@@ -7921,9 +7923,15 @@
             </w:pPr>
             <w:r>
               <w:rPr>
-                <w:u w:val="thick" w:color="FFC000" w:themeColor="accent4"/>
-              </w:rPr>
-              <w:t>down stepwise</w:t>
+                <w:u w:val="thick" w:color="FF0000"/>
+              </w:rPr>
+              <w:t>stepwise</w:t>
+            </w:r>
+            <w:r>
+              <w:rPr>
+                <w:u w:color="FF0000"/>
+              </w:rPr>
+              <w:t xml:space="preserve"> (usually down)</w:t>
             </w:r>
           </w:p>
         </w:tc>
@@ -7944,114 +7952,6 @@
               </w:rPr>
               <w:t>No</w:t>
             </w:r>
-          </w:p>
-        </w:tc>
-      </w:tr>
-      <w:tr>
-        <w:trPr>
-          <w:jc w:val="center"/>
-        </w:trPr>
-        <w:tc>
-          <w:tcPr>
-            <w:tcW w:w="3261" w:type="dxa"/>
-          </w:tcPr>
-          <w:p>
-            <w:pPr>
-              <w:jc w:val="center"/>
-            </w:pPr>
-          </w:p>
-        </w:tc>
-        <w:tc>
-          <w:tcPr>
-            <w:tcW w:w="1668" w:type="dxa"/>
-          </w:tcPr>
-          <w:p>
-            <w:pPr>
-              <w:jc w:val="center"/>
-              <w:rPr>
-                <w:u w:val="thick" w:color="FFC000" w:themeColor="accent4"/>
-              </w:rPr>
-            </w:pPr>
-          </w:p>
-        </w:tc>
-        <w:tc>
-          <w:tcPr>
-            <w:tcW w:w="1451" w:type="dxa"/>
-            <w:vMerge w:val="restart"/>
-          </w:tcPr>
-          <w:p>
-            <w:pPr>
-              <w:jc w:val="center"/>
-              <w:rPr>
-                <w:u w:val="thick" w:color="FFC000" w:themeColor="accent4"/>
-              </w:rPr>
-            </w:pPr>
-            <w:r>
-              <w:rPr>
-                <w:u w:val="thick" w:color="FFC000" w:themeColor="accent4"/>
-              </w:rPr>
-              <w:t>No</w:t>
-            </w:r>
-            <w:r>
-              <w:rPr>
-                <w:rStyle w:val="FootnoteReference"/>
-              </w:rPr>
-              <w:footnoteReference w:id="10"/>
-            </w:r>
-          </w:p>
-        </w:tc>
-      </w:tr>
-      <w:tr>
-        <w:trPr>
-          <w:jc w:val="center"/>
-        </w:trPr>
-        <w:tc>
-          <w:tcPr>
-            <w:tcW w:w="3261" w:type="dxa"/>
-          </w:tcPr>
-          <w:p>
-            <w:pPr>
-              <w:jc w:val="center"/>
-            </w:pPr>
-            <w:r>
-              <w:rPr>
-                <w:rStyle w:val="FootnoteReference"/>
-              </w:rPr>
-              <w:footnoteReference w:id="11"/>
-            </w:r>
-          </w:p>
-        </w:tc>
-        <w:tc>
-          <w:tcPr>
-            <w:tcW w:w="1668" w:type="dxa"/>
-          </w:tcPr>
-          <w:p>
-            <w:pPr>
-              <w:jc w:val="center"/>
-              <w:rPr>
-                <w:u w:val="thick" w:color="FFC000" w:themeColor="accent4"/>
-              </w:rPr>
-            </w:pPr>
-            <w:r>
-              <w:rPr>
-                <w:u w:val="thick" w:color="FFC000" w:themeColor="accent4"/>
-              </w:rPr>
-              <w:t>up stepwise</w:t>
-            </w:r>
-          </w:p>
-        </w:tc>
-        <w:tc>
-          <w:tcPr>
-            <w:tcW w:w="1451" w:type="dxa"/>
-            <w:vMerge/>
-          </w:tcPr>
-          <w:p>
-            <w:pPr>
-              <w:jc w:val="center"/>
-              <w:rPr>
-                <w:u w:val="thick" w:color="FFC000" w:themeColor="accent4"/>
-              </w:rPr>
-            </w:pPr>
           </w:p>
         </w:tc>
       </w:tr>
@@ -8165,7 +8065,6 @@
           <w:noProof/>
           <w:position w:val="-6"/>
         </w:rPr>
-        <w:lastRenderedPageBreak/>
         <w:drawing>
           <wp:inline distT="0" distB="0" distL="0" distR="0" wp14:anchorId="58B449EE" wp14:editId="1785143E">
             <wp:extent cx="739977" cy="187859"/>
@@ -8360,6 +8259,7 @@
         <w:ind w:left="720"/>
       </w:pPr>
       <w:r>
+        <w:lastRenderedPageBreak/>
         <w:t>Resolution i</w:t>
       </w:r>
       <w:r>
@@ -8918,7 +8818,7 @@
               <w:rPr>
                 <w:rStyle w:val="FootnoteReference"/>
               </w:rPr>
-              <w:footnoteReference w:id="12"/>
+              <w:footnoteReference w:id="8"/>
             </w:r>
             <w:bookmarkEnd w:id="47"/>
           </w:p>
@@ -9531,7 +9431,6 @@
           <w:b/>
           <w:u w:val="single"/>
         </w:rPr>
-        <w:lastRenderedPageBreak/>
         <w:t>LT</w:t>
       </w:r>
       <w:r>
@@ -9650,6 +9549,7 @@
           <w:noProof/>
           <w:position w:val="-6"/>
         </w:rPr>
+        <w:lastRenderedPageBreak/>
         <w:drawing>
           <wp:inline distT="0" distB="0" distL="0" distR="0" wp14:anchorId="74D48F22" wp14:editId="198406B0">
             <wp:extent cx="739977" cy="187859"/>
@@ -10050,7 +9950,7 @@
           <w:rStyle w:val="FootnoteReference"/>
           <w:u w:val="thick" w:color="FFC000" w:themeColor="accent4"/>
         </w:rPr>
-        <w:footnoteReference w:id="13"/>
+        <w:footnoteReference w:id="9"/>
       </w:r>
       <w:r>
         <w:rPr>
@@ -10534,7 +10434,6 @@
                 <w:b/>
                 <w:bCs/>
               </w:rPr>
-              <w:lastRenderedPageBreak/>
               <w:t>II65</w:t>
             </w:r>
           </w:p>
@@ -10649,6 +10548,7 @@
           <w:noProof/>
           <w:position w:val="-6"/>
         </w:rPr>
+        <w:lastRenderedPageBreak/>
         <w:drawing>
           <wp:inline distT="0" distB="0" distL="0" distR="0" wp14:anchorId="356D8017" wp14:editId="44D7B737">
             <wp:extent cx="739977" cy="187859"/>
@@ -10815,15 +10715,7 @@
         <w:t>R</w:t>
       </w:r>
       <w:r>
-        <w:t xml:space="preserve">esolution of II6 or II65 (seventh chord in first inversion) </w:t>
-      </w:r>
-      <w:proofErr w:type="gramStart"/>
-      <w:r>
-        <w:t>chord  to</w:t>
-      </w:r>
-      <w:proofErr w:type="gramEnd"/>
-      <w:r>
-        <w:t xml:space="preserve"> I chord (in root position) sounds like plagal cadence</w:t>
+        <w:t>esolution of II6 or II65 (seventh chord in first inversion) chord  to I chord (in root position) sounds like plagal cadence</w:t>
       </w:r>
       <w:r>
         <w:t xml:space="preserve">, but it is a plagal gesture and </w:t>
@@ -11146,7 +11038,7 @@
         <w:rPr>
           <w:rStyle w:val="FootnoteReference"/>
         </w:rPr>
-        <w:footnoteReference w:id="14"/>
+        <w:footnoteReference w:id="10"/>
       </w:r>
       <w:r>
         <w:t xml:space="preserve"> if</w:t>
@@ -11200,11 +11092,7 @@
         <w:t>, and</w:t>
       </w:r>
       <w:r>
-        <w:t xml:space="preserve"> removing it would </w:t>
-      </w:r>
-      <w:r>
-        <w:lastRenderedPageBreak/>
-        <w:t xml:space="preserve">result in </w:t>
+        <w:t xml:space="preserve"> removing it would result in </w:t>
       </w:r>
       <w:r>
         <w:t xml:space="preserve">stepwise motion between two harmonic </w:t>
@@ -11298,6 +11186,7 @@
         <w:rPr>
           <w:lang w:val="en-US"/>
         </w:rPr>
+        <w:lastRenderedPageBreak/>
         <w:t>Anticipation</w:t>
       </w:r>
       <w:bookmarkEnd w:id="68"/>
@@ -11689,23 +11578,7 @@
           <w:color w:val="FF0000"/>
           <w:lang w:val="ru-RU"/>
         </w:rPr>
-        <w:t xml:space="preserve">То есть разрешается одну фразу иметь </w:t>
-      </w:r>
-      <w:proofErr w:type="gramStart"/>
-      <w:r>
-        <w:rPr>
-          <w:color w:val="FF0000"/>
-          <w:lang w:val="ru-RU"/>
-        </w:rPr>
-        <w:t>синкопированную</w:t>
-      </w:r>
-      <w:proofErr w:type="gramEnd"/>
-      <w:r>
-        <w:rPr>
-          <w:color w:val="FF0000"/>
-          <w:lang w:val="ru-RU"/>
-        </w:rPr>
-        <w:t xml:space="preserve"> а другие несинкопированные например в одном упражнении?</w:t>
+        <w:t>То есть разрешается одну фразу иметь синкопированную а другие несинкопированные например в одном упражнении?</w:t>
       </w:r>
     </w:p>
   </w:comment>
@@ -11966,23 +11839,7 @@
           <w:color w:val="FF0000"/>
           <w:lang w:val="ru-RU"/>
         </w:rPr>
-        <w:t xml:space="preserve">Добавляя любую ноту </w:t>
-      </w:r>
-      <w:proofErr w:type="gramStart"/>
-      <w:r>
-        <w:rPr>
-          <w:color w:val="FF0000"/>
-          <w:lang w:val="ru-RU"/>
-        </w:rPr>
-        <w:t>к этому аккорду</w:t>
-      </w:r>
-      <w:proofErr w:type="gramEnd"/>
-      <w:r>
-        <w:rPr>
-          <w:color w:val="FF0000"/>
-          <w:lang w:val="ru-RU"/>
-        </w:rPr>
-        <w:t xml:space="preserve"> мы сразу делаем его разрешенным? </w:t>
+        <w:t xml:space="preserve">Добавляя любую ноту к этому аккорду мы сразу делаем его разрешенным? </w:t>
       </w:r>
       <w:r>
         <w:rPr>
@@ -12236,21 +12093,7 @@
         <w:rPr>
           <w:lang w:val="ru-RU"/>
         </w:rPr>
-        <w:t xml:space="preserve">А </w:t>
-      </w:r>
-      <w:proofErr w:type="gramStart"/>
-      <w:r>
-        <w:rPr>
-          <w:lang w:val="ru-RU"/>
-        </w:rPr>
-        <w:t>что</w:t>
-      </w:r>
-      <w:proofErr w:type="gramEnd"/>
-      <w:r>
-        <w:rPr>
-          <w:lang w:val="ru-RU"/>
-        </w:rPr>
-        <w:t xml:space="preserve"> если следующий аккордовый звук принадлежит неустойчивому множеству (</w:t>
+        <w:t>А что если следующий аккордовый звук принадлежит неустойчивому множеству (</w:t>
       </w:r>
       <w:r>
         <w:t>LT</w:t>
@@ -12666,19 +12509,11 @@
         </w:rPr>
         <w:t xml:space="preserve">, </w:t>
       </w:r>
-      <w:proofErr w:type="gramStart"/>
       <w:r>
         <w:rPr>
           <w:lang w:val="ru-RU"/>
         </w:rPr>
-        <w:t>он конечно</w:t>
-      </w:r>
-      <w:proofErr w:type="gramEnd"/>
-      <w:r>
-        <w:rPr>
-          <w:lang w:val="ru-RU"/>
-        </w:rPr>
-        <w:t xml:space="preserve"> разрешен. А какие другие варианты подготовки/разрешения апподжиатуры допустим?</w:t>
+        <w:t>он конечно разрешен. А какие другие варианты подготовки/разрешения апподжиатуры допустим?</w:t>
       </w:r>
     </w:p>
   </w:comment>
@@ -13016,6 +12851,9 @@
     <w:p>
       <w:pPr>
         <w:pStyle w:val="FootnoteText"/>
+        <w:rPr>
+          <w:lang w:val="ru-RU"/>
+        </w:rPr>
       </w:pPr>
       <w:r>
         <w:rPr>
@@ -13026,8 +12864,6 @@
       <w:r>
         <w:t xml:space="preserve"> Leading tone of a secondary dominant should resolve to secondary tonic degree. In a diminished chord one of chord tones is a leading tone, depending on the tonic of the next chord.</w:t>
       </w:r>
-      <w:bookmarkStart w:id="39" w:name="_GoBack"/>
-      <w:bookmarkEnd w:id="39"/>
     </w:p>
   </w:footnote>
   <w:footnote w:id="8">
@@ -13042,7 +12878,7 @@
         <w:footnoteRef/>
       </w:r>
       <w:r>
-        <w:t xml:space="preserve"> Upper tone of an augmented 5th (in a chord in root position) is lower tone of a diminished 4th (in an inverted chord).</w:t>
+        <w:t xml:space="preserve"> Each of the first and the second chords in the table can be in root position or first inversion.</w:t>
       </w:r>
     </w:p>
   </w:footnote>
@@ -13058,132 +12894,20 @@
         <w:footnoteRef/>
       </w:r>
       <w:r>
-        <w:t xml:space="preserve"> Upper tone of a diminished 5th (in a chord in root position) is lower tone of an augmented 4th (in an inverted chord).</w:t>
+        <w:t xml:space="preserve"> </w:t>
+      </w:r>
+      <w:r>
+        <w:rPr>
+          <w:highlight w:val="yellow"/>
+        </w:rPr>
+        <w:t>Imperfect cadence (first chord in root position but non-root melodic position) is allowed in difficult situations</w:t>
+      </w:r>
+      <w:r>
+        <w:t>.</w:t>
       </w:r>
     </w:p>
   </w:footnote>
   <w:footnote w:id="10">
-    <w:p>
-      <w:pPr>
-        <w:pStyle w:val="FootnoteText"/>
-      </w:pPr>
-      <w:r>
-        <w:rPr>
-          <w:rStyle w:val="FootnoteReference"/>
-        </w:rPr>
-        <w:footnoteRef/>
-      </w:r>
-      <w:r>
-        <w:t xml:space="preserve"> </w:t>
-      </w:r>
-      <w:r>
-        <w:rPr>
-          <w:u w:val="thick" w:color="FFC000" w:themeColor="accent4"/>
-        </w:rPr>
-        <w:t xml:space="preserve">Doubling of any </w:t>
-      </w:r>
-      <w:r>
-        <w:rPr>
-          <w:u w:val="thick" w:color="FFC000" w:themeColor="accent4"/>
-        </w:rPr>
-        <w:t xml:space="preserve">of two </w:t>
-      </w:r>
-      <w:r>
-        <w:rPr>
-          <w:u w:val="thick" w:color="FFC000" w:themeColor="accent4"/>
-        </w:rPr>
-        <w:t>note</w:t>
-      </w:r>
-      <w:r>
-        <w:rPr>
-          <w:u w:val="thick" w:color="FFC000" w:themeColor="accent4"/>
-        </w:rPr>
-        <w:t>s</w:t>
-      </w:r>
-      <w:r>
-        <w:rPr>
-          <w:u w:val="thick" w:color="FFC000" w:themeColor="accent4"/>
-        </w:rPr>
-        <w:t xml:space="preserve"> of </w:t>
-      </w:r>
-      <w:r>
-        <w:rPr>
-          <w:u w:val="thick" w:color="FFC000" w:themeColor="accent4"/>
-        </w:rPr>
-        <w:t xml:space="preserve">a </w:t>
-      </w:r>
-      <w:r>
-        <w:rPr>
-          <w:u w:val="thick" w:color="FFC000" w:themeColor="accent4"/>
-        </w:rPr>
-        <w:t>harmonic tritone is prohibited if both notes of tritone are chord tones</w:t>
-      </w:r>
-      <w:r>
-        <w:t>.</w:t>
-      </w:r>
-      <w:r>
-        <w:t xml:space="preserve"> Both tritone notes and the doubled note do not necessarily need to begin or end together, but all three of these notes have to sound simultaneously to be prohibited.</w:t>
-      </w:r>
-    </w:p>
-  </w:footnote>
-  <w:footnote w:id="11">
-    <w:p>
-      <w:pPr>
-        <w:pStyle w:val="FootnoteText"/>
-      </w:pPr>
-      <w:r>
-        <w:rPr>
-          <w:rStyle w:val="FootnoteReference"/>
-        </w:rPr>
-        <w:footnoteRef/>
-      </w:r>
-      <w:r>
-        <w:t xml:space="preserve"> Lower tone of a diminished 5th (in a chord in root position) is upper tone of an augmented 4th (in an inverted chord).</w:t>
-      </w:r>
-    </w:p>
-  </w:footnote>
-  <w:footnote w:id="12">
-    <w:p>
-      <w:pPr>
-        <w:pStyle w:val="FootnoteText"/>
-      </w:pPr>
-      <w:r>
-        <w:rPr>
-          <w:rStyle w:val="FootnoteReference"/>
-        </w:rPr>
-        <w:footnoteRef/>
-      </w:r>
-      <w:r>
-        <w:t xml:space="preserve"> Each of the first and the second chords in the table can be in root position or first inversion.</w:t>
-      </w:r>
-    </w:p>
-  </w:footnote>
-  <w:footnote w:id="13">
-    <w:p>
-      <w:pPr>
-        <w:pStyle w:val="FootnoteText"/>
-      </w:pPr>
-      <w:r>
-        <w:rPr>
-          <w:rStyle w:val="FootnoteReference"/>
-        </w:rPr>
-        <w:footnoteRef/>
-      </w:r>
-      <w:r>
-        <w:t xml:space="preserve"> </w:t>
-      </w:r>
-      <w:r>
-        <w:rPr>
-          <w:highlight w:val="yellow"/>
-        </w:rPr>
-        <w:t>Imperfect cadence (first chord in root position but non-root melodic position) is allowed in difficult situations</w:t>
-      </w:r>
-      <w:r>
-        <w:t>.</w:t>
-      </w:r>
-    </w:p>
-  </w:footnote>
-  <w:footnote w:id="14">
     <w:p>
       <w:pPr>
         <w:pStyle w:val="FootnoteText"/>
@@ -15384,7 +15108,7 @@
 </file>
 
 <file path=customXml/itemProps1.xml><?xml version="1.0" encoding="utf-8"?>
-<ds:datastoreItem xmlns:ds="http://schemas.openxmlformats.org/officeDocument/2006/customXml" ds:itemID="{EC074032-06D7-4415-B16C-D3F0A363EF17}">
+<ds:datastoreItem xmlns:ds="http://schemas.openxmlformats.org/officeDocument/2006/customXml" ds:itemID="{40AC7C97-DED5-48FD-890F-5D5B26243758}">
   <ds:schemaRefs>
     <ds:schemaRef ds:uri="http://schemas.openxmlformats.org/officeDocument/2006/bibliography"/>
   </ds:schemaRefs>

</xml_diff>

<commit_message>
CA3: Species 4 is not detected in 5/4
</commit_message>
<xml_diff>
--- a/doc/Artinfuser Harmony rules.docx
+++ b/doc/Artinfuser Harmony rules.docx
@@ -5505,6 +5505,37 @@
         <w:rPr>
           <w:lang w:val="en-US"/>
         </w:rPr>
+        <w:t>Chords from minor mode in major key and vice versa</w:t>
+      </w:r>
+    </w:p>
+    <w:p>
+      <w:r>
+        <w:tab/>
+        <w:t>Chords from minor mode can be used in major key (e.g. IIm in C major).</w:t>
+      </w:r>
+    </w:p>
+    <w:p>
+      <w:r>
+        <w:tab/>
+        <w:t>Chords from major mode can be used in minor key (e.g. IIIm in C minor).</w:t>
+      </w:r>
+    </w:p>
+    <w:p>
+      <w:pPr>
+        <w:pStyle w:val="Heading3"/>
+        <w:numPr>
+          <w:ilvl w:val="0"/>
+          <w:numId w:val="0"/>
+        </w:numPr>
+        <w:rPr>
+          <w:lang w:val="en-US"/>
+        </w:rPr>
+      </w:pPr>
+      <w:r>
+        <w:rPr>
+          <w:lang w:val="en-US"/>
+        </w:rPr>
+        <w:lastRenderedPageBreak/>
         <w:t xml:space="preserve">Second inversion </w:t>
       </w:r>
       <w:r>
@@ -5600,7 +5631,6 @@
     </w:p>
     <w:p>
       <w:r>
-        <w:lastRenderedPageBreak/>
         <w:tab/>
       </w:r>
       <w:r>
@@ -6230,6 +6260,7 @@
     </w:p>
     <w:p>
       <w:r>
+        <w:lastRenderedPageBreak/>
         <w:tab/>
       </w:r>
       <w:r>
@@ -6310,7 +6341,6 @@
     </w:p>
     <w:p>
       <w:r>
-        <w:lastRenderedPageBreak/>
         <w:tab/>
       </w:r>
       <w:r>
@@ -6409,10 +6439,53 @@
         <w:t xml:space="preserve"> (dim7)</w:t>
       </w:r>
       <w:r>
-        <w:t xml:space="preserve"> chord consists of minor 3rd, diminished 5th and diminished 7th. </w:t>
-      </w:r>
-      <w:r>
-        <w:t>It is actually a minor dominant 9th chord without a root and should follow the rules of resolution of a 9th chord: 7th (5th of dim7) and 9th (7th of dim7) tones should resolve stepwise down.</w:t>
+        <w:t xml:space="preserve"> chord consists of minor 3rd, diminished 5th and diminished 7th.</w:t>
+      </w:r>
+    </w:p>
+    <w:p>
+      <w:pPr>
+        <w:ind w:firstLine="720"/>
+      </w:pPr>
+      <w:r>
+        <w:t xml:space="preserve">One of four tones of diminished 7th chord should </w:t>
+      </w:r>
+      <w:r>
+        <w:t xml:space="preserve">be considered its root and should </w:t>
+      </w:r>
+      <w:r>
+        <w:t xml:space="preserve">resolve stepwise up by a halftone </w:t>
+      </w:r>
+      <w:commentRangeStart w:id="36"/>
+      <w:r>
+        <w:t xml:space="preserve">to the tonic </w:t>
+      </w:r>
+      <w:r>
+        <w:t xml:space="preserve">note </w:t>
+      </w:r>
+      <w:r>
+        <w:t>of the resolution chord</w:t>
+      </w:r>
+      <w:commentRangeEnd w:id="36"/>
+      <w:r>
+        <w:rPr>
+          <w:rStyle w:val="CommentReference"/>
+        </w:rPr>
+        <w:commentReference w:id="36"/>
+      </w:r>
+      <w:r>
+        <w:t>.</w:t>
+      </w:r>
+      <w:r>
+        <w:t xml:space="preserve"> </w:t>
+      </w:r>
+      <w:r>
+        <w:t xml:space="preserve">It is actually a minor dominant 9th chord without a root and should follow the rules of resolution of a 9th chord: 7th (5th of dim7) and 9th (7th of dim7) should </w:t>
+      </w:r>
+      <w:r>
+        <w:t>follow resolution rules of 7th and 9th</w:t>
+      </w:r>
+      <w:r>
+        <w:t>.</w:t>
       </w:r>
     </w:p>
     <w:p>
@@ -6420,19 +6493,91 @@
         <w:tab/>
       </w:r>
       <w:r>
-        <w:t>O</w:t>
-      </w:r>
-      <w:r>
-        <w:t xml:space="preserve">ne of four tones </w:t>
-      </w:r>
-      <w:r>
-        <w:t xml:space="preserve">of diminished 7th chord </w:t>
-      </w:r>
-      <w:r>
-        <w:t xml:space="preserve">should resolve </w:t>
-      </w:r>
-      <w:r>
-        <w:t>stepwise up by a halftone to the tonic of the resolution chord.</w:t>
+        <w:t xml:space="preserve">Diminished 7th chord should resolve to I or III chord. </w:t>
+      </w:r>
+      <w:r>
+        <w:t xml:space="preserve">Secondary diminished 7th chord should </w:t>
+      </w:r>
+      <w:r>
+        <w:t>resolve to I or III chord of its tonic (e.g. VII of IV can resolve to IV, or III of IV).</w:t>
+      </w:r>
+    </w:p>
+    <w:p>
+      <w:pPr>
+        <w:ind w:firstLine="720"/>
+      </w:pPr>
+      <w:r>
+        <w:rPr>
+          <w:b/>
+          <w:noProof/>
+          <w:position w:val="-6"/>
+        </w:rPr>
+        <w:drawing>
+          <wp:inline distT="0" distB="0" distL="0" distR="0" wp14:anchorId="77BBAED8" wp14:editId="762F9DE2">
+            <wp:extent cx="739977" cy="187859"/>
+            <wp:effectExtent l="0" t="0" r="3175" b="3175"/>
+            <wp:docPr id="27" name="Picture 27" descr="s:\app\mgen\mgen\docs\button_exception.png"/>
+            <wp:cNvGraphicFramePr>
+              <a:graphicFrameLocks xmlns:a="http://schemas.openxmlformats.org/drawingml/2006/main" noChangeAspect="1"/>
+            </wp:cNvGraphicFramePr>
+            <a:graphic xmlns:a="http://schemas.openxmlformats.org/drawingml/2006/main">
+              <a:graphicData uri="http://schemas.openxmlformats.org/drawingml/2006/picture">
+                <pic:pic xmlns:pic="http://schemas.openxmlformats.org/drawingml/2006/picture">
+                  <pic:nvPicPr>
+                    <pic:cNvPr id="0" name="Picture 1" descr="s:\app\mgen\mgen\docs\button_exception.png"/>
+                    <pic:cNvPicPr>
+                      <a:picLocks noChangeAspect="1" noChangeArrowheads="1"/>
+                    </pic:cNvPicPr>
+                  </pic:nvPicPr>
+                  <pic:blipFill>
+                    <a:blip r:embed="rId8">
+                      <a:extLst>
+                        <a:ext uri="{28A0092B-C50C-407E-A947-70E740481C1C}">
+                          <a14:useLocalDpi xmlns:a14="http://schemas.microsoft.com/office/drawing/2010/main" val="0"/>
+                        </a:ext>
+                      </a:extLst>
+                    </a:blip>
+                    <a:srcRect/>
+                    <a:stretch>
+                      <a:fillRect/>
+                    </a:stretch>
+                  </pic:blipFill>
+                  <pic:spPr bwMode="auto">
+                    <a:xfrm>
+                      <a:off x="0" y="0"/>
+                      <a:ext cx="822166" cy="208724"/>
+                    </a:xfrm>
+                    <a:prstGeom prst="rect">
+                      <a:avLst/>
+                    </a:prstGeom>
+                    <a:noFill/>
+                    <a:ln>
+                      <a:noFill/>
+                    </a:ln>
+                  </pic:spPr>
+                </pic:pic>
+              </a:graphicData>
+            </a:graphic>
+          </wp:inline>
+        </w:drawing>
+      </w:r>
+      <w:r>
+        <w:t xml:space="preserve"> </w:t>
+      </w:r>
+      <w:r>
+        <w:t xml:space="preserve">Diminished 7th chord can be followed by </w:t>
+      </w:r>
+      <w:r>
+        <w:t xml:space="preserve">a different </w:t>
+      </w:r>
+      <w:r>
+        <w:t>diminished 7th chord</w:t>
+      </w:r>
+      <w:r>
+        <w:t xml:space="preserve"> if each note goes stepwise</w:t>
+      </w:r>
+      <w:r>
+        <w:t>.</w:t>
       </w:r>
     </w:p>
     <w:p>
@@ -6659,14 +6804,14 @@
           <w:lang w:val="en-US"/>
         </w:rPr>
       </w:pPr>
-      <w:bookmarkStart w:id="36" w:name="_Toc37025465"/>
+      <w:bookmarkStart w:id="37" w:name="_Toc37025465"/>
       <w:r>
         <w:rPr>
           <w:lang w:val="en-US"/>
         </w:rPr>
         <w:t>Augmented sixth chords</w:t>
       </w:r>
-      <w:bookmarkEnd w:id="36"/>
+      <w:bookmarkEnd w:id="37"/>
     </w:p>
     <w:p>
       <w:r>
@@ -6812,6 +6957,7 @@
         </w:numPr>
       </w:pPr>
       <w:r>
+        <w:lastRenderedPageBreak/>
         <w:t>Doubly augmented fourth</w:t>
       </w:r>
       <w:r>
@@ -6886,7 +7032,6 @@
     </w:p>
     <w:p>
       <w:r>
-        <w:lastRenderedPageBreak/>
         <w:tab/>
       </w:r>
       <w:r>
@@ -7461,11 +7606,75 @@
           <w:lang w:val="en-US"/>
         </w:rPr>
       </w:pPr>
-      <w:bookmarkStart w:id="37" w:name="_Toc37025466"/>
+      <w:bookmarkStart w:id="38" w:name="_Toc37025466"/>
       <w:r>
         <w:rPr>
           <w:lang w:val="en-US"/>
         </w:rPr>
+        <w:t>Alterations in chords</w:t>
+      </w:r>
+    </w:p>
+    <w:p>
+      <w:pPr>
+        <w:pStyle w:val="Heading3"/>
+        <w:numPr>
+          <w:ilvl w:val="0"/>
+          <w:numId w:val="0"/>
+        </w:numPr>
+        <w:rPr>
+          <w:lang w:val="en-US"/>
+        </w:rPr>
+      </w:pPr>
+      <w:r>
+        <w:rPr>
+          <w:lang w:val="en-US"/>
+        </w:rPr>
+        <w:t>Chords with diminished 5th</w:t>
+      </w:r>
+    </w:p>
+    <w:p>
+      <w:r>
+        <w:tab/>
+        <w:t>5th tone can be diminished only in II, V and sometimes in VI chord.</w:t>
+      </w:r>
+    </w:p>
+    <w:p>
+      <w:pPr>
+        <w:pStyle w:val="Heading3"/>
+        <w:numPr>
+          <w:ilvl w:val="0"/>
+          <w:numId w:val="0"/>
+        </w:numPr>
+        <w:rPr>
+          <w:lang w:val="en-US"/>
+        </w:rPr>
+      </w:pPr>
+      <w:r>
+        <w:rPr>
+          <w:lang w:val="en-US"/>
+        </w:rPr>
+        <w:t>Chords with augmented 5th</w:t>
+      </w:r>
+    </w:p>
+    <w:p>
+      <w:r>
+        <w:tab/>
+        <w:t>5th tone can be augmented only in II, V and sometimes in VI chord.</w:t>
+      </w:r>
+    </w:p>
+    <w:p>
+      <w:pPr>
+        <w:pStyle w:val="Heading2"/>
+        <w:rPr>
+          <w:lang w:val="en-US"/>
+        </w:rPr>
+      </w:pPr>
+      <w:bookmarkStart w:id="39" w:name="_GoBack"/>
+      <w:bookmarkEnd w:id="39"/>
+      <w:r>
+        <w:rPr>
+          <w:lang w:val="en-US"/>
+        </w:rPr>
         <w:t xml:space="preserve">Resolution </w:t>
       </w:r>
       <w:r>
@@ -7486,14 +7695,14 @@
         </w:rPr>
         <w:t xml:space="preserve">unstable </w:t>
       </w:r>
-      <w:commentRangeStart w:id="38"/>
+      <w:commentRangeStart w:id="40"/>
       <w:r>
         <w:rPr>
           <w:lang w:val="en-US"/>
         </w:rPr>
         <w:t>chord tones</w:t>
       </w:r>
-      <w:commentRangeEnd w:id="38"/>
+      <w:commentRangeEnd w:id="40"/>
       <w:r>
         <w:rPr>
           <w:rStyle w:val="CommentReference"/>
@@ -7501,9 +7710,9 @@
           <w:color w:val="auto"/>
           <w:lang w:val="en-US"/>
         </w:rPr>
-        <w:commentReference w:id="38"/>
-      </w:r>
-      <w:bookmarkEnd w:id="37"/>
+        <w:commentReference w:id="40"/>
+      </w:r>
+      <w:bookmarkEnd w:id="38"/>
     </w:p>
     <w:p>
       <w:pPr>
@@ -7724,8 +7933,6 @@
               </w:rPr>
               <w:t>stepwise</w:t>
             </w:r>
-            <w:bookmarkStart w:id="39" w:name="_GoBack"/>
-            <w:bookmarkEnd w:id="39"/>
           </w:p>
         </w:tc>
         <w:tc>
@@ -8034,7 +8241,7 @@
       <w:r>
         <w:t xml:space="preserve"> can stay on the same pitch if it </w:t>
       </w:r>
-      <w:commentRangeStart w:id="40"/>
+      <w:commentRangeStart w:id="41"/>
       <w:r>
         <w:t xml:space="preserve">becomes a </w:t>
       </w:r>
@@ -8044,12 +8251,12 @@
       <w:r>
         <w:t xml:space="preserve">chord tone </w:t>
       </w:r>
-      <w:commentRangeEnd w:id="40"/>
+      <w:commentRangeEnd w:id="41"/>
       <w:r>
         <w:rPr>
           <w:rStyle w:val="CommentReference"/>
         </w:rPr>
-        <w:commentReference w:id="40"/>
+        <w:commentReference w:id="41"/>
       </w:r>
       <w:r>
         <w:t>in the next chord.</w:t>
@@ -8225,21 +8432,21 @@
           <w:lang w:val="en-US"/>
         </w:rPr>
       </w:pPr>
-      <w:bookmarkStart w:id="41" w:name="_Toc22511350"/>
-      <w:bookmarkStart w:id="42" w:name="_Toc37025467"/>
-      <w:bookmarkStart w:id="43" w:name="OLE_LINK86"/>
-      <w:bookmarkStart w:id="44" w:name="OLE_LINK87"/>
+      <w:bookmarkStart w:id="42" w:name="_Toc22511350"/>
+      <w:bookmarkStart w:id="43" w:name="_Toc37025467"/>
+      <w:bookmarkStart w:id="44" w:name="OLE_LINK86"/>
+      <w:bookmarkStart w:id="45" w:name="OLE_LINK87"/>
       <w:r>
         <w:rPr>
           <w:lang w:val="en-US"/>
         </w:rPr>
         <w:t>Harmonic tritone</w:t>
       </w:r>
-      <w:bookmarkEnd w:id="41"/>
       <w:bookmarkEnd w:id="42"/>
-    </w:p>
-    <w:bookmarkEnd w:id="43"/>
+      <w:bookmarkEnd w:id="43"/>
+    </w:p>
     <w:bookmarkEnd w:id="44"/>
+    <w:bookmarkEnd w:id="45"/>
     <w:p>
       <w:pPr>
         <w:ind w:firstLine="720"/>
@@ -8259,7 +8466,6 @@
         <w:ind w:left="720"/>
       </w:pPr>
       <w:r>
-        <w:lastRenderedPageBreak/>
         <w:t>Resolution i</w:t>
       </w:r>
       <w:r>
@@ -8706,16 +8912,16 @@
       <w:r>
         <w:t xml:space="preserve"> If next chord </w:t>
       </w:r>
-      <w:commentRangeStart w:id="45"/>
+      <w:commentRangeStart w:id="46"/>
       <w:r>
         <w:t xml:space="preserve">does not contain note </w:t>
       </w:r>
-      <w:commentRangeEnd w:id="45"/>
+      <w:commentRangeEnd w:id="46"/>
       <w:r>
         <w:rPr>
           <w:rStyle w:val="CommentReference"/>
         </w:rPr>
-        <w:commentReference w:id="45"/>
+        <w:commentReference w:id="46"/>
       </w:r>
       <w:r>
         <w:t>that resolve</w:t>
@@ -8756,14 +8962,14 @@
           <w:lang w:val="en-US"/>
         </w:rPr>
       </w:pPr>
-      <w:bookmarkStart w:id="46" w:name="_Toc37025468"/>
+      <w:bookmarkStart w:id="47" w:name="_Toc37025468"/>
       <w:r>
         <w:rPr>
           <w:lang w:val="en-US"/>
         </w:rPr>
         <w:t>Leading tone</w:t>
       </w:r>
-      <w:bookmarkEnd w:id="46"/>
+      <w:bookmarkEnd w:id="47"/>
     </w:p>
     <w:p>
       <w:pPr>
@@ -8813,14 +9019,14 @@
               </w:rPr>
               <w:t xml:space="preserve"> chord</w:t>
             </w:r>
-            <w:bookmarkStart w:id="47" w:name="_Ref532686665"/>
+            <w:bookmarkStart w:id="48" w:name="_Ref532686665"/>
             <w:r>
               <w:rPr>
                 <w:rStyle w:val="FootnoteReference"/>
               </w:rPr>
               <w:footnoteReference w:id="8"/>
             </w:r>
-            <w:bookmarkEnd w:id="47"/>
+            <w:bookmarkEnd w:id="48"/>
           </w:p>
         </w:tc>
         <w:tc>
@@ -9419,6 +9625,7 @@
           <w:b/>
           <w:u w:val="single"/>
         </w:rPr>
+        <w:lastRenderedPageBreak/>
         <w:t>LT</w:t>
       </w:r>
       <w:r>
@@ -9443,7 +9650,7 @@
       <w:r>
         <w:t xml:space="preserve"> – in this </w:t>
       </w:r>
-      <w:commentRangeStart w:id="48"/>
+      <w:commentRangeStart w:id="49"/>
       <w:r>
         <w:t xml:space="preserve">combination of chords, VII or VII# chord tone in the first chord is a leading tone and it </w:t>
       </w:r>
@@ -9453,12 +9660,12 @@
         </w:rPr>
         <w:t xml:space="preserve">has to resolve stepwise up to I chord tone of the second </w:t>
       </w:r>
-      <w:commentRangeEnd w:id="48"/>
+      <w:commentRangeEnd w:id="49"/>
       <w:r>
         <w:rPr>
           <w:rStyle w:val="CommentReference"/>
         </w:rPr>
-        <w:commentReference w:id="48"/>
+        <w:commentReference w:id="49"/>
       </w:r>
       <w:r>
         <w:rPr>
@@ -9521,19 +9728,19 @@
       <w:pPr>
         <w:ind w:firstLine="360"/>
       </w:pPr>
-      <w:commentRangeStart w:id="49"/>
+      <w:commentRangeStart w:id="50"/>
       <w:r>
         <w:rPr>
           <w:u w:val="thick" w:color="FFC000" w:themeColor="accent4"/>
         </w:rPr>
         <w:t>VII note in major and VII# note in melodic minor cannot be non-chord tone if it is the last note in penultimate measure</w:t>
       </w:r>
-      <w:commentRangeEnd w:id="49"/>
+      <w:commentRangeEnd w:id="50"/>
       <w:r>
         <w:rPr>
           <w:rStyle w:val="CommentReference"/>
         </w:rPr>
-        <w:commentReference w:id="49"/>
+        <w:commentReference w:id="50"/>
       </w:r>
       <w:r>
         <w:t>.</w:t>
@@ -9549,7 +9756,6 @@
           <w:noProof/>
           <w:position w:val="-6"/>
         </w:rPr>
-        <w:lastRenderedPageBreak/>
         <w:drawing>
           <wp:inline distT="0" distB="0" distL="0" distR="0" wp14:anchorId="74D48F22" wp14:editId="198406B0">
             <wp:extent cx="739977" cy="187859"/>
@@ -9613,14 +9819,14 @@
           <w:lang w:val="en-US"/>
         </w:rPr>
       </w:pPr>
-      <w:bookmarkStart w:id="50" w:name="_Toc37025469"/>
+      <w:bookmarkStart w:id="51" w:name="_Toc37025469"/>
       <w:r>
         <w:rPr>
           <w:lang w:val="en-US"/>
         </w:rPr>
         <w:t>Phrases</w:t>
       </w:r>
-      <w:bookmarkEnd w:id="50"/>
+      <w:bookmarkEnd w:id="51"/>
     </w:p>
     <w:p>
       <w:pPr>
@@ -9808,16 +10014,16 @@
       <w:r>
         <w:t>authentic half-cadence (</w:t>
       </w:r>
-      <w:commentRangeStart w:id="51"/>
+      <w:commentRangeStart w:id="52"/>
       <w:r>
         <w:t>V</w:t>
       </w:r>
-      <w:commentRangeEnd w:id="51"/>
+      <w:commentRangeEnd w:id="52"/>
       <w:r>
         <w:rPr>
           <w:rStyle w:val="CommentReference"/>
         </w:rPr>
-        <w:commentReference w:id="51"/>
+        <w:commentReference w:id="52"/>
       </w:r>
       <w:r>
         <w:t>)</w:t>
@@ -9834,16 +10040,16 @@
       <w:r>
         <w:t>plagal half-cadence (</w:t>
       </w:r>
-      <w:commentRangeStart w:id="52"/>
+      <w:commentRangeStart w:id="53"/>
       <w:r>
         <w:t>IV</w:t>
       </w:r>
-      <w:commentRangeEnd w:id="52"/>
+      <w:commentRangeEnd w:id="53"/>
       <w:r>
         <w:rPr>
           <w:rStyle w:val="CommentReference"/>
         </w:rPr>
-        <w:commentReference w:id="52"/>
+        <w:commentReference w:id="53"/>
       </w:r>
       <w:r>
         <w:t>)</w:t>
@@ -9860,16 +10066,16 @@
       <w:r>
         <w:t>deceptive (interrupted) cadence (V-</w:t>
       </w:r>
-      <w:commentRangeStart w:id="53"/>
+      <w:commentRangeStart w:id="54"/>
       <w:r>
         <w:t>VI</w:t>
       </w:r>
-      <w:commentRangeEnd w:id="53"/>
+      <w:commentRangeEnd w:id="54"/>
       <w:r>
         <w:rPr>
           <w:rStyle w:val="CommentReference"/>
         </w:rPr>
-        <w:commentReference w:id="53"/>
+        <w:commentReference w:id="54"/>
       </w:r>
       <w:r>
         <w:t>)</w:t>
@@ -9886,16 +10092,16 @@
       <w:r>
         <w:t>plagal cadence (IV-</w:t>
       </w:r>
-      <w:commentRangeStart w:id="54"/>
+      <w:commentRangeStart w:id="55"/>
       <w:r>
         <w:t>I</w:t>
       </w:r>
-      <w:commentRangeEnd w:id="54"/>
+      <w:commentRangeEnd w:id="55"/>
       <w:r>
         <w:rPr>
           <w:rStyle w:val="CommentReference"/>
         </w:rPr>
-        <w:commentReference w:id="54"/>
+        <w:commentReference w:id="55"/>
       </w:r>
       <w:r>
         <w:t>)</w:t>
@@ -9985,16 +10191,16 @@
       <w:r>
         <w:t>plagal (</w:t>
       </w:r>
-      <w:commentRangeStart w:id="55"/>
+      <w:commentRangeStart w:id="56"/>
       <w:r>
         <w:t>IV</w:t>
       </w:r>
-      <w:commentRangeEnd w:id="55"/>
+      <w:commentRangeEnd w:id="56"/>
       <w:r>
         <w:rPr>
           <w:rStyle w:val="CommentReference"/>
         </w:rPr>
-        <w:commentReference w:id="55"/>
+        <w:commentReference w:id="56"/>
       </w:r>
       <w:r>
         <w:t>-I)</w:t>
@@ -10004,14 +10210,14 @@
       <w:pPr>
         <w:pStyle w:val="Heading2"/>
       </w:pPr>
-      <w:bookmarkStart w:id="56" w:name="_Toc37025470"/>
+      <w:bookmarkStart w:id="57" w:name="_Toc37025470"/>
       <w:r>
         <w:t>C</w:t>
       </w:r>
       <w:r>
         <w:t>adence</w:t>
       </w:r>
-      <w:bookmarkEnd w:id="56"/>
+      <w:bookmarkEnd w:id="57"/>
     </w:p>
     <w:p>
       <w:r>
@@ -10260,6 +10466,7 @@
                 <w:b/>
                 <w:bCs/>
               </w:rPr>
+              <w:lastRenderedPageBreak/>
               <w:t>V7</w:t>
             </w:r>
           </w:p>
@@ -10503,14 +10710,14 @@
           <w:lang w:val="en-US"/>
         </w:rPr>
       </w:pPr>
-      <w:bookmarkStart w:id="57" w:name="_Toc37025471"/>
+      <w:bookmarkStart w:id="58" w:name="_Toc37025471"/>
       <w:r>
         <w:rPr>
           <w:lang w:val="en-US"/>
         </w:rPr>
         <w:t>Perfect authentic cadence</w:t>
       </w:r>
-      <w:bookmarkEnd w:id="57"/>
+      <w:bookmarkEnd w:id="58"/>
     </w:p>
     <w:p>
       <w:r>
@@ -10548,7 +10755,6 @@
           <w:noProof/>
           <w:position w:val="-6"/>
         </w:rPr>
-        <w:lastRenderedPageBreak/>
         <w:drawing>
           <wp:inline distT="0" distB="0" distL="0" distR="0" wp14:anchorId="356D8017" wp14:editId="44D7B737">
             <wp:extent cx="739977" cy="187859"/>
@@ -10613,7 +10819,7 @@
           <w:lang w:val="en-US"/>
         </w:rPr>
       </w:pPr>
-      <w:bookmarkStart w:id="58" w:name="_Toc37025472"/>
+      <w:bookmarkStart w:id="59" w:name="_Toc37025472"/>
       <w:r>
         <w:rPr>
           <w:lang w:val="en-US"/>
@@ -10632,7 +10838,7 @@
         </w:rPr>
         <w:t xml:space="preserve"> authentic cadence</w:t>
       </w:r>
-      <w:bookmarkEnd w:id="58"/>
+      <w:bookmarkEnd w:id="59"/>
     </w:p>
     <w:p>
       <w:pPr>
@@ -10653,14 +10859,14 @@
           <w:lang w:val="en-US"/>
         </w:rPr>
       </w:pPr>
-      <w:bookmarkStart w:id="59" w:name="_Toc37025473"/>
+      <w:bookmarkStart w:id="60" w:name="_Toc37025473"/>
       <w:r>
         <w:rPr>
           <w:lang w:val="en-US"/>
         </w:rPr>
         <w:t>Half cadence</w:t>
       </w:r>
-      <w:bookmarkEnd w:id="59"/>
+      <w:bookmarkEnd w:id="60"/>
     </w:p>
     <w:p>
       <w:pPr>
@@ -10681,14 +10887,14 @@
           <w:lang w:val="en-US"/>
         </w:rPr>
       </w:pPr>
-      <w:bookmarkStart w:id="60" w:name="_Toc37025474"/>
+      <w:bookmarkStart w:id="61" w:name="_Toc37025474"/>
       <w:r>
         <w:rPr>
           <w:lang w:val="en-US"/>
         </w:rPr>
         <w:t>Plagal cadence</w:t>
       </w:r>
-      <w:bookmarkEnd w:id="60"/>
+      <w:bookmarkEnd w:id="61"/>
     </w:p>
     <w:p>
       <w:pPr>
@@ -10753,14 +10959,14 @@
           <w:lang w:val="en-US"/>
         </w:rPr>
       </w:pPr>
-      <w:bookmarkStart w:id="61" w:name="_Toc37025475"/>
+      <w:bookmarkStart w:id="62" w:name="_Toc37025475"/>
       <w:r>
         <w:rPr>
           <w:lang w:val="en-US"/>
         </w:rPr>
         <w:t>Deceptive cadence</w:t>
       </w:r>
-      <w:bookmarkEnd w:id="61"/>
+      <w:bookmarkEnd w:id="62"/>
     </w:p>
     <w:p>
       <w:pPr>
@@ -10775,16 +10981,16 @@
       <w:r>
         <w:t xml:space="preserve">happens when V (in root positiont) or V7 (in root positiont) chord resolves to VI chord (in </w:t>
       </w:r>
-      <w:commentRangeStart w:id="62"/>
+      <w:commentRangeStart w:id="63"/>
       <w:r>
         <w:t>root position</w:t>
       </w:r>
-      <w:commentRangeEnd w:id="62"/>
+      <w:commentRangeEnd w:id="63"/>
       <w:r>
         <w:rPr>
           <w:rStyle w:val="CommentReference"/>
         </w:rPr>
-        <w:commentReference w:id="62"/>
+        <w:commentReference w:id="63"/>
       </w:r>
       <w:r>
         <w:t>).</w:t>
@@ -10819,7 +11025,7 @@
           <w:lang w:val="en-US"/>
         </w:rPr>
       </w:pPr>
-      <w:bookmarkStart w:id="63" w:name="_Toc37025476"/>
+      <w:bookmarkStart w:id="64" w:name="_Toc37025476"/>
       <w:r>
         <w:rPr>
           <w:lang w:val="en-US"/>
@@ -10832,7 +11038,7 @@
         </w:rPr>
         <w:t xml:space="preserve"> cadence</w:t>
       </w:r>
-      <w:bookmarkEnd w:id="63"/>
+      <w:bookmarkEnd w:id="64"/>
     </w:p>
     <w:p>
       <w:pPr>
@@ -10922,14 +11128,14 @@
           <w:lang w:val="en-US"/>
         </w:rPr>
       </w:pPr>
-      <w:bookmarkStart w:id="64" w:name="_Toc37025477"/>
+      <w:bookmarkStart w:id="65" w:name="_Toc37025477"/>
       <w:r>
         <w:rPr>
           <w:lang w:val="en-US"/>
         </w:rPr>
         <w:t>Non-harmonic tones</w:t>
       </w:r>
-      <w:bookmarkEnd w:id="64"/>
+      <w:bookmarkEnd w:id="65"/>
     </w:p>
     <w:p>
       <w:r>
@@ -10948,14 +11154,53 @@
           <w:lang w:val="en-US"/>
         </w:rPr>
       </w:pPr>
-      <w:bookmarkStart w:id="65" w:name="_Toc37025478"/>
+      <w:bookmarkStart w:id="66" w:name="_Toc37025478"/>
       <w:r>
         <w:rPr>
           <w:lang w:val="en-US"/>
         </w:rPr>
+        <w:t>Passing downbeat dissonance</w:t>
+      </w:r>
+    </w:p>
+    <w:p>
+      <w:r>
+        <w:tab/>
+      </w:r>
+      <w:r>
+        <w:t xml:space="preserve">Passing </w:t>
+      </w:r>
+      <w:r>
+        <w:t xml:space="preserve">downbeat dissonance </w:t>
+      </w:r>
+      <w:r>
+        <w:t>should resolve stepwise (usually stepwise down or semitone up) inside harmony</w:t>
+      </w:r>
+      <w:r>
+        <w:t>. Passing downbeat dissonance</w:t>
+      </w:r>
+      <w:r>
+        <w:t xml:space="preserve"> can be of any length.</w:t>
+      </w:r>
+    </w:p>
+    <w:p>
+      <w:pPr>
+        <w:pStyle w:val="Heading3"/>
+        <w:numPr>
+          <w:ilvl w:val="0"/>
+          <w:numId w:val="0"/>
+        </w:numPr>
+        <w:rPr>
+          <w:lang w:val="en-US"/>
+        </w:rPr>
+      </w:pPr>
+      <w:r>
+        <w:rPr>
+          <w:lang w:val="en-US"/>
+        </w:rPr>
+        <w:lastRenderedPageBreak/>
         <w:t>Escape notes</w:t>
       </w:r>
-      <w:bookmarkEnd w:id="65"/>
+      <w:bookmarkEnd w:id="66"/>
     </w:p>
     <w:p>
       <w:r>
@@ -11127,30 +11372,30 @@
           <w:lang w:val="en-US"/>
         </w:rPr>
       </w:pPr>
-      <w:bookmarkStart w:id="66" w:name="_Toc37025479"/>
+      <w:bookmarkStart w:id="67" w:name="_Toc37025479"/>
       <w:r>
         <w:rPr>
           <w:lang w:val="en-US"/>
         </w:rPr>
         <w:t>Appoggiatura</w:t>
       </w:r>
-      <w:bookmarkEnd w:id="66"/>
+      <w:bookmarkEnd w:id="67"/>
     </w:p>
     <w:p>
       <w:r>
         <w:tab/>
         <w:t xml:space="preserve">Appoggiatura is a non-harmonic tone, which always happens on a stronger beat (usually first beat of harmony) than beat of its </w:t>
       </w:r>
-      <w:commentRangeStart w:id="67"/>
+      <w:commentRangeStart w:id="68"/>
       <w:r>
         <w:t xml:space="preserve">resolution </w:t>
       </w:r>
-      <w:commentRangeEnd w:id="67"/>
+      <w:commentRangeEnd w:id="68"/>
       <w:r>
         <w:rPr>
           <w:rStyle w:val="CommentReference"/>
         </w:rPr>
-        <w:commentReference w:id="67"/>
+        <w:commentReference w:id="68"/>
       </w:r>
       <w:r>
         <w:t>note.</w:t>
@@ -11181,15 +11426,14 @@
           <w:lang w:val="en-US"/>
         </w:rPr>
       </w:pPr>
-      <w:bookmarkStart w:id="68" w:name="_Toc37025480"/>
+      <w:bookmarkStart w:id="69" w:name="_Toc37025480"/>
       <w:r>
         <w:rPr>
           <w:lang w:val="en-US"/>
         </w:rPr>
-        <w:lastRenderedPageBreak/>
         <w:t>Anticipation</w:t>
       </w:r>
-      <w:bookmarkEnd w:id="68"/>
+      <w:bookmarkEnd w:id="69"/>
     </w:p>
     <w:p>
       <w:r>
@@ -11282,14 +11526,14 @@
           <w:lang w:val="en-US"/>
         </w:rPr>
       </w:pPr>
-      <w:bookmarkStart w:id="69" w:name="_Toc37025481"/>
+      <w:bookmarkStart w:id="70" w:name="_Toc37025481"/>
       <w:r>
         <w:rPr>
           <w:lang w:val="en-US"/>
         </w:rPr>
         <w:t>Modulation</w:t>
       </w:r>
-      <w:bookmarkEnd w:id="69"/>
+      <w:bookmarkEnd w:id="70"/>
     </w:p>
     <w:p>
       <w:r>
@@ -11309,6 +11553,97 @@
       </w:r>
       <w:r>
         <w:rPr>
+          <w:u w:val="thick" w:color="FFC000" w:themeColor="accent4"/>
+        </w:rPr>
+        <w:t>Modulation should always go through a pivot chord, which consists of common notes for both keys</w:t>
+      </w:r>
+      <w:r>
+        <w:t>.</w:t>
+      </w:r>
+    </w:p>
+    <w:p>
+      <w:pPr>
+        <w:ind w:firstLine="720"/>
+      </w:pPr>
+      <w:r>
+        <w:rPr>
+          <w:b/>
+          <w:noProof/>
+          <w:position w:val="-6"/>
+        </w:rPr>
+        <w:drawing>
+          <wp:inline distT="0" distB="0" distL="0" distR="0" wp14:anchorId="6F277865" wp14:editId="5842A9A9">
+            <wp:extent cx="739977" cy="187859"/>
+            <wp:effectExtent l="0" t="0" r="3175" b="3175"/>
+            <wp:docPr id="28" name="Picture 28" descr="s:\app\mgen\mgen\docs\button_exception.png"/>
+            <wp:cNvGraphicFramePr>
+              <a:graphicFrameLocks xmlns:a="http://schemas.openxmlformats.org/drawingml/2006/main" noChangeAspect="1"/>
+            </wp:cNvGraphicFramePr>
+            <a:graphic xmlns:a="http://schemas.openxmlformats.org/drawingml/2006/main">
+              <a:graphicData uri="http://schemas.openxmlformats.org/drawingml/2006/picture">
+                <pic:pic xmlns:pic="http://schemas.openxmlformats.org/drawingml/2006/picture">
+                  <pic:nvPicPr>
+                    <pic:cNvPr id="0" name="Picture 1" descr="s:\app\mgen\mgen\docs\button_exception.png"/>
+                    <pic:cNvPicPr>
+                      <a:picLocks noChangeAspect="1" noChangeArrowheads="1"/>
+                    </pic:cNvPicPr>
+                  </pic:nvPicPr>
+                  <pic:blipFill>
+                    <a:blip r:embed="rId8">
+                      <a:extLst>
+                        <a:ext uri="{28A0092B-C50C-407E-A947-70E740481C1C}">
+                          <a14:useLocalDpi xmlns:a14="http://schemas.microsoft.com/office/drawing/2010/main" val="0"/>
+                        </a:ext>
+                      </a:extLst>
+                    </a:blip>
+                    <a:srcRect/>
+                    <a:stretch>
+                      <a:fillRect/>
+                    </a:stretch>
+                  </pic:blipFill>
+                  <pic:spPr bwMode="auto">
+                    <a:xfrm>
+                      <a:off x="0" y="0"/>
+                      <a:ext cx="739977" cy="187859"/>
+                    </a:xfrm>
+                    <a:prstGeom prst="rect">
+                      <a:avLst/>
+                    </a:prstGeom>
+                    <a:noFill/>
+                    <a:ln>
+                      <a:noFill/>
+                    </a:ln>
+                  </pic:spPr>
+                </pic:pic>
+              </a:graphicData>
+            </a:graphic>
+          </wp:inline>
+        </w:drawing>
+      </w:r>
+      <w:r>
+        <w:t xml:space="preserve"> </w:t>
+      </w:r>
+      <w:r>
+        <w:t>If modulation is between two phrases, pivot chord is not required</w:t>
+      </w:r>
+      <w:r>
+        <w:t>.</w:t>
+      </w:r>
+    </w:p>
+    <w:p>
+      <w:pPr>
+        <w:ind w:firstLine="720"/>
+      </w:pPr>
+      <w:r>
+        <w:t>A pivot chord should be stable: usually on a downbeat, or longer than surrounding chords, or a final chord of PAC or IAC.</w:t>
+      </w:r>
+    </w:p>
+    <w:p>
+      <w:r>
+        <w:tab/>
+      </w:r>
+      <w:r>
+        <w:rPr>
           <w:u w:val="thick" w:color="00B050"/>
         </w:rPr>
         <w:t xml:space="preserve">Often modulation is started with </w:t>
@@ -11355,7 +11690,7 @@
       <w:r>
         <w:t xml:space="preserve"> </w:t>
       </w:r>
-      <w:commentRangeStart w:id="70"/>
+      <w:commentRangeStart w:id="71"/>
       <w:r>
         <w:rPr>
           <w:u w:val="thick" w:color="00B050"/>
@@ -11392,12 +11727,12 @@
         </w:rPr>
         <w:t xml:space="preserve"> is not the V of the second key</w:t>
       </w:r>
-      <w:commentRangeEnd w:id="70"/>
+      <w:commentRangeEnd w:id="71"/>
       <w:r>
         <w:rPr>
           <w:rStyle w:val="CommentReference"/>
         </w:rPr>
-        <w:commentReference w:id="70"/>
+        <w:commentReference w:id="71"/>
       </w:r>
       <w:r>
         <w:t>.</w:t>
@@ -12044,13 +12379,10 @@
       </w:r>
     </w:p>
   </w:comment>
-  <w:comment w:id="38" w:author="Rualark Rualark" w:date="2020-03-31T02:13:00Z" w:initials="RR">
+  <w:comment w:id="36" w:author="Rualark Rualark" w:date="2020-05-16T15:26:00Z" w:initials="RR">
     <w:p>
       <w:pPr>
         <w:pStyle w:val="CommentText"/>
-        <w:rPr>
-          <w:lang w:val="ru-RU"/>
-        </w:rPr>
       </w:pPr>
       <w:r>
         <w:rPr>
@@ -12059,23 +12391,42 @@
         <w:annotationRef/>
       </w:r>
       <w:r>
-        <w:rPr>
-          <w:lang w:val="ru-RU"/>
-        </w:rPr>
-        <w:t xml:space="preserve">Как назвать эти аккордовые звуки? </w:t>
-      </w:r>
-      <w:r>
-        <w:t>Unstable</w:t>
-      </w:r>
-      <w:r>
-        <w:rPr>
-          <w:lang w:val="ru-RU"/>
-        </w:rPr>
-        <w:t>?</w:t>
+        <w:t>It seems that we should add an exception for resolution to III, where there is no tonic note.</w:t>
       </w:r>
     </w:p>
   </w:comment>
   <w:comment w:id="40" w:author="Rualark Rualark" w:date="2020-03-31T02:13:00Z" w:initials="RR">
+    <w:p>
+      <w:pPr>
+        <w:pStyle w:val="CommentText"/>
+        <w:rPr>
+          <w:lang w:val="ru-RU"/>
+        </w:rPr>
+      </w:pPr>
+      <w:r>
+        <w:rPr>
+          <w:rStyle w:val="CommentReference"/>
+        </w:rPr>
+        <w:annotationRef/>
+      </w:r>
+      <w:r>
+        <w:rPr>
+          <w:lang w:val="ru-RU"/>
+        </w:rPr>
+        <w:t xml:space="preserve">Как назвать эти аккордовые звуки? </w:t>
+      </w:r>
+      <w:r>
+        <w:t>Unstable</w:t>
+      </w:r>
+      <w:r>
+        <w:rPr>
+          <w:lang w:val="ru-RU"/>
+        </w:rPr>
+        <w:t>?</w:t>
+      </w:r>
+    </w:p>
+  </w:comment>
+  <w:comment w:id="41" w:author="Rualark Rualark" w:date="2020-03-31T02:13:00Z" w:initials="RR">
     <w:p>
       <w:pPr>
         <w:pStyle w:val="CommentText"/>
@@ -12185,7 +12536,7 @@
       </w:r>
     </w:p>
   </w:comment>
-  <w:comment w:id="45" w:author="Rualark Rualark" w:date="2020-03-31T22:18:00Z" w:initials="RR">
+  <w:comment w:id="46" w:author="Rualark Rualark" w:date="2020-03-31T22:18:00Z" w:initials="RR">
     <w:p>
       <w:pPr>
         <w:pStyle w:val="CommentText"/>
@@ -12214,7 +12565,7 @@
       </w:r>
     </w:p>
   </w:comment>
-  <w:comment w:id="48" w:author="Rualark Rualark" w:date="2020-03-31T22:25:00Z" w:initials="RR">
+  <w:comment w:id="49" w:author="Rualark Rualark" w:date="2020-03-31T22:25:00Z" w:initials="RR">
     <w:p>
       <w:pPr>
         <w:pStyle w:val="CommentText"/>
@@ -12237,7 +12588,7 @@
       </w:r>
     </w:p>
   </w:comment>
-  <w:comment w:id="49" w:author="Rualark" w:date="2020-02-18T23:35:00Z" w:initials="R">
+  <w:comment w:id="50" w:author="Rualark" w:date="2020-02-18T23:35:00Z" w:initials="R">
     <w:p>
       <w:pPr>
         <w:pStyle w:val="CommentText"/>
@@ -12261,7 +12612,7 @@
       </w:r>
     </w:p>
   </w:comment>
-  <w:comment w:id="51" w:author="Rualark" w:date="2019-12-24T23:06:00Z" w:initials="R">
+  <w:comment w:id="52" w:author="Rualark" w:date="2019-12-24T23:06:00Z" w:initials="R">
     <w:p>
       <w:pPr>
         <w:pStyle w:val="CommentText"/>
@@ -12297,7 +12648,7 @@
       </w:r>
     </w:p>
   </w:comment>
-  <w:comment w:id="52" w:author="Rualark" w:date="2019-12-23T00:58:00Z" w:initials="R">
+  <w:comment w:id="53" w:author="Rualark" w:date="2019-12-23T00:58:00Z" w:initials="R">
     <w:p>
       <w:pPr>
         <w:pStyle w:val="CommentText"/>
@@ -12353,7 +12704,7 @@
       </w:r>
     </w:p>
   </w:comment>
-  <w:comment w:id="53" w:author="Rualark" w:date="2019-12-23T00:59:00Z" w:initials="R">
+  <w:comment w:id="54" w:author="Rualark" w:date="2019-12-23T00:59:00Z" w:initials="R">
     <w:p>
       <w:pPr>
         <w:pStyle w:val="CommentText"/>
@@ -12382,7 +12733,7 @@
       </w:r>
     </w:p>
   </w:comment>
-  <w:comment w:id="54" w:author="Rualark" w:date="2019-12-23T01:00:00Z" w:initials="R">
+  <w:comment w:id="55" w:author="Rualark" w:date="2019-12-23T01:00:00Z" w:initials="R">
     <w:p>
       <w:pPr>
         <w:pStyle w:val="CommentText"/>
@@ -12412,7 +12763,7 @@
       </w:r>
     </w:p>
   </w:comment>
-  <w:comment w:id="55" w:author="Rualark" w:date="2019-12-23T01:07:00Z" w:initials="R">
+  <w:comment w:id="56" w:author="Rualark" w:date="2019-12-23T01:07:00Z" w:initials="R">
     <w:p>
       <w:pPr>
         <w:pStyle w:val="CommentText"/>
@@ -12456,7 +12807,7 @@
       </w:r>
     </w:p>
   </w:comment>
-  <w:comment w:id="62" w:author="Rualark" w:date="2020-02-18T20:54:00Z" w:initials="R">
+  <w:comment w:id="63" w:author="Rualark" w:date="2020-02-18T20:54:00Z" w:initials="R">
     <w:p>
       <w:pPr>
         <w:pStyle w:val="CommentText"/>
@@ -12480,7 +12831,7 @@
       </w:r>
     </w:p>
   </w:comment>
-  <w:comment w:id="67" w:author="Rualark Rualark" w:date="2020-04-05T15:27:00Z" w:initials="RR">
+  <w:comment w:id="68" w:author="Rualark Rualark" w:date="2020-04-05T15:27:00Z" w:initials="RR">
     <w:p>
       <w:pPr>
         <w:pStyle w:val="CommentText"/>
@@ -12517,7 +12868,7 @@
       </w:r>
     </w:p>
   </w:comment>
-  <w:comment w:id="70" w:author="Rualark Rualark" w:date="2020-04-05T14:29:00Z" w:initials="RR">
+  <w:comment w:id="71" w:author="Rualark Rualark" w:date="2020-04-05T14:29:00Z" w:initials="RR">
     <w:p>
       <w:pPr>
         <w:pStyle w:val="CommentText"/>
@@ -12555,6 +12906,7 @@
   <w15:commentEx w15:paraId="37CE863D" w15:done="0"/>
   <w15:commentEx w15:paraId="76606A1A" w15:done="0"/>
   <w15:commentEx w15:paraId="5015BB09" w15:done="0"/>
+  <w15:commentEx w15:paraId="448BF9D0" w15:done="0"/>
   <w15:commentEx w15:paraId="226DFCB0" w15:done="0"/>
   <w15:commentEx w15:paraId="20E375B1" w15:done="0"/>
   <w15:commentEx w15:paraId="165B7AA3" w15:done="0"/>
@@ -12584,6 +12936,7 @@
   <w16cid:commentId w16cid:paraId="37CE863D" w16cid:durableId="21ABC5DE"/>
   <w16cid:commentId w16cid:paraId="76606A1A" w16cid:durableId="21ABBC77"/>
   <w16cid:commentId w16cid:paraId="5015BB09" w16cid:durableId="21ABBEBC"/>
+  <w16cid:commentId w16cid:paraId="448BF9D0" w16cid:durableId="226A8490"/>
   <w16cid:commentId w16cid:paraId="226DFCB0" w16cid:durableId="222D25D4"/>
   <w16cid:commentId w16cid:paraId="20E375B1" w16cid:durableId="222D25B9"/>
   <w16cid:commentId w16cid:paraId="165B7AA3" w16cid:durableId="222E4019"/>
@@ -12851,9 +13204,6 @@
     <w:p>
       <w:pPr>
         <w:pStyle w:val="FootnoteText"/>
-        <w:rPr>
-          <w:lang w:val="ru-RU"/>
-        </w:rPr>
       </w:pPr>
       <w:r>
         <w:rPr>
@@ -13884,6 +14234,7 @@
     <w:lsdException w:name="HTML Sample" w:semiHidden="1" w:unhideWhenUsed="1"/>
     <w:lsdException w:name="HTML Typewriter" w:semiHidden="1" w:unhideWhenUsed="1"/>
     <w:lsdException w:name="HTML Variable" w:semiHidden="1" w:unhideWhenUsed="1"/>
+    <w:lsdException w:name="Normal Table" w:semiHidden="1" w:unhideWhenUsed="1"/>
     <w:lsdException w:name="annotation subject" w:semiHidden="1" w:unhideWhenUsed="1"/>
     <w:lsdException w:name="No List" w:semiHidden="1" w:unhideWhenUsed="1"/>
     <w:lsdException w:name="Outline List 1" w:semiHidden="1" w:unhideWhenUsed="1"/>
@@ -13930,8 +14281,10 @@
     <w:lsdException w:name="Table Subtle 2" w:semiHidden="1" w:unhideWhenUsed="1"/>
     <w:lsdException w:name="Table Web 1" w:semiHidden="1" w:unhideWhenUsed="1"/>
     <w:lsdException w:name="Table Web 2" w:semiHidden="1" w:unhideWhenUsed="1"/>
+    <w:lsdException w:name="Table Web 3" w:semiHidden="1" w:unhideWhenUsed="1"/>
     <w:lsdException w:name="Balloon Text" w:semiHidden="1" w:unhideWhenUsed="1"/>
     <w:lsdException w:name="Table Grid" w:uiPriority="39"/>
+    <w:lsdException w:name="Table Theme" w:semiHidden="1" w:unhideWhenUsed="1"/>
     <w:lsdException w:name="Placeholder Text" w:semiHidden="1"/>
     <w:lsdException w:name="No Spacing" w:uiPriority="1" w:qFormat="1"/>
     <w:lsdException w:name="Light Shading" w:uiPriority="60"/>
@@ -15108,7 +15461,7 @@
 </file>
 
 <file path=customXml/itemProps1.xml><?xml version="1.0" encoding="utf-8"?>
-<ds:datastoreItem xmlns:ds="http://schemas.openxmlformats.org/officeDocument/2006/customXml" ds:itemID="{40AC7C97-DED5-48FD-890F-5D5B26243758}">
+<ds:datastoreItem xmlns:ds="http://schemas.openxmlformats.org/officeDocument/2006/customXml" ds:itemID="{2F2FC733-F764-4F8F-BE7B-656028AD2ABA}">
   <ds:schemaRefs>
     <ds:schemaRef ds:uri="http://schemas.openxmlformats.org/officeDocument/2006/bibliography"/>
   </ds:schemaRefs>

</xml_diff>

<commit_message>
CA3: Start implementing new 64 rules (not tested, docs not updated)
</commit_message>
<xml_diff>
--- a/doc/Artinfuser Harmony rules.docx
+++ b/doc/Artinfuser Harmony rules.docx
@@ -3234,25 +3234,7 @@
           <w:iCs/>
           <w:lang w:val="ru-RU"/>
         </w:rPr>
-        <w:t xml:space="preserve">+ Первый и последний аккорды должны быть более пустыми в контрапункте, чтобы создать эффект начала и </w:t>
-      </w:r>
-      <w:proofErr w:type="gramStart"/>
-      <w:r>
-        <w:rPr>
-          <w:i/>
-          <w:iCs/>
-          <w:lang w:val="ru-RU"/>
-        </w:rPr>
-        <w:t>конца</w:t>
-      </w:r>
-      <w:proofErr w:type="gramEnd"/>
-      <w:r>
-        <w:rPr>
-          <w:i/>
-          <w:iCs/>
-          <w:lang w:val="ru-RU"/>
-        </w:rPr>
-        <w:t xml:space="preserve"> и устойчивости, а в гармонии они должны быть полными так же, как и остальные аккорды.</w:t>
+        <w:t>+ Первый и последний аккорды должны быть более пустыми в контрапункте, чтобы создать эффект начала и конца и устойчивости, а в гармонии они должны быть полными так же, как и остальные аккорды.</w:t>
       </w:r>
     </w:p>
     <w:p>
@@ -3409,25 +3391,23 @@
           <w:iCs/>
           <w:lang w:val="ru-RU"/>
         </w:rPr>
-        <w:t xml:space="preserve">- В гармонии стоит показывать желтым цветом в басу ошибки, связанные с мелодией, </w:t>
-      </w:r>
-      <w:proofErr w:type="gramStart"/>
+        <w:t xml:space="preserve">- В гармонии стоит показывать желтым цветом в басу ошибки, связанные с мелодией, те что были красные в контрапункте. </w:t>
+      </w:r>
       <w:r>
         <w:rPr>
           <w:i/>
           <w:iCs/>
           <w:lang w:val="ru-RU"/>
         </w:rPr>
-        <w:t>те</w:t>
-      </w:r>
-      <w:proofErr w:type="gramEnd"/>
+        <w:t>А те</w:t>
+      </w:r>
       <w:r>
         <w:rPr>
           <w:i/>
           <w:iCs/>
           <w:lang w:val="ru-RU"/>
         </w:rPr>
-        <w:t xml:space="preserve"> что были красные в контрапункте. </w:t>
+        <w:t>,</w:t>
       </w:r>
       <w:r>
         <w:rPr>
@@ -3435,7 +3415,7 @@
           <w:iCs/>
           <w:lang w:val="ru-RU"/>
         </w:rPr>
-        <w:t>А те</w:t>
+        <w:t xml:space="preserve"> что были желтым цветом в контрапункте - в гармонии не показывать вообще. </w:t>
       </w:r>
       <w:r>
         <w:rPr>
@@ -3443,7 +3423,7 @@
           <w:iCs/>
           <w:lang w:val="ru-RU"/>
         </w:rPr>
-        <w:t>,</w:t>
+        <w:t xml:space="preserve">В сопрано цвета менять не нужно - здесь анализ мелодии будет такой же как </w:t>
       </w:r>
       <w:r>
         <w:rPr>
@@ -3451,7 +3431,15 @@
           <w:iCs/>
           <w:lang w:val="ru-RU"/>
         </w:rPr>
-        <w:t xml:space="preserve"> что были желтым цветом в контрапункте - в гармонии не показывать вообще. </w:t>
+        <w:lastRenderedPageBreak/>
+        <w:t>в контрапункте. Например, много тоник и много повторов нот (</w:t>
+      </w:r>
+      <w:r>
+        <w:rPr>
+          <w:i/>
+          <w:iCs/>
+        </w:rPr>
+        <w:t>sp</w:t>
       </w:r>
       <w:r>
         <w:rPr>
@@ -3459,89 +3447,82 @@
           <w:iCs/>
           <w:lang w:val="ru-RU"/>
         </w:rPr>
-        <w:t xml:space="preserve">В сопрано цвета менять не нужно - здесь анализ мелодии будет такой же как </w:t>
-      </w:r>
-      <w:r>
+        <w:t>1) в сопрано и в басу показывать можно, а в средних голосах не нужно.</w:t>
+      </w:r>
+    </w:p>
+    <w:p>
+      <w:pPr>
         <w:rPr>
           <w:i/>
           <w:iCs/>
           <w:lang w:val="ru-RU"/>
         </w:rPr>
-        <w:lastRenderedPageBreak/>
-        <w:t>в контрапункте. Например, много тоник и много повторов нот (</w:t>
-      </w:r>
-      <w:r>
-        <w:rPr>
-          <w:i/>
-          <w:iCs/>
-        </w:rPr>
-        <w:t>sp</w:t>
-      </w:r>
+      </w:pPr>
       <w:r>
         <w:rPr>
           <w:i/>
           <w:iCs/>
           <w:lang w:val="ru-RU"/>
         </w:rPr>
-        <w:t>1) в сопрано и в басу показывать можно, а в средних голосах не нужно.</w:t>
-      </w:r>
-    </w:p>
-    <w:p>
-      <w:pPr>
+        <w:t>Некоторые мелодические правила все-таки нужно учитывать во всех голосах. Например, разрешение больших скачков, большое количество скачков подряд</w:t>
+      </w:r>
+      <w:r>
         <w:rPr>
           <w:i/>
           <w:iCs/>
           <w:lang w:val="ru-RU"/>
         </w:rPr>
-      </w:pPr>
+        <w:t xml:space="preserve"> (у баса возможно больше скачков чем в некрайних голосах)</w:t>
+      </w:r>
       <w:r>
         <w:rPr>
           <w:i/>
           <w:iCs/>
           <w:lang w:val="ru-RU"/>
         </w:rPr>
-        <w:t>Некоторые мелодические правила все-таки нужно учитывать во всех голосах. Например, разрешение больших скачков, большое количество скачков подряд</w:t>
-      </w:r>
-      <w:r>
+        <w:t>.</w:t>
+      </w:r>
+    </w:p>
+    <w:p>
+      <w:pPr>
         <w:rPr>
           <w:i/>
           <w:iCs/>
           <w:lang w:val="ru-RU"/>
         </w:rPr>
-        <w:t xml:space="preserve"> (у баса возможно больше скачков чем в некрайних голосах)</w:t>
-      </w:r>
+      </w:pPr>
       <w:r>
         <w:rPr>
           <w:i/>
           <w:iCs/>
           <w:lang w:val="ru-RU"/>
         </w:rPr>
-        <w:t>.</w:t>
-      </w:r>
-    </w:p>
-    <w:p>
-      <w:pPr>
+        <w:t>Если увеличенный интервал образуется от гармонической ноты к гармонической ноте</w:t>
+      </w:r>
+      <w:r>
         <w:rPr>
           <w:i/>
           <w:iCs/>
           <w:lang w:val="ru-RU"/>
         </w:rPr>
-      </w:pPr>
-      <w:r>
+        <w:t>, то это разрешено, а в других случаях желтым показываем.</w:t>
+      </w:r>
+    </w:p>
+    <w:p>
+      <w:pPr>
         <w:rPr>
           <w:i/>
           <w:iCs/>
           <w:lang w:val="ru-RU"/>
         </w:rPr>
-        <w:t>Если увеличенный интервал образуется от гармонической ноты к гармонической ноте</w:t>
-      </w:r>
+      </w:pPr>
       <w:r>
         <w:rPr>
           <w:i/>
           <w:iCs/>
           <w:lang w:val="ru-RU"/>
         </w:rPr>
-        <w:t>, то это разрешено, а в других случаях желтым показываем.</w:t>
+        <w:t>Правила по несоседним параллельным октавам оставляем как в контрапункте.</w:t>
       </w:r>
     </w:p>
     <w:p>
@@ -3558,44 +3539,21 @@
           <w:iCs/>
           <w:lang w:val="ru-RU"/>
         </w:rPr>
-        <w:t>Правила по несоседним параллельным октавам оставляем как в контрапункте.</w:t>
-      </w:r>
-    </w:p>
-    <w:p>
-      <w:pPr>
-        <w:rPr>
-          <w:i/>
-          <w:iCs/>
-          <w:lang w:val="ru-RU"/>
-        </w:rPr>
-      </w:pPr>
-      <w:r>
-        <w:rPr>
-          <w:i/>
-          <w:iCs/>
-          <w:lang w:val="ru-RU"/>
-        </w:rPr>
         <w:t>Движение должно быть преимущественно поступенным в альте и теноре, скачки должны отводиться. Скачки на каденцию (в конце фразы) не обязательно отводить.</w:t>
       </w:r>
     </w:p>
     <w:p>
       <w:pPr>
         <w:pStyle w:val="Heading1"/>
+      </w:pPr>
+      <w:bookmarkStart w:id="3" w:name="_Toc37025446"/>
+      <w:r>
         <w:rPr>
           <w:lang w:val="en-US"/>
         </w:rPr>
-      </w:pPr>
-      <w:bookmarkStart w:id="3" w:name="_Toc37025446"/>
-      <w:r>
-        <w:rPr>
-          <w:lang w:val="en-US"/>
-        </w:rPr>
         <w:t>Harmonic</w:t>
       </w:r>
       <w:r>
-        <w:rPr>
-          <w:lang w:val="en-US"/>
-        </w:rPr>
         <w:t xml:space="preserve"> </w:t>
       </w:r>
       <w:r>
@@ -5571,52 +5529,25 @@
         <w:rPr>
           <w:lang w:val="en-US"/>
         </w:rPr>
+        <w:t xml:space="preserve">Second inversion </w:t>
+      </w:r>
+      <w:r>
+        <w:rPr>
+          <w:lang w:val="en-US"/>
+        </w:rPr>
+        <w:t>triad</w:t>
+      </w:r>
+      <w:bookmarkEnd w:id="23"/>
+    </w:p>
+    <w:p>
+      <w:r>
+        <w:tab/>
+        <w:t xml:space="preserve">The following second inversion triad rules apply to major or minor triads only. </w:t>
+      </w:r>
+    </w:p>
+    <w:p>
+      <w:r>
         <w:lastRenderedPageBreak/>
-        <w:t xml:space="preserve">Second inversion </w:t>
-      </w:r>
-      <w:r>
-        <w:rPr>
-          <w:lang w:val="en-US"/>
-        </w:rPr>
-        <w:t>triad</w:t>
-      </w:r>
-      <w:bookmarkEnd w:id="23"/>
-    </w:p>
-    <w:p>
-      <w:r>
-        <w:tab/>
-        <w:t xml:space="preserve">The following second inversion triad rules apply to major or minor triads only. Such chords are composed of the 5th </w:t>
-      </w:r>
-      <w:r>
-        <w:t>degree</w:t>
-      </w:r>
-      <w:r>
-        <w:t xml:space="preserve"> </w:t>
-      </w:r>
-      <w:r>
-        <w:t xml:space="preserve">(tonic of the dominant chord) </w:t>
-      </w:r>
-      <w:r>
-        <w:t xml:space="preserve">in the lowest voice, the root </w:t>
-      </w:r>
-      <w:r>
-        <w:t xml:space="preserve">(4th of the dominant chord) </w:t>
-      </w:r>
-      <w:r>
-        <w:t xml:space="preserve">and the 3rd </w:t>
-      </w:r>
-      <w:r>
-        <w:t xml:space="preserve">(6th of the dominant chord) </w:t>
-      </w:r>
-      <w:r>
-        <w:t>degrees</w:t>
-      </w:r>
-      <w:r>
-        <w:t xml:space="preserve"> in other voices.</w:t>
-      </w:r>
-    </w:p>
-    <w:p>
-      <w:r>
         <w:tab/>
       </w:r>
       <w:r>
@@ -5709,6 +5640,12 @@
       <w:r>
         <w:t>.</w:t>
       </w:r>
+      <w:r>
+        <w:t xml:space="preserve"> </w:t>
+      </w:r>
+      <w:r>
+        <w:t>Such chords are composed of the 5th degree (tonic of the dominant chord) in the lowest voice, the root (4th of the dominant chord) and the 3rd (6th of the dominant chord) degrees in other voices.</w:t>
+      </w:r>
     </w:p>
     <w:p>
       <w:r>
@@ -5756,7 +5693,21 @@
         <w:rPr>
           <w:u w:val="thick" w:color="FFC000" w:themeColor="accent4"/>
         </w:rPr>
-        <w:t>should always have 5th tone doubled</w:t>
+        <w:t xml:space="preserve">should always have 5th tone </w:t>
+      </w:r>
+      <w:commentRangeStart w:id="25"/>
+      <w:r>
+        <w:rPr>
+          <w:u w:val="thick" w:color="FFC000" w:themeColor="accent4"/>
+        </w:rPr>
+        <w:t>doubled</w:t>
+      </w:r>
+      <w:commentRangeEnd w:id="25"/>
+      <w:r>
+        <w:rPr>
+          <w:rStyle w:val="CommentReference"/>
+        </w:rPr>
+        <w:commentReference w:id="25"/>
       </w:r>
       <w:r>
         <w:t>.</w:t>
@@ -5779,12 +5730,26 @@
         <w:rPr>
           <w:u w:val="thick" w:color="FFC000" w:themeColor="accent4"/>
         </w:rPr>
-        <w:t>the lowest voice</w:t>
-      </w:r>
+        <w:t xml:space="preserve">the lowest </w:t>
+      </w:r>
+      <w:commentRangeStart w:id="27"/>
       <w:r>
         <w:rPr>
           <w:u w:val="thick" w:color="FFC000" w:themeColor="accent4"/>
         </w:rPr>
+        <w:t>voice</w:t>
+      </w:r>
+      <w:commentRangeEnd w:id="27"/>
+      <w:r>
+        <w:rPr>
+          <w:rStyle w:val="CommentReference"/>
+        </w:rPr>
+        <w:commentReference w:id="27"/>
+      </w:r>
+      <w:r>
+        <w:rPr>
+          <w:u w:val="thick" w:color="FFC000" w:themeColor="accent4"/>
+        </w:rPr>
         <w:t>.</w:t>
       </w:r>
     </w:p>
@@ -5796,12 +5761,32 @@
         <w:rPr>
           <w:u w:val="thick" w:color="FFC000" w:themeColor="accent4"/>
         </w:rPr>
-        <w:t>Root and 3rd of second inversion triad should resolve stepwise</w:t>
-      </w:r>
+        <w:t xml:space="preserve">Root and 3rd of second inversion triad should </w:t>
+      </w:r>
+      <w:commentRangeStart w:id="28"/>
       <w:r>
         <w:rPr>
           <w:u w:val="thick" w:color="FFC000" w:themeColor="accent4"/>
         </w:rPr>
+        <w:t>resolve</w:t>
+      </w:r>
+      <w:commentRangeEnd w:id="28"/>
+      <w:r>
+        <w:rPr>
+          <w:rStyle w:val="CommentReference"/>
+        </w:rPr>
+        <w:commentReference w:id="28"/>
+      </w:r>
+      <w:r>
+        <w:rPr>
+          <w:u w:val="thick" w:color="FFC000" w:themeColor="accent4"/>
+        </w:rPr>
+        <w:t xml:space="preserve"> stepwise</w:t>
+      </w:r>
+      <w:r>
+        <w:rPr>
+          <w:u w:val="thick" w:color="FFC000" w:themeColor="accent4"/>
+        </w:rPr>
         <w:t>.</w:t>
       </w:r>
       <w:r>
@@ -5850,49 +5835,7 @@
         <w:rPr>
           <w:u w:val="thick" w:color="FFC000" w:themeColor="accent4"/>
         </w:rPr>
-        <w:t xml:space="preserve">resolve to 5th of the dominant chord. </w:t>
-      </w:r>
-      <w:r>
-        <w:rPr>
-          <w:u w:val="thick" w:color="FFC000" w:themeColor="accent4"/>
-        </w:rPr>
-        <w:t xml:space="preserve">The </w:t>
-      </w:r>
-      <w:r>
-        <w:rPr>
-          <w:u w:val="thick" w:color="FFC000" w:themeColor="accent4"/>
-        </w:rPr>
-        <w:t>4</w:t>
-      </w:r>
-      <w:r>
-        <w:rPr>
-          <w:u w:val="thick" w:color="FFC000" w:themeColor="accent4"/>
-        </w:rPr>
-        <w:t>th of the dominant chord (</w:t>
-      </w:r>
-      <w:r>
-        <w:rPr>
-          <w:u w:val="thick" w:color="FFC000" w:themeColor="accent4"/>
-        </w:rPr>
-        <w:t>root</w:t>
-      </w:r>
-      <w:r>
-        <w:rPr>
-          <w:u w:val="thick" w:color="FFC000" w:themeColor="accent4"/>
-        </w:rPr>
-        <w:t xml:space="preserve"> of second inversion triad) should resolve to </w:t>
-      </w:r>
-      <w:r>
-        <w:rPr>
-          <w:u w:val="thick" w:color="FFC000" w:themeColor="accent4"/>
-        </w:rPr>
-        <w:t>3rd</w:t>
-      </w:r>
-      <w:r>
-        <w:rPr>
-          <w:u w:val="thick" w:color="FFC000" w:themeColor="accent4"/>
-        </w:rPr>
-        <w:t xml:space="preserve"> of the dominant chord</w:t>
+        <w:t>resolve to 5th of the dominant chord. The 4th of the dominant chord (root of second inversion triad) should resolve to 3rd of the dominant chord</w:t>
       </w:r>
       <w:r>
         <w:rPr>
@@ -5969,18 +5912,30 @@
       <w:r>
         <w:t xml:space="preserve"> </w:t>
       </w:r>
-      <w:bookmarkStart w:id="25" w:name="_GoBack"/>
-      <w:bookmarkEnd w:id="25"/>
+      <w:commentRangeStart w:id="29"/>
       <w:r>
         <w:rPr>
           <w:highlight w:val="green"/>
         </w:rPr>
-        <w:t xml:space="preserve">Root or 3rd </w:t>
+        <w:t>Root</w:t>
+      </w:r>
+      <w:commentRangeEnd w:id="29"/>
+      <w:r>
+        <w:rPr>
+          <w:rStyle w:val="CommentReference"/>
+        </w:rPr>
+        <w:commentReference w:id="29"/>
       </w:r>
       <w:r>
         <w:rPr>
           <w:highlight w:val="green"/>
         </w:rPr>
+        <w:t xml:space="preserve"> or 3rd </w:t>
+      </w:r>
+      <w:r>
+        <w:rPr>
+          <w:highlight w:val="green"/>
+        </w:rPr>
         <w:t>degree</w:t>
       </w:r>
       <w:r>
@@ -6000,19 +5955,19 @@
         </w:rPr>
         <w:t xml:space="preserve">Second inversion triad </w:t>
       </w:r>
-      <w:commentRangeStart w:id="26"/>
+      <w:commentRangeStart w:id="30"/>
       <w:r>
         <w:rPr>
           <w:u w:val="thick" w:color="FFC000" w:themeColor="accent4"/>
         </w:rPr>
         <w:t xml:space="preserve">should not start </w:t>
       </w:r>
-      <w:commentRangeEnd w:id="26"/>
+      <w:commentRangeEnd w:id="30"/>
       <w:r>
         <w:rPr>
           <w:rStyle w:val="CommentReference"/>
         </w:rPr>
-        <w:commentReference w:id="26"/>
+        <w:commentReference w:id="30"/>
       </w:r>
       <w:r>
         <w:rPr>
@@ -6035,14 +5990,14 @@
           <w:lang w:val="en-US"/>
         </w:rPr>
       </w:pPr>
-      <w:bookmarkStart w:id="27" w:name="_Toc37025459"/>
+      <w:bookmarkStart w:id="31" w:name="_Toc37025459"/>
       <w:r>
         <w:rPr>
           <w:lang w:val="en-US"/>
         </w:rPr>
         <w:t>Dominant of the dominant</w:t>
       </w:r>
-      <w:bookmarkEnd w:id="27"/>
+      <w:bookmarkEnd w:id="31"/>
     </w:p>
     <w:p>
       <w:r>
@@ -6069,14 +6024,14 @@
           <w:lang w:val="en-US"/>
         </w:rPr>
       </w:pPr>
-      <w:bookmarkStart w:id="28" w:name="_Toc37025460"/>
+      <w:bookmarkStart w:id="32" w:name="_Toc37025460"/>
       <w:r>
         <w:rPr>
           <w:lang w:val="en-US"/>
         </w:rPr>
         <w:t>Chords formed by non-chord tones</w:t>
       </w:r>
-      <w:bookmarkEnd w:id="28"/>
+      <w:bookmarkEnd w:id="32"/>
     </w:p>
     <w:p>
       <w:r>
@@ -6098,14 +6053,14 @@
           <w:lang w:val="en-US"/>
         </w:rPr>
       </w:pPr>
-      <w:bookmarkStart w:id="29" w:name="_Toc37025461"/>
+      <w:bookmarkStart w:id="33" w:name="_Toc37025461"/>
       <w:r>
         <w:rPr>
           <w:lang w:val="en-US"/>
         </w:rPr>
         <w:t>Incomplete chords</w:t>
       </w:r>
-      <w:bookmarkEnd w:id="29"/>
+      <w:bookmarkEnd w:id="33"/>
     </w:p>
     <w:p>
       <w:r>
@@ -6168,7 +6123,7 @@
       <w:r>
         <w:t xml:space="preserve">. </w:t>
       </w:r>
-      <w:commentRangeStart w:id="30"/>
+      <w:commentRangeStart w:id="34"/>
       <w:r>
         <w:rPr>
           <w:u w:val="thick" w:color="00B050"/>
@@ -6181,12 +6136,12 @@
         </w:rPr>
         <w:t xml:space="preserve">ree chord tones </w:t>
       </w:r>
-      <w:commentRangeEnd w:id="30"/>
+      <w:commentRangeEnd w:id="34"/>
       <w:r>
         <w:rPr>
           <w:rStyle w:val="CommentReference"/>
         </w:rPr>
-        <w:commentReference w:id="30"/>
+        <w:commentReference w:id="34"/>
       </w:r>
       <w:r>
         <w:rPr>
@@ -6211,7 +6166,7 @@
       <w:pPr>
         <w:ind w:firstLine="720"/>
       </w:pPr>
-      <w:commentRangeStart w:id="31"/>
+      <w:commentRangeStart w:id="35"/>
       <w:r>
         <w:rPr>
           <w:u w:val="thick" w:color="FFC000" w:themeColor="accent4"/>
@@ -6242,12 +6197,12 @@
         </w:rPr>
         <w:t xml:space="preserve"> should have all three chord tones on its first beat</w:t>
       </w:r>
-      <w:commentRangeEnd w:id="31"/>
+      <w:commentRangeEnd w:id="35"/>
       <w:r>
         <w:rPr>
           <w:rStyle w:val="CommentReference"/>
         </w:rPr>
-        <w:commentReference w:id="31"/>
+        <w:commentReference w:id="35"/>
       </w:r>
       <w:r>
         <w:t>.</w:t>
@@ -6264,14 +6219,14 @@
           <w:lang w:val="en-US"/>
         </w:rPr>
       </w:pPr>
-      <w:bookmarkStart w:id="32" w:name="_Toc37025462"/>
+      <w:bookmarkStart w:id="36" w:name="_Toc37025462"/>
       <w:r>
         <w:rPr>
           <w:lang w:val="en-US"/>
         </w:rPr>
         <w:t>7th chord</w:t>
       </w:r>
-      <w:bookmarkEnd w:id="32"/>
+      <w:bookmarkEnd w:id="36"/>
     </w:p>
     <w:p>
       <w:r>
@@ -6319,82 +6274,82 @@
           <w:lang w:val="en-US"/>
         </w:rPr>
       </w:pPr>
-      <w:bookmarkStart w:id="33" w:name="_Toc37025463"/>
+      <w:bookmarkStart w:id="37" w:name="_Toc37025463"/>
       <w:r>
         <w:rPr>
           <w:lang w:val="en-US"/>
         </w:rPr>
+        <w:t xml:space="preserve">Preparation of a 7th </w:t>
+      </w:r>
+      <w:r>
+        <w:rPr>
+          <w:lang w:val="en-US"/>
+        </w:rPr>
+        <w:t>tone</w:t>
+      </w:r>
+      <w:r>
+        <w:rPr>
+          <w:lang w:val="en-US"/>
+        </w:rPr>
+        <w:t xml:space="preserve"> </w:t>
+      </w:r>
+      <w:r>
+        <w:rPr>
+          <w:lang w:val="en-US"/>
+        </w:rPr>
+        <w:t xml:space="preserve">of </w:t>
+      </w:r>
+      <w:r>
+        <w:rPr>
+          <w:lang w:val="en-US"/>
+        </w:rPr>
+        <w:t xml:space="preserve">a </w:t>
+      </w:r>
+      <w:r>
+        <w:rPr>
+          <w:lang w:val="en-US"/>
+        </w:rPr>
+        <w:t xml:space="preserve">7th </w:t>
+      </w:r>
+      <w:r>
+        <w:rPr>
+          <w:lang w:val="en-US"/>
+        </w:rPr>
+        <w:t>chord</w:t>
+      </w:r>
+      <w:bookmarkEnd w:id="37"/>
+    </w:p>
+    <w:p>
+      <w:r>
+        <w:tab/>
+      </w:r>
+      <w:r>
+        <w:rPr>
+          <w:u w:val="thick" w:color="FFC000" w:themeColor="accent4"/>
+        </w:rPr>
+        <w:t xml:space="preserve">7th degree of a seventh chord should be prepared: it should be </w:t>
+      </w:r>
+      <w:commentRangeStart w:id="38"/>
+      <w:r>
+        <w:rPr>
+          <w:u w:val="thick" w:color="FFC000" w:themeColor="accent4"/>
+        </w:rPr>
+        <w:t>used as a chord tone in the previous chord</w:t>
+      </w:r>
+      <w:commentRangeEnd w:id="38"/>
+      <w:r>
+        <w:rPr>
+          <w:u w:val="thick" w:color="FFC000" w:themeColor="accent4"/>
+        </w:rPr>
+        <w:commentReference w:id="38"/>
+      </w:r>
+      <w:r>
+        <w:t>.</w:t>
+      </w:r>
+    </w:p>
+    <w:p>
+      <w:r>
         <w:lastRenderedPageBreak/>
-        <w:t xml:space="preserve">Preparation of a 7th </w:t>
-      </w:r>
-      <w:r>
-        <w:rPr>
-          <w:lang w:val="en-US"/>
-        </w:rPr>
-        <w:t>tone</w:t>
-      </w:r>
-      <w:r>
-        <w:rPr>
-          <w:lang w:val="en-US"/>
-        </w:rPr>
-        <w:t xml:space="preserve"> </w:t>
-      </w:r>
-      <w:r>
-        <w:rPr>
-          <w:lang w:val="en-US"/>
-        </w:rPr>
-        <w:t xml:space="preserve">of </w:t>
-      </w:r>
-      <w:r>
-        <w:rPr>
-          <w:lang w:val="en-US"/>
-        </w:rPr>
-        <w:t xml:space="preserve">a </w:t>
-      </w:r>
-      <w:r>
-        <w:rPr>
-          <w:lang w:val="en-US"/>
-        </w:rPr>
-        <w:t xml:space="preserve">7th </w:t>
-      </w:r>
-      <w:r>
-        <w:rPr>
-          <w:lang w:val="en-US"/>
-        </w:rPr>
-        <w:t>chord</w:t>
-      </w:r>
-      <w:bookmarkEnd w:id="33"/>
-    </w:p>
-    <w:p>
-      <w:r>
-        <w:tab/>
-      </w:r>
-      <w:r>
-        <w:rPr>
-          <w:u w:val="thick" w:color="FFC000" w:themeColor="accent4"/>
-        </w:rPr>
-        <w:t xml:space="preserve">7th degree of a seventh chord should be prepared: it should be </w:t>
-      </w:r>
-      <w:commentRangeStart w:id="34"/>
-      <w:r>
-        <w:rPr>
-          <w:u w:val="thick" w:color="FFC000" w:themeColor="accent4"/>
-        </w:rPr>
-        <w:t>used as a chord tone in the previous chord</w:t>
-      </w:r>
-      <w:commentRangeEnd w:id="34"/>
-      <w:r>
-        <w:rPr>
-          <w:u w:val="thick" w:color="FFC000" w:themeColor="accent4"/>
-        </w:rPr>
-        <w:commentReference w:id="34"/>
-      </w:r>
-      <w:r>
-        <w:t>.</w:t>
-      </w:r>
-    </w:p>
-    <w:p>
-      <w:r>
         <w:tab/>
       </w:r>
       <w:r>
@@ -6533,16 +6488,16 @@
       <w:r>
         <w:t xml:space="preserve">If the previous chord does not contain a chord tone that is equal to the 7th degree of the current seventh chord, the 7th degree can be prepared by </w:t>
       </w:r>
-      <w:commentRangeStart w:id="35"/>
+      <w:commentRangeStart w:id="39"/>
       <w:r>
         <w:t>stepwise motion from a chord tone</w:t>
       </w:r>
-      <w:commentRangeEnd w:id="35"/>
+      <w:commentRangeEnd w:id="39"/>
       <w:r>
         <w:rPr>
           <w:rStyle w:val="CommentReference"/>
         </w:rPr>
-        <w:commentReference w:id="35"/>
+        <w:commentReference w:id="39"/>
       </w:r>
       <w:r>
         <w:t>.</w:t>
@@ -6631,7 +6586,7 @@
           <w:lang w:val="en-US"/>
         </w:rPr>
       </w:pPr>
-      <w:bookmarkStart w:id="36" w:name="_Toc37025464"/>
+      <w:bookmarkStart w:id="40" w:name="_Toc37025464"/>
       <w:r>
         <w:rPr>
           <w:lang w:val="en-US"/>
@@ -6658,16 +6613,16 @@
       <w:r>
         <w:t xml:space="preserve">One of four tones of diminished 7th chord should be considered its root and should resolve stepwise up by a halftone </w:t>
       </w:r>
-      <w:commentRangeStart w:id="37"/>
+      <w:commentRangeStart w:id="41"/>
       <w:r>
         <w:t>to the tonic note of the resolution chord</w:t>
       </w:r>
-      <w:commentRangeEnd w:id="37"/>
+      <w:commentRangeEnd w:id="41"/>
       <w:r>
         <w:rPr>
           <w:rStyle w:val="CommentReference"/>
         </w:rPr>
-        <w:commentReference w:id="37"/>
+        <w:commentReference w:id="41"/>
       </w:r>
       <w:r>
         <w:t xml:space="preserve">. </w:t>
@@ -6785,7 +6740,7 @@
         </w:rPr>
         <w:t>9th chord</w:t>
       </w:r>
-      <w:bookmarkEnd w:id="36"/>
+      <w:bookmarkEnd w:id="40"/>
     </w:p>
     <w:p>
       <w:r>
@@ -6992,14 +6947,14 @@
           <w:lang w:val="en-US"/>
         </w:rPr>
       </w:pPr>
-      <w:bookmarkStart w:id="38" w:name="_Toc37025465"/>
+      <w:bookmarkStart w:id="42" w:name="_Toc37025465"/>
       <w:r>
         <w:rPr>
           <w:lang w:val="en-US"/>
         </w:rPr>
         <w:t>Augmented sixth chords</w:t>
       </w:r>
-      <w:bookmarkEnd w:id="38"/>
+      <w:bookmarkEnd w:id="42"/>
     </w:p>
     <w:p>
       <w:r>
@@ -7063,7 +7018,6 @@
         <w:rPr>
           <w:noProof/>
         </w:rPr>
-        <w:lastRenderedPageBreak/>
         <w:drawing>
           <wp:inline distT="0" distB="0" distL="0" distR="0" wp14:anchorId="26639FB3" wp14:editId="76571ADF">
             <wp:extent cx="2375840" cy="1116965"/>
@@ -7122,6 +7076,7 @@
         </w:numPr>
       </w:pPr>
       <w:r>
+        <w:lastRenderedPageBreak/>
         <w:t>Augmented six-five-three (German sixth)</w:t>
       </w:r>
     </w:p>
@@ -7794,7 +7749,7 @@
           <w:lang w:val="en-US"/>
         </w:rPr>
       </w:pPr>
-      <w:bookmarkStart w:id="39" w:name="_Toc37025466"/>
+      <w:bookmarkStart w:id="43" w:name="_Toc37025466"/>
       <w:r>
         <w:rPr>
           <w:lang w:val="en-US"/>
@@ -7881,14 +7836,14 @@
         </w:rPr>
         <w:t xml:space="preserve">unstable </w:t>
       </w:r>
-      <w:commentRangeStart w:id="40"/>
+      <w:commentRangeStart w:id="44"/>
       <w:r>
         <w:rPr>
           <w:lang w:val="en-US"/>
         </w:rPr>
         <w:t>chord tones</w:t>
       </w:r>
-      <w:commentRangeEnd w:id="40"/>
+      <w:commentRangeEnd w:id="44"/>
       <w:r>
         <w:rPr>
           <w:rStyle w:val="CommentReference"/>
@@ -7896,9 +7851,9 @@
           <w:color w:val="auto"/>
           <w:lang w:val="en-US"/>
         </w:rPr>
-        <w:commentReference w:id="40"/>
-      </w:r>
-      <w:bookmarkEnd w:id="39"/>
+        <w:commentReference w:id="44"/>
+      </w:r>
+      <w:bookmarkEnd w:id="43"/>
     </w:p>
     <w:p>
       <w:pPr>
@@ -7931,7 +7886,6 @@
         <w:ind w:firstLine="720"/>
       </w:pPr>
       <w:r>
-        <w:lastRenderedPageBreak/>
         <w:t>Doubled unstable chord tones do not have to begin or end together, but have to sound simultaneously to be prohibited.</w:t>
       </w:r>
     </w:p>
@@ -8155,6 +8109,7 @@
               <w:jc w:val="center"/>
             </w:pPr>
             <w:r>
+              <w:lastRenderedPageBreak/>
               <w:t>7th</w:t>
             </w:r>
           </w:p>
@@ -8428,7 +8383,7 @@
       <w:r>
         <w:t xml:space="preserve"> can stay on the same pitch if it </w:t>
       </w:r>
-      <w:commentRangeStart w:id="41"/>
+      <w:commentRangeStart w:id="45"/>
       <w:r>
         <w:t xml:space="preserve">becomes a </w:t>
       </w:r>
@@ -8438,12 +8393,12 @@
       <w:r>
         <w:t xml:space="preserve">chord tone </w:t>
       </w:r>
-      <w:commentRangeEnd w:id="41"/>
+      <w:commentRangeEnd w:id="45"/>
       <w:r>
         <w:rPr>
           <w:rStyle w:val="CommentReference"/>
         </w:rPr>
-        <w:commentReference w:id="41"/>
+        <w:commentReference w:id="45"/>
       </w:r>
       <w:r>
         <w:t>in the next chord.</w:t>
@@ -8619,21 +8574,21 @@
           <w:lang w:val="en-US"/>
         </w:rPr>
       </w:pPr>
-      <w:bookmarkStart w:id="42" w:name="_Toc22511350"/>
-      <w:bookmarkStart w:id="43" w:name="_Toc37025467"/>
-      <w:bookmarkStart w:id="44" w:name="OLE_LINK86"/>
-      <w:bookmarkStart w:id="45" w:name="OLE_LINK87"/>
+      <w:bookmarkStart w:id="46" w:name="_Toc22511350"/>
+      <w:bookmarkStart w:id="47" w:name="_Toc37025467"/>
+      <w:bookmarkStart w:id="48" w:name="OLE_LINK86"/>
+      <w:bookmarkStart w:id="49" w:name="OLE_LINK87"/>
       <w:r>
         <w:rPr>
           <w:lang w:val="en-US"/>
         </w:rPr>
         <w:t>Harmonic tritone</w:t>
       </w:r>
-      <w:bookmarkEnd w:id="42"/>
-      <w:bookmarkEnd w:id="43"/>
-    </w:p>
-    <w:bookmarkEnd w:id="44"/>
-    <w:bookmarkEnd w:id="45"/>
+      <w:bookmarkEnd w:id="46"/>
+      <w:bookmarkEnd w:id="47"/>
+    </w:p>
+    <w:bookmarkEnd w:id="48"/>
+    <w:bookmarkEnd w:id="49"/>
     <w:p>
       <w:pPr>
         <w:ind w:firstLine="720"/>
@@ -9099,16 +9054,16 @@
       <w:r>
         <w:t xml:space="preserve"> If next chord </w:t>
       </w:r>
-      <w:commentRangeStart w:id="46"/>
+      <w:commentRangeStart w:id="50"/>
       <w:r>
         <w:t xml:space="preserve">does not contain note </w:t>
       </w:r>
-      <w:commentRangeEnd w:id="46"/>
+      <w:commentRangeEnd w:id="50"/>
       <w:r>
         <w:rPr>
           <w:rStyle w:val="CommentReference"/>
         </w:rPr>
-        <w:commentReference w:id="46"/>
+        <w:commentReference w:id="50"/>
       </w:r>
       <w:r>
         <w:t>that resolve</w:t>
@@ -9149,14 +9104,14 @@
           <w:lang w:val="en-US"/>
         </w:rPr>
       </w:pPr>
-      <w:bookmarkStart w:id="47" w:name="_Toc37025468"/>
+      <w:bookmarkStart w:id="51" w:name="_Toc37025468"/>
       <w:r>
         <w:rPr>
           <w:lang w:val="en-US"/>
         </w:rPr>
         <w:t>Leading tone</w:t>
       </w:r>
-      <w:bookmarkEnd w:id="47"/>
+      <w:bookmarkEnd w:id="51"/>
     </w:p>
     <w:p>
       <w:pPr>
@@ -9198,7 +9153,6 @@
               <w:rPr>
                 <w:b/>
               </w:rPr>
-              <w:lastRenderedPageBreak/>
               <w:t>First</w:t>
             </w:r>
             <w:r>
@@ -9207,14 +9161,14 @@
               </w:rPr>
               <w:t xml:space="preserve"> chord</w:t>
             </w:r>
-            <w:bookmarkStart w:id="48" w:name="_Ref532686665"/>
+            <w:bookmarkStart w:id="52" w:name="_Ref532686665"/>
             <w:r>
               <w:rPr>
                 <w:rStyle w:val="FootnoteReference"/>
               </w:rPr>
               <w:footnoteReference w:id="8"/>
             </w:r>
-            <w:bookmarkEnd w:id="48"/>
+            <w:bookmarkEnd w:id="52"/>
           </w:p>
         </w:tc>
         <w:tc>
@@ -9837,7 +9791,7 @@
       <w:r>
         <w:t xml:space="preserve"> – in this </w:t>
       </w:r>
-      <w:commentRangeStart w:id="49"/>
+      <w:commentRangeStart w:id="53"/>
       <w:r>
         <w:t xml:space="preserve">combination of chords, VII or VII# chord tone in the first chord is a leading tone and it </w:t>
       </w:r>
@@ -9847,12 +9801,12 @@
         </w:rPr>
         <w:t xml:space="preserve">has to resolve stepwise up to I chord tone of the second </w:t>
       </w:r>
-      <w:commentRangeEnd w:id="49"/>
+      <w:commentRangeEnd w:id="53"/>
       <w:r>
         <w:rPr>
           <w:rStyle w:val="CommentReference"/>
         </w:rPr>
-        <w:commentReference w:id="49"/>
+        <w:commentReference w:id="53"/>
       </w:r>
       <w:r>
         <w:rPr>
@@ -9915,19 +9869,19 @@
       <w:pPr>
         <w:ind w:firstLine="360"/>
       </w:pPr>
-      <w:commentRangeStart w:id="50"/>
+      <w:commentRangeStart w:id="54"/>
       <w:r>
         <w:rPr>
           <w:u w:val="thick" w:color="FFC000" w:themeColor="accent4"/>
         </w:rPr>
         <w:t>VII note in major and VII# note in melodic minor cannot be non-chord tone if it is the last note in penultimate measure</w:t>
       </w:r>
-      <w:commentRangeEnd w:id="50"/>
+      <w:commentRangeEnd w:id="54"/>
       <w:r>
         <w:rPr>
           <w:rStyle w:val="CommentReference"/>
         </w:rPr>
-        <w:commentReference w:id="50"/>
+        <w:commentReference w:id="54"/>
       </w:r>
       <w:r>
         <w:t>.</w:t>
@@ -10006,14 +9960,14 @@
           <w:lang w:val="en-US"/>
         </w:rPr>
       </w:pPr>
-      <w:bookmarkStart w:id="51" w:name="_Toc37025469"/>
+      <w:bookmarkStart w:id="55" w:name="_Toc37025469"/>
       <w:r>
         <w:rPr>
           <w:lang w:val="en-US"/>
         </w:rPr>
         <w:t>Phrases</w:t>
       </w:r>
-      <w:bookmarkEnd w:id="51"/>
+      <w:bookmarkEnd w:id="55"/>
     </w:p>
     <w:p>
       <w:pPr>
@@ -10201,16 +10155,16 @@
       <w:r>
         <w:t>authentic half-cadence (</w:t>
       </w:r>
-      <w:commentRangeStart w:id="52"/>
+      <w:commentRangeStart w:id="56"/>
       <w:r>
         <w:t>V</w:t>
       </w:r>
-      <w:commentRangeEnd w:id="52"/>
+      <w:commentRangeEnd w:id="56"/>
       <w:r>
         <w:rPr>
           <w:rStyle w:val="CommentReference"/>
         </w:rPr>
-        <w:commentReference w:id="52"/>
+        <w:commentReference w:id="56"/>
       </w:r>
       <w:r>
         <w:t>)</w:t>
@@ -10227,16 +10181,16 @@
       <w:r>
         <w:t>plagal half-cadence (</w:t>
       </w:r>
-      <w:commentRangeStart w:id="53"/>
+      <w:commentRangeStart w:id="57"/>
       <w:r>
         <w:t>IV</w:t>
       </w:r>
-      <w:commentRangeEnd w:id="53"/>
+      <w:commentRangeEnd w:id="57"/>
       <w:r>
         <w:rPr>
           <w:rStyle w:val="CommentReference"/>
         </w:rPr>
-        <w:commentReference w:id="53"/>
+        <w:commentReference w:id="57"/>
       </w:r>
       <w:r>
         <w:t>)</w:t>
@@ -10253,16 +10207,16 @@
       <w:r>
         <w:t>deceptive (interrupted) cadence (V-</w:t>
       </w:r>
-      <w:commentRangeStart w:id="54"/>
+      <w:commentRangeStart w:id="58"/>
       <w:r>
         <w:t>VI</w:t>
       </w:r>
-      <w:commentRangeEnd w:id="54"/>
+      <w:commentRangeEnd w:id="58"/>
       <w:r>
         <w:rPr>
           <w:rStyle w:val="CommentReference"/>
         </w:rPr>
-        <w:commentReference w:id="54"/>
+        <w:commentReference w:id="58"/>
       </w:r>
       <w:r>
         <w:t>)</w:t>
@@ -10279,16 +10233,16 @@
       <w:r>
         <w:t>plagal cadence (IV-</w:t>
       </w:r>
-      <w:commentRangeStart w:id="55"/>
+      <w:commentRangeStart w:id="59"/>
       <w:r>
         <w:t>I</w:t>
       </w:r>
-      <w:commentRangeEnd w:id="55"/>
+      <w:commentRangeEnd w:id="59"/>
       <w:r>
         <w:rPr>
           <w:rStyle w:val="CommentReference"/>
         </w:rPr>
-        <w:commentReference w:id="55"/>
+        <w:commentReference w:id="59"/>
       </w:r>
       <w:r>
         <w:t>)</w:t>
@@ -10306,7 +10260,6 @@
         <w:rPr>
           <w:u w:val="thick" w:color="FFC000" w:themeColor="accent4"/>
         </w:rPr>
-        <w:lastRenderedPageBreak/>
         <w:t xml:space="preserve">Last phrase </w:t>
       </w:r>
       <w:r>
@@ -10379,16 +10332,16 @@
       <w:r>
         <w:t>plagal (</w:t>
       </w:r>
-      <w:commentRangeStart w:id="56"/>
+      <w:commentRangeStart w:id="60"/>
       <w:r>
         <w:t>IV</w:t>
       </w:r>
-      <w:commentRangeEnd w:id="56"/>
+      <w:commentRangeEnd w:id="60"/>
       <w:r>
         <w:rPr>
           <w:rStyle w:val="CommentReference"/>
         </w:rPr>
-        <w:commentReference w:id="56"/>
+        <w:commentReference w:id="60"/>
       </w:r>
       <w:r>
         <w:t>-I)</w:t>
@@ -10398,14 +10351,14 @@
       <w:pPr>
         <w:pStyle w:val="Heading2"/>
       </w:pPr>
-      <w:bookmarkStart w:id="57" w:name="_Toc37025470"/>
+      <w:bookmarkStart w:id="61" w:name="_Toc37025470"/>
       <w:r>
         <w:t>C</w:t>
       </w:r>
       <w:r>
         <w:t>adence</w:t>
       </w:r>
-      <w:bookmarkEnd w:id="57"/>
+      <w:bookmarkEnd w:id="61"/>
     </w:p>
     <w:p>
       <w:r>
@@ -10456,6 +10409,7 @@
                 <w:b/>
                 <w:bCs/>
               </w:rPr>
+              <w:lastRenderedPageBreak/>
               <w:t>First chord</w:t>
             </w:r>
           </w:p>
@@ -10897,14 +10851,14 @@
           <w:lang w:val="en-US"/>
         </w:rPr>
       </w:pPr>
-      <w:bookmarkStart w:id="58" w:name="_Toc37025471"/>
+      <w:bookmarkStart w:id="62" w:name="_Toc37025471"/>
       <w:r>
         <w:rPr>
           <w:lang w:val="en-US"/>
         </w:rPr>
         <w:t>Perfect authentic cadence</w:t>
       </w:r>
-      <w:bookmarkEnd w:id="58"/>
+      <w:bookmarkEnd w:id="62"/>
     </w:p>
     <w:p>
       <w:r>
@@ -11006,7 +10960,7 @@
           <w:lang w:val="en-US"/>
         </w:rPr>
       </w:pPr>
-      <w:bookmarkStart w:id="59" w:name="_Toc37025472"/>
+      <w:bookmarkStart w:id="63" w:name="_Toc37025472"/>
       <w:r>
         <w:rPr>
           <w:lang w:val="en-US"/>
@@ -11025,7 +10979,7 @@
         </w:rPr>
         <w:t xml:space="preserve"> authentic cadence</w:t>
       </w:r>
-      <w:bookmarkEnd w:id="59"/>
+      <w:bookmarkEnd w:id="63"/>
     </w:p>
     <w:p>
       <w:pPr>
@@ -11046,14 +11000,14 @@
           <w:lang w:val="en-US"/>
         </w:rPr>
       </w:pPr>
-      <w:bookmarkStart w:id="60" w:name="_Toc37025473"/>
+      <w:bookmarkStart w:id="64" w:name="_Toc37025473"/>
       <w:r>
         <w:rPr>
           <w:lang w:val="en-US"/>
         </w:rPr>
         <w:t>Half cadence</w:t>
       </w:r>
-      <w:bookmarkEnd w:id="60"/>
+      <w:bookmarkEnd w:id="64"/>
     </w:p>
     <w:p>
       <w:pPr>
@@ -11074,14 +11028,14 @@
           <w:lang w:val="en-US"/>
         </w:rPr>
       </w:pPr>
-      <w:bookmarkStart w:id="61" w:name="_Toc37025474"/>
+      <w:bookmarkStart w:id="65" w:name="_Toc37025474"/>
       <w:r>
         <w:rPr>
           <w:lang w:val="en-US"/>
         </w:rPr>
         <w:t>Plagal cadence</w:t>
       </w:r>
-      <w:bookmarkEnd w:id="61"/>
+      <w:bookmarkEnd w:id="65"/>
     </w:p>
     <w:p>
       <w:pPr>
@@ -11108,15 +11062,7 @@
         <w:t>R</w:t>
       </w:r>
       <w:r>
-        <w:t xml:space="preserve">esolution of II6 or II65 (seventh chord in first inversion) </w:t>
-      </w:r>
-      <w:proofErr w:type="gramStart"/>
-      <w:r>
-        <w:t>chord  to</w:t>
-      </w:r>
-      <w:proofErr w:type="gramEnd"/>
-      <w:r>
-        <w:t xml:space="preserve"> I chord (in root position) sounds like plagal cadence</w:t>
+        <w:t>esolution of II6 or II65 (seventh chord in first inversion) chord  to I chord (in root position) sounds like plagal cadence</w:t>
       </w:r>
       <w:r>
         <w:t xml:space="preserve">, but it is a plagal gesture and </w:t>
@@ -11154,14 +11100,14 @@
           <w:lang w:val="en-US"/>
         </w:rPr>
       </w:pPr>
-      <w:bookmarkStart w:id="62" w:name="_Toc37025475"/>
+      <w:bookmarkStart w:id="66" w:name="_Toc37025475"/>
       <w:r>
         <w:rPr>
           <w:lang w:val="en-US"/>
         </w:rPr>
         <w:t>Deceptive cadence</w:t>
       </w:r>
-      <w:bookmarkEnd w:id="62"/>
+      <w:bookmarkEnd w:id="66"/>
     </w:p>
     <w:p>
       <w:pPr>
@@ -11176,16 +11122,16 @@
       <w:r>
         <w:t xml:space="preserve">happens when V (in root positiont) or V7 (in root positiont) chord resolves to VI chord (in </w:t>
       </w:r>
-      <w:commentRangeStart w:id="63"/>
+      <w:commentRangeStart w:id="67"/>
       <w:r>
         <w:t>root position</w:t>
       </w:r>
-      <w:commentRangeEnd w:id="63"/>
+      <w:commentRangeEnd w:id="67"/>
       <w:r>
         <w:rPr>
           <w:rStyle w:val="CommentReference"/>
         </w:rPr>
-        <w:commentReference w:id="63"/>
+        <w:commentReference w:id="67"/>
       </w:r>
       <w:r>
         <w:t>).</w:t>
@@ -11220,7 +11166,7 @@
           <w:lang w:val="en-US"/>
         </w:rPr>
       </w:pPr>
-      <w:bookmarkStart w:id="64" w:name="_Toc37025476"/>
+      <w:bookmarkStart w:id="68" w:name="_Toc37025476"/>
       <w:r>
         <w:rPr>
           <w:lang w:val="en-US"/>
@@ -11233,7 +11179,7 @@
         </w:rPr>
         <w:t xml:space="preserve"> cadence</w:t>
       </w:r>
-      <w:bookmarkEnd w:id="64"/>
+      <w:bookmarkEnd w:id="68"/>
     </w:p>
     <w:p>
       <w:pPr>
@@ -11278,7 +11224,6 @@
         <w:rPr>
           <w:u w:val="thick" w:color="FFC000" w:themeColor="accent4"/>
         </w:rPr>
-        <w:lastRenderedPageBreak/>
         <w:t>Usually this auxiliary chord is approached by stepwise motion</w:t>
       </w:r>
       <w:r>
@@ -11324,14 +11269,14 @@
           <w:lang w:val="en-US"/>
         </w:rPr>
       </w:pPr>
-      <w:bookmarkStart w:id="65" w:name="_Toc37025477"/>
+      <w:bookmarkStart w:id="69" w:name="_Toc37025477"/>
       <w:r>
         <w:rPr>
           <w:lang w:val="en-US"/>
         </w:rPr>
         <w:t>Non-harmonic tones</w:t>
       </w:r>
-      <w:bookmarkEnd w:id="65"/>
+      <w:bookmarkEnd w:id="69"/>
     </w:p>
     <w:p>
       <w:r>
@@ -11350,11 +11295,12 @@
           <w:lang w:val="en-US"/>
         </w:rPr>
       </w:pPr>
-      <w:bookmarkStart w:id="66" w:name="_Toc37025478"/>
+      <w:bookmarkStart w:id="70" w:name="_Toc37025478"/>
       <w:r>
         <w:rPr>
           <w:lang w:val="en-US"/>
         </w:rPr>
+        <w:lastRenderedPageBreak/>
         <w:t>Passing downbeat dissonance</w:t>
       </w:r>
     </w:p>
@@ -11395,7 +11341,7 @@
         </w:rPr>
         <w:t>Escape notes</w:t>
       </w:r>
-      <w:bookmarkEnd w:id="66"/>
+      <w:bookmarkEnd w:id="70"/>
     </w:p>
     <w:p>
       <w:r>
@@ -11567,30 +11513,30 @@
           <w:lang w:val="en-US"/>
         </w:rPr>
       </w:pPr>
-      <w:bookmarkStart w:id="67" w:name="_Toc37025479"/>
+      <w:bookmarkStart w:id="71" w:name="_Toc37025479"/>
       <w:r>
         <w:rPr>
           <w:lang w:val="en-US"/>
         </w:rPr>
         <w:t>Appoggiatura</w:t>
       </w:r>
-      <w:bookmarkEnd w:id="67"/>
+      <w:bookmarkEnd w:id="71"/>
     </w:p>
     <w:p>
       <w:r>
         <w:tab/>
         <w:t xml:space="preserve">Appoggiatura is a non-harmonic tone, which always happens on a stronger beat (usually first beat of harmony) than beat of its </w:t>
       </w:r>
-      <w:commentRangeStart w:id="68"/>
+      <w:commentRangeStart w:id="72"/>
       <w:r>
         <w:t xml:space="preserve">resolution </w:t>
       </w:r>
-      <w:commentRangeEnd w:id="68"/>
+      <w:commentRangeEnd w:id="72"/>
       <w:r>
         <w:rPr>
           <w:rStyle w:val="CommentReference"/>
         </w:rPr>
-        <w:commentReference w:id="68"/>
+        <w:commentReference w:id="72"/>
       </w:r>
       <w:r>
         <w:t>note.</w:t>
@@ -11621,14 +11567,14 @@
           <w:lang w:val="en-US"/>
         </w:rPr>
       </w:pPr>
-      <w:bookmarkStart w:id="69" w:name="_Toc37025480"/>
+      <w:bookmarkStart w:id="73" w:name="_Toc37025480"/>
       <w:r>
         <w:rPr>
           <w:lang w:val="en-US"/>
         </w:rPr>
         <w:t>Anticipation</w:t>
       </w:r>
-      <w:bookmarkEnd w:id="69"/>
+      <w:bookmarkEnd w:id="73"/>
     </w:p>
     <w:p>
       <w:r>
@@ -11721,14 +11667,14 @@
           <w:lang w:val="en-US"/>
         </w:rPr>
       </w:pPr>
-      <w:bookmarkStart w:id="70" w:name="_Toc37025481"/>
+      <w:bookmarkStart w:id="74" w:name="_Toc37025481"/>
       <w:r>
         <w:rPr>
           <w:lang w:val="en-US"/>
         </w:rPr>
         <w:t>Modulation</w:t>
       </w:r>
-      <w:bookmarkEnd w:id="70"/>
+      <w:bookmarkEnd w:id="74"/>
     </w:p>
     <w:p>
       <w:r>
@@ -11879,7 +11825,7 @@
       <w:r>
         <w:t xml:space="preserve"> </w:t>
       </w:r>
-      <w:commentRangeStart w:id="71"/>
+      <w:commentRangeStart w:id="75"/>
       <w:r>
         <w:rPr>
           <w:u w:val="thick" w:color="00B050"/>
@@ -11916,12 +11862,12 @@
         </w:rPr>
         <w:t xml:space="preserve"> is not the V of the second key</w:t>
       </w:r>
-      <w:commentRangeEnd w:id="71"/>
+      <w:commentRangeEnd w:id="75"/>
       <w:r>
         <w:rPr>
           <w:rStyle w:val="CommentReference"/>
         </w:rPr>
-        <w:commentReference w:id="71"/>
+        <w:commentReference w:id="75"/>
       </w:r>
       <w:r>
         <w:t>.</w:t>
@@ -12102,23 +12048,7 @@
           <w:color w:val="FF0000"/>
           <w:lang w:val="ru-RU"/>
         </w:rPr>
-        <w:t xml:space="preserve">То есть разрешается одну фразу иметь </w:t>
-      </w:r>
-      <w:proofErr w:type="gramStart"/>
-      <w:r>
-        <w:rPr>
-          <w:color w:val="FF0000"/>
-          <w:lang w:val="ru-RU"/>
-        </w:rPr>
-        <w:t>синкопированную</w:t>
-      </w:r>
-      <w:proofErr w:type="gramEnd"/>
-      <w:r>
-        <w:rPr>
-          <w:color w:val="FF0000"/>
-          <w:lang w:val="ru-RU"/>
-        </w:rPr>
-        <w:t xml:space="preserve"> а другие несинкопированные например в одном упражнении?</w:t>
+        <w:t>То есть разрешается одну фразу иметь синкопированную а другие несинкопированные например в одном упражнении?</w:t>
       </w:r>
     </w:p>
   </w:comment>
@@ -12379,106 +12309,189 @@
           <w:color w:val="FF0000"/>
           <w:lang w:val="ru-RU"/>
         </w:rPr>
-        <w:t xml:space="preserve">Добавляя любую ноту </w:t>
-      </w:r>
-      <w:proofErr w:type="gramStart"/>
+        <w:t xml:space="preserve">Добавляя любую ноту к этому аккорду мы сразу делаем его разрешенным? </w:t>
+      </w:r>
       <w:r>
         <w:rPr>
           <w:color w:val="FF0000"/>
           <w:lang w:val="ru-RU"/>
         </w:rPr>
-        <w:t>к этому аккорду</w:t>
-      </w:r>
-      <w:proofErr w:type="gramEnd"/>
+        <w:t>Не только с</w:t>
+      </w:r>
       <w:r>
         <w:rPr>
           <w:color w:val="FF0000"/>
           <w:lang w:val="ru-RU"/>
         </w:rPr>
-        <w:t xml:space="preserve"> мы сразу делаем его разрешенным? </w:t>
+        <w:t xml:space="preserve">ептаккорд, </w:t>
       </w:r>
       <w:r>
         <w:rPr>
           <w:color w:val="FF0000"/>
           <w:lang w:val="ru-RU"/>
         </w:rPr>
-        <w:t>Не только с</w:t>
+        <w:t xml:space="preserve">но и </w:t>
       </w:r>
       <w:r>
         <w:rPr>
           <w:color w:val="FF0000"/>
           <w:lang w:val="ru-RU"/>
         </w:rPr>
-        <w:t xml:space="preserve">ептаккорд, </w:t>
+        <w:t>нонаккорд и др</w:t>
       </w:r>
       <w:r>
         <w:rPr>
           <w:color w:val="FF0000"/>
           <w:lang w:val="ru-RU"/>
         </w:rPr>
-        <w:t xml:space="preserve">но и </w:t>
+        <w:t>угие</w:t>
       </w:r>
       <w:r>
         <w:rPr>
           <w:color w:val="FF0000"/>
           <w:lang w:val="ru-RU"/>
         </w:rPr>
-        <w:t>нонаккорд и др</w:t>
-      </w:r>
-      <w:r>
-        <w:rPr>
-          <w:color w:val="FF0000"/>
+        <w:t>. в первом обращении.</w:t>
+      </w:r>
+    </w:p>
+  </w:comment>
+  <w:comment w:id="25" w:author="Rualark Rualark" w:date="2020-07-18T17:51:00Z" w:initials="RR">
+    <w:p>
+      <w:pPr>
+        <w:pStyle w:val="CommentText"/>
+      </w:pPr>
+      <w:r>
+        <w:rPr>
+          <w:rStyle w:val="CommentReference"/>
+        </w:rPr>
+        <w:annotationRef/>
+      </w:r>
+      <w:r>
+        <w:t>It is not clear if we have to start with two 5th tones in different voices or we can start with one 5th and then introduce 5th? Do both 5ths have to sound simultaneously</w:t>
+      </w:r>
+      <w:r>
+        <w:t xml:space="preserve"> and for how long?</w:t>
+      </w:r>
+      <w:r>
+        <w:t xml:space="preserve"> </w:t>
+      </w:r>
+      <w:r>
+        <w:t>Can we have some time inside or at the end of chord where 5th is not double</w:t>
+      </w:r>
+      <w:r>
+        <w:t>d</w:t>
+      </w:r>
+      <w:r>
+        <w:t>?</w:t>
+      </w:r>
+      <w:bookmarkStart w:id="26" w:name="_GoBack"/>
+      <w:bookmarkEnd w:id="26"/>
+    </w:p>
+  </w:comment>
+  <w:comment w:id="27" w:author="Rualark Rualark" w:date="2020-07-18T18:14:00Z" w:initials="RR">
+    <w:p>
+      <w:pPr>
+        <w:pStyle w:val="CommentText"/>
+      </w:pPr>
+      <w:r>
+        <w:rPr>
+          <w:rStyle w:val="CommentReference"/>
+        </w:rPr>
+        <w:annotationRef/>
+      </w:r>
+      <w:r>
+        <w:t>Counterpoint: We prohibit any note repeats in species 2, 3, 4, 5. Is this the only exception to this rule?</w:t>
+      </w:r>
+    </w:p>
+  </w:comment>
+  <w:comment w:id="28" w:author="Rualark Rualark" w:date="2020-07-18T18:29:00Z" w:initials="RR">
+    <w:p>
+      <w:pPr>
+        <w:pStyle w:val="CommentText"/>
+      </w:pPr>
+      <w:r>
+        <w:rPr>
+          <w:rStyle w:val="CommentReference"/>
+        </w:rPr>
+        <w:annotationRef/>
+      </w:r>
+      <w:r>
+        <w:t>When we talk about harmonic tritone resolution, we do not require resolution of note which does not approach the measure end. Do we require it here?</w:t>
+      </w:r>
+    </w:p>
+  </w:comment>
+  <w:comment w:id="29" w:author="Rualark Rualark" w:date="2020-07-18T17:44:00Z" w:initials="RR">
+    <w:p>
+      <w:pPr>
+        <w:pStyle w:val="CommentText"/>
+      </w:pPr>
+      <w:r>
+        <w:rPr>
+          <w:rStyle w:val="CommentReference"/>
+        </w:rPr>
+        <w:annotationRef/>
+      </w:r>
+      <w:r>
+        <w:t>This exception seems redundant, as we do not allow to double 1 or 3rd degrees.</w:t>
+      </w:r>
+    </w:p>
+  </w:comment>
+  <w:comment w:id="30" w:author="Rualark Rualark" w:date="2020-04-11T00:28:00Z" w:initials="RR">
+    <w:p>
+      <w:pPr>
+        <w:pStyle w:val="CommentText"/>
+        <w:rPr>
           <w:lang w:val="ru-RU"/>
         </w:rPr>
-        <w:t>угие</w:t>
-      </w:r>
-      <w:r>
-        <w:rPr>
-          <w:color w:val="FF0000"/>
+      </w:pPr>
+      <w:r>
+        <w:rPr>
+          <w:rStyle w:val="CommentReference"/>
+        </w:rPr>
+        <w:annotationRef/>
+      </w:r>
+      <w:r>
+        <w:rPr>
           <w:lang w:val="ru-RU"/>
         </w:rPr>
-        <w:t>. в первом обращении.</w:t>
+        <w:t>Но тем не менее внутри</w:t>
+      </w:r>
+      <w:r>
+        <w:rPr>
+          <w:lang w:val="ru-RU"/>
+        </w:rPr>
+        <w:t xml:space="preserve"> </w:t>
+      </w:r>
+      <w:r>
+        <w:rPr>
+          <w:lang w:val="ru-RU"/>
+        </w:rPr>
+        <w:t>и в конце</w:t>
+      </w:r>
+      <w:r>
+        <w:rPr>
+          <w:lang w:val="ru-RU"/>
+        </w:rPr>
+        <w:t xml:space="preserve"> </w:t>
+      </w:r>
+      <w:r>
+        <w:t>I</w:t>
+      </w:r>
+      <w:r>
+        <w:rPr>
+          <w:lang w:val="ru-RU"/>
+        </w:rPr>
+        <w:t xml:space="preserve">64 </w:t>
+      </w:r>
+      <w:r>
+        <w:rPr>
+          <w:lang w:val="ru-RU"/>
+        </w:rPr>
+        <w:t>мы разрешаем камбиату, проходящие, вспомогательные ноты?</w:t>
       </w:r>
     </w:p>
   </w:comment>
-  <w:comment w:id="26" w:author="Rualark Rualark" w:date="2020-04-11T00:28:00Z" w:initials="RR">
-    <w:p>
-      <w:pPr>
-        <w:pStyle w:val="CommentText"/>
-        <w:rPr>
-          <w:lang w:val="ru-RU"/>
-        </w:rPr>
-      </w:pPr>
-      <w:r>
-        <w:rPr>
-          <w:rStyle w:val="CommentReference"/>
-        </w:rPr>
-        <w:annotationRef/>
-      </w:r>
-      <w:r>
-        <w:rPr>
-          <w:lang w:val="ru-RU"/>
-        </w:rPr>
-        <w:t xml:space="preserve">Но тем не менее внутри </w:t>
-      </w:r>
-      <w:r>
-        <w:t>I</w:t>
-      </w:r>
-      <w:r>
-        <w:rPr>
-          <w:lang w:val="ru-RU"/>
-        </w:rPr>
-        <w:t xml:space="preserve">64 </w:t>
-      </w:r>
-      <w:r>
-        <w:rPr>
-          <w:lang w:val="ru-RU"/>
-        </w:rPr>
-        <w:t>мы разрешаем камбиату, проходящие, вспомогательные ноты?</w:t>
-      </w:r>
-    </w:p>
-  </w:comment>
-  <w:comment w:id="30" w:author="Rualark" w:date="2019-12-23T22:55:00Z" w:initials="R">
+  <w:comment w:id="34" w:author="Rualark" w:date="2019-12-23T22:55:00Z" w:initials="R">
     <w:p>
       <w:pPr>
         <w:pStyle w:val="CommentText"/>
@@ -12530,7 +12543,7 @@
       </w:r>
     </w:p>
   </w:comment>
-  <w:comment w:id="31" w:author="Rualark" w:date="2019-12-23T23:01:00Z" w:initials="R">
+  <w:comment w:id="35" w:author="Rualark" w:date="2019-12-23T23:01:00Z" w:initials="R">
     <w:p>
       <w:pPr>
         <w:pStyle w:val="CommentText"/>
@@ -12554,7 +12567,7 @@
       </w:r>
     </w:p>
   </w:comment>
-  <w:comment w:id="34" w:author="Rualark" w:date="2019-12-23T22:21:00Z" w:initials="R">
+  <w:comment w:id="38" w:author="Rualark" w:date="2019-12-23T22:21:00Z" w:initials="R">
     <w:p>
       <w:pPr>
         <w:pStyle w:val="CommentText"/>
@@ -12577,7 +12590,7 @@
       </w:r>
     </w:p>
   </w:comment>
-  <w:comment w:id="35" w:author="Rualark" w:date="2019-12-23T22:31:00Z" w:initials="R">
+  <w:comment w:id="39" w:author="Rualark" w:date="2019-12-23T22:31:00Z" w:initials="R">
     <w:p>
       <w:pPr>
         <w:pStyle w:val="CommentText"/>
@@ -12668,7 +12681,7 @@
       </w:r>
     </w:p>
   </w:comment>
-  <w:comment w:id="37" w:author="Rualark Rualark" w:date="2020-05-16T15:26:00Z" w:initials="RR">
+  <w:comment w:id="41" w:author="Rualark Rualark" w:date="2020-05-16T15:26:00Z" w:initials="RR">
     <w:p>
       <w:pPr>
         <w:pStyle w:val="CommentText"/>
@@ -12684,7 +12697,7 @@
       </w:r>
     </w:p>
   </w:comment>
-  <w:comment w:id="40" w:author="Rualark Rualark" w:date="2020-03-31T02:13:00Z" w:initials="RR">
+  <w:comment w:id="44" w:author="Rualark Rualark" w:date="2020-03-31T02:13:00Z" w:initials="RR">
     <w:p>
       <w:pPr>
         <w:pStyle w:val="CommentText"/>
@@ -12715,7 +12728,7 @@
       </w:r>
     </w:p>
   </w:comment>
-  <w:comment w:id="41" w:author="Rualark Rualark" w:date="2020-03-31T02:13:00Z" w:initials="RR">
+  <w:comment w:id="45" w:author="Rualark Rualark" w:date="2020-03-31T02:13:00Z" w:initials="RR">
     <w:p>
       <w:pPr>
         <w:pStyle w:val="CommentText"/>
@@ -12733,21 +12746,7 @@
         <w:rPr>
           <w:lang w:val="ru-RU"/>
         </w:rPr>
-        <w:t xml:space="preserve">А </w:t>
-      </w:r>
-      <w:proofErr w:type="gramStart"/>
-      <w:r>
-        <w:rPr>
-          <w:lang w:val="ru-RU"/>
-        </w:rPr>
-        <w:t>что</w:t>
-      </w:r>
-      <w:proofErr w:type="gramEnd"/>
-      <w:r>
-        <w:rPr>
-          <w:lang w:val="ru-RU"/>
-        </w:rPr>
-        <w:t xml:space="preserve"> если следующий аккордовый звук принадлежит неустойчивому множеству (</w:t>
+        <w:t>А что если следующий аккордовый звук принадлежит неустойчивому множеству (</w:t>
       </w:r>
       <w:r>
         <w:t>LT</w:t>
@@ -12839,7 +12838,7 @@
       </w:r>
     </w:p>
   </w:comment>
-  <w:comment w:id="46" w:author="Rualark Rualark" w:date="2020-03-31T22:18:00Z" w:initials="RR">
+  <w:comment w:id="50" w:author="Rualark Rualark" w:date="2020-03-31T22:18:00Z" w:initials="RR">
     <w:p>
       <w:pPr>
         <w:pStyle w:val="CommentText"/>
@@ -12868,7 +12867,7 @@
       </w:r>
     </w:p>
   </w:comment>
-  <w:comment w:id="49" w:author="Rualark Rualark" w:date="2020-03-31T22:25:00Z" w:initials="RR">
+  <w:comment w:id="53" w:author="Rualark Rualark" w:date="2020-03-31T22:25:00Z" w:initials="RR">
     <w:p>
       <w:pPr>
         <w:pStyle w:val="CommentText"/>
@@ -12891,7 +12890,7 @@
       </w:r>
     </w:p>
   </w:comment>
-  <w:comment w:id="50" w:author="Rualark" w:date="2020-02-18T23:35:00Z" w:initials="R">
+  <w:comment w:id="54" w:author="Rualark" w:date="2020-02-18T23:35:00Z" w:initials="R">
     <w:p>
       <w:pPr>
         <w:pStyle w:val="CommentText"/>
@@ -12915,7 +12914,7 @@
       </w:r>
     </w:p>
   </w:comment>
-  <w:comment w:id="52" w:author="Rualark" w:date="2019-12-24T23:06:00Z" w:initials="R">
+  <w:comment w:id="56" w:author="Rualark" w:date="2019-12-24T23:06:00Z" w:initials="R">
     <w:p>
       <w:pPr>
         <w:pStyle w:val="CommentText"/>
@@ -12951,7 +12950,7 @@
       </w:r>
     </w:p>
   </w:comment>
-  <w:comment w:id="53" w:author="Rualark" w:date="2019-12-23T00:58:00Z" w:initials="R">
+  <w:comment w:id="57" w:author="Rualark" w:date="2019-12-23T00:58:00Z" w:initials="R">
     <w:p>
       <w:pPr>
         <w:pStyle w:val="CommentText"/>
@@ -13007,7 +13006,7 @@
       </w:r>
     </w:p>
   </w:comment>
-  <w:comment w:id="54" w:author="Rualark" w:date="2019-12-23T00:59:00Z" w:initials="R">
+  <w:comment w:id="58" w:author="Rualark" w:date="2019-12-23T00:59:00Z" w:initials="R">
     <w:p>
       <w:pPr>
         <w:pStyle w:val="CommentText"/>
@@ -13036,7 +13035,7 @@
       </w:r>
     </w:p>
   </w:comment>
-  <w:comment w:id="55" w:author="Rualark" w:date="2019-12-23T01:00:00Z" w:initials="R">
+  <w:comment w:id="59" w:author="Rualark" w:date="2019-12-23T01:00:00Z" w:initials="R">
     <w:p>
       <w:pPr>
         <w:pStyle w:val="CommentText"/>
@@ -13066,7 +13065,7 @@
       </w:r>
     </w:p>
   </w:comment>
-  <w:comment w:id="56" w:author="Rualark" w:date="2019-12-23T01:07:00Z" w:initials="R">
+  <w:comment w:id="60" w:author="Rualark" w:date="2019-12-23T01:07:00Z" w:initials="R">
     <w:p>
       <w:pPr>
         <w:pStyle w:val="CommentText"/>
@@ -13110,7 +13109,7 @@
       </w:r>
     </w:p>
   </w:comment>
-  <w:comment w:id="63" w:author="Rualark" w:date="2020-02-18T20:54:00Z" w:initials="R">
+  <w:comment w:id="67" w:author="Rualark" w:date="2020-02-18T20:54:00Z" w:initials="R">
     <w:p>
       <w:pPr>
         <w:pStyle w:val="CommentText"/>
@@ -13134,7 +13133,7 @@
       </w:r>
     </w:p>
   </w:comment>
-  <w:comment w:id="68" w:author="Rualark Rualark" w:date="2020-04-05T15:27:00Z" w:initials="RR">
+  <w:comment w:id="72" w:author="Rualark Rualark" w:date="2020-04-05T15:27:00Z" w:initials="RR">
     <w:p>
       <w:pPr>
         <w:pStyle w:val="CommentText"/>
@@ -13163,23 +13162,15 @@
         </w:rPr>
         <w:t xml:space="preserve">, </w:t>
       </w:r>
-      <w:proofErr w:type="gramStart"/>
       <w:r>
         <w:rPr>
           <w:lang w:val="ru-RU"/>
         </w:rPr>
-        <w:t>он конечно</w:t>
-      </w:r>
-      <w:proofErr w:type="gramEnd"/>
-      <w:r>
-        <w:rPr>
-          <w:lang w:val="ru-RU"/>
-        </w:rPr>
-        <w:t xml:space="preserve"> разрешен. А какие другие варианты подготовки/разрешения апподжиатуры допустим?</w:t>
+        <w:t>он конечно разрешен. А какие другие варианты подготовки/разрешения апподжиатуры допустим?</w:t>
       </w:r>
     </w:p>
   </w:comment>
-  <w:comment w:id="71" w:author="Rualark Rualark" w:date="2020-04-05T14:29:00Z" w:initials="RR">
+  <w:comment w:id="75" w:author="Rualark Rualark" w:date="2020-04-05T14:29:00Z" w:initials="RR">
     <w:p>
       <w:pPr>
         <w:pStyle w:val="CommentText"/>
@@ -13212,6 +13203,10 @@
   <w15:commentEx w15:paraId="10CFD50C" w15:done="0"/>
   <w15:commentEx w15:paraId="77559FE0" w15:done="0"/>
   <w15:commentEx w15:paraId="2CBE441D" w15:done="0"/>
+  <w15:commentEx w15:paraId="3AC75AC6" w15:done="0"/>
+  <w15:commentEx w15:paraId="613FF1DD" w15:done="0"/>
+  <w15:commentEx w15:paraId="40F91090" w15:done="0"/>
+  <w15:commentEx w15:paraId="0C934C55" w15:done="0"/>
   <w15:commentEx w15:paraId="0D124351" w15:done="0"/>
   <w15:commentEx w15:paraId="7B4BF327" w15:done="0"/>
   <w15:commentEx w15:paraId="37CE863D" w15:done="0"/>
@@ -13242,6 +13237,10 @@
   <w16cid:commentId w16cid:paraId="10CFD50C" w16cid:durableId="21AE790A"/>
   <w16cid:commentId w16cid:paraId="77559FE0" w16cid:durableId="21F67F8E"/>
   <w16cid:commentId w16cid:paraId="2CBE441D" w16cid:durableId="21AD3C61"/>
+  <w16cid:commentId w16cid:paraId="3AC75AC6" w16cid:durableId="22BDB51C"/>
+  <w16cid:commentId w16cid:paraId="613FF1DD" w16cid:durableId="22BDBA77"/>
+  <w16cid:commentId w16cid:paraId="40F91090" w16cid:durableId="22BDBE1E"/>
+  <w16cid:commentId w16cid:paraId="0C934C55" w16cid:durableId="22BDB373"/>
   <w16cid:commentId w16cid:paraId="0D124351" w16cid:durableId="223B8DC0"/>
   <w16cid:commentId w16cid:paraId="7B4BF327" w16cid:durableId="21ABC45F"/>
   <w16cid:commentId w16cid:paraId="37CE863D" w16cid:durableId="21ABC5DE"/>
@@ -15772,7 +15771,7 @@
 </file>
 
 <file path=customXml/itemProps1.xml><?xml version="1.0" encoding="utf-8"?>
-<ds:datastoreItem xmlns:ds="http://schemas.openxmlformats.org/officeDocument/2006/customXml" ds:itemID="{C395185D-A6B0-4744-9870-2BBB7703E336}">
+<ds:datastoreItem xmlns:ds="http://schemas.openxmlformats.org/officeDocument/2006/customXml" ds:itemID="{0BC68FB7-90F5-476C-AA86-7D8AB3DC2D18}">
   <ds:schemaRefs>
     <ds:schemaRef ds:uri="http://schemas.openxmlformats.org/officeDocument/2006/bibliography"/>
   </ds:schemaRefs>

</xml_diff>